<commit_message>
add the conclusion from anagrams
</commit_message>
<xml_diff>
--- a/algorithms_and _data_structures/lintcode_一些总结.docx
+++ b/algorithms_and _data_structures/lintcode_一些总结.docx
@@ -3461,9 +3461,6 @@
     <w:p>
       <w:pPr>
         <w:jc w:val="left"/>
-        <w:rPr>
-          <w:rFonts w:hint="eastAsia"/>
-        </w:rPr>
       </w:pPr>
       <w:r>
         <w:rPr>
@@ -3505,9 +3502,6 @@
           <w:p>
             <w:pPr>
               <w:jc w:val="left"/>
-              <w:rPr>
-                <w:rFonts w:hint="eastAsia"/>
-              </w:rPr>
             </w:pPr>
             <w:r>
               <w:rPr>
@@ -3551,17 +3545,11 @@
           <w:p>
             <w:pPr>
               <w:jc w:val="left"/>
-              <w:rPr>
-                <w:rFonts w:hint="eastAsia"/>
-              </w:rPr>
-            </w:pPr>
-          </w:p>
-          <w:p>
-            <w:pPr>
-              <w:jc w:val="left"/>
-              <w:rPr>
-                <w:rFonts w:hint="eastAsia"/>
-              </w:rPr>
+            </w:pPr>
+          </w:p>
+          <w:p>
+            <w:pPr>
+              <w:jc w:val="left"/>
             </w:pPr>
             <w:r>
               <w:rPr>
@@ -3618,9 +3606,6 @@
           <w:p>
             <w:pPr>
               <w:jc w:val="left"/>
-              <w:rPr>
-                <w:rFonts w:hint="eastAsia"/>
-              </w:rPr>
             </w:pPr>
             <w:r>
               <w:rPr>
@@ -3696,9 +3681,6 @@
           <w:p>
             <w:pPr>
               <w:jc w:val="left"/>
-              <w:rPr>
-                <w:rFonts w:hint="eastAsia"/>
-              </w:rPr>
             </w:pPr>
             <w:r>
               <w:rPr>
@@ -3710,9 +3692,6 @@
           <w:p>
             <w:pPr>
               <w:jc w:val="left"/>
-              <w:rPr>
-                <w:rFonts w:hint="eastAsia"/>
-              </w:rPr>
             </w:pPr>
             <w:r>
               <w:rPr>
@@ -3766,9 +3745,6 @@
           <w:p>
             <w:pPr>
               <w:jc w:val="left"/>
-              <w:rPr>
-                <w:rFonts w:hint="eastAsia"/>
-              </w:rPr>
             </w:pPr>
             <w:r>
               <w:rPr>
@@ -3786,17 +3762,11 @@
           <w:p>
             <w:pPr>
               <w:jc w:val="left"/>
-              <w:rPr>
-                <w:rFonts w:hint="eastAsia"/>
-              </w:rPr>
-            </w:pPr>
-          </w:p>
-          <w:p>
-            <w:pPr>
-              <w:jc w:val="left"/>
-              <w:rPr>
-                <w:rFonts w:hint="eastAsia"/>
-              </w:rPr>
+            </w:pPr>
+          </w:p>
+          <w:p>
+            <w:pPr>
+              <w:jc w:val="left"/>
             </w:pPr>
             <w:r>
               <w:rPr>
@@ -3821,12 +3791,215 @@
               </w:rPr>
               <w:t>整数的加法。</w:t>
             </w:r>
-            <w:bookmarkStart w:id="0" w:name="_GoBack"/>
-            <w:bookmarkEnd w:id="0"/>
           </w:p>
         </w:tc>
       </w:tr>
     </w:tbl>
+    <w:p>
+      <w:pPr>
+        <w:jc w:val="left"/>
+        <w:rPr>
+          <w:rFonts w:hint="eastAsia"/>
+        </w:rPr>
+      </w:pPr>
+      <w:r>
+        <w:rPr>
+          <w:rFonts w:hint="eastAsia"/>
+          <w:b/>
+          <w:color w:val="3366FF"/>
+        </w:rPr>
+        <w:t>关于</w:t>
+      </w:r>
+      <w:r>
+        <w:rPr>
+          <w:b/>
+          <w:color w:val="3366FF"/>
+        </w:rPr>
+        <w:t>anagram</w:t>
+      </w:r>
+      <w:r>
+        <w:rPr>
+          <w:rFonts w:hint="eastAsia"/>
+          <w:b/>
+          <w:color w:val="3366FF"/>
+        </w:rPr>
+        <w:t>的一些总结</w:t>
+      </w:r>
+      <w:r>
+        <w:rPr>
+          <w:rFonts w:hint="eastAsia"/>
+        </w:rPr>
+        <w:t>：</w:t>
+      </w:r>
+    </w:p>
+    <w:tbl>
+      <w:tblPr>
+        <w:tblStyle w:val="a6"/>
+        <w:tblW w:w="0" w:type="auto"/>
+        <w:tblLook w:val="04A0" w:firstRow="1" w:lastRow="0" w:firstColumn="1" w:lastColumn="0" w:noHBand="0" w:noVBand="1"/>
+      </w:tblPr>
+      <w:tblGrid>
+        <w:gridCol w:w="8516"/>
+      </w:tblGrid>
+      <w:tr>
+        <w:tc>
+          <w:tcPr>
+            <w:tcW w:w="8516" w:type="dxa"/>
+          </w:tcPr>
+          <w:p>
+            <w:pPr>
+              <w:jc w:val="left"/>
+              <w:rPr>
+                <w:rFonts w:hint="eastAsia"/>
+              </w:rPr>
+            </w:pPr>
+            <w:r>
+              <w:t>Anagram</w:t>
+            </w:r>
+            <w:r>
+              <w:rPr>
+                <w:rFonts w:hint="eastAsia"/>
+              </w:rPr>
+              <w:t>的题目一般可以结合</w:t>
+            </w:r>
+            <w:proofErr w:type="spellStart"/>
+            <w:r>
+              <w:t>hashmap</w:t>
+            </w:r>
+            <w:proofErr w:type="spellEnd"/>
+            <w:r>
+              <w:rPr>
+                <w:rFonts w:hint="eastAsia"/>
+              </w:rPr>
+              <w:t>来解决，但是</w:t>
+            </w:r>
+            <w:r>
+              <w:rPr>
+                <w:rFonts w:hint="eastAsia"/>
+              </w:rPr>
+              <w:t xml:space="preserve"> </w:t>
+            </w:r>
+            <w:proofErr w:type="spellStart"/>
+            <w:r>
+              <w:t>hashmap</w:t>
+            </w:r>
+            <w:proofErr w:type="spellEnd"/>
+            <w:r>
+              <w:rPr>
+                <w:rFonts w:hint="eastAsia"/>
+              </w:rPr>
+              <w:t>的</w:t>
+            </w:r>
+            <w:r>
+              <w:t>key</w:t>
+            </w:r>
+            <w:r>
+              <w:rPr>
+                <w:rFonts w:hint="eastAsia"/>
+              </w:rPr>
+              <w:t>和</w:t>
+            </w:r>
+            <w:r>
+              <w:t>value</w:t>
+            </w:r>
+            <w:r>
+              <w:rPr>
+                <w:rFonts w:hint="eastAsia"/>
+              </w:rPr>
+              <w:t>的选择一般是重点，一般</w:t>
+            </w:r>
+            <w:r>
+              <w:t>key</w:t>
+            </w:r>
+            <w:r>
+              <w:rPr>
+                <w:rFonts w:hint="eastAsia"/>
+              </w:rPr>
+              <w:t>值我们可以使用原</w:t>
+            </w:r>
+            <w:r>
+              <w:t>string</w:t>
+            </w:r>
+            <w:r>
+              <w:rPr>
+                <w:rFonts w:hint="eastAsia"/>
+              </w:rPr>
+              <w:t>排序之后的新</w:t>
+            </w:r>
+            <w:r>
+              <w:t>string,</w:t>
+            </w:r>
+            <w:r>
+              <w:rPr>
+                <w:rFonts w:hint="eastAsia"/>
+              </w:rPr>
+              <w:t>这样</w:t>
+            </w:r>
+            <w:r>
+              <w:t>anagram</w:t>
+            </w:r>
+            <w:r>
+              <w:rPr>
+                <w:rFonts w:hint="eastAsia"/>
+              </w:rPr>
+              <w:t>的字符串就一定会拥有相同的</w:t>
+            </w:r>
+            <w:r>
+              <w:t>key.</w:t>
+            </w:r>
+          </w:p>
+          <w:p>
+            <w:pPr>
+              <w:jc w:val="left"/>
+              <w:rPr>
+                <w:rFonts w:hint="eastAsia"/>
+              </w:rPr>
+            </w:pPr>
+          </w:p>
+          <w:p>
+            <w:pPr>
+              <w:jc w:val="left"/>
+            </w:pPr>
+            <w:r>
+              <w:rPr>
+                <w:rFonts w:hint="eastAsia"/>
+              </w:rPr>
+              <w:t>排序的算法可能不是最优的，我们也可以自己写一个</w:t>
+            </w:r>
+            <w:proofErr w:type="spellStart"/>
+            <w:r>
+              <w:t>hashCode</w:t>
+            </w:r>
+            <w:proofErr w:type="spellEnd"/>
+            <w:r>
+              <w:rPr>
+                <w:rFonts w:hint="eastAsia"/>
+              </w:rPr>
+              <w:t>方法，来保证</w:t>
+            </w:r>
+            <w:r>
+              <w:t>anagrams</w:t>
+            </w:r>
+            <w:r>
+              <w:rPr>
+                <w:rFonts w:hint="eastAsia"/>
+              </w:rPr>
+              <w:t>拥有相同的</w:t>
+            </w:r>
+            <w:r>
+              <w:t>hashCode.</w:t>
+            </w:r>
+            <w:bookmarkStart w:id="0" w:name="_GoBack"/>
+            <w:bookmarkEnd w:id="0"/>
+          </w:p>
+        </w:tc>
+      </w:tr>
+    </w:tbl>
+    <w:p>
+      <w:pPr>
+        <w:jc w:val="left"/>
+      </w:pPr>
+    </w:p>
     <w:p>
       <w:pPr>
         <w:jc w:val="left"/>

</xml_diff>

<commit_message>
add how to key in hashmap, python has difaultdict in collections package
</commit_message>
<xml_diff>
--- a/algorithms_and _data_structures/lintcode_一些总结.docx
+++ b/algorithms_and _data_structures/lintcode_一些总结.docx
@@ -3798,9 +3798,6 @@
     <w:p>
       <w:pPr>
         <w:jc w:val="left"/>
-        <w:rPr>
-          <w:rFonts w:hint="eastAsia"/>
-        </w:rPr>
       </w:pPr>
       <w:r>
         <w:rPr>
@@ -3849,9 +3846,6 @@
           <w:p>
             <w:pPr>
               <w:jc w:val="left"/>
-              <w:rPr>
-                <w:rFonts w:hint="eastAsia"/>
-              </w:rPr>
             </w:pPr>
             <w:r>
               <w:t>Anagram</w:t>
@@ -3951,9 +3945,6 @@
           <w:p>
             <w:pPr>
               <w:jc w:val="left"/>
-              <w:rPr>
-                <w:rFonts w:hint="eastAsia"/>
-              </w:rPr>
             </w:pPr>
           </w:p>
           <w:p>
@@ -3989,12 +3980,1601 @@
             <w:r>
               <w:t>hashCode.</w:t>
             </w:r>
-            <w:bookmarkStart w:id="0" w:name="_GoBack"/>
-            <w:bookmarkEnd w:id="0"/>
           </w:p>
         </w:tc>
       </w:tr>
     </w:tbl>
+    <w:p>
+      <w:pPr>
+        <w:jc w:val="left"/>
+        <w:rPr>
+          <w:rFonts w:hint="eastAsia"/>
+        </w:rPr>
+      </w:pPr>
+      <w:r>
+        <w:rPr>
+          <w:rFonts w:hint="eastAsia"/>
+          <w:b/>
+          <w:color w:val="3366FF"/>
+        </w:rPr>
+        <w:t>关于</w:t>
+      </w:r>
+      <w:proofErr w:type="spellStart"/>
+      <w:r>
+        <w:rPr>
+          <w:b/>
+          <w:color w:val="3366FF"/>
+        </w:rPr>
+        <w:t>hashmap</w:t>
+      </w:r>
+      <w:proofErr w:type="spellEnd"/>
+      <w:r>
+        <w:rPr>
+          <w:rFonts w:hint="eastAsia"/>
+          <w:b/>
+          <w:color w:val="3366FF"/>
+        </w:rPr>
+        <w:t>中</w:t>
+      </w:r>
+      <w:r>
+        <w:rPr>
+          <w:b/>
+          <w:color w:val="3366FF"/>
+        </w:rPr>
+        <w:t>key</w:t>
+      </w:r>
+      <w:r>
+        <w:rPr>
+          <w:rFonts w:hint="eastAsia"/>
+          <w:b/>
+          <w:color w:val="3366FF"/>
+        </w:rPr>
+        <w:t>的选择问题</w:t>
+      </w:r>
+      <w:r>
+        <w:rPr>
+          <w:rFonts w:hint="eastAsia"/>
+        </w:rPr>
+        <w:t>：</w:t>
+      </w:r>
+    </w:p>
+    <w:tbl>
+      <w:tblPr>
+        <w:tblStyle w:val="a6"/>
+        <w:tblW w:w="0" w:type="auto"/>
+        <w:tblLook w:val="04A0" w:firstRow="1" w:lastRow="0" w:firstColumn="1" w:lastColumn="0" w:noHBand="0" w:noVBand="1"/>
+      </w:tblPr>
+      <w:tblGrid>
+        <w:gridCol w:w="8516"/>
+      </w:tblGrid>
+      <w:tr>
+        <w:tc>
+          <w:tcPr>
+            <w:tcW w:w="8516" w:type="dxa"/>
+          </w:tcPr>
+          <w:p>
+            <w:pPr>
+              <w:jc w:val="left"/>
+              <w:rPr>
+                <w:rFonts w:hint="eastAsia"/>
+              </w:rPr>
+            </w:pPr>
+            <w:r>
+              <w:rPr>
+                <w:rFonts w:hint="eastAsia"/>
+              </w:rPr>
+              <w:t>有时候用</w:t>
+            </w:r>
+            <w:proofErr w:type="spellStart"/>
+            <w:r>
+              <w:t>hash</w:t>
+            </w:r>
+            <w:r>
+              <w:rPr>
+                <w:rFonts w:hint="eastAsia"/>
+              </w:rPr>
+              <w:t>ma</w:t>
+            </w:r>
+            <w:r>
+              <w:t>p</w:t>
+            </w:r>
+            <w:proofErr w:type="spellEnd"/>
+            <w:r>
+              <w:t xml:space="preserve"> </w:t>
+            </w:r>
+            <w:r>
+              <w:rPr>
+                <w:rFonts w:hint="eastAsia"/>
+              </w:rPr>
+              <w:t>来解答问题十分巧妙，因为可以将一类的类型的数据封装到一起，并且可以在</w:t>
+            </w:r>
+            <w:r>
+              <w:t>O(1)</w:t>
+            </w:r>
+            <w:r>
+              <w:rPr>
+                <w:rFonts w:hint="eastAsia"/>
+              </w:rPr>
+              <w:t>时间内访问，但是难点就是如何选择</w:t>
+            </w:r>
+            <w:r>
+              <w:t>key,</w:t>
+            </w:r>
+          </w:p>
+          <w:p>
+            <w:pPr>
+              <w:jc w:val="left"/>
+              <w:rPr>
+                <w:rFonts w:hint="eastAsia"/>
+              </w:rPr>
+            </w:pPr>
+            <w:r>
+              <w:rPr>
+                <w:rFonts w:hint="eastAsia"/>
+              </w:rPr>
+              <w:t>1:</w:t>
+            </w:r>
+            <w:r>
+              <w:rPr>
+                <w:rFonts w:hint="eastAsia"/>
+              </w:rPr>
+              <w:t>可以将其转换成</w:t>
+            </w:r>
+            <w:r>
+              <w:t>string</w:t>
+            </w:r>
+            <w:r>
+              <w:rPr>
+                <w:rFonts w:hint="eastAsia"/>
+              </w:rPr>
+              <w:t>类型，因为</w:t>
+            </w:r>
+            <w:r>
+              <w:t>string</w:t>
+            </w:r>
+            <w:r>
+              <w:rPr>
+                <w:rFonts w:hint="eastAsia"/>
+              </w:rPr>
+              <w:t>本来就是</w:t>
+            </w:r>
+            <w:r>
+              <w:t>immutable</w:t>
+            </w:r>
+            <w:r>
+              <w:rPr>
+                <w:rFonts w:hint="eastAsia"/>
+              </w:rPr>
+              <w:t>的，例如</w:t>
+            </w:r>
+            <w:r>
+              <w:t>leetcode</w:t>
+            </w:r>
+            <w:r>
+              <w:rPr>
+                <w:rFonts w:hint="eastAsia"/>
+              </w:rPr>
+              <w:t xml:space="preserve">245 </w:t>
+            </w:r>
+            <w:r>
+              <w:t xml:space="preserve">Group Shifted Strings </w:t>
+            </w:r>
+            <w:r>
+              <w:rPr>
+                <w:rFonts w:hint="eastAsia"/>
+              </w:rPr>
+              <w:t>此题，难点就是</w:t>
+            </w:r>
+            <w:r>
+              <w:rPr>
+                <w:rFonts w:hint="eastAsia"/>
+              </w:rPr>
+              <w:t>如何放置</w:t>
+            </w:r>
+            <w:r>
+              <w:rPr>
+                <w:rFonts w:hint="eastAsia"/>
+              </w:rPr>
+              <w:t>shift</w:t>
+            </w:r>
+            <w:r>
+              <w:rPr>
+                <w:rFonts w:hint="eastAsia"/>
+              </w:rPr>
+              <w:t>的</w:t>
+            </w:r>
+            <w:r>
+              <w:t>pattern</w:t>
+            </w:r>
+            <w:r>
+              <w:rPr>
+                <w:rFonts w:hint="eastAsia"/>
+              </w:rPr>
+              <w:t>：</w:t>
+            </w:r>
+          </w:p>
+          <w:p>
+            <w:pPr>
+              <w:widowControl/>
+              <w:numPr>
+                <w:ilvl w:val="0"/>
+                <w:numId w:val="1"/>
+              </w:numPr>
+              <w:pBdr>
+                <w:left w:val="single" w:sz="18" w:space="0" w:color="6CE26C"/>
+              </w:pBdr>
+              <w:shd w:val="clear" w:color="auto" w:fill="FFFFFF"/>
+              <w:spacing w:beforeAutospacing="1" w:afterAutospacing="1" w:line="270" w:lineRule="atLeast"/>
+              <w:jc w:val="left"/>
+              <w:rPr>
+                <w:rFonts w:ascii="Consolas" w:eastAsia="Times New Roman" w:hAnsi="Consolas" w:cs="Times New Roman"/>
+                <w:color w:val="5C5C5C"/>
+                <w:kern w:val="0"/>
+                <w:sz w:val="18"/>
+                <w:szCs w:val="18"/>
+              </w:rPr>
+            </w:pPr>
+            <w:r>
+              <w:rPr>
+                <w:rFonts w:ascii="Consolas" w:eastAsia="Times New Roman" w:hAnsi="Consolas" w:cs="Times New Roman"/>
+                <w:color w:val="000000"/>
+                <w:kern w:val="0"/>
+                <w:sz w:val="18"/>
+                <w:szCs w:val="18"/>
+                <w:bdr w:val="none" w:sz="0" w:space="0" w:color="auto" w:frame="1"/>
+              </w:rPr>
+              <w:t>        </w:t>
+            </w:r>
+            <w:proofErr w:type="gramStart"/>
+            <w:r>
+              <w:rPr>
+                <w:rFonts w:ascii="Consolas" w:eastAsia="Times New Roman" w:hAnsi="Consolas" w:cs="Times New Roman"/>
+                <w:b/>
+                <w:bCs/>
+                <w:color w:val="006699"/>
+                <w:kern w:val="0"/>
+                <w:sz w:val="18"/>
+                <w:szCs w:val="18"/>
+                <w:bdr w:val="none" w:sz="0" w:space="0" w:color="auto" w:frame="1"/>
+              </w:rPr>
+              <w:t>for</w:t>
+            </w:r>
+            <w:proofErr w:type="gramEnd"/>
+            <w:r>
+              <w:rPr>
+                <w:rFonts w:ascii="Consolas" w:eastAsia="Times New Roman" w:hAnsi="Consolas" w:cs="Times New Roman"/>
+                <w:color w:val="000000"/>
+                <w:kern w:val="0"/>
+                <w:sz w:val="18"/>
+                <w:szCs w:val="18"/>
+                <w:bdr w:val="none" w:sz="0" w:space="0" w:color="auto" w:frame="1"/>
+              </w:rPr>
+              <w:t>(</w:t>
+            </w:r>
+            <w:proofErr w:type="spellStart"/>
+            <w:r>
+              <w:rPr>
+                <w:rFonts w:ascii="Consolas" w:eastAsia="Times New Roman" w:hAnsi="Consolas" w:cs="Times New Roman"/>
+                <w:b/>
+                <w:bCs/>
+                <w:color w:val="006699"/>
+                <w:kern w:val="0"/>
+                <w:sz w:val="18"/>
+                <w:szCs w:val="18"/>
+                <w:bdr w:val="none" w:sz="0" w:space="0" w:color="auto" w:frame="1"/>
+              </w:rPr>
+              <w:t>int</w:t>
+            </w:r>
+            <w:proofErr w:type="spellEnd"/>
+            <w:r>
+              <w:rPr>
+                <w:rFonts w:ascii="Consolas" w:eastAsia="Times New Roman" w:hAnsi="Consolas" w:cs="Times New Roman"/>
+                <w:color w:val="000000"/>
+                <w:kern w:val="0"/>
+                <w:sz w:val="18"/>
+                <w:szCs w:val="18"/>
+                <w:bdr w:val="none" w:sz="0" w:space="0" w:color="auto" w:frame="1"/>
+              </w:rPr>
+              <w:t> </w:t>
+            </w:r>
+            <w:proofErr w:type="spellStart"/>
+            <w:r>
+              <w:rPr>
+                <w:rFonts w:ascii="Consolas" w:eastAsia="Times New Roman" w:hAnsi="Consolas" w:cs="Times New Roman"/>
+                <w:color w:val="000000"/>
+                <w:kern w:val="0"/>
+                <w:sz w:val="18"/>
+                <w:szCs w:val="18"/>
+                <w:bdr w:val="none" w:sz="0" w:space="0" w:color="auto" w:frame="1"/>
+              </w:rPr>
+              <w:t>i</w:t>
+            </w:r>
+            <w:proofErr w:type="spellEnd"/>
+            <w:r>
+              <w:rPr>
+                <w:rFonts w:ascii="Consolas" w:eastAsia="Times New Roman" w:hAnsi="Consolas" w:cs="Times New Roman"/>
+                <w:color w:val="000000"/>
+                <w:kern w:val="0"/>
+                <w:sz w:val="18"/>
+                <w:szCs w:val="18"/>
+                <w:bdr w:val="none" w:sz="0" w:space="0" w:color="auto" w:frame="1"/>
+              </w:rPr>
+              <w:t> = </w:t>
+            </w:r>
+            <w:r>
+              <w:rPr>
+                <w:rFonts w:ascii="Consolas" w:eastAsia="Times New Roman" w:hAnsi="Consolas" w:cs="Times New Roman"/>
+                <w:color w:val="C00000"/>
+                <w:kern w:val="0"/>
+                <w:sz w:val="18"/>
+                <w:szCs w:val="18"/>
+                <w:bdr w:val="none" w:sz="0" w:space="0" w:color="auto" w:frame="1"/>
+              </w:rPr>
+              <w:t>0</w:t>
+            </w:r>
+            <w:r>
+              <w:rPr>
+                <w:rFonts w:ascii="Consolas" w:eastAsia="Times New Roman" w:hAnsi="Consolas" w:cs="Times New Roman"/>
+                <w:color w:val="000000"/>
+                <w:kern w:val="0"/>
+                <w:sz w:val="18"/>
+                <w:szCs w:val="18"/>
+                <w:bdr w:val="none" w:sz="0" w:space="0" w:color="auto" w:frame="1"/>
+              </w:rPr>
+              <w:t>; </w:t>
+            </w:r>
+            <w:proofErr w:type="spellStart"/>
+            <w:r>
+              <w:rPr>
+                <w:rFonts w:ascii="Consolas" w:eastAsia="Times New Roman" w:hAnsi="Consolas" w:cs="Times New Roman"/>
+                <w:color w:val="000000"/>
+                <w:kern w:val="0"/>
+                <w:sz w:val="18"/>
+                <w:szCs w:val="18"/>
+                <w:bdr w:val="none" w:sz="0" w:space="0" w:color="auto" w:frame="1"/>
+              </w:rPr>
+              <w:t>i</w:t>
+            </w:r>
+            <w:proofErr w:type="spellEnd"/>
+            <w:r>
+              <w:rPr>
+                <w:rFonts w:ascii="Consolas" w:eastAsia="Times New Roman" w:hAnsi="Consolas" w:cs="Times New Roman"/>
+                <w:color w:val="000000"/>
+                <w:kern w:val="0"/>
+                <w:sz w:val="18"/>
+                <w:szCs w:val="18"/>
+                <w:bdr w:val="none" w:sz="0" w:space="0" w:color="auto" w:frame="1"/>
+              </w:rPr>
+              <w:t> &lt; </w:t>
+            </w:r>
+            <w:proofErr w:type="spellStart"/>
+            <w:r>
+              <w:rPr>
+                <w:rFonts w:ascii="Consolas" w:eastAsia="Times New Roman" w:hAnsi="Consolas" w:cs="Times New Roman"/>
+                <w:color w:val="000000"/>
+                <w:kern w:val="0"/>
+                <w:sz w:val="18"/>
+                <w:szCs w:val="18"/>
+                <w:bdr w:val="none" w:sz="0" w:space="0" w:color="auto" w:frame="1"/>
+              </w:rPr>
+              <w:t>strings.length</w:t>
+            </w:r>
+            <w:proofErr w:type="spellEnd"/>
+            <w:r>
+              <w:rPr>
+                <w:rFonts w:ascii="Consolas" w:eastAsia="Times New Roman" w:hAnsi="Consolas" w:cs="Times New Roman"/>
+                <w:color w:val="000000"/>
+                <w:kern w:val="0"/>
+                <w:sz w:val="18"/>
+                <w:szCs w:val="18"/>
+                <w:bdr w:val="none" w:sz="0" w:space="0" w:color="auto" w:frame="1"/>
+              </w:rPr>
+              <w:t>; </w:t>
+            </w:r>
+            <w:proofErr w:type="spellStart"/>
+            <w:r>
+              <w:rPr>
+                <w:rFonts w:ascii="Consolas" w:eastAsia="Times New Roman" w:hAnsi="Consolas" w:cs="Times New Roman"/>
+                <w:color w:val="000000"/>
+                <w:kern w:val="0"/>
+                <w:sz w:val="18"/>
+                <w:szCs w:val="18"/>
+                <w:bdr w:val="none" w:sz="0" w:space="0" w:color="auto" w:frame="1"/>
+              </w:rPr>
+              <w:t>i</w:t>
+            </w:r>
+            <w:proofErr w:type="spellEnd"/>
+            <w:r>
+              <w:rPr>
+                <w:rFonts w:ascii="Consolas" w:eastAsia="Times New Roman" w:hAnsi="Consolas" w:cs="Times New Roman"/>
+                <w:color w:val="000000"/>
+                <w:kern w:val="0"/>
+                <w:sz w:val="18"/>
+                <w:szCs w:val="18"/>
+                <w:bdr w:val="none" w:sz="0" w:space="0" w:color="auto" w:frame="1"/>
+              </w:rPr>
+              <w:t>++) {  </w:t>
+            </w:r>
+          </w:p>
+          <w:p>
+            <w:pPr>
+              <w:widowControl/>
+              <w:numPr>
+                <w:ilvl w:val="0"/>
+                <w:numId w:val="1"/>
+              </w:numPr>
+              <w:pBdr>
+                <w:left w:val="single" w:sz="18" w:space="0" w:color="6CE26C"/>
+              </w:pBdr>
+              <w:shd w:val="clear" w:color="auto" w:fill="F8F8F8"/>
+              <w:spacing w:beforeAutospacing="1" w:afterAutospacing="1" w:line="270" w:lineRule="atLeast"/>
+              <w:jc w:val="left"/>
+              <w:rPr>
+                <w:rFonts w:ascii="Consolas" w:eastAsia="Times New Roman" w:hAnsi="Consolas" w:cs="Times New Roman"/>
+                <w:color w:val="5C5C5C"/>
+                <w:kern w:val="0"/>
+                <w:sz w:val="18"/>
+                <w:szCs w:val="18"/>
+              </w:rPr>
+            </w:pPr>
+            <w:r>
+              <w:rPr>
+                <w:rFonts w:ascii="Consolas" w:eastAsia="Times New Roman" w:hAnsi="Consolas" w:cs="Times New Roman"/>
+                <w:color w:val="000000"/>
+                <w:kern w:val="0"/>
+                <w:sz w:val="18"/>
+                <w:szCs w:val="18"/>
+                <w:bdr w:val="none" w:sz="0" w:space="0" w:color="auto" w:frame="1"/>
+              </w:rPr>
+              <w:t>            </w:t>
+            </w:r>
+            <w:proofErr w:type="spellStart"/>
+            <w:r>
+              <w:rPr>
+                <w:rFonts w:ascii="Consolas" w:eastAsia="Times New Roman" w:hAnsi="Consolas" w:cs="Times New Roman"/>
+                <w:color w:val="000000"/>
+                <w:kern w:val="0"/>
+                <w:sz w:val="18"/>
+                <w:szCs w:val="18"/>
+                <w:bdr w:val="none" w:sz="0" w:space="0" w:color="auto" w:frame="1"/>
+              </w:rPr>
+              <w:t>StringBuffer</w:t>
+            </w:r>
+            <w:proofErr w:type="spellEnd"/>
+            <w:r>
+              <w:rPr>
+                <w:rFonts w:ascii="Consolas" w:eastAsia="Times New Roman" w:hAnsi="Consolas" w:cs="Times New Roman"/>
+                <w:color w:val="000000"/>
+                <w:kern w:val="0"/>
+                <w:sz w:val="18"/>
+                <w:szCs w:val="18"/>
+                <w:bdr w:val="none" w:sz="0" w:space="0" w:color="auto" w:frame="1"/>
+              </w:rPr>
+              <w:t> </w:t>
+            </w:r>
+            <w:proofErr w:type="spellStart"/>
+            <w:r>
+              <w:rPr>
+                <w:rFonts w:ascii="Consolas" w:eastAsia="Times New Roman" w:hAnsi="Consolas" w:cs="Times New Roman"/>
+                <w:color w:val="000000"/>
+                <w:kern w:val="0"/>
+                <w:sz w:val="18"/>
+                <w:szCs w:val="18"/>
+                <w:bdr w:val="none" w:sz="0" w:space="0" w:color="auto" w:frame="1"/>
+              </w:rPr>
+              <w:t>sb</w:t>
+            </w:r>
+            <w:proofErr w:type="spellEnd"/>
+            <w:r>
+              <w:rPr>
+                <w:rFonts w:ascii="Consolas" w:eastAsia="Times New Roman" w:hAnsi="Consolas" w:cs="Times New Roman"/>
+                <w:color w:val="000000"/>
+                <w:kern w:val="0"/>
+                <w:sz w:val="18"/>
+                <w:szCs w:val="18"/>
+                <w:bdr w:val="none" w:sz="0" w:space="0" w:color="auto" w:frame="1"/>
+              </w:rPr>
+              <w:t> = </w:t>
+            </w:r>
+            <w:r>
+              <w:rPr>
+                <w:rFonts w:ascii="Consolas" w:eastAsia="Times New Roman" w:hAnsi="Consolas" w:cs="Times New Roman"/>
+                <w:b/>
+                <w:bCs/>
+                <w:color w:val="006699"/>
+                <w:kern w:val="0"/>
+                <w:sz w:val="18"/>
+                <w:szCs w:val="18"/>
+                <w:bdr w:val="none" w:sz="0" w:space="0" w:color="auto" w:frame="1"/>
+              </w:rPr>
+              <w:t>new</w:t>
+            </w:r>
+            <w:r>
+              <w:rPr>
+                <w:rFonts w:ascii="Consolas" w:eastAsia="Times New Roman" w:hAnsi="Consolas" w:cs="Times New Roman"/>
+                <w:color w:val="000000"/>
+                <w:kern w:val="0"/>
+                <w:sz w:val="18"/>
+                <w:szCs w:val="18"/>
+                <w:bdr w:val="none" w:sz="0" w:space="0" w:color="auto" w:frame="1"/>
+              </w:rPr>
+              <w:t> </w:t>
+            </w:r>
+            <w:proofErr w:type="spellStart"/>
+            <w:proofErr w:type="gramStart"/>
+            <w:r>
+              <w:rPr>
+                <w:rFonts w:ascii="Consolas" w:eastAsia="Times New Roman" w:hAnsi="Consolas" w:cs="Times New Roman"/>
+                <w:color w:val="000000"/>
+                <w:kern w:val="0"/>
+                <w:sz w:val="18"/>
+                <w:szCs w:val="18"/>
+                <w:bdr w:val="none" w:sz="0" w:space="0" w:color="auto" w:frame="1"/>
+              </w:rPr>
+              <w:t>StringBuffer</w:t>
+            </w:r>
+            <w:proofErr w:type="spellEnd"/>
+            <w:r>
+              <w:rPr>
+                <w:rFonts w:ascii="Consolas" w:eastAsia="Times New Roman" w:hAnsi="Consolas" w:cs="Times New Roman"/>
+                <w:color w:val="000000"/>
+                <w:kern w:val="0"/>
+                <w:sz w:val="18"/>
+                <w:szCs w:val="18"/>
+                <w:bdr w:val="none" w:sz="0" w:space="0" w:color="auto" w:frame="1"/>
+              </w:rPr>
+              <w:t>(</w:t>
+            </w:r>
+            <w:proofErr w:type="gramEnd"/>
+            <w:r>
+              <w:rPr>
+                <w:rFonts w:ascii="Consolas" w:eastAsia="Times New Roman" w:hAnsi="Consolas" w:cs="Times New Roman"/>
+                <w:color w:val="000000"/>
+                <w:kern w:val="0"/>
+                <w:sz w:val="18"/>
+                <w:szCs w:val="18"/>
+                <w:bdr w:val="none" w:sz="0" w:space="0" w:color="auto" w:frame="1"/>
+              </w:rPr>
+              <w:t>);  </w:t>
+            </w:r>
+          </w:p>
+          <w:p>
+            <w:pPr>
+              <w:widowControl/>
+              <w:numPr>
+                <w:ilvl w:val="0"/>
+                <w:numId w:val="1"/>
+              </w:numPr>
+              <w:pBdr>
+                <w:left w:val="single" w:sz="18" w:space="0" w:color="6CE26C"/>
+              </w:pBdr>
+              <w:shd w:val="clear" w:color="auto" w:fill="FFFFFF"/>
+              <w:spacing w:beforeAutospacing="1" w:afterAutospacing="1" w:line="270" w:lineRule="atLeast"/>
+              <w:jc w:val="left"/>
+              <w:rPr>
+                <w:rFonts w:ascii="Consolas" w:eastAsia="Times New Roman" w:hAnsi="Consolas" w:cs="Times New Roman"/>
+                <w:color w:val="3366FF"/>
+                <w:kern w:val="0"/>
+                <w:sz w:val="18"/>
+                <w:szCs w:val="18"/>
+              </w:rPr>
+            </w:pPr>
+            <w:r>
+              <w:rPr>
+                <w:rFonts w:ascii="Consolas" w:eastAsia="Times New Roman" w:hAnsi="Consolas" w:cs="Times New Roman"/>
+                <w:color w:val="000000"/>
+                <w:kern w:val="0"/>
+                <w:sz w:val="18"/>
+                <w:szCs w:val="18"/>
+                <w:bdr w:val="none" w:sz="0" w:space="0" w:color="auto" w:frame="1"/>
+              </w:rPr>
+              <w:t>           </w:t>
+            </w:r>
+            <w:r>
+              <w:rPr>
+                <w:rFonts w:ascii="Consolas" w:eastAsia="Times New Roman" w:hAnsi="Consolas" w:cs="Times New Roman"/>
+                <w:color w:val="3366FF"/>
+                <w:kern w:val="0"/>
+                <w:sz w:val="18"/>
+                <w:szCs w:val="18"/>
+                <w:bdr w:val="none" w:sz="0" w:space="0" w:color="auto" w:frame="1"/>
+              </w:rPr>
+              <w:t> </w:t>
+            </w:r>
+            <w:proofErr w:type="gramStart"/>
+            <w:r>
+              <w:rPr>
+                <w:rFonts w:ascii="Consolas" w:eastAsia="Times New Roman" w:hAnsi="Consolas" w:cs="Times New Roman"/>
+                <w:b/>
+                <w:bCs/>
+                <w:color w:val="3366FF"/>
+                <w:kern w:val="0"/>
+                <w:sz w:val="18"/>
+                <w:szCs w:val="18"/>
+                <w:bdr w:val="none" w:sz="0" w:space="0" w:color="auto" w:frame="1"/>
+              </w:rPr>
+              <w:t>for</w:t>
+            </w:r>
+            <w:proofErr w:type="gramEnd"/>
+            <w:r>
+              <w:rPr>
+                <w:rFonts w:ascii="Consolas" w:eastAsia="Times New Roman" w:hAnsi="Consolas" w:cs="Times New Roman"/>
+                <w:color w:val="3366FF"/>
+                <w:kern w:val="0"/>
+                <w:sz w:val="18"/>
+                <w:szCs w:val="18"/>
+                <w:bdr w:val="none" w:sz="0" w:space="0" w:color="auto" w:frame="1"/>
+              </w:rPr>
+              <w:t>(</w:t>
+            </w:r>
+            <w:proofErr w:type="spellStart"/>
+            <w:r>
+              <w:rPr>
+                <w:rFonts w:ascii="Consolas" w:eastAsia="Times New Roman" w:hAnsi="Consolas" w:cs="Times New Roman"/>
+                <w:b/>
+                <w:bCs/>
+                <w:color w:val="3366FF"/>
+                <w:kern w:val="0"/>
+                <w:sz w:val="18"/>
+                <w:szCs w:val="18"/>
+                <w:bdr w:val="none" w:sz="0" w:space="0" w:color="auto" w:frame="1"/>
+              </w:rPr>
+              <w:t>int</w:t>
+            </w:r>
+            <w:proofErr w:type="spellEnd"/>
+            <w:r>
+              <w:rPr>
+                <w:rFonts w:ascii="Consolas" w:eastAsia="Times New Roman" w:hAnsi="Consolas" w:cs="Times New Roman"/>
+                <w:color w:val="3366FF"/>
+                <w:kern w:val="0"/>
+                <w:sz w:val="18"/>
+                <w:szCs w:val="18"/>
+                <w:bdr w:val="none" w:sz="0" w:space="0" w:color="auto" w:frame="1"/>
+              </w:rPr>
+              <w:t> j = 0; j &lt; strings[</w:t>
+            </w:r>
+            <w:proofErr w:type="spellStart"/>
+            <w:r>
+              <w:rPr>
+                <w:rFonts w:ascii="Consolas" w:eastAsia="Times New Roman" w:hAnsi="Consolas" w:cs="Times New Roman"/>
+                <w:color w:val="3366FF"/>
+                <w:kern w:val="0"/>
+                <w:sz w:val="18"/>
+                <w:szCs w:val="18"/>
+                <w:bdr w:val="none" w:sz="0" w:space="0" w:color="auto" w:frame="1"/>
+              </w:rPr>
+              <w:t>i</w:t>
+            </w:r>
+            <w:proofErr w:type="spellEnd"/>
+            <w:r>
+              <w:rPr>
+                <w:rFonts w:ascii="Consolas" w:eastAsia="Times New Roman" w:hAnsi="Consolas" w:cs="Times New Roman"/>
+                <w:color w:val="3366FF"/>
+                <w:kern w:val="0"/>
+                <w:sz w:val="18"/>
+                <w:szCs w:val="18"/>
+                <w:bdr w:val="none" w:sz="0" w:space="0" w:color="auto" w:frame="1"/>
+              </w:rPr>
+              <w:t>].length(); j++) {  </w:t>
+            </w:r>
+          </w:p>
+          <w:p>
+            <w:pPr>
+              <w:widowControl/>
+              <w:numPr>
+                <w:ilvl w:val="0"/>
+                <w:numId w:val="1"/>
+              </w:numPr>
+              <w:pBdr>
+                <w:left w:val="single" w:sz="18" w:space="0" w:color="6CE26C"/>
+              </w:pBdr>
+              <w:shd w:val="clear" w:color="auto" w:fill="F8F8F8"/>
+              <w:spacing w:beforeAutospacing="1" w:afterAutospacing="1" w:line="270" w:lineRule="atLeast"/>
+              <w:jc w:val="left"/>
+              <w:rPr>
+                <w:rFonts w:ascii="Consolas" w:eastAsia="Times New Roman" w:hAnsi="Consolas" w:cs="Times New Roman"/>
+                <w:color w:val="3366FF"/>
+                <w:kern w:val="0"/>
+                <w:sz w:val="18"/>
+                <w:szCs w:val="18"/>
+              </w:rPr>
+            </w:pPr>
+            <w:r>
+              <w:rPr>
+                <w:rFonts w:ascii="Consolas" w:eastAsia="Times New Roman" w:hAnsi="Consolas" w:cs="Times New Roman"/>
+                <w:color w:val="3366FF"/>
+                <w:kern w:val="0"/>
+                <w:sz w:val="18"/>
+                <w:szCs w:val="18"/>
+                <w:bdr w:val="none" w:sz="0" w:space="0" w:color="auto" w:frame="1"/>
+              </w:rPr>
+              <w:t>                </w:t>
+            </w:r>
+            <w:proofErr w:type="spellStart"/>
+            <w:proofErr w:type="gramStart"/>
+            <w:r>
+              <w:rPr>
+                <w:rFonts w:ascii="Consolas" w:eastAsia="Times New Roman" w:hAnsi="Consolas" w:cs="Times New Roman"/>
+                <w:color w:val="3366FF"/>
+                <w:kern w:val="0"/>
+                <w:sz w:val="18"/>
+                <w:szCs w:val="18"/>
+                <w:bdr w:val="none" w:sz="0" w:space="0" w:color="auto" w:frame="1"/>
+              </w:rPr>
+              <w:t>sb.append</w:t>
+            </w:r>
+            <w:proofErr w:type="spellEnd"/>
+            <w:proofErr w:type="gramEnd"/>
+            <w:r>
+              <w:rPr>
+                <w:rFonts w:ascii="Consolas" w:eastAsia="Times New Roman" w:hAnsi="Consolas" w:cs="Times New Roman"/>
+                <w:color w:val="3366FF"/>
+                <w:kern w:val="0"/>
+                <w:sz w:val="18"/>
+                <w:szCs w:val="18"/>
+                <w:bdr w:val="none" w:sz="0" w:space="0" w:color="auto" w:frame="1"/>
+              </w:rPr>
+              <w:t>(</w:t>
+            </w:r>
+            <w:proofErr w:type="spellStart"/>
+            <w:r>
+              <w:rPr>
+                <w:rFonts w:ascii="Consolas" w:eastAsia="Times New Roman" w:hAnsi="Consolas" w:cs="Times New Roman"/>
+                <w:color w:val="3366FF"/>
+                <w:kern w:val="0"/>
+                <w:sz w:val="18"/>
+                <w:szCs w:val="18"/>
+                <w:bdr w:val="none" w:sz="0" w:space="0" w:color="auto" w:frame="1"/>
+              </w:rPr>
+              <w:t>Integer.toString</w:t>
+            </w:r>
+            <w:proofErr w:type="spellEnd"/>
+            <w:r>
+              <w:rPr>
+                <w:rFonts w:ascii="Consolas" w:eastAsia="Times New Roman" w:hAnsi="Consolas" w:cs="Times New Roman"/>
+                <w:color w:val="3366FF"/>
+                <w:kern w:val="0"/>
+                <w:sz w:val="18"/>
+                <w:szCs w:val="18"/>
+                <w:bdr w:val="none" w:sz="0" w:space="0" w:color="auto" w:frame="1"/>
+              </w:rPr>
+              <w:t>(((strings[</w:t>
+            </w:r>
+            <w:proofErr w:type="spellStart"/>
+            <w:r>
+              <w:rPr>
+                <w:rFonts w:ascii="Consolas" w:eastAsia="Times New Roman" w:hAnsi="Consolas" w:cs="Times New Roman"/>
+                <w:color w:val="3366FF"/>
+                <w:kern w:val="0"/>
+                <w:sz w:val="18"/>
+                <w:szCs w:val="18"/>
+                <w:bdr w:val="none" w:sz="0" w:space="0" w:color="auto" w:frame="1"/>
+              </w:rPr>
+              <w:t>i</w:t>
+            </w:r>
+            <w:proofErr w:type="spellEnd"/>
+            <w:r>
+              <w:rPr>
+                <w:rFonts w:ascii="Consolas" w:eastAsia="Times New Roman" w:hAnsi="Consolas" w:cs="Times New Roman"/>
+                <w:color w:val="3366FF"/>
+                <w:kern w:val="0"/>
+                <w:sz w:val="18"/>
+                <w:szCs w:val="18"/>
+                <w:bdr w:val="none" w:sz="0" w:space="0" w:color="auto" w:frame="1"/>
+              </w:rPr>
+              <w:t>].</w:t>
+            </w:r>
+            <w:proofErr w:type="spellStart"/>
+            <w:r>
+              <w:rPr>
+                <w:rFonts w:ascii="Consolas" w:eastAsia="Times New Roman" w:hAnsi="Consolas" w:cs="Times New Roman"/>
+                <w:color w:val="3366FF"/>
+                <w:kern w:val="0"/>
+                <w:sz w:val="18"/>
+                <w:szCs w:val="18"/>
+                <w:bdr w:val="none" w:sz="0" w:space="0" w:color="auto" w:frame="1"/>
+              </w:rPr>
+              <w:t>charAt</w:t>
+            </w:r>
+            <w:proofErr w:type="spellEnd"/>
+            <w:r>
+              <w:rPr>
+                <w:rFonts w:ascii="Consolas" w:eastAsia="Times New Roman" w:hAnsi="Consolas" w:cs="Times New Roman"/>
+                <w:color w:val="3366FF"/>
+                <w:kern w:val="0"/>
+                <w:sz w:val="18"/>
+                <w:szCs w:val="18"/>
+                <w:bdr w:val="none" w:sz="0" w:space="0" w:color="auto" w:frame="1"/>
+              </w:rPr>
+              <w:t>(j) - strings[</w:t>
+            </w:r>
+            <w:proofErr w:type="spellStart"/>
+            <w:r>
+              <w:rPr>
+                <w:rFonts w:ascii="Consolas" w:eastAsia="Times New Roman" w:hAnsi="Consolas" w:cs="Times New Roman"/>
+                <w:color w:val="3366FF"/>
+                <w:kern w:val="0"/>
+                <w:sz w:val="18"/>
+                <w:szCs w:val="18"/>
+                <w:bdr w:val="none" w:sz="0" w:space="0" w:color="auto" w:frame="1"/>
+              </w:rPr>
+              <w:t>i</w:t>
+            </w:r>
+            <w:proofErr w:type="spellEnd"/>
+            <w:r>
+              <w:rPr>
+                <w:rFonts w:ascii="Consolas" w:eastAsia="Times New Roman" w:hAnsi="Consolas" w:cs="Times New Roman"/>
+                <w:color w:val="3366FF"/>
+                <w:kern w:val="0"/>
+                <w:sz w:val="18"/>
+                <w:szCs w:val="18"/>
+                <w:bdr w:val="none" w:sz="0" w:space="0" w:color="auto" w:frame="1"/>
+              </w:rPr>
+              <w:t>].</w:t>
+            </w:r>
+            <w:proofErr w:type="spellStart"/>
+            <w:r>
+              <w:rPr>
+                <w:rFonts w:ascii="Consolas" w:eastAsia="Times New Roman" w:hAnsi="Consolas" w:cs="Times New Roman"/>
+                <w:color w:val="3366FF"/>
+                <w:kern w:val="0"/>
+                <w:sz w:val="18"/>
+                <w:szCs w:val="18"/>
+                <w:bdr w:val="none" w:sz="0" w:space="0" w:color="auto" w:frame="1"/>
+              </w:rPr>
+              <w:t>charAt</w:t>
+            </w:r>
+            <w:proofErr w:type="spellEnd"/>
+            <w:r>
+              <w:rPr>
+                <w:rFonts w:ascii="Consolas" w:eastAsia="Times New Roman" w:hAnsi="Consolas" w:cs="Times New Roman"/>
+                <w:color w:val="3366FF"/>
+                <w:kern w:val="0"/>
+                <w:sz w:val="18"/>
+                <w:szCs w:val="18"/>
+                <w:bdr w:val="none" w:sz="0" w:space="0" w:color="auto" w:frame="1"/>
+              </w:rPr>
+              <w:t>(0)) + 26) % 26));  </w:t>
+            </w:r>
+          </w:p>
+          <w:p>
+            <w:pPr>
+              <w:widowControl/>
+              <w:numPr>
+                <w:ilvl w:val="0"/>
+                <w:numId w:val="1"/>
+              </w:numPr>
+              <w:pBdr>
+                <w:left w:val="single" w:sz="18" w:space="0" w:color="6CE26C"/>
+              </w:pBdr>
+              <w:shd w:val="clear" w:color="auto" w:fill="FFFFFF"/>
+              <w:spacing w:beforeAutospacing="1" w:afterAutospacing="1" w:line="270" w:lineRule="atLeast"/>
+              <w:jc w:val="left"/>
+              <w:rPr>
+                <w:rFonts w:ascii="Consolas" w:eastAsia="Times New Roman" w:hAnsi="Consolas" w:cs="Times New Roman"/>
+                <w:color w:val="3366FF"/>
+                <w:kern w:val="0"/>
+                <w:sz w:val="18"/>
+                <w:szCs w:val="18"/>
+              </w:rPr>
+            </w:pPr>
+            <w:r>
+              <w:rPr>
+                <w:rFonts w:ascii="Consolas" w:eastAsia="Times New Roman" w:hAnsi="Consolas" w:cs="Times New Roman"/>
+                <w:color w:val="3366FF"/>
+                <w:kern w:val="0"/>
+                <w:sz w:val="18"/>
+                <w:szCs w:val="18"/>
+                <w:bdr w:val="none" w:sz="0" w:space="0" w:color="auto" w:frame="1"/>
+              </w:rPr>
+              <w:t>                </w:t>
+            </w:r>
+            <w:proofErr w:type="spellStart"/>
+            <w:proofErr w:type="gramStart"/>
+            <w:r>
+              <w:rPr>
+                <w:rFonts w:ascii="Consolas" w:eastAsia="Times New Roman" w:hAnsi="Consolas" w:cs="Times New Roman"/>
+                <w:color w:val="3366FF"/>
+                <w:kern w:val="0"/>
+                <w:sz w:val="18"/>
+                <w:szCs w:val="18"/>
+                <w:bdr w:val="none" w:sz="0" w:space="0" w:color="auto" w:frame="1"/>
+              </w:rPr>
+              <w:t>sb.append</w:t>
+            </w:r>
+            <w:proofErr w:type="spellEnd"/>
+            <w:proofErr w:type="gramEnd"/>
+            <w:r>
+              <w:rPr>
+                <w:rFonts w:ascii="Consolas" w:eastAsia="Times New Roman" w:hAnsi="Consolas" w:cs="Times New Roman"/>
+                <w:color w:val="3366FF"/>
+                <w:kern w:val="0"/>
+                <w:sz w:val="18"/>
+                <w:szCs w:val="18"/>
+                <w:bdr w:val="none" w:sz="0" w:space="0" w:color="auto" w:frame="1"/>
+              </w:rPr>
+              <w:t>(" ");  </w:t>
+            </w:r>
+            <w:bookmarkStart w:id="0" w:name="_GoBack"/>
+            <w:bookmarkEnd w:id="0"/>
+          </w:p>
+          <w:p>
+            <w:pPr>
+              <w:widowControl/>
+              <w:numPr>
+                <w:ilvl w:val="0"/>
+                <w:numId w:val="1"/>
+              </w:numPr>
+              <w:pBdr>
+                <w:left w:val="single" w:sz="18" w:space="0" w:color="6CE26C"/>
+              </w:pBdr>
+              <w:shd w:val="clear" w:color="auto" w:fill="F8F8F8"/>
+              <w:spacing w:beforeAutospacing="1" w:afterAutospacing="1" w:line="270" w:lineRule="atLeast"/>
+              <w:jc w:val="left"/>
+              <w:rPr>
+                <w:rFonts w:ascii="Consolas" w:eastAsia="Times New Roman" w:hAnsi="Consolas" w:cs="Times New Roman"/>
+                <w:color w:val="5C5C5C"/>
+                <w:kern w:val="0"/>
+                <w:sz w:val="18"/>
+                <w:szCs w:val="18"/>
+              </w:rPr>
+            </w:pPr>
+            <w:r>
+              <w:rPr>
+                <w:rFonts w:ascii="Consolas" w:eastAsia="Times New Roman" w:hAnsi="Consolas" w:cs="Times New Roman"/>
+                <w:color w:val="3366FF"/>
+                <w:kern w:val="0"/>
+                <w:sz w:val="18"/>
+                <w:szCs w:val="18"/>
+                <w:bdr w:val="none" w:sz="0" w:space="0" w:color="auto" w:frame="1"/>
+              </w:rPr>
+              <w:t>            }</w:t>
+            </w:r>
+            <w:r>
+              <w:rPr>
+                <w:rFonts w:ascii="Consolas" w:eastAsia="Times New Roman" w:hAnsi="Consolas" w:cs="Times New Roman"/>
+                <w:color w:val="000000"/>
+                <w:kern w:val="0"/>
+                <w:sz w:val="18"/>
+                <w:szCs w:val="18"/>
+                <w:bdr w:val="none" w:sz="0" w:space="0" w:color="auto" w:frame="1"/>
+              </w:rPr>
+              <w:t>  </w:t>
+            </w:r>
+          </w:p>
+          <w:p>
+            <w:pPr>
+              <w:widowControl/>
+              <w:numPr>
+                <w:ilvl w:val="0"/>
+                <w:numId w:val="1"/>
+              </w:numPr>
+              <w:pBdr>
+                <w:left w:val="single" w:sz="18" w:space="0" w:color="6CE26C"/>
+              </w:pBdr>
+              <w:shd w:val="clear" w:color="auto" w:fill="FFFFFF"/>
+              <w:spacing w:beforeAutospacing="1" w:afterAutospacing="1" w:line="270" w:lineRule="atLeast"/>
+              <w:jc w:val="left"/>
+              <w:rPr>
+                <w:rFonts w:ascii="Consolas" w:eastAsia="Times New Roman" w:hAnsi="Consolas" w:cs="Times New Roman"/>
+                <w:color w:val="5C5C5C"/>
+                <w:kern w:val="0"/>
+                <w:sz w:val="18"/>
+                <w:szCs w:val="18"/>
+              </w:rPr>
+            </w:pPr>
+            <w:r>
+              <w:rPr>
+                <w:rFonts w:ascii="Consolas" w:eastAsia="Times New Roman" w:hAnsi="Consolas" w:cs="Times New Roman"/>
+                <w:color w:val="000000"/>
+                <w:kern w:val="0"/>
+                <w:sz w:val="18"/>
+                <w:szCs w:val="18"/>
+                <w:bdr w:val="none" w:sz="0" w:space="0" w:color="auto" w:frame="1"/>
+              </w:rPr>
+              <w:t>            String shift = </w:t>
+            </w:r>
+            <w:proofErr w:type="spellStart"/>
+            <w:proofErr w:type="gramStart"/>
+            <w:r>
+              <w:rPr>
+                <w:rFonts w:ascii="Consolas" w:eastAsia="Times New Roman" w:hAnsi="Consolas" w:cs="Times New Roman"/>
+                <w:color w:val="000000"/>
+                <w:kern w:val="0"/>
+                <w:sz w:val="18"/>
+                <w:szCs w:val="18"/>
+                <w:bdr w:val="none" w:sz="0" w:space="0" w:color="auto" w:frame="1"/>
+              </w:rPr>
+              <w:t>sb.toString</w:t>
+            </w:r>
+            <w:proofErr w:type="spellEnd"/>
+            <w:r>
+              <w:rPr>
+                <w:rFonts w:ascii="Consolas" w:eastAsia="Times New Roman" w:hAnsi="Consolas" w:cs="Times New Roman"/>
+                <w:color w:val="000000"/>
+                <w:kern w:val="0"/>
+                <w:sz w:val="18"/>
+                <w:szCs w:val="18"/>
+                <w:bdr w:val="none" w:sz="0" w:space="0" w:color="auto" w:frame="1"/>
+              </w:rPr>
+              <w:t>(</w:t>
+            </w:r>
+            <w:proofErr w:type="gramEnd"/>
+            <w:r>
+              <w:rPr>
+                <w:rFonts w:ascii="Consolas" w:eastAsia="Times New Roman" w:hAnsi="Consolas" w:cs="Times New Roman"/>
+                <w:color w:val="000000"/>
+                <w:kern w:val="0"/>
+                <w:sz w:val="18"/>
+                <w:szCs w:val="18"/>
+                <w:bdr w:val="none" w:sz="0" w:space="0" w:color="auto" w:frame="1"/>
+              </w:rPr>
+              <w:t>);  </w:t>
+            </w:r>
+          </w:p>
+          <w:p>
+            <w:pPr>
+              <w:widowControl/>
+              <w:numPr>
+                <w:ilvl w:val="0"/>
+                <w:numId w:val="1"/>
+              </w:numPr>
+              <w:pBdr>
+                <w:left w:val="single" w:sz="18" w:space="0" w:color="6CE26C"/>
+              </w:pBdr>
+              <w:shd w:val="clear" w:color="auto" w:fill="F8F8F8"/>
+              <w:spacing w:beforeAutospacing="1" w:afterAutospacing="1" w:line="270" w:lineRule="atLeast"/>
+              <w:jc w:val="left"/>
+              <w:rPr>
+                <w:rFonts w:ascii="Consolas" w:eastAsia="Times New Roman" w:hAnsi="Consolas" w:cs="Times New Roman"/>
+                <w:color w:val="5C5C5C"/>
+                <w:kern w:val="0"/>
+                <w:sz w:val="18"/>
+                <w:szCs w:val="18"/>
+              </w:rPr>
+            </w:pPr>
+            <w:r>
+              <w:rPr>
+                <w:rFonts w:ascii="Consolas" w:eastAsia="Times New Roman" w:hAnsi="Consolas" w:cs="Times New Roman"/>
+                <w:color w:val="000000"/>
+                <w:kern w:val="0"/>
+                <w:sz w:val="18"/>
+                <w:szCs w:val="18"/>
+                <w:bdr w:val="none" w:sz="0" w:space="0" w:color="auto" w:frame="1"/>
+              </w:rPr>
+              <w:t>            </w:t>
+            </w:r>
+            <w:proofErr w:type="gramStart"/>
+            <w:r>
+              <w:rPr>
+                <w:rFonts w:ascii="Consolas" w:eastAsia="Times New Roman" w:hAnsi="Consolas" w:cs="Times New Roman"/>
+                <w:b/>
+                <w:bCs/>
+                <w:color w:val="006699"/>
+                <w:kern w:val="0"/>
+                <w:sz w:val="18"/>
+                <w:szCs w:val="18"/>
+                <w:bdr w:val="none" w:sz="0" w:space="0" w:color="auto" w:frame="1"/>
+              </w:rPr>
+              <w:t>if</w:t>
+            </w:r>
+            <w:proofErr w:type="gramEnd"/>
+            <w:r>
+              <w:rPr>
+                <w:rFonts w:ascii="Consolas" w:eastAsia="Times New Roman" w:hAnsi="Consolas" w:cs="Times New Roman"/>
+                <w:color w:val="000000"/>
+                <w:kern w:val="0"/>
+                <w:sz w:val="18"/>
+                <w:szCs w:val="18"/>
+                <w:bdr w:val="none" w:sz="0" w:space="0" w:color="auto" w:frame="1"/>
+              </w:rPr>
+              <w:t>(</w:t>
+            </w:r>
+            <w:proofErr w:type="spellStart"/>
+            <w:r>
+              <w:rPr>
+                <w:rFonts w:ascii="Consolas" w:eastAsia="Times New Roman" w:hAnsi="Consolas" w:cs="Times New Roman"/>
+                <w:color w:val="000000"/>
+                <w:kern w:val="0"/>
+                <w:sz w:val="18"/>
+                <w:szCs w:val="18"/>
+                <w:bdr w:val="none" w:sz="0" w:space="0" w:color="auto" w:frame="1"/>
+              </w:rPr>
+              <w:t>d.containsKey</w:t>
+            </w:r>
+            <w:proofErr w:type="spellEnd"/>
+            <w:r>
+              <w:rPr>
+                <w:rFonts w:ascii="Consolas" w:eastAsia="Times New Roman" w:hAnsi="Consolas" w:cs="Times New Roman"/>
+                <w:color w:val="000000"/>
+                <w:kern w:val="0"/>
+                <w:sz w:val="18"/>
+                <w:szCs w:val="18"/>
+                <w:bdr w:val="none" w:sz="0" w:space="0" w:color="auto" w:frame="1"/>
+              </w:rPr>
+              <w:t>(shift)) {  </w:t>
+            </w:r>
+          </w:p>
+          <w:p>
+            <w:pPr>
+              <w:widowControl/>
+              <w:numPr>
+                <w:ilvl w:val="0"/>
+                <w:numId w:val="1"/>
+              </w:numPr>
+              <w:pBdr>
+                <w:left w:val="single" w:sz="18" w:space="0" w:color="6CE26C"/>
+              </w:pBdr>
+              <w:shd w:val="clear" w:color="auto" w:fill="FFFFFF"/>
+              <w:spacing w:beforeAutospacing="1" w:afterAutospacing="1" w:line="270" w:lineRule="atLeast"/>
+              <w:jc w:val="left"/>
+              <w:rPr>
+                <w:rFonts w:ascii="Consolas" w:eastAsia="Times New Roman" w:hAnsi="Consolas" w:cs="Times New Roman"/>
+                <w:color w:val="5C5C5C"/>
+                <w:kern w:val="0"/>
+                <w:sz w:val="18"/>
+                <w:szCs w:val="18"/>
+              </w:rPr>
+            </w:pPr>
+            <w:r>
+              <w:rPr>
+                <w:rFonts w:ascii="Consolas" w:eastAsia="Times New Roman" w:hAnsi="Consolas" w:cs="Times New Roman"/>
+                <w:color w:val="000000"/>
+                <w:kern w:val="0"/>
+                <w:sz w:val="18"/>
+                <w:szCs w:val="18"/>
+                <w:bdr w:val="none" w:sz="0" w:space="0" w:color="auto" w:frame="1"/>
+              </w:rPr>
+              <w:t>                </w:t>
+            </w:r>
+            <w:proofErr w:type="spellStart"/>
+            <w:proofErr w:type="gramStart"/>
+            <w:r>
+              <w:rPr>
+                <w:rFonts w:ascii="Consolas" w:eastAsia="Times New Roman" w:hAnsi="Consolas" w:cs="Times New Roman"/>
+                <w:color w:val="000000"/>
+                <w:kern w:val="0"/>
+                <w:sz w:val="18"/>
+                <w:szCs w:val="18"/>
+                <w:bdr w:val="none" w:sz="0" w:space="0" w:color="auto" w:frame="1"/>
+              </w:rPr>
+              <w:t>d</w:t>
+            </w:r>
+            <w:proofErr w:type="gramEnd"/>
+            <w:r>
+              <w:rPr>
+                <w:rFonts w:ascii="Consolas" w:eastAsia="Times New Roman" w:hAnsi="Consolas" w:cs="Times New Roman"/>
+                <w:color w:val="000000"/>
+                <w:kern w:val="0"/>
+                <w:sz w:val="18"/>
+                <w:szCs w:val="18"/>
+                <w:bdr w:val="none" w:sz="0" w:space="0" w:color="auto" w:frame="1"/>
+              </w:rPr>
+              <w:t>.get</w:t>
+            </w:r>
+            <w:proofErr w:type="spellEnd"/>
+            <w:r>
+              <w:rPr>
+                <w:rFonts w:ascii="Consolas" w:eastAsia="Times New Roman" w:hAnsi="Consolas" w:cs="Times New Roman"/>
+                <w:color w:val="000000"/>
+                <w:kern w:val="0"/>
+                <w:sz w:val="18"/>
+                <w:szCs w:val="18"/>
+                <w:bdr w:val="none" w:sz="0" w:space="0" w:color="auto" w:frame="1"/>
+              </w:rPr>
+              <w:t>(shift).add(strings[</w:t>
+            </w:r>
+            <w:proofErr w:type="spellStart"/>
+            <w:r>
+              <w:rPr>
+                <w:rFonts w:ascii="Consolas" w:eastAsia="Times New Roman" w:hAnsi="Consolas" w:cs="Times New Roman"/>
+                <w:color w:val="000000"/>
+                <w:kern w:val="0"/>
+                <w:sz w:val="18"/>
+                <w:szCs w:val="18"/>
+                <w:bdr w:val="none" w:sz="0" w:space="0" w:color="auto" w:frame="1"/>
+              </w:rPr>
+              <w:t>i</w:t>
+            </w:r>
+            <w:proofErr w:type="spellEnd"/>
+            <w:r>
+              <w:rPr>
+                <w:rFonts w:ascii="Consolas" w:eastAsia="Times New Roman" w:hAnsi="Consolas" w:cs="Times New Roman"/>
+                <w:color w:val="000000"/>
+                <w:kern w:val="0"/>
+                <w:sz w:val="18"/>
+                <w:szCs w:val="18"/>
+                <w:bdr w:val="none" w:sz="0" w:space="0" w:color="auto" w:frame="1"/>
+              </w:rPr>
+              <w:t>]);  </w:t>
+            </w:r>
+          </w:p>
+          <w:p>
+            <w:pPr>
+              <w:widowControl/>
+              <w:numPr>
+                <w:ilvl w:val="0"/>
+                <w:numId w:val="1"/>
+              </w:numPr>
+              <w:pBdr>
+                <w:left w:val="single" w:sz="18" w:space="0" w:color="6CE26C"/>
+              </w:pBdr>
+              <w:shd w:val="clear" w:color="auto" w:fill="F8F8F8"/>
+              <w:spacing w:beforeAutospacing="1" w:afterAutospacing="1" w:line="270" w:lineRule="atLeast"/>
+              <w:jc w:val="left"/>
+              <w:rPr>
+                <w:rFonts w:ascii="Consolas" w:eastAsia="Times New Roman" w:hAnsi="Consolas" w:cs="Times New Roman"/>
+                <w:color w:val="5C5C5C"/>
+                <w:kern w:val="0"/>
+                <w:sz w:val="18"/>
+                <w:szCs w:val="18"/>
+              </w:rPr>
+            </w:pPr>
+            <w:r>
+              <w:rPr>
+                <w:rFonts w:ascii="Consolas" w:eastAsia="Times New Roman" w:hAnsi="Consolas" w:cs="Times New Roman"/>
+                <w:color w:val="000000"/>
+                <w:kern w:val="0"/>
+                <w:sz w:val="18"/>
+                <w:szCs w:val="18"/>
+                <w:bdr w:val="none" w:sz="0" w:space="0" w:color="auto" w:frame="1"/>
+              </w:rPr>
+              <w:t>            } </w:t>
+            </w:r>
+            <w:proofErr w:type="gramStart"/>
+            <w:r>
+              <w:rPr>
+                <w:rFonts w:ascii="Consolas" w:eastAsia="Times New Roman" w:hAnsi="Consolas" w:cs="Times New Roman"/>
+                <w:b/>
+                <w:bCs/>
+                <w:color w:val="006699"/>
+                <w:kern w:val="0"/>
+                <w:sz w:val="18"/>
+                <w:szCs w:val="18"/>
+                <w:bdr w:val="none" w:sz="0" w:space="0" w:color="auto" w:frame="1"/>
+              </w:rPr>
+              <w:t>else</w:t>
+            </w:r>
+            <w:proofErr w:type="gramEnd"/>
+            <w:r>
+              <w:rPr>
+                <w:rFonts w:ascii="Consolas" w:eastAsia="Times New Roman" w:hAnsi="Consolas" w:cs="Times New Roman"/>
+                <w:color w:val="000000"/>
+                <w:kern w:val="0"/>
+                <w:sz w:val="18"/>
+                <w:szCs w:val="18"/>
+                <w:bdr w:val="none" w:sz="0" w:space="0" w:color="auto" w:frame="1"/>
+              </w:rPr>
+              <w:t> {  </w:t>
+            </w:r>
+          </w:p>
+          <w:p>
+            <w:pPr>
+              <w:widowControl/>
+              <w:numPr>
+                <w:ilvl w:val="0"/>
+                <w:numId w:val="1"/>
+              </w:numPr>
+              <w:pBdr>
+                <w:left w:val="single" w:sz="18" w:space="0" w:color="6CE26C"/>
+              </w:pBdr>
+              <w:shd w:val="clear" w:color="auto" w:fill="FFFFFF"/>
+              <w:spacing w:beforeAutospacing="1" w:afterAutospacing="1" w:line="270" w:lineRule="atLeast"/>
+              <w:jc w:val="left"/>
+              <w:rPr>
+                <w:rFonts w:ascii="Consolas" w:eastAsia="Times New Roman" w:hAnsi="Consolas" w:cs="Times New Roman"/>
+                <w:color w:val="5C5C5C"/>
+                <w:kern w:val="0"/>
+                <w:sz w:val="18"/>
+                <w:szCs w:val="18"/>
+              </w:rPr>
+            </w:pPr>
+            <w:r>
+              <w:rPr>
+                <w:rFonts w:ascii="Consolas" w:eastAsia="Times New Roman" w:hAnsi="Consolas" w:cs="Times New Roman"/>
+                <w:color w:val="000000"/>
+                <w:kern w:val="0"/>
+                <w:sz w:val="18"/>
+                <w:szCs w:val="18"/>
+                <w:bdr w:val="none" w:sz="0" w:space="0" w:color="auto" w:frame="1"/>
+              </w:rPr>
+              <w:t>                List&lt;String&gt; l = </w:t>
+            </w:r>
+            <w:r>
+              <w:rPr>
+                <w:rFonts w:ascii="Consolas" w:eastAsia="Times New Roman" w:hAnsi="Consolas" w:cs="Times New Roman"/>
+                <w:b/>
+                <w:bCs/>
+                <w:color w:val="006699"/>
+                <w:kern w:val="0"/>
+                <w:sz w:val="18"/>
+                <w:szCs w:val="18"/>
+                <w:bdr w:val="none" w:sz="0" w:space="0" w:color="auto" w:frame="1"/>
+              </w:rPr>
+              <w:t>new</w:t>
+            </w:r>
+            <w:r>
+              <w:rPr>
+                <w:rFonts w:ascii="Consolas" w:eastAsia="Times New Roman" w:hAnsi="Consolas" w:cs="Times New Roman"/>
+                <w:color w:val="000000"/>
+                <w:kern w:val="0"/>
+                <w:sz w:val="18"/>
+                <w:szCs w:val="18"/>
+                <w:bdr w:val="none" w:sz="0" w:space="0" w:color="auto" w:frame="1"/>
+              </w:rPr>
+              <w:t> </w:t>
+            </w:r>
+            <w:proofErr w:type="spellStart"/>
+            <w:r>
+              <w:rPr>
+                <w:rFonts w:ascii="Consolas" w:eastAsia="Times New Roman" w:hAnsi="Consolas" w:cs="Times New Roman"/>
+                <w:color w:val="000000"/>
+                <w:kern w:val="0"/>
+                <w:sz w:val="18"/>
+                <w:szCs w:val="18"/>
+                <w:bdr w:val="none" w:sz="0" w:space="0" w:color="auto" w:frame="1"/>
+              </w:rPr>
+              <w:t>ArrayList</w:t>
+            </w:r>
+            <w:proofErr w:type="spellEnd"/>
+            <w:r>
+              <w:rPr>
+                <w:rFonts w:ascii="Consolas" w:eastAsia="Times New Roman" w:hAnsi="Consolas" w:cs="Times New Roman"/>
+                <w:color w:val="000000"/>
+                <w:kern w:val="0"/>
+                <w:sz w:val="18"/>
+                <w:szCs w:val="18"/>
+                <w:bdr w:val="none" w:sz="0" w:space="0" w:color="auto" w:frame="1"/>
+              </w:rPr>
+              <w:t>&lt;&gt;();  </w:t>
+            </w:r>
+          </w:p>
+          <w:p>
+            <w:pPr>
+              <w:widowControl/>
+              <w:numPr>
+                <w:ilvl w:val="0"/>
+                <w:numId w:val="1"/>
+              </w:numPr>
+              <w:pBdr>
+                <w:left w:val="single" w:sz="18" w:space="0" w:color="6CE26C"/>
+              </w:pBdr>
+              <w:shd w:val="clear" w:color="auto" w:fill="F8F8F8"/>
+              <w:spacing w:beforeAutospacing="1" w:afterAutospacing="1" w:line="270" w:lineRule="atLeast"/>
+              <w:jc w:val="left"/>
+              <w:rPr>
+                <w:rFonts w:ascii="Consolas" w:eastAsia="Times New Roman" w:hAnsi="Consolas" w:cs="Times New Roman"/>
+                <w:color w:val="5C5C5C"/>
+                <w:kern w:val="0"/>
+                <w:sz w:val="18"/>
+                <w:szCs w:val="18"/>
+              </w:rPr>
+            </w:pPr>
+            <w:r>
+              <w:rPr>
+                <w:rFonts w:ascii="Consolas" w:eastAsia="Times New Roman" w:hAnsi="Consolas" w:cs="Times New Roman"/>
+                <w:color w:val="000000"/>
+                <w:kern w:val="0"/>
+                <w:sz w:val="18"/>
+                <w:szCs w:val="18"/>
+                <w:bdr w:val="none" w:sz="0" w:space="0" w:color="auto" w:frame="1"/>
+              </w:rPr>
+              <w:t>                </w:t>
+            </w:r>
+            <w:proofErr w:type="spellStart"/>
+            <w:proofErr w:type="gramStart"/>
+            <w:r>
+              <w:rPr>
+                <w:rFonts w:ascii="Consolas" w:eastAsia="Times New Roman" w:hAnsi="Consolas" w:cs="Times New Roman"/>
+                <w:color w:val="000000"/>
+                <w:kern w:val="0"/>
+                <w:sz w:val="18"/>
+                <w:szCs w:val="18"/>
+                <w:bdr w:val="none" w:sz="0" w:space="0" w:color="auto" w:frame="1"/>
+              </w:rPr>
+              <w:t>l</w:t>
+            </w:r>
+            <w:proofErr w:type="gramEnd"/>
+            <w:r>
+              <w:rPr>
+                <w:rFonts w:ascii="Consolas" w:eastAsia="Times New Roman" w:hAnsi="Consolas" w:cs="Times New Roman"/>
+                <w:color w:val="000000"/>
+                <w:kern w:val="0"/>
+                <w:sz w:val="18"/>
+                <w:szCs w:val="18"/>
+                <w:bdr w:val="none" w:sz="0" w:space="0" w:color="auto" w:frame="1"/>
+              </w:rPr>
+              <w:t>.add</w:t>
+            </w:r>
+            <w:proofErr w:type="spellEnd"/>
+            <w:r>
+              <w:rPr>
+                <w:rFonts w:ascii="Consolas" w:eastAsia="Times New Roman" w:hAnsi="Consolas" w:cs="Times New Roman"/>
+                <w:color w:val="000000"/>
+                <w:kern w:val="0"/>
+                <w:sz w:val="18"/>
+                <w:szCs w:val="18"/>
+                <w:bdr w:val="none" w:sz="0" w:space="0" w:color="auto" w:frame="1"/>
+              </w:rPr>
+              <w:t>(strings[</w:t>
+            </w:r>
+            <w:proofErr w:type="spellStart"/>
+            <w:r>
+              <w:rPr>
+                <w:rFonts w:ascii="Consolas" w:eastAsia="Times New Roman" w:hAnsi="Consolas" w:cs="Times New Roman"/>
+                <w:color w:val="000000"/>
+                <w:kern w:val="0"/>
+                <w:sz w:val="18"/>
+                <w:szCs w:val="18"/>
+                <w:bdr w:val="none" w:sz="0" w:space="0" w:color="auto" w:frame="1"/>
+              </w:rPr>
+              <w:t>i</w:t>
+            </w:r>
+            <w:proofErr w:type="spellEnd"/>
+            <w:r>
+              <w:rPr>
+                <w:rFonts w:ascii="Consolas" w:eastAsia="Times New Roman" w:hAnsi="Consolas" w:cs="Times New Roman"/>
+                <w:color w:val="000000"/>
+                <w:kern w:val="0"/>
+                <w:sz w:val="18"/>
+                <w:szCs w:val="18"/>
+                <w:bdr w:val="none" w:sz="0" w:space="0" w:color="auto" w:frame="1"/>
+              </w:rPr>
+              <w:t>]);  </w:t>
+            </w:r>
+          </w:p>
+          <w:p>
+            <w:pPr>
+              <w:widowControl/>
+              <w:numPr>
+                <w:ilvl w:val="0"/>
+                <w:numId w:val="1"/>
+              </w:numPr>
+              <w:pBdr>
+                <w:left w:val="single" w:sz="18" w:space="0" w:color="6CE26C"/>
+              </w:pBdr>
+              <w:shd w:val="clear" w:color="auto" w:fill="FFFFFF"/>
+              <w:spacing w:beforeAutospacing="1" w:afterAutospacing="1" w:line="270" w:lineRule="atLeast"/>
+              <w:jc w:val="left"/>
+              <w:rPr>
+                <w:rFonts w:ascii="Consolas" w:eastAsia="Times New Roman" w:hAnsi="Consolas" w:cs="Times New Roman"/>
+                <w:color w:val="5C5C5C"/>
+                <w:kern w:val="0"/>
+                <w:sz w:val="18"/>
+                <w:szCs w:val="18"/>
+              </w:rPr>
+            </w:pPr>
+            <w:r>
+              <w:rPr>
+                <w:rFonts w:ascii="Consolas" w:eastAsia="Times New Roman" w:hAnsi="Consolas" w:cs="Times New Roman"/>
+                <w:color w:val="000000"/>
+                <w:kern w:val="0"/>
+                <w:sz w:val="18"/>
+                <w:szCs w:val="18"/>
+                <w:bdr w:val="none" w:sz="0" w:space="0" w:color="auto" w:frame="1"/>
+              </w:rPr>
+              <w:t>                </w:t>
+            </w:r>
+            <w:proofErr w:type="spellStart"/>
+            <w:proofErr w:type="gramStart"/>
+            <w:r>
+              <w:rPr>
+                <w:rFonts w:ascii="Consolas" w:eastAsia="Times New Roman" w:hAnsi="Consolas" w:cs="Times New Roman"/>
+                <w:color w:val="000000"/>
+                <w:kern w:val="0"/>
+                <w:sz w:val="18"/>
+                <w:szCs w:val="18"/>
+                <w:bdr w:val="none" w:sz="0" w:space="0" w:color="auto" w:frame="1"/>
+              </w:rPr>
+              <w:t>d</w:t>
+            </w:r>
+            <w:proofErr w:type="gramEnd"/>
+            <w:r>
+              <w:rPr>
+                <w:rFonts w:ascii="Consolas" w:eastAsia="Times New Roman" w:hAnsi="Consolas" w:cs="Times New Roman"/>
+                <w:color w:val="000000"/>
+                <w:kern w:val="0"/>
+                <w:sz w:val="18"/>
+                <w:szCs w:val="18"/>
+                <w:bdr w:val="none" w:sz="0" w:space="0" w:color="auto" w:frame="1"/>
+              </w:rPr>
+              <w:t>.put</w:t>
+            </w:r>
+            <w:proofErr w:type="spellEnd"/>
+            <w:r>
+              <w:rPr>
+                <w:rFonts w:ascii="Consolas" w:eastAsia="Times New Roman" w:hAnsi="Consolas" w:cs="Times New Roman"/>
+                <w:color w:val="000000"/>
+                <w:kern w:val="0"/>
+                <w:sz w:val="18"/>
+                <w:szCs w:val="18"/>
+                <w:bdr w:val="none" w:sz="0" w:space="0" w:color="auto" w:frame="1"/>
+              </w:rPr>
+              <w:t>(shift, l);  </w:t>
+            </w:r>
+          </w:p>
+          <w:p>
+            <w:pPr>
+              <w:widowControl/>
+              <w:numPr>
+                <w:ilvl w:val="0"/>
+                <w:numId w:val="1"/>
+              </w:numPr>
+              <w:pBdr>
+                <w:left w:val="single" w:sz="18" w:space="0" w:color="6CE26C"/>
+              </w:pBdr>
+              <w:shd w:val="clear" w:color="auto" w:fill="F8F8F8"/>
+              <w:spacing w:beforeAutospacing="1" w:afterAutospacing="1" w:line="270" w:lineRule="atLeast"/>
+              <w:jc w:val="left"/>
+              <w:rPr>
+                <w:rFonts w:ascii="Consolas" w:eastAsia="Times New Roman" w:hAnsi="Consolas" w:cs="Times New Roman"/>
+                <w:color w:val="5C5C5C"/>
+                <w:kern w:val="0"/>
+                <w:sz w:val="18"/>
+                <w:szCs w:val="18"/>
+              </w:rPr>
+            </w:pPr>
+            <w:r>
+              <w:rPr>
+                <w:rFonts w:ascii="Consolas" w:eastAsia="Times New Roman" w:hAnsi="Consolas" w:cs="Times New Roman"/>
+                <w:color w:val="000000"/>
+                <w:kern w:val="0"/>
+                <w:sz w:val="18"/>
+                <w:szCs w:val="18"/>
+                <w:bdr w:val="none" w:sz="0" w:space="0" w:color="auto" w:frame="1"/>
+              </w:rPr>
+              <w:t>            }  </w:t>
+            </w:r>
+          </w:p>
+          <w:p>
+            <w:pPr>
+              <w:widowControl/>
+              <w:numPr>
+                <w:ilvl w:val="0"/>
+                <w:numId w:val="1"/>
+              </w:numPr>
+              <w:pBdr>
+                <w:left w:val="single" w:sz="18" w:space="0" w:color="6CE26C"/>
+              </w:pBdr>
+              <w:shd w:val="clear" w:color="auto" w:fill="FFFFFF"/>
+              <w:spacing w:beforeAutospacing="1" w:afterAutospacing="1" w:line="270" w:lineRule="atLeast"/>
+              <w:jc w:val="left"/>
+              <w:rPr>
+                <w:rFonts w:ascii="Consolas" w:eastAsia="Times New Roman" w:hAnsi="Consolas" w:cs="Times New Roman"/>
+                <w:color w:val="5C5C5C"/>
+                <w:kern w:val="0"/>
+                <w:sz w:val="18"/>
+                <w:szCs w:val="18"/>
+              </w:rPr>
+            </w:pPr>
+            <w:r>
+              <w:rPr>
+                <w:rFonts w:ascii="Consolas" w:eastAsia="Times New Roman" w:hAnsi="Consolas" w:cs="Times New Roman"/>
+                <w:color w:val="000000"/>
+                <w:kern w:val="0"/>
+                <w:sz w:val="18"/>
+                <w:szCs w:val="18"/>
+                <w:bdr w:val="none" w:sz="0" w:space="0" w:color="auto" w:frame="1"/>
+              </w:rPr>
+              <w:t>        }</w:t>
+            </w:r>
+          </w:p>
+          <w:p>
+            <w:pPr>
+              <w:jc w:val="left"/>
+              <w:rPr>
+                <w:rFonts w:hint="eastAsia"/>
+              </w:rPr>
+            </w:pPr>
+          </w:p>
+        </w:tc>
+      </w:tr>
+    </w:tbl>
+    <w:p>
+      <w:pPr>
+        <w:jc w:val="left"/>
+      </w:pPr>
+    </w:p>
     <w:p>
       <w:pPr>
         <w:jc w:val="left"/>
@@ -4033,6 +5613,127 @@
     </w:sectPr>
   </w:body>
 </w:document>
+</file>
+
+<file path=word/numbering.xml><?xml version="1.0" encoding="utf-8"?>
+<w:numbering xmlns:wpc="http://schemas.microsoft.com/office/word/2010/wordprocessingCanvas" xmlns:mo="http://schemas.microsoft.com/office/mac/office/2008/main" xmlns:mc="http://schemas.openxmlformats.org/markup-compatibility/2006" xmlns:mv="urn:schemas-microsoft-com:mac:vml" xmlns:o="urn:schemas-microsoft-com:office:office" xmlns:r="http://schemas.openxmlformats.org/officeDocument/2006/relationships" xmlns:m="http://schemas.openxmlformats.org/officeDocument/2006/math" xmlns:v="urn:schemas-microsoft-com:vml" xmlns:wp14="http://schemas.microsoft.com/office/word/2010/wordprocessingDrawing" xmlns:wp="http://schemas.openxmlformats.org/drawingml/2006/wordprocessingDrawing" xmlns:w10="urn:schemas-microsoft-com:office:word" xmlns:w="http://schemas.openxmlformats.org/wordprocessingml/2006/main" xmlns:w14="http://schemas.microsoft.com/office/word/2010/wordml" xmlns:wpg="http://schemas.microsoft.com/office/word/2010/wordprocessingGroup" xmlns:wpi="http://schemas.microsoft.com/office/word/2010/wordprocessingInk" xmlns:wne="http://schemas.microsoft.com/office/word/2006/wordml" xmlns:wps="http://schemas.microsoft.com/office/word/2010/wordprocessingShape" mc:Ignorable="w14 wp14">
+  <w:abstractNum w:abstractNumId="0">
+    <w:nsid w:val="78E65439"/>
+    <w:multiLevelType w:val="multilevel"/>
+    <w:tmpl w:val="908E3FAE"/>
+    <w:lvl w:ilvl="0">
+      <w:start w:val="1"/>
+      <w:numFmt w:val="decimal"/>
+      <w:lvlText w:val="%1."/>
+      <w:lvlJc w:val="left"/>
+      <w:pPr>
+        <w:tabs>
+          <w:tab w:val="num" w:pos="720"/>
+        </w:tabs>
+        <w:ind w:left="720" w:hanging="360"/>
+      </w:pPr>
+    </w:lvl>
+    <w:lvl w:ilvl="1" w:tentative="1">
+      <w:start w:val="1"/>
+      <w:numFmt w:val="decimal"/>
+      <w:lvlText w:val="%2."/>
+      <w:lvlJc w:val="left"/>
+      <w:pPr>
+        <w:tabs>
+          <w:tab w:val="num" w:pos="1440"/>
+        </w:tabs>
+        <w:ind w:left="1440" w:hanging="360"/>
+      </w:pPr>
+    </w:lvl>
+    <w:lvl w:ilvl="2" w:tentative="1">
+      <w:start w:val="1"/>
+      <w:numFmt w:val="decimal"/>
+      <w:lvlText w:val="%3."/>
+      <w:lvlJc w:val="left"/>
+      <w:pPr>
+        <w:tabs>
+          <w:tab w:val="num" w:pos="2160"/>
+        </w:tabs>
+        <w:ind w:left="2160" w:hanging="360"/>
+      </w:pPr>
+    </w:lvl>
+    <w:lvl w:ilvl="3" w:tentative="1">
+      <w:start w:val="1"/>
+      <w:numFmt w:val="decimal"/>
+      <w:lvlText w:val="%4."/>
+      <w:lvlJc w:val="left"/>
+      <w:pPr>
+        <w:tabs>
+          <w:tab w:val="num" w:pos="2880"/>
+        </w:tabs>
+        <w:ind w:left="2880" w:hanging="360"/>
+      </w:pPr>
+    </w:lvl>
+    <w:lvl w:ilvl="4" w:tentative="1">
+      <w:start w:val="1"/>
+      <w:numFmt w:val="decimal"/>
+      <w:lvlText w:val="%5."/>
+      <w:lvlJc w:val="left"/>
+      <w:pPr>
+        <w:tabs>
+          <w:tab w:val="num" w:pos="3600"/>
+        </w:tabs>
+        <w:ind w:left="3600" w:hanging="360"/>
+      </w:pPr>
+    </w:lvl>
+    <w:lvl w:ilvl="5" w:tentative="1">
+      <w:start w:val="1"/>
+      <w:numFmt w:val="decimal"/>
+      <w:lvlText w:val="%6."/>
+      <w:lvlJc w:val="left"/>
+      <w:pPr>
+        <w:tabs>
+          <w:tab w:val="num" w:pos="4320"/>
+        </w:tabs>
+        <w:ind w:left="4320" w:hanging="360"/>
+      </w:pPr>
+    </w:lvl>
+    <w:lvl w:ilvl="6" w:tentative="1">
+      <w:start w:val="1"/>
+      <w:numFmt w:val="decimal"/>
+      <w:lvlText w:val="%7."/>
+      <w:lvlJc w:val="left"/>
+      <w:pPr>
+        <w:tabs>
+          <w:tab w:val="num" w:pos="5040"/>
+        </w:tabs>
+        <w:ind w:left="5040" w:hanging="360"/>
+      </w:pPr>
+    </w:lvl>
+    <w:lvl w:ilvl="7" w:tentative="1">
+      <w:start w:val="1"/>
+      <w:numFmt w:val="decimal"/>
+      <w:lvlText w:val="%8."/>
+      <w:lvlJc w:val="left"/>
+      <w:pPr>
+        <w:tabs>
+          <w:tab w:val="num" w:pos="5760"/>
+        </w:tabs>
+        <w:ind w:left="5760" w:hanging="360"/>
+      </w:pPr>
+    </w:lvl>
+    <w:lvl w:ilvl="8" w:tentative="1">
+      <w:start w:val="1"/>
+      <w:numFmt w:val="decimal"/>
+      <w:lvlText w:val="%9."/>
+      <w:lvlJc w:val="left"/>
+      <w:pPr>
+        <w:tabs>
+          <w:tab w:val="num" w:pos="6480"/>
+        </w:tabs>
+        <w:ind w:left="6480" w:hanging="360"/>
+      </w:pPr>
+    </w:lvl>
+  </w:abstractNum>
+  <w:num w:numId="1">
+    <w:abstractNumId w:val="0"/>
+  </w:num>
+</w:numbering>
 </file>
 
 <file path=word/styles.xml><?xml version="1.0" encoding="utf-8"?>

</xml_diff>

<commit_message>
add something on linkedlist
</commit_message>
<xml_diff>
--- a/algorithms_and _data_structures/lintcode_一些总结.docx
+++ b/algorithms_and _data_structures/lintcode_一些总结.docx
@@ -3987,9 +3987,6 @@
     <w:p>
       <w:pPr>
         <w:jc w:val="left"/>
-        <w:rPr>
-          <w:rFonts w:hint="eastAsia"/>
-        </w:rPr>
       </w:pPr>
       <w:r>
         <w:rPr>
@@ -4055,9 +4052,6 @@
           <w:p>
             <w:pPr>
               <w:jc w:val="left"/>
-              <w:rPr>
-                <w:rFonts w:hint="eastAsia"/>
-              </w:rPr>
             </w:pPr>
             <w:r>
               <w:rPr>
@@ -4104,9 +4098,6 @@
           <w:p>
             <w:pPr>
               <w:jc w:val="left"/>
-              <w:rPr>
-                <w:rFonts w:hint="eastAsia"/>
-              </w:rPr>
             </w:pPr>
             <w:r>
               <w:rPr>
@@ -4895,8 +4886,6 @@
               </w:rPr>
               <w:t>(" ");  </w:t>
             </w:r>
-            <w:bookmarkStart w:id="0" w:name="_GoBack"/>
-            <w:bookmarkEnd w:id="0"/>
           </w:p>
           <w:p>
             <w:pPr>
@@ -5559,13 +5548,689 @@
               <w:t>        }</w:t>
             </w:r>
           </w:p>
-          <w:p>
-            <w:pPr>
-              <w:jc w:val="left"/>
-              <w:rPr>
-                <w:rFonts w:hint="eastAsia"/>
-              </w:rPr>
-            </w:pPr>
+        </w:tc>
+      </w:tr>
+    </w:tbl>
+    <w:p>
+      <w:pPr>
+        <w:jc w:val="left"/>
+      </w:pPr>
+      <w:r>
+        <w:rPr>
+          <w:rFonts w:hint="eastAsia"/>
+          <w:b/>
+          <w:color w:val="3366FF"/>
+        </w:rPr>
+        <w:t>关于</w:t>
+      </w:r>
+      <w:proofErr w:type="spellStart"/>
+      <w:r>
+        <w:rPr>
+          <w:b/>
+          <w:color w:val="3366FF"/>
+        </w:rPr>
+        <w:t>LinkedList</w:t>
+      </w:r>
+      <w:proofErr w:type="spellEnd"/>
+      <w:r>
+        <w:rPr>
+          <w:b/>
+          <w:color w:val="3366FF"/>
+        </w:rPr>
+        <w:t xml:space="preserve"> </w:t>
+      </w:r>
+      <w:r>
+        <w:rPr>
+          <w:rFonts w:hint="eastAsia"/>
+          <w:b/>
+          <w:color w:val="3366FF"/>
+        </w:rPr>
+        <w:t>的常用的一些操作</w:t>
+      </w:r>
+      <w:r>
+        <w:rPr>
+          <w:rFonts w:hint="eastAsia"/>
+          <w:b/>
+          <w:color w:val="3366FF"/>
+        </w:rPr>
+        <w:t>（单向链表）</w:t>
+      </w:r>
+      <w:r>
+        <w:rPr>
+          <w:rFonts w:hint="eastAsia"/>
+        </w:rPr>
+        <w:t>：</w:t>
+      </w:r>
+    </w:p>
+    <w:tbl>
+      <w:tblPr>
+        <w:tblStyle w:val="a6"/>
+        <w:tblW w:w="0" w:type="auto"/>
+        <w:tblLook w:val="04A0" w:firstRow="1" w:lastRow="0" w:firstColumn="1" w:lastColumn="0" w:noHBand="0" w:noVBand="1"/>
+      </w:tblPr>
+      <w:tblGrid>
+        <w:gridCol w:w="8516"/>
+      </w:tblGrid>
+      <w:tr>
+        <w:tc>
+          <w:tcPr>
+            <w:tcW w:w="8516" w:type="dxa"/>
+          </w:tcPr>
+          <w:p>
+            <w:pPr>
+              <w:jc w:val="left"/>
+              <w:rPr>
+                <w:rFonts w:ascii="Damascus" w:hAnsi="Damascus" w:cs="Damascus"/>
+              </w:rPr>
+            </w:pPr>
+            <w:r>
+              <w:rPr>
+                <w:rFonts w:hint="eastAsia"/>
+              </w:rPr>
+              <w:t xml:space="preserve">1: </w:t>
+            </w:r>
+            <w:r>
+              <w:rPr>
+                <w:rFonts w:hint="eastAsia"/>
+              </w:rPr>
+              <w:t>找出</w:t>
+            </w:r>
+            <w:r>
+              <w:rPr>
+                <w:rFonts w:ascii="Damascus" w:hAnsi="Damascus" w:cs="Damascus" w:hint="eastAsia"/>
+              </w:rPr>
+              <w:t>中间节点，</w:t>
+            </w:r>
+          </w:p>
+          <w:p>
+            <w:pPr>
+              <w:jc w:val="left"/>
+              <w:rPr>
+                <w:rFonts w:ascii="Times New Roman" w:hAnsi="Times New Roman" w:cs="Times New Roman"/>
+              </w:rPr>
+            </w:pPr>
+            <w:r>
+              <w:rPr>
+                <w:rFonts w:ascii="Damascus" w:hAnsi="Damascus" w:cs="Damascus" w:hint="eastAsia"/>
+              </w:rPr>
+              <w:t>如：</w:t>
+            </w:r>
+            <w:r>
+              <w:rPr>
+                <w:rFonts w:ascii="Damascus" w:hAnsi="Damascus" w:cs="Damascus" w:hint="eastAsia"/>
+              </w:rPr>
+              <w:t xml:space="preserve"> </w:t>
+            </w:r>
+            <w:r>
+              <w:rPr>
+                <w:rFonts w:ascii="Times New Roman" w:hAnsi="Times New Roman" w:cs="Times New Roman" w:hint="eastAsia"/>
+              </w:rPr>
+              <w:t xml:space="preserve">1 2 3 4 5 6 </w:t>
+            </w:r>
+            <w:r>
+              <w:rPr>
+                <w:rFonts w:ascii="Times New Roman" w:hAnsi="Times New Roman" w:cs="Times New Roman"/>
+              </w:rPr>
+              <w:t xml:space="preserve">=&gt; </w:t>
+            </w:r>
+            <w:r>
+              <w:rPr>
+                <w:rFonts w:ascii="Times New Roman" w:hAnsi="Times New Roman" w:cs="Times New Roman" w:hint="eastAsia"/>
+              </w:rPr>
+              <w:t>3</w:t>
+            </w:r>
+          </w:p>
+          <w:p>
+            <w:pPr>
+              <w:ind w:firstLine="600"/>
+              <w:jc w:val="left"/>
+              <w:rPr>
+                <w:rFonts w:ascii="Times New Roman" w:hAnsi="Times New Roman" w:cs="Times New Roman"/>
+              </w:rPr>
+            </w:pPr>
+            <w:r>
+              <w:rPr>
+                <w:rFonts w:ascii="Times New Roman" w:hAnsi="Times New Roman" w:cs="Times New Roman" w:hint="eastAsia"/>
+              </w:rPr>
+              <w:t xml:space="preserve">1 2 3 4 5 6 7 </w:t>
+            </w:r>
+            <w:r>
+              <w:rPr>
+                <w:rFonts w:ascii="Times New Roman" w:hAnsi="Times New Roman" w:cs="Times New Roman"/>
+              </w:rPr>
+              <w:t>=&gt;4</w:t>
+            </w:r>
+          </w:p>
+          <w:p>
+            <w:pPr>
+              <w:jc w:val="left"/>
+              <w:rPr>
+                <w:rFonts w:ascii="Damascus" w:hAnsi="Damascus" w:cs="Damascus"/>
+              </w:rPr>
+            </w:pPr>
+            <w:r>
+              <w:rPr>
+                <w:rFonts w:ascii="Times New Roman" w:hAnsi="Times New Roman" w:cs="Times New Roman" w:hint="eastAsia"/>
+              </w:rPr>
+              <w:t>使用</w:t>
+            </w:r>
+            <w:r>
+              <w:rPr>
+                <w:rFonts w:ascii="Damascus" w:hAnsi="Damascus" w:cs="Damascus" w:hint="eastAsia"/>
+              </w:rPr>
+              <w:t>快慢指针：</w:t>
+            </w:r>
+          </w:p>
+          <w:p>
+            <w:pPr>
+              <w:jc w:val="left"/>
+              <w:rPr>
+                <w:rFonts w:ascii="Times New Roman" w:hAnsi="Times New Roman" w:cs="Times New Roman"/>
+              </w:rPr>
+            </w:pPr>
+            <w:r>
+              <w:rPr>
+                <w:rFonts w:ascii="Times New Roman" w:hAnsi="Times New Roman" w:cs="Times New Roman"/>
+              </w:rPr>
+              <w:t xml:space="preserve">    </w:t>
+            </w:r>
+            <w:proofErr w:type="gramStart"/>
+            <w:r>
+              <w:rPr>
+                <w:rFonts w:ascii="Times New Roman" w:hAnsi="Times New Roman" w:cs="Times New Roman"/>
+              </w:rPr>
+              <w:t>private</w:t>
+            </w:r>
+            <w:proofErr w:type="gramEnd"/>
+            <w:r>
+              <w:rPr>
+                <w:rFonts w:ascii="Times New Roman" w:hAnsi="Times New Roman" w:cs="Times New Roman"/>
+              </w:rPr>
+              <w:t xml:space="preserve"> </w:t>
+            </w:r>
+            <w:proofErr w:type="spellStart"/>
+            <w:r>
+              <w:rPr>
+                <w:rFonts w:ascii="Times New Roman" w:hAnsi="Times New Roman" w:cs="Times New Roman"/>
+              </w:rPr>
+              <w:t>ListNode</w:t>
+            </w:r>
+            <w:proofErr w:type="spellEnd"/>
+            <w:r>
+              <w:rPr>
+                <w:rFonts w:ascii="Times New Roman" w:hAnsi="Times New Roman" w:cs="Times New Roman"/>
+              </w:rPr>
+              <w:t xml:space="preserve"> </w:t>
+            </w:r>
+            <w:proofErr w:type="spellStart"/>
+            <w:r>
+              <w:rPr>
+                <w:rFonts w:ascii="Times New Roman" w:hAnsi="Times New Roman" w:cs="Times New Roman"/>
+              </w:rPr>
+              <w:t>findMiddle</w:t>
+            </w:r>
+            <w:proofErr w:type="spellEnd"/>
+            <w:r>
+              <w:rPr>
+                <w:rFonts w:ascii="Times New Roman" w:hAnsi="Times New Roman" w:cs="Times New Roman"/>
+              </w:rPr>
+              <w:t>(</w:t>
+            </w:r>
+            <w:proofErr w:type="spellStart"/>
+            <w:r>
+              <w:rPr>
+                <w:rFonts w:ascii="Times New Roman" w:hAnsi="Times New Roman" w:cs="Times New Roman"/>
+              </w:rPr>
+              <w:t>ListNode</w:t>
+            </w:r>
+            <w:proofErr w:type="spellEnd"/>
+            <w:r>
+              <w:rPr>
+                <w:rFonts w:ascii="Times New Roman" w:hAnsi="Times New Roman" w:cs="Times New Roman"/>
+              </w:rPr>
+              <w:t xml:space="preserve"> head) {</w:t>
+            </w:r>
+          </w:p>
+          <w:p>
+            <w:pPr>
+              <w:jc w:val="left"/>
+              <w:rPr>
+                <w:rFonts w:ascii="Times New Roman" w:hAnsi="Times New Roman" w:cs="Times New Roman"/>
+              </w:rPr>
+            </w:pPr>
+          </w:p>
+          <w:p>
+            <w:pPr>
+              <w:jc w:val="left"/>
+              <w:rPr>
+                <w:rFonts w:ascii="Times New Roman" w:hAnsi="Times New Roman" w:cs="Times New Roman"/>
+              </w:rPr>
+            </w:pPr>
+            <w:r>
+              <w:rPr>
+                <w:rFonts w:ascii="Times New Roman" w:hAnsi="Times New Roman" w:cs="Times New Roman"/>
+              </w:rPr>
+              <w:t xml:space="preserve">        </w:t>
+            </w:r>
+            <w:proofErr w:type="gramStart"/>
+            <w:r>
+              <w:rPr>
+                <w:rFonts w:ascii="Times New Roman" w:hAnsi="Times New Roman" w:cs="Times New Roman"/>
+              </w:rPr>
+              <w:t>if</w:t>
+            </w:r>
+            <w:proofErr w:type="gramEnd"/>
+            <w:r>
+              <w:rPr>
+                <w:rFonts w:ascii="Times New Roman" w:hAnsi="Times New Roman" w:cs="Times New Roman"/>
+              </w:rPr>
+              <w:t xml:space="preserve"> (head == null) {</w:t>
+            </w:r>
+          </w:p>
+          <w:p>
+            <w:pPr>
+              <w:jc w:val="left"/>
+              <w:rPr>
+                <w:rFonts w:ascii="Times New Roman" w:hAnsi="Times New Roman" w:cs="Times New Roman"/>
+              </w:rPr>
+            </w:pPr>
+          </w:p>
+          <w:p>
+            <w:pPr>
+              <w:jc w:val="left"/>
+              <w:rPr>
+                <w:rFonts w:ascii="Times New Roman" w:hAnsi="Times New Roman" w:cs="Times New Roman"/>
+              </w:rPr>
+            </w:pPr>
+            <w:r>
+              <w:rPr>
+                <w:rFonts w:ascii="Times New Roman" w:hAnsi="Times New Roman" w:cs="Times New Roman"/>
+              </w:rPr>
+              <w:t xml:space="preserve">            </w:t>
+            </w:r>
+            <w:proofErr w:type="gramStart"/>
+            <w:r>
+              <w:rPr>
+                <w:rFonts w:ascii="Times New Roman" w:hAnsi="Times New Roman" w:cs="Times New Roman"/>
+              </w:rPr>
+              <w:t>return</w:t>
+            </w:r>
+            <w:proofErr w:type="gramEnd"/>
+            <w:r>
+              <w:rPr>
+                <w:rFonts w:ascii="Times New Roman" w:hAnsi="Times New Roman" w:cs="Times New Roman"/>
+              </w:rPr>
+              <w:t xml:space="preserve"> null;</w:t>
+            </w:r>
+          </w:p>
+          <w:p>
+            <w:pPr>
+              <w:jc w:val="left"/>
+              <w:rPr>
+                <w:rFonts w:ascii="Times New Roman" w:hAnsi="Times New Roman" w:cs="Times New Roman"/>
+              </w:rPr>
+            </w:pPr>
+            <w:r>
+              <w:rPr>
+                <w:rFonts w:ascii="Times New Roman" w:hAnsi="Times New Roman" w:cs="Times New Roman"/>
+              </w:rPr>
+              <w:t xml:space="preserve">        }</w:t>
+            </w:r>
+          </w:p>
+          <w:p>
+            <w:pPr>
+              <w:jc w:val="left"/>
+              <w:rPr>
+                <w:rFonts w:ascii="Times New Roman" w:hAnsi="Times New Roman" w:cs="Times New Roman"/>
+              </w:rPr>
+            </w:pPr>
+          </w:p>
+          <w:p>
+            <w:pPr>
+              <w:jc w:val="left"/>
+              <w:rPr>
+                <w:rFonts w:ascii="Times New Roman" w:hAnsi="Times New Roman" w:cs="Times New Roman"/>
+              </w:rPr>
+            </w:pPr>
+            <w:r>
+              <w:rPr>
+                <w:rFonts w:ascii="Times New Roman" w:hAnsi="Times New Roman" w:cs="Times New Roman"/>
+              </w:rPr>
+              <w:t xml:space="preserve">        </w:t>
+            </w:r>
+            <w:proofErr w:type="spellStart"/>
+            <w:r>
+              <w:rPr>
+                <w:rFonts w:ascii="Times New Roman" w:hAnsi="Times New Roman" w:cs="Times New Roman"/>
+              </w:rPr>
+              <w:t>ListNode</w:t>
+            </w:r>
+            <w:proofErr w:type="spellEnd"/>
+            <w:r>
+              <w:rPr>
+                <w:rFonts w:ascii="Times New Roman" w:hAnsi="Times New Roman" w:cs="Times New Roman"/>
+              </w:rPr>
+              <w:t xml:space="preserve"> slow = head, fast = </w:t>
+            </w:r>
+            <w:proofErr w:type="spellStart"/>
+            <w:r>
+              <w:rPr>
+                <w:rFonts w:ascii="Times New Roman" w:hAnsi="Times New Roman" w:cs="Times New Roman"/>
+              </w:rPr>
+              <w:t>head.next</w:t>
+            </w:r>
+            <w:proofErr w:type="spellEnd"/>
+            <w:r>
+              <w:rPr>
+                <w:rFonts w:ascii="Times New Roman" w:hAnsi="Times New Roman" w:cs="Times New Roman"/>
+              </w:rPr>
+              <w:t>;</w:t>
+            </w:r>
+          </w:p>
+          <w:p>
+            <w:pPr>
+              <w:jc w:val="left"/>
+              <w:rPr>
+                <w:rFonts w:ascii="Times New Roman" w:hAnsi="Times New Roman" w:cs="Times New Roman"/>
+              </w:rPr>
+            </w:pPr>
+            <w:r>
+              <w:rPr>
+                <w:rFonts w:ascii="Times New Roman" w:hAnsi="Times New Roman" w:cs="Times New Roman" w:hint="eastAsia"/>
+              </w:rPr>
+              <w:t xml:space="preserve">       </w:t>
+            </w:r>
+            <w:r>
+              <w:rPr>
+                <w:rFonts w:ascii="Times New Roman" w:hAnsi="Times New Roman" w:cs="Times New Roman"/>
+              </w:rPr>
+              <w:t>//</w:t>
+            </w:r>
+            <w:r>
+              <w:rPr>
+                <w:rFonts w:ascii="Times New Roman" w:hAnsi="Times New Roman" w:cs="Times New Roman" w:hint="eastAsia"/>
+              </w:rPr>
+              <w:t>注意</w:t>
+            </w:r>
+            <w:r>
+              <w:rPr>
+                <w:rFonts w:ascii="Damascus" w:hAnsi="Damascus" w:cs="Damascus" w:hint="eastAsia"/>
+              </w:rPr>
+              <w:t>终止条件，因为每一次我们不能保证</w:t>
+            </w:r>
+            <w:r>
+              <w:rPr>
+                <w:rFonts w:ascii="Times New Roman" w:hAnsi="Times New Roman" w:cs="Times New Roman"/>
+              </w:rPr>
+              <w:t>fast</w:t>
+            </w:r>
+            <w:r>
+              <w:rPr>
+                <w:rFonts w:ascii="Times New Roman" w:hAnsi="Times New Roman" w:cs="Times New Roman" w:hint="eastAsia"/>
+              </w:rPr>
+              <w:t>指针</w:t>
+            </w:r>
+            <w:r>
+              <w:rPr>
+                <w:rFonts w:ascii="Damascus" w:hAnsi="Damascus" w:cs="Damascus" w:hint="eastAsia"/>
+              </w:rPr>
+              <w:t>是否为空，因此需要先判断</w:t>
+            </w:r>
+            <w:r>
+              <w:rPr>
+                <w:rFonts w:ascii="Times New Roman" w:hAnsi="Times New Roman" w:cs="Times New Roman"/>
+              </w:rPr>
+              <w:t>fast</w:t>
+            </w:r>
+            <w:r>
+              <w:rPr>
+                <w:rFonts w:ascii="Times New Roman" w:hAnsi="Times New Roman" w:cs="Times New Roman" w:hint="eastAsia"/>
+              </w:rPr>
+              <w:t>然后</w:t>
+            </w:r>
+            <w:r>
+              <w:rPr>
+                <w:rFonts w:ascii="Damascus" w:hAnsi="Damascus" w:cs="Damascus" w:hint="eastAsia"/>
+              </w:rPr>
+              <w:t>再判断</w:t>
+            </w:r>
+            <w:proofErr w:type="spellStart"/>
+            <w:r>
+              <w:rPr>
+                <w:rFonts w:ascii="Times New Roman" w:hAnsi="Times New Roman" w:cs="Times New Roman"/>
+              </w:rPr>
+              <w:t>fast.next</w:t>
+            </w:r>
+            <w:proofErr w:type="spellEnd"/>
+          </w:p>
+          <w:p>
+            <w:pPr>
+              <w:jc w:val="left"/>
+              <w:rPr>
+                <w:rFonts w:ascii="Times New Roman" w:hAnsi="Times New Roman" w:cs="Times New Roman"/>
+              </w:rPr>
+            </w:pPr>
+            <w:r>
+              <w:rPr>
+                <w:rFonts w:ascii="Times New Roman" w:hAnsi="Times New Roman" w:cs="Times New Roman"/>
+              </w:rPr>
+              <w:t xml:space="preserve">        </w:t>
+            </w:r>
+            <w:proofErr w:type="gramStart"/>
+            <w:r>
+              <w:rPr>
+                <w:rFonts w:ascii="Times New Roman" w:hAnsi="Times New Roman" w:cs="Times New Roman"/>
+              </w:rPr>
+              <w:t>while</w:t>
+            </w:r>
+            <w:proofErr w:type="gramEnd"/>
+            <w:r>
+              <w:rPr>
+                <w:rFonts w:ascii="Times New Roman" w:hAnsi="Times New Roman" w:cs="Times New Roman"/>
+              </w:rPr>
+              <w:t xml:space="preserve"> (</w:t>
+            </w:r>
+            <w:r>
+              <w:rPr>
+                <w:rFonts w:ascii="Times New Roman" w:hAnsi="Times New Roman" w:cs="Times New Roman"/>
+                <w:color w:val="FF0000"/>
+              </w:rPr>
+              <w:t xml:space="preserve">fast != null &amp;&amp; </w:t>
+            </w:r>
+            <w:proofErr w:type="spellStart"/>
+            <w:r>
+              <w:rPr>
+                <w:rFonts w:ascii="Times New Roman" w:hAnsi="Times New Roman" w:cs="Times New Roman"/>
+                <w:color w:val="FF0000"/>
+              </w:rPr>
+              <w:t>fast.next</w:t>
+            </w:r>
+            <w:proofErr w:type="spellEnd"/>
+            <w:r>
+              <w:rPr>
+                <w:rFonts w:ascii="Times New Roman" w:hAnsi="Times New Roman" w:cs="Times New Roman"/>
+                <w:color w:val="FF0000"/>
+              </w:rPr>
+              <w:t xml:space="preserve"> != null</w:t>
+            </w:r>
+            <w:r>
+              <w:rPr>
+                <w:rFonts w:ascii="Times New Roman" w:hAnsi="Times New Roman" w:cs="Times New Roman"/>
+              </w:rPr>
+              <w:t>) {</w:t>
+            </w:r>
+          </w:p>
+          <w:p>
+            <w:pPr>
+              <w:jc w:val="left"/>
+              <w:rPr>
+                <w:rFonts w:ascii="Times New Roman" w:hAnsi="Times New Roman" w:cs="Times New Roman"/>
+              </w:rPr>
+            </w:pPr>
+          </w:p>
+          <w:p>
+            <w:pPr>
+              <w:jc w:val="left"/>
+              <w:rPr>
+                <w:rFonts w:ascii="Times New Roman" w:hAnsi="Times New Roman" w:cs="Times New Roman"/>
+              </w:rPr>
+            </w:pPr>
+            <w:r>
+              <w:rPr>
+                <w:rFonts w:ascii="Times New Roman" w:hAnsi="Times New Roman" w:cs="Times New Roman"/>
+              </w:rPr>
+              <w:t xml:space="preserve">            </w:t>
+            </w:r>
+            <w:proofErr w:type="gramStart"/>
+            <w:r>
+              <w:rPr>
+                <w:rFonts w:ascii="Times New Roman" w:hAnsi="Times New Roman" w:cs="Times New Roman"/>
+              </w:rPr>
+              <w:t>slow</w:t>
+            </w:r>
+            <w:proofErr w:type="gramEnd"/>
+            <w:r>
+              <w:rPr>
+                <w:rFonts w:ascii="Times New Roman" w:hAnsi="Times New Roman" w:cs="Times New Roman"/>
+              </w:rPr>
+              <w:t xml:space="preserve"> = </w:t>
+            </w:r>
+            <w:proofErr w:type="spellStart"/>
+            <w:r>
+              <w:rPr>
+                <w:rFonts w:ascii="Times New Roman" w:hAnsi="Times New Roman" w:cs="Times New Roman"/>
+              </w:rPr>
+              <w:t>slow.next</w:t>
+            </w:r>
+            <w:proofErr w:type="spellEnd"/>
+            <w:r>
+              <w:rPr>
+                <w:rFonts w:ascii="Times New Roman" w:hAnsi="Times New Roman" w:cs="Times New Roman"/>
+              </w:rPr>
+              <w:t>;</w:t>
+            </w:r>
+          </w:p>
+          <w:p>
+            <w:pPr>
+              <w:jc w:val="left"/>
+              <w:rPr>
+                <w:rFonts w:ascii="Times New Roman" w:hAnsi="Times New Roman" w:cs="Times New Roman"/>
+              </w:rPr>
+            </w:pPr>
+          </w:p>
+          <w:p>
+            <w:pPr>
+              <w:jc w:val="left"/>
+              <w:rPr>
+                <w:rFonts w:ascii="Times New Roman" w:hAnsi="Times New Roman" w:cs="Times New Roman"/>
+              </w:rPr>
+            </w:pPr>
+            <w:r>
+              <w:rPr>
+                <w:rFonts w:ascii="Times New Roman" w:hAnsi="Times New Roman" w:cs="Times New Roman"/>
+              </w:rPr>
+              <w:t xml:space="preserve">            </w:t>
+            </w:r>
+            <w:proofErr w:type="gramStart"/>
+            <w:r>
+              <w:rPr>
+                <w:rFonts w:ascii="Times New Roman" w:hAnsi="Times New Roman" w:cs="Times New Roman"/>
+              </w:rPr>
+              <w:t>fast</w:t>
+            </w:r>
+            <w:proofErr w:type="gramEnd"/>
+            <w:r>
+              <w:rPr>
+                <w:rFonts w:ascii="Times New Roman" w:hAnsi="Times New Roman" w:cs="Times New Roman"/>
+              </w:rPr>
+              <w:t xml:space="preserve"> = </w:t>
+            </w:r>
+            <w:proofErr w:type="spellStart"/>
+            <w:r>
+              <w:rPr>
+                <w:rFonts w:ascii="Times New Roman" w:hAnsi="Times New Roman" w:cs="Times New Roman"/>
+              </w:rPr>
+              <w:t>fast.next.next</w:t>
+            </w:r>
+            <w:proofErr w:type="spellEnd"/>
+            <w:r>
+              <w:rPr>
+                <w:rFonts w:ascii="Times New Roman" w:hAnsi="Times New Roman" w:cs="Times New Roman"/>
+              </w:rPr>
+              <w:t>;</w:t>
+            </w:r>
+          </w:p>
+          <w:p>
+            <w:pPr>
+              <w:jc w:val="left"/>
+              <w:rPr>
+                <w:rFonts w:ascii="Times New Roman" w:hAnsi="Times New Roman" w:cs="Times New Roman"/>
+              </w:rPr>
+            </w:pPr>
+          </w:p>
+          <w:p>
+            <w:pPr>
+              <w:jc w:val="left"/>
+              <w:rPr>
+                <w:rFonts w:ascii="Times New Roman" w:hAnsi="Times New Roman" w:cs="Times New Roman"/>
+              </w:rPr>
+            </w:pPr>
+            <w:r>
+              <w:rPr>
+                <w:rFonts w:ascii="Times New Roman" w:hAnsi="Times New Roman" w:cs="Times New Roman"/>
+              </w:rPr>
+              <w:t xml:space="preserve">        }</w:t>
+            </w:r>
+          </w:p>
+          <w:p>
+            <w:pPr>
+              <w:jc w:val="left"/>
+              <w:rPr>
+                <w:rFonts w:ascii="Times New Roman" w:hAnsi="Times New Roman" w:cs="Times New Roman"/>
+              </w:rPr>
+            </w:pPr>
+            <w:r>
+              <w:rPr>
+                <w:rFonts w:ascii="Times New Roman" w:hAnsi="Times New Roman" w:cs="Times New Roman"/>
+              </w:rPr>
+              <w:t xml:space="preserve">        </w:t>
+            </w:r>
+            <w:proofErr w:type="gramStart"/>
+            <w:r>
+              <w:rPr>
+                <w:rFonts w:ascii="Times New Roman" w:hAnsi="Times New Roman" w:cs="Times New Roman"/>
+              </w:rPr>
+              <w:t>return</w:t>
+            </w:r>
+            <w:proofErr w:type="gramEnd"/>
+            <w:r>
+              <w:rPr>
+                <w:rFonts w:ascii="Times New Roman" w:hAnsi="Times New Roman" w:cs="Times New Roman"/>
+              </w:rPr>
+              <w:t xml:space="preserve"> slow;</w:t>
+            </w:r>
+          </w:p>
+          <w:p>
+            <w:pPr>
+              <w:jc w:val="left"/>
+              <w:rPr>
+                <w:rFonts w:ascii="Times New Roman" w:hAnsi="Times New Roman" w:cs="Times New Roman"/>
+              </w:rPr>
+            </w:pPr>
+          </w:p>
+          <w:p>
+            <w:pPr>
+              <w:jc w:val="left"/>
+              <w:rPr>
+                <w:rFonts w:ascii="Times New Roman" w:hAnsi="Times New Roman" w:cs="Times New Roman"/>
+              </w:rPr>
+            </w:pPr>
+            <w:r>
+              <w:rPr>
+                <w:rFonts w:ascii="Times New Roman" w:hAnsi="Times New Roman" w:cs="Times New Roman"/>
+              </w:rPr>
+              <w:t xml:space="preserve">    }</w:t>
+            </w:r>
           </w:p>
         </w:tc>
       </w:tr>
@@ -5575,6 +6240,483 @@
         <w:jc w:val="left"/>
       </w:pPr>
     </w:p>
+    <w:tbl>
+      <w:tblPr>
+        <w:tblStyle w:val="a6"/>
+        <w:tblW w:w="0" w:type="auto"/>
+        <w:tblLook w:val="04A0" w:firstRow="1" w:lastRow="0" w:firstColumn="1" w:lastColumn="0" w:noHBand="0" w:noVBand="1"/>
+      </w:tblPr>
+      <w:tblGrid>
+        <w:gridCol w:w="8516"/>
+      </w:tblGrid>
+      <w:tr>
+        <w:tc>
+          <w:tcPr>
+            <w:tcW w:w="8516" w:type="dxa"/>
+          </w:tcPr>
+          <w:p>
+            <w:pPr>
+              <w:jc w:val="left"/>
+              <w:rPr>
+                <w:rFonts w:ascii="Damascus" w:hAnsi="Damascus" w:cs="Damascus"/>
+              </w:rPr>
+            </w:pPr>
+            <w:r>
+              <w:t xml:space="preserve">2: reverse </w:t>
+            </w:r>
+            <w:r>
+              <w:rPr>
+                <w:rFonts w:hint="eastAsia"/>
+              </w:rPr>
+              <w:t>一个</w:t>
+            </w:r>
+            <w:r>
+              <w:rPr>
+                <w:rFonts w:ascii="Damascus" w:hAnsi="Damascus" w:cs="Damascus" w:hint="eastAsia"/>
+              </w:rPr>
+              <w:t>链表</w:t>
+            </w:r>
+          </w:p>
+          <w:p>
+            <w:pPr>
+              <w:jc w:val="left"/>
+              <w:rPr>
+                <w:rFonts w:ascii="Damascus" w:hAnsi="Damascus" w:cs="Damascus"/>
+              </w:rPr>
+            </w:pPr>
+            <w:r>
+              <w:rPr>
+                <w:rFonts w:ascii="Damascus" w:hAnsi="Damascus" w:cs="Damascus" w:hint="eastAsia"/>
+              </w:rPr>
+              <w:t>花一个示意图就好理解了，</w:t>
+            </w:r>
+          </w:p>
+          <w:p>
+            <w:pPr>
+              <w:jc w:val="left"/>
+              <w:rPr>
+                <w:rFonts w:ascii="Damascus" w:hAnsi="Damascus" w:cs="Damascus"/>
+              </w:rPr>
+            </w:pPr>
+            <w:r>
+              <w:rPr>
+                <w:rFonts w:ascii="Damascus" w:hAnsi="Damascus" w:cs="Damascus"/>
+              </w:rPr>
+              <w:t xml:space="preserve"> </w:t>
+            </w:r>
+            <w:r>
+              <w:rPr>
+                <w:rFonts w:ascii="Times New Roman" w:hAnsi="Times New Roman" w:cs="Times New Roman"/>
+              </w:rPr>
+              <w:t>1 -&gt; 2 -&gt; 3</w:t>
+            </w:r>
+            <w:r>
+              <w:rPr>
+                <w:rFonts w:ascii="Times New Roman" w:hAnsi="Times New Roman" w:cs="Times New Roman"/>
+              </w:rPr>
+              <w:t>…</w:t>
+            </w:r>
+            <w:r>
+              <w:rPr>
+                <w:rFonts w:ascii="Times New Roman" w:hAnsi="Times New Roman" w:cs="Times New Roman"/>
+              </w:rPr>
+              <w:t xml:space="preserve">  </w:t>
+            </w:r>
+            <w:r>
+              <w:rPr>
+                <w:rFonts w:ascii="Damascus" w:hAnsi="Damascus" w:cs="Damascus" w:hint="eastAsia"/>
+              </w:rPr>
+              <w:t>当我们处理</w:t>
+            </w:r>
+            <w:r>
+              <w:rPr>
+                <w:rFonts w:ascii="Times New Roman" w:hAnsi="Times New Roman" w:cs="Times New Roman" w:hint="eastAsia"/>
+              </w:rPr>
+              <w:t>节点</w:t>
+            </w:r>
+            <w:r>
+              <w:rPr>
+                <w:rFonts w:ascii="Times New Roman" w:hAnsi="Times New Roman" w:cs="Times New Roman"/>
+              </w:rPr>
+              <w:t xml:space="preserve">2 </w:t>
+            </w:r>
+            <w:r>
+              <w:rPr>
+                <w:rFonts w:ascii="Times New Roman" w:hAnsi="Times New Roman" w:cs="Times New Roman" w:hint="eastAsia"/>
+              </w:rPr>
+              <w:t>时</w:t>
+            </w:r>
+            <w:r>
+              <w:rPr>
+                <w:rFonts w:ascii="Damascus" w:hAnsi="Damascus" w:cs="Damascus" w:hint="eastAsia"/>
+              </w:rPr>
+              <w:t>：</w:t>
+            </w:r>
+          </w:p>
+          <w:p>
+            <w:pPr>
+              <w:jc w:val="left"/>
+              <w:rPr>
+                <w:rFonts w:ascii="Times New Roman" w:hAnsi="Times New Roman" w:cs="Times New Roman"/>
+              </w:rPr>
+            </w:pPr>
+            <w:r>
+              <w:rPr>
+                <w:rFonts w:ascii="Damascus" w:hAnsi="Damascus" w:cs="Damascus"/>
+              </w:rPr>
+              <w:t xml:space="preserve"> </w:t>
+            </w:r>
+            <w:r>
+              <w:rPr>
+                <w:rFonts w:ascii="Times New Roman" w:hAnsi="Times New Roman" w:cs="Times New Roman"/>
+              </w:rPr>
+              <w:t>1  &lt;</w:t>
+            </w:r>
+            <w:proofErr w:type="gramStart"/>
+            <w:r>
+              <w:rPr>
+                <w:rFonts w:ascii="Times New Roman" w:hAnsi="Times New Roman" w:cs="Times New Roman"/>
+              </w:rPr>
+              <w:t>-  2</w:t>
+            </w:r>
+            <w:proofErr w:type="gramEnd"/>
+            <w:r>
+              <w:rPr>
+                <w:rFonts w:ascii="Times New Roman" w:hAnsi="Times New Roman" w:cs="Times New Roman"/>
+              </w:rPr>
+              <w:t xml:space="preserve">    3…</w:t>
+            </w:r>
+          </w:p>
+          <w:p>
+            <w:pPr>
+              <w:jc w:val="left"/>
+              <w:rPr>
+                <w:rFonts w:ascii="Times New Roman" w:hAnsi="Times New Roman" w:cs="Times New Roman"/>
+              </w:rPr>
+            </w:pPr>
+            <w:r>
+              <w:rPr>
+                <w:rFonts w:ascii="Times New Roman" w:hAnsi="Times New Roman" w:cs="Times New Roman"/>
+              </w:rPr>
+              <w:t xml:space="preserve"> </w:t>
+            </w:r>
+            <w:proofErr w:type="spellStart"/>
+            <w:proofErr w:type="gramStart"/>
+            <w:r>
+              <w:rPr>
+                <w:rFonts w:ascii="Times New Roman" w:hAnsi="Times New Roman" w:cs="Times New Roman"/>
+              </w:rPr>
+              <w:t>prev</w:t>
+            </w:r>
+            <w:proofErr w:type="spellEnd"/>
+            <w:proofErr w:type="gramEnd"/>
+            <w:r>
+              <w:rPr>
+                <w:rFonts w:ascii="Times New Roman" w:hAnsi="Times New Roman" w:cs="Times New Roman"/>
+              </w:rPr>
+              <w:t xml:space="preserve">   cur   next</w:t>
+            </w:r>
+          </w:p>
+          <w:p>
+            <w:pPr>
+              <w:jc w:val="left"/>
+              <w:rPr>
+                <w:rFonts w:ascii="Damascus" w:hAnsi="Damascus" w:cs="Damascus"/>
+              </w:rPr>
+            </w:pPr>
+            <w:r>
+              <w:rPr>
+                <w:rFonts w:ascii="Times New Roman" w:hAnsi="Times New Roman" w:cs="Times New Roman" w:hint="eastAsia"/>
+              </w:rPr>
+              <w:t>因此</w:t>
+            </w:r>
+            <w:r>
+              <w:rPr>
+                <w:rFonts w:ascii="Damascus" w:hAnsi="Damascus" w:cs="Damascus" w:hint="eastAsia"/>
+              </w:rPr>
+              <w:t>我们需要三个节点分别是</w:t>
+            </w:r>
+            <w:proofErr w:type="spellStart"/>
+            <w:r>
+              <w:rPr>
+                <w:rFonts w:ascii="Times New Roman" w:hAnsi="Times New Roman" w:cs="Times New Roman"/>
+              </w:rPr>
+              <w:t>prev</w:t>
+            </w:r>
+            <w:proofErr w:type="spellEnd"/>
+            <w:r>
+              <w:rPr>
+                <w:rFonts w:ascii="Times New Roman" w:hAnsi="Times New Roman" w:cs="Times New Roman"/>
+              </w:rPr>
+              <w:t xml:space="preserve">, </w:t>
+            </w:r>
+            <w:proofErr w:type="spellStart"/>
+            <w:r>
+              <w:rPr>
+                <w:rFonts w:ascii="Times New Roman" w:hAnsi="Times New Roman" w:cs="Times New Roman"/>
+              </w:rPr>
+              <w:t>cur,next</w:t>
+            </w:r>
+            <w:proofErr w:type="spellEnd"/>
+            <w:r>
+              <w:rPr>
+                <w:rFonts w:ascii="Times New Roman" w:hAnsi="Times New Roman" w:cs="Times New Roman" w:hint="eastAsia"/>
+              </w:rPr>
+              <w:t>分别</w:t>
+            </w:r>
+            <w:r>
+              <w:rPr>
+                <w:rFonts w:ascii="Damascus" w:hAnsi="Damascus" w:cs="Damascus" w:hint="eastAsia"/>
+              </w:rPr>
+              <w:t>记录上一个节点，现在要处理的节点以及下一步要处理的节点，终止条件时判断</w:t>
+            </w:r>
+            <w:r>
+              <w:rPr>
+                <w:rFonts w:ascii="Times New Roman" w:hAnsi="Times New Roman" w:cs="Times New Roman" w:hint="eastAsia"/>
+              </w:rPr>
+              <w:t>next</w:t>
+            </w:r>
+            <w:r>
+              <w:rPr>
+                <w:rFonts w:ascii="Damascus" w:hAnsi="Damascus" w:cs="Damascus" w:hint="eastAsia"/>
+              </w:rPr>
+              <w:t>是否为空</w:t>
+            </w:r>
+            <w:r>
+              <w:rPr>
+                <w:rFonts w:ascii="Times New Roman" w:hAnsi="Times New Roman" w:cs="Times New Roman"/>
+              </w:rPr>
+              <w:t>,</w:t>
+            </w:r>
+            <w:r>
+              <w:rPr>
+                <w:rFonts w:ascii="Damascus" w:hAnsi="Damascus" w:cs="Damascus" w:hint="eastAsia"/>
+              </w:rPr>
+              <w:t>：</w:t>
+            </w:r>
+          </w:p>
+          <w:p>
+            <w:pPr>
+              <w:jc w:val="left"/>
+              <w:rPr>
+                <w:rFonts w:hint="eastAsia"/>
+              </w:rPr>
+            </w:pPr>
+            <w:r>
+              <w:t xml:space="preserve">    </w:t>
+            </w:r>
+            <w:proofErr w:type="gramStart"/>
+            <w:r>
+              <w:t>private</w:t>
+            </w:r>
+            <w:proofErr w:type="gramEnd"/>
+            <w:r>
+              <w:t xml:space="preserve"> </w:t>
+            </w:r>
+            <w:proofErr w:type="spellStart"/>
+            <w:r>
+              <w:t>ListNode</w:t>
+            </w:r>
+            <w:proofErr w:type="spellEnd"/>
+            <w:r>
+              <w:t xml:space="preserve"> reverse(</w:t>
+            </w:r>
+            <w:proofErr w:type="spellStart"/>
+            <w:r>
+              <w:t>ListNode</w:t>
+            </w:r>
+            <w:proofErr w:type="spellEnd"/>
+            <w:r>
+              <w:t xml:space="preserve"> head) {</w:t>
+            </w:r>
+          </w:p>
+          <w:p>
+            <w:pPr>
+              <w:jc w:val="left"/>
+            </w:pPr>
+            <w:r>
+              <w:t xml:space="preserve">        </w:t>
+            </w:r>
+            <w:proofErr w:type="spellStart"/>
+            <w:r>
+              <w:t>ListNode</w:t>
+            </w:r>
+            <w:proofErr w:type="spellEnd"/>
+            <w:r>
+              <w:t xml:space="preserve"> </w:t>
+            </w:r>
+            <w:proofErr w:type="spellStart"/>
+            <w:r>
+              <w:t>prev</w:t>
+            </w:r>
+            <w:proofErr w:type="spellEnd"/>
+            <w:r>
+              <w:t xml:space="preserve"> = null;</w:t>
+            </w:r>
+          </w:p>
+          <w:p>
+            <w:pPr>
+              <w:jc w:val="left"/>
+              <w:rPr>
+                <w:rFonts w:hint="eastAsia"/>
+              </w:rPr>
+            </w:pPr>
+            <w:r>
+              <w:t xml:space="preserve">        </w:t>
+            </w:r>
+            <w:proofErr w:type="gramStart"/>
+            <w:r>
+              <w:t>while</w:t>
+            </w:r>
+            <w:proofErr w:type="gramEnd"/>
+            <w:r>
+              <w:t xml:space="preserve"> (head != null) {</w:t>
+            </w:r>
+          </w:p>
+          <w:p>
+            <w:pPr>
+              <w:jc w:val="left"/>
+              <w:rPr>
+                <w:rFonts w:hint="eastAsia"/>
+              </w:rPr>
+            </w:pPr>
+            <w:r>
+              <w:t xml:space="preserve">            </w:t>
+            </w:r>
+            <w:proofErr w:type="spellStart"/>
+            <w:r>
+              <w:t>ListNode</w:t>
+            </w:r>
+            <w:proofErr w:type="spellEnd"/>
+            <w:r>
+              <w:t xml:space="preserve"> temp = </w:t>
+            </w:r>
+            <w:proofErr w:type="spellStart"/>
+            <w:r>
+              <w:t>head.next</w:t>
+            </w:r>
+            <w:proofErr w:type="spellEnd"/>
+            <w:r>
+              <w:t>;</w:t>
+            </w:r>
+          </w:p>
+          <w:p>
+            <w:pPr>
+              <w:jc w:val="left"/>
+              <w:rPr>
+                <w:rFonts w:hint="eastAsia"/>
+              </w:rPr>
+            </w:pPr>
+            <w:r>
+              <w:t xml:space="preserve">            </w:t>
+            </w:r>
+            <w:proofErr w:type="spellStart"/>
+            <w:proofErr w:type="gramStart"/>
+            <w:r>
+              <w:t>head.next</w:t>
+            </w:r>
+            <w:proofErr w:type="spellEnd"/>
+            <w:proofErr w:type="gramEnd"/>
+            <w:r>
+              <w:t xml:space="preserve"> = </w:t>
+            </w:r>
+            <w:proofErr w:type="spellStart"/>
+            <w:r>
+              <w:t>prev</w:t>
+            </w:r>
+            <w:proofErr w:type="spellEnd"/>
+            <w:r>
+              <w:t>;</w:t>
+            </w:r>
+          </w:p>
+          <w:p>
+            <w:pPr>
+              <w:jc w:val="left"/>
+              <w:rPr>
+                <w:rFonts w:hint="eastAsia"/>
+              </w:rPr>
+            </w:pPr>
+            <w:r>
+              <w:t xml:space="preserve">            </w:t>
+            </w:r>
+            <w:proofErr w:type="spellStart"/>
+            <w:proofErr w:type="gramStart"/>
+            <w:r>
+              <w:t>prev</w:t>
+            </w:r>
+            <w:proofErr w:type="spellEnd"/>
+            <w:proofErr w:type="gramEnd"/>
+            <w:r>
+              <w:t xml:space="preserve"> = head;</w:t>
+            </w:r>
+          </w:p>
+          <w:p>
+            <w:pPr>
+              <w:jc w:val="left"/>
+              <w:rPr>
+                <w:rFonts w:hint="eastAsia"/>
+              </w:rPr>
+            </w:pPr>
+            <w:r>
+              <w:t xml:space="preserve">            head = temp;</w:t>
+            </w:r>
+            <w:bookmarkStart w:id="0" w:name="_GoBack"/>
+            <w:bookmarkEnd w:id="0"/>
+          </w:p>
+          <w:p>
+            <w:pPr>
+              <w:jc w:val="left"/>
+            </w:pPr>
+            <w:r>
+              <w:t xml:space="preserve">        }</w:t>
+            </w:r>
+          </w:p>
+          <w:p>
+            <w:pPr>
+              <w:jc w:val="left"/>
+              <w:rPr>
+                <w:rFonts w:hint="eastAsia"/>
+              </w:rPr>
+            </w:pPr>
+            <w:r>
+              <w:t xml:space="preserve">        </w:t>
+            </w:r>
+            <w:proofErr w:type="gramStart"/>
+            <w:r>
+              <w:t>return</w:t>
+            </w:r>
+            <w:proofErr w:type="gramEnd"/>
+            <w:r>
+              <w:t xml:space="preserve"> </w:t>
+            </w:r>
+            <w:proofErr w:type="spellStart"/>
+            <w:r>
+              <w:t>prev</w:t>
+            </w:r>
+            <w:proofErr w:type="spellEnd"/>
+            <w:r>
+              <w:t>;</w:t>
+            </w:r>
+          </w:p>
+          <w:p>
+            <w:pPr>
+              <w:jc w:val="left"/>
+            </w:pPr>
+            <w:r>
+              <w:t xml:space="preserve">    }</w:t>
+            </w:r>
+          </w:p>
+          <w:p>
+            <w:pPr>
+              <w:jc w:val="left"/>
+              <w:rPr>
+                <w:rFonts w:ascii="Times New Roman" w:hAnsi="Times New Roman" w:cs="Times New Roman"/>
+              </w:rPr>
+            </w:pPr>
+          </w:p>
+        </w:tc>
+      </w:tr>
+    </w:tbl>
     <w:p>
       <w:pPr>
         <w:jc w:val="left"/>

</xml_diff>

<commit_message>
add some notes on binary tree level order travesal tricks
</commit_message>
<xml_diff>
--- a/algorithms_and _data_structures/lintcode_一些总结.docx
+++ b/algorithms_and _data_structures/lintcode_一些总结.docx
@@ -6498,9 +6498,6 @@
           <w:p>
             <w:pPr>
               <w:jc w:val="left"/>
-              <w:rPr>
-                <w:rFonts w:hint="eastAsia"/>
-              </w:rPr>
             </w:pPr>
             <w:r>
               <w:t xml:space="preserve">    </w:t>
@@ -6557,9 +6554,6 @@
           <w:p>
             <w:pPr>
               <w:jc w:val="left"/>
-              <w:rPr>
-                <w:rFonts w:hint="eastAsia"/>
-              </w:rPr>
             </w:pPr>
             <w:r>
               <w:t xml:space="preserve">        </w:t>
@@ -6576,9 +6570,6 @@
           <w:p>
             <w:pPr>
               <w:jc w:val="left"/>
-              <w:rPr>
-                <w:rFonts w:hint="eastAsia"/>
-              </w:rPr>
             </w:pPr>
             <w:r>
               <w:t xml:space="preserve">            </w:t>
@@ -6603,9 +6594,6 @@
           <w:p>
             <w:pPr>
               <w:jc w:val="left"/>
-              <w:rPr>
-                <w:rFonts w:hint="eastAsia"/>
-              </w:rPr>
             </w:pPr>
             <w:r>
               <w:t xml:space="preserve">            </w:t>
@@ -6632,9 +6620,6 @@
           <w:p>
             <w:pPr>
               <w:jc w:val="left"/>
-              <w:rPr>
-                <w:rFonts w:hint="eastAsia"/>
-              </w:rPr>
             </w:pPr>
             <w:r>
               <w:t xml:space="preserve">            </w:t>
@@ -6653,66 +6638,700 @@
           <w:p>
             <w:pPr>
               <w:jc w:val="left"/>
-              <w:rPr>
-                <w:rFonts w:hint="eastAsia"/>
-              </w:rPr>
             </w:pPr>
             <w:r>
               <w:t xml:space="preserve">            head = temp;</w:t>
+            </w:r>
+          </w:p>
+          <w:p>
+            <w:pPr>
+              <w:jc w:val="left"/>
+            </w:pPr>
+            <w:r>
+              <w:t xml:space="preserve">        }</w:t>
+            </w:r>
+          </w:p>
+          <w:p>
+            <w:pPr>
+              <w:jc w:val="left"/>
+            </w:pPr>
+            <w:r>
+              <w:t xml:space="preserve">        </w:t>
+            </w:r>
+            <w:proofErr w:type="gramStart"/>
+            <w:r>
+              <w:t>return</w:t>
+            </w:r>
+            <w:proofErr w:type="gramEnd"/>
+            <w:r>
+              <w:t xml:space="preserve"> </w:t>
+            </w:r>
+            <w:proofErr w:type="spellStart"/>
+            <w:r>
+              <w:t>prev</w:t>
+            </w:r>
+            <w:proofErr w:type="spellEnd"/>
+            <w:r>
+              <w:t>;</w:t>
+            </w:r>
+          </w:p>
+          <w:p>
+            <w:pPr>
+              <w:jc w:val="left"/>
+            </w:pPr>
+            <w:r>
+              <w:t xml:space="preserve">    }</w:t>
+            </w:r>
+          </w:p>
+          <w:p>
+            <w:pPr>
+              <w:jc w:val="left"/>
+              <w:rPr>
+                <w:rFonts w:ascii="Times New Roman" w:hAnsi="Times New Roman" w:cs="Times New Roman"/>
+              </w:rPr>
+            </w:pPr>
+          </w:p>
+        </w:tc>
+      </w:tr>
+    </w:tbl>
+    <w:p>
+      <w:pPr>
+        <w:jc w:val="left"/>
+      </w:pPr>
+    </w:p>
+    <w:p>
+      <w:pPr>
+        <w:jc w:val="left"/>
+      </w:pPr>
+      <w:r>
+        <w:rPr>
+          <w:rFonts w:hint="eastAsia"/>
+          <w:b/>
+          <w:color w:val="3366FF"/>
+        </w:rPr>
+        <w:t>关于</w:t>
+      </w:r>
+      <w:r>
+        <w:rPr>
+          <w:rFonts w:hint="eastAsia"/>
+          <w:b/>
+          <w:color w:val="3366FF"/>
+        </w:rPr>
+        <w:t>二叉树的层次遍历</w:t>
+      </w:r>
+      <w:r>
+        <w:rPr>
+          <w:b/>
+          <w:color w:val="3366FF"/>
+        </w:rPr>
+        <w:t xml:space="preserve">(level order </w:t>
+      </w:r>
+      <w:proofErr w:type="spellStart"/>
+      <w:r>
+        <w:rPr>
+          <w:b/>
+          <w:color w:val="3366FF"/>
+        </w:rPr>
+        <w:t>travesal</w:t>
+      </w:r>
+      <w:proofErr w:type="spellEnd"/>
+      <w:r>
+        <w:rPr>
+          <w:b/>
+          <w:color w:val="3366FF"/>
+        </w:rPr>
+        <w:t>)</w:t>
+      </w:r>
+      <w:r>
+        <w:rPr>
+          <w:rFonts w:hint="eastAsia"/>
+        </w:rPr>
+        <w:t>：</w:t>
+      </w:r>
+    </w:p>
+    <w:tbl>
+      <w:tblPr>
+        <w:tblStyle w:val="a6"/>
+        <w:tblW w:w="0" w:type="auto"/>
+        <w:tblLook w:val="04A0" w:firstRow="1" w:lastRow="0" w:firstColumn="1" w:lastColumn="0" w:noHBand="0" w:noVBand="1"/>
+      </w:tblPr>
+      <w:tblGrid>
+        <w:gridCol w:w="8516"/>
+      </w:tblGrid>
+      <w:tr>
+        <w:tc>
+          <w:tcPr>
+            <w:tcW w:w="8516" w:type="dxa"/>
+          </w:tcPr>
+          <w:p>
+            <w:pPr>
+              <w:jc w:val="left"/>
+              <w:rPr>
+                <w:rFonts w:ascii="Damascus" w:hAnsi="Damascus" w:cs="Damascus" w:hint="eastAsia"/>
+              </w:rPr>
+            </w:pPr>
+            <w:r>
+              <w:t>1:</w:t>
+            </w:r>
+            <w:r>
+              <w:rPr>
+                <w:rFonts w:hint="eastAsia"/>
+              </w:rPr>
+              <w:t>首先</w:t>
+            </w:r>
+            <w:r>
+              <w:rPr>
+                <w:rFonts w:ascii="Damascus" w:hAnsi="Damascus" w:cs="Damascus" w:hint="eastAsia"/>
+              </w:rPr>
+              <w:t>，应该使用</w:t>
+            </w:r>
+            <w:r>
+              <w:rPr>
+                <w:rFonts w:ascii="Times New Roman" w:hAnsi="Times New Roman" w:cs="Times New Roman"/>
+              </w:rPr>
+              <w:t>queue</w:t>
+            </w:r>
+            <w:r>
+              <w:rPr>
+                <w:rFonts w:ascii="Times New Roman" w:hAnsi="Times New Roman" w:cs="Times New Roman" w:hint="eastAsia"/>
+              </w:rPr>
+              <w:t>的数据</w:t>
+            </w:r>
+            <w:r>
+              <w:rPr>
+                <w:rFonts w:ascii="Damascus" w:hAnsi="Damascus" w:cs="Damascus" w:hint="eastAsia"/>
+              </w:rPr>
+              <w:t>结构，因为我们是从上到下，从左到右，我们每次</w:t>
+            </w:r>
+            <w:r>
+              <w:rPr>
+                <w:rFonts w:ascii="Times New Roman" w:hAnsi="Times New Roman" w:cs="Times New Roman"/>
+              </w:rPr>
+              <w:t>poll</w:t>
+            </w:r>
+            <w:r>
+              <w:rPr>
+                <w:rFonts w:ascii="Times New Roman" w:hAnsi="Times New Roman" w:cs="Times New Roman" w:hint="eastAsia"/>
+              </w:rPr>
+              <w:t>出</w:t>
+            </w:r>
+            <w:r>
+              <w:rPr>
+                <w:rFonts w:ascii="Damascus" w:hAnsi="Damascus" w:cs="Damascus" w:hint="eastAsia"/>
+              </w:rPr>
+              <w:t>新值，就</w:t>
+            </w:r>
+            <w:r>
+              <w:rPr>
+                <w:rFonts w:ascii="Times New Roman" w:hAnsi="Times New Roman" w:cs="Times New Roman"/>
+              </w:rPr>
+              <w:t xml:space="preserve">append </w:t>
+            </w:r>
+            <w:r>
+              <w:rPr>
+                <w:rFonts w:ascii="Times New Roman" w:hAnsi="Times New Roman" w:cs="Times New Roman" w:hint="eastAsia"/>
+              </w:rPr>
+              <w:t>相应</w:t>
+            </w:r>
+            <w:r>
+              <w:rPr>
+                <w:rFonts w:ascii="Damascus" w:hAnsi="Damascus" w:cs="Damascus" w:hint="eastAsia"/>
+              </w:rPr>
+              <w:t>的</w:t>
+            </w:r>
+            <w:r>
+              <w:rPr>
+                <w:rFonts w:ascii="Times New Roman" w:hAnsi="Times New Roman" w:cs="Times New Roman"/>
+              </w:rPr>
+              <w:t>left</w:t>
+            </w:r>
+            <w:r>
+              <w:rPr>
+                <w:rFonts w:ascii="Times New Roman" w:hAnsi="Times New Roman" w:cs="Times New Roman" w:hint="eastAsia"/>
+              </w:rPr>
+              <w:t>和</w:t>
+            </w:r>
+            <w:r>
+              <w:rPr>
+                <w:rFonts w:ascii="Times New Roman" w:hAnsi="Times New Roman" w:cs="Times New Roman"/>
+              </w:rPr>
+              <w:t>right</w:t>
+            </w:r>
+            <w:r>
+              <w:rPr>
+                <w:rFonts w:ascii="Times New Roman" w:hAnsi="Times New Roman" w:cs="Times New Roman" w:hint="eastAsia"/>
+              </w:rPr>
+              <w:t>节点</w:t>
+            </w:r>
+            <w:r>
+              <w:rPr>
+                <w:rFonts w:ascii="Damascus" w:hAnsi="Damascus" w:cs="Damascus" w:hint="eastAsia"/>
+              </w:rPr>
+              <w:t>。</w:t>
+            </w:r>
+          </w:p>
+          <w:p>
+            <w:pPr>
+              <w:jc w:val="left"/>
+              <w:rPr>
+                <w:rFonts w:ascii="Damascus" w:hAnsi="Damascus" w:cs="Damascus" w:hint="eastAsia"/>
+              </w:rPr>
+            </w:pPr>
+          </w:p>
+          <w:p>
+            <w:pPr>
+              <w:jc w:val="left"/>
+              <w:rPr>
+                <w:rFonts w:ascii="Damascus" w:hAnsi="Damascus" w:cs="Damascus" w:hint="eastAsia"/>
+              </w:rPr>
+            </w:pPr>
+            <w:r>
+              <w:rPr>
+                <w:rFonts w:ascii="Damascus" w:hAnsi="Damascus" w:cs="Damascus" w:hint="eastAsia"/>
+              </w:rPr>
+              <w:t>如果需要将每层的结果存储到一个</w:t>
+            </w:r>
+            <w:r>
+              <w:rPr>
+                <w:rFonts w:ascii="Times New Roman" w:hAnsi="Times New Roman" w:cs="Times New Roman"/>
+              </w:rPr>
+              <w:t>list</w:t>
+            </w:r>
+            <w:r>
+              <w:rPr>
+                <w:rFonts w:ascii="Times New Roman" w:hAnsi="Times New Roman" w:cs="Times New Roman" w:hint="eastAsia"/>
+              </w:rPr>
+              <w:t>上</w:t>
+            </w:r>
+            <w:r>
+              <w:rPr>
+                <w:rFonts w:ascii="Damascus" w:hAnsi="Damascus" w:cs="Damascus" w:hint="eastAsia"/>
+              </w:rPr>
+              <w:t>，如：</w:t>
+            </w:r>
+          </w:p>
+          <w:p>
+            <w:pPr>
+              <w:jc w:val="left"/>
+              <w:rPr>
+                <w:rFonts w:ascii="Times New Roman" w:hAnsi="Times New Roman" w:cs="Times New Roman"/>
+              </w:rPr>
+            </w:pPr>
+            <w:r>
+              <w:rPr>
+                <w:rFonts w:ascii="Times New Roman" w:hAnsi="Times New Roman" w:cs="Times New Roman"/>
+              </w:rPr>
+              <w:t xml:space="preserve">   1            &lt;---</w:t>
+            </w:r>
+          </w:p>
+          <w:p>
+            <w:pPr>
+              <w:jc w:val="left"/>
+              <w:rPr>
+                <w:rFonts w:ascii="Times New Roman" w:hAnsi="Times New Roman" w:cs="Times New Roman"/>
+              </w:rPr>
+            </w:pPr>
+            <w:r>
+              <w:rPr>
+                <w:rFonts w:ascii="Times New Roman" w:hAnsi="Times New Roman" w:cs="Times New Roman"/>
+              </w:rPr>
+              <w:t xml:space="preserve"> /   \</w:t>
+            </w:r>
+          </w:p>
+          <w:p>
+            <w:pPr>
+              <w:jc w:val="left"/>
+              <w:rPr>
+                <w:rFonts w:ascii="Times New Roman" w:hAnsi="Times New Roman" w:cs="Times New Roman"/>
+              </w:rPr>
+            </w:pPr>
+            <w:r>
+              <w:rPr>
+                <w:rFonts w:ascii="Times New Roman" w:hAnsi="Times New Roman" w:cs="Times New Roman"/>
+              </w:rPr>
+              <w:t>2     3         &lt;---</w:t>
+            </w:r>
+          </w:p>
+          <w:p>
+            <w:pPr>
+              <w:jc w:val="left"/>
+              <w:rPr>
+                <w:rFonts w:ascii="Times New Roman" w:hAnsi="Times New Roman" w:cs="Times New Roman"/>
+              </w:rPr>
+            </w:pPr>
+            <w:r>
+              <w:rPr>
+                <w:rFonts w:ascii="Times New Roman" w:hAnsi="Times New Roman" w:cs="Times New Roman"/>
+              </w:rPr>
+              <w:t xml:space="preserve"> \     \</w:t>
+            </w:r>
+          </w:p>
+          <w:p>
+            <w:pPr>
+              <w:jc w:val="left"/>
+              <w:rPr>
+                <w:rFonts w:ascii="Times New Roman" w:hAnsi="Times New Roman" w:cs="Times New Roman" w:hint="eastAsia"/>
+              </w:rPr>
+            </w:pPr>
+            <w:r>
+              <w:rPr>
+                <w:rFonts w:ascii="Times New Roman" w:hAnsi="Times New Roman" w:cs="Times New Roman"/>
+              </w:rPr>
+              <w:t xml:space="preserve">  5     4       &lt;---</w:t>
+            </w:r>
+          </w:p>
+          <w:p>
+            <w:pPr>
+              <w:jc w:val="left"/>
+              <w:rPr>
+                <w:rFonts w:ascii="Times New Roman" w:hAnsi="Times New Roman" w:cs="Times New Roman" w:hint="eastAsia"/>
+              </w:rPr>
+            </w:pPr>
+            <w:r>
+              <w:rPr>
+                <w:rFonts w:ascii="Times New Roman" w:hAnsi="Times New Roman" w:cs="Times New Roman"/>
+              </w:rPr>
+              <w:t>[[1]</w:t>
+            </w:r>
+            <w:proofErr w:type="gramStart"/>
+            <w:r>
+              <w:rPr>
+                <w:rFonts w:ascii="Times New Roman" w:hAnsi="Times New Roman" w:cs="Times New Roman"/>
+              </w:rPr>
+              <w:t>,[</w:t>
+            </w:r>
+            <w:proofErr w:type="gramEnd"/>
+            <w:r>
+              <w:rPr>
+                <w:rFonts w:ascii="Times New Roman" w:hAnsi="Times New Roman" w:cs="Times New Roman"/>
+              </w:rPr>
+              <w:t>2,3],[5,4]],</w:t>
+            </w:r>
+          </w:p>
+          <w:p>
+            <w:pPr>
+              <w:jc w:val="left"/>
+              <w:rPr>
+                <w:rFonts w:ascii="Times New Roman" w:hAnsi="Times New Roman" w:cs="Times New Roman" w:hint="eastAsia"/>
+              </w:rPr>
+            </w:pPr>
+            <w:r>
+              <w:rPr>
+                <w:rFonts w:ascii="Times New Roman" w:hAnsi="Times New Roman" w:cs="Times New Roman" w:hint="eastAsia"/>
+              </w:rPr>
+              <w:t>我们</w:t>
+            </w:r>
+            <w:r>
+              <w:rPr>
+                <w:rFonts w:ascii="Damascus" w:hAnsi="Damascus" w:cs="Damascus" w:hint="eastAsia"/>
+              </w:rPr>
+              <w:t>需要记录每一层的结束标志位，</w:t>
+            </w:r>
+            <w:r>
+              <w:rPr>
+                <w:rFonts w:ascii="Damascus" w:hAnsi="Damascus" w:cs="Damascus" w:hint="eastAsia"/>
+                <w:color w:val="FF0000"/>
+              </w:rPr>
+              <w:t>可以将每一层的最后一个元素后加</w:t>
+            </w:r>
+            <w:r>
+              <w:rPr>
+                <w:rFonts w:ascii="Times New Roman" w:hAnsi="Times New Roman" w:cs="Times New Roman"/>
+                <w:color w:val="FF0000"/>
+              </w:rPr>
+              <w:t>null,</w:t>
+            </w:r>
+            <w:r>
+              <w:rPr>
+                <w:rFonts w:ascii="Times New Roman" w:hAnsi="Times New Roman" w:cs="Times New Roman" w:hint="eastAsia"/>
+              </w:rPr>
+              <w:t>如</w:t>
+            </w:r>
+          </w:p>
+          <w:p>
+            <w:pPr>
+              <w:jc w:val="left"/>
+              <w:rPr>
+                <w:rFonts w:ascii="Times New Roman" w:hAnsi="Times New Roman" w:cs="Times New Roman" w:hint="eastAsia"/>
+              </w:rPr>
+            </w:pPr>
+            <w:r>
+              <w:rPr>
+                <w:rFonts w:ascii="Times New Roman" w:hAnsi="Times New Roman" w:cs="Times New Roman"/>
+              </w:rPr>
+              <w:t>[</w:t>
+            </w:r>
+            <w:r>
+              <w:rPr>
+                <w:rFonts w:ascii="Times New Roman" w:hAnsi="Times New Roman" w:cs="Times New Roman"/>
+                <w:color w:val="FF0000"/>
+              </w:rPr>
+              <w:t>1,null</w:t>
+            </w:r>
+            <w:proofErr w:type="gramStart"/>
+            <w:r>
+              <w:rPr>
+                <w:rFonts w:ascii="Times New Roman" w:hAnsi="Times New Roman" w:cs="Times New Roman"/>
+                <w:color w:val="FF0000"/>
+              </w:rPr>
+              <w:t>,2,3,null,5,4,null</w:t>
+            </w:r>
+            <w:proofErr w:type="gramEnd"/>
+            <w:r>
+              <w:rPr>
+                <w:rFonts w:ascii="Times New Roman" w:hAnsi="Times New Roman" w:cs="Times New Roman"/>
+              </w:rPr>
+              <w:t>]</w:t>
+            </w:r>
+          </w:p>
+          <w:p>
+            <w:pPr>
+              <w:jc w:val="left"/>
+              <w:rPr>
+                <w:rFonts w:ascii="Times New Roman" w:hAnsi="Times New Roman" w:cs="Times New Roman" w:hint="eastAsia"/>
+              </w:rPr>
+            </w:pPr>
+          </w:p>
+          <w:p>
+            <w:pPr>
+              <w:jc w:val="left"/>
+              <w:rPr>
+                <w:rFonts w:ascii="Times New Roman" w:hAnsi="Times New Roman" w:cs="Times New Roman"/>
+              </w:rPr>
+            </w:pPr>
+            <w:r>
+              <w:rPr>
+                <w:rFonts w:ascii="Times New Roman" w:hAnsi="Times New Roman" w:cs="Times New Roman" w:hint="eastAsia"/>
+              </w:rPr>
+              <w:t>类似</w:t>
+            </w:r>
+            <w:r>
+              <w:rPr>
+                <w:rFonts w:ascii="Damascus" w:hAnsi="Damascus" w:cs="Damascus" w:hint="eastAsia"/>
+              </w:rPr>
+              <w:t>思想的问题</w:t>
+            </w:r>
+            <w:r>
+              <w:rPr>
+                <w:rFonts w:ascii="Times New Roman" w:hAnsi="Times New Roman" w:cs="Times New Roman"/>
+              </w:rPr>
+              <w:t>(</w:t>
+            </w:r>
+            <w:r>
+              <w:rPr>
+                <w:rFonts w:ascii="Times New Roman" w:hAnsi="Times New Roman" w:cs="Times New Roman"/>
+              </w:rPr>
+              <w:t>Binary Tree Right Side View</w:t>
+            </w:r>
+            <w:r>
+              <w:rPr>
+                <w:rFonts w:ascii="Times New Roman" w:hAnsi="Times New Roman" w:cs="Times New Roman"/>
+              </w:rPr>
+              <w:t>)(</w:t>
+            </w:r>
+            <w:proofErr w:type="spellStart"/>
+            <w:r>
+              <w:rPr>
+                <w:rFonts w:ascii="Times New Roman" w:hAnsi="Times New Roman" w:cs="Times New Roman"/>
+              </w:rPr>
+              <w:t>leetcode</w:t>
+            </w:r>
+            <w:proofErr w:type="spellEnd"/>
+            <w:r>
+              <w:rPr>
+                <w:rFonts w:ascii="Times New Roman" w:hAnsi="Times New Roman" w:cs="Times New Roman"/>
+              </w:rPr>
+              <w:t xml:space="preserve"> 199):</w:t>
+            </w:r>
+          </w:p>
+          <w:p>
+            <w:pPr>
+              <w:jc w:val="left"/>
+              <w:rPr>
+                <w:rFonts w:ascii="Damascus" w:hAnsi="Damascus" w:cs="Damascus"/>
+              </w:rPr>
+            </w:pPr>
+            <w:r>
+              <w:rPr>
+                <w:rFonts w:ascii="Damascus" w:hAnsi="Damascus" w:cs="Damascus" w:hint="eastAsia"/>
+              </w:rPr>
+              <w:t>此题记录每层的最右边的元素，同样使用上述</w:t>
+            </w:r>
+            <w:r>
+              <w:rPr>
+                <w:rFonts w:ascii="Times New Roman" w:hAnsi="Times New Roman" w:cs="Times New Roman" w:hint="eastAsia"/>
+              </w:rPr>
+              <w:t>qu</w:t>
+            </w:r>
+            <w:r>
+              <w:rPr>
+                <w:rFonts w:ascii="Times New Roman" w:hAnsi="Times New Roman" w:cs="Times New Roman"/>
+              </w:rPr>
+              <w:t>eue</w:t>
+            </w:r>
+            <w:r>
+              <w:rPr>
+                <w:rFonts w:ascii="Times New Roman" w:hAnsi="Times New Roman" w:cs="Times New Roman" w:hint="eastAsia"/>
+              </w:rPr>
+              <w:t>的存储</w:t>
+            </w:r>
+            <w:r>
+              <w:rPr>
+                <w:rFonts w:ascii="Damascus" w:hAnsi="Damascus" w:cs="Damascus" w:hint="eastAsia"/>
+              </w:rPr>
+              <w:t>方式。</w:t>
+            </w:r>
+          </w:p>
+          <w:p>
+            <w:pPr>
+              <w:jc w:val="left"/>
+              <w:rPr>
+                <w:rFonts w:ascii="Damascus" w:hAnsi="Damascus" w:cs="Damascus"/>
+              </w:rPr>
+            </w:pPr>
+          </w:p>
+          <w:p>
+            <w:pPr>
+              <w:jc w:val="left"/>
+              <w:rPr>
+                <w:rFonts w:ascii="Times New Roman" w:hAnsi="Times New Roman" w:cs="Times New Roman" w:hint="eastAsia"/>
+              </w:rPr>
+            </w:pPr>
+            <w:r>
+              <w:rPr>
+                <w:rFonts w:ascii="Times New Roman" w:hAnsi="Times New Roman" w:cs="Times New Roman"/>
+              </w:rPr>
+              <w:t>2:</w:t>
+            </w:r>
+            <w:r>
+              <w:rPr>
+                <w:rFonts w:ascii="Times New Roman" w:hAnsi="Times New Roman" w:cs="Times New Roman" w:hint="eastAsia"/>
+              </w:rPr>
+              <w:t>第二种</w:t>
+            </w:r>
+            <w:r>
+              <w:rPr>
+                <w:rFonts w:ascii="Damascus" w:hAnsi="Damascus" w:cs="Damascus" w:hint="eastAsia"/>
+              </w:rPr>
+              <w:t>方法要</w:t>
+            </w:r>
+            <w:r>
+              <w:rPr>
+                <w:rFonts w:ascii="Times New Roman" w:hAnsi="Times New Roman" w:cs="Times New Roman" w:hint="eastAsia"/>
+              </w:rPr>
+              <w:t>考虑</w:t>
+            </w:r>
+            <w:proofErr w:type="spellStart"/>
+            <w:r>
+              <w:rPr>
+                <w:rFonts w:ascii="Times New Roman" w:hAnsi="Times New Roman" w:cs="Times New Roman"/>
+                <w:color w:val="FF0000"/>
+              </w:rPr>
+              <w:t>hashmap</w:t>
+            </w:r>
+            <w:proofErr w:type="spellEnd"/>
+            <w:r>
+              <w:rPr>
+                <w:rFonts w:ascii="Times New Roman" w:hAnsi="Times New Roman" w:cs="Times New Roman" w:hint="eastAsia"/>
+                <w:color w:val="FF0000"/>
+              </w:rPr>
+              <w:t xml:space="preserve"> </w:t>
+            </w:r>
+            <w:r>
+              <w:rPr>
+                <w:rFonts w:ascii="Times New Roman" w:hAnsi="Times New Roman" w:cs="Times New Roman"/>
+                <w:color w:val="FF0000"/>
+              </w:rPr>
+              <w:t xml:space="preserve">+ </w:t>
+            </w:r>
+            <w:proofErr w:type="spellStart"/>
+            <w:r>
+              <w:rPr>
+                <w:rFonts w:ascii="Times New Roman" w:hAnsi="Times New Roman" w:cs="Times New Roman"/>
+                <w:color w:val="FF0000"/>
+              </w:rPr>
+              <w:t>dfs</w:t>
+            </w:r>
+            <w:proofErr w:type="spellEnd"/>
+            <w:r>
+              <w:rPr>
+                <w:rFonts w:ascii="Times New Roman" w:hAnsi="Times New Roman" w:cs="Times New Roman"/>
+                <w:color w:val="FF0000"/>
+              </w:rPr>
+              <w:t>,</w:t>
+            </w:r>
+            <w:r>
+              <w:rPr>
+                <w:rFonts w:ascii="Times New Roman" w:hAnsi="Times New Roman" w:cs="Times New Roman" w:hint="eastAsia"/>
+                <w:color w:val="FF0000"/>
+              </w:rPr>
+              <w:t xml:space="preserve"> </w:t>
+            </w:r>
+            <w:r>
+              <w:rPr>
+                <w:rFonts w:ascii="Times New Roman" w:hAnsi="Times New Roman" w:cs="Times New Roman"/>
+                <w:color w:val="FF0000"/>
+              </w:rPr>
+              <w:t>key</w:t>
+            </w:r>
+            <w:r>
+              <w:rPr>
+                <w:rFonts w:ascii="Times New Roman" w:hAnsi="Times New Roman" w:cs="Times New Roman" w:hint="eastAsia"/>
+                <w:color w:val="FF0000"/>
+              </w:rPr>
+              <w:t>是</w:t>
+            </w:r>
+            <w:proofErr w:type="spellStart"/>
+            <w:r>
+              <w:rPr>
+                <w:rFonts w:ascii="Times New Roman" w:hAnsi="Times New Roman" w:cs="Times New Roman"/>
+                <w:color w:val="FF0000"/>
+              </w:rPr>
+              <w:t>depth,value</w:t>
+            </w:r>
+            <w:proofErr w:type="spellEnd"/>
+            <w:r>
+              <w:rPr>
+                <w:rFonts w:ascii="Times New Roman" w:hAnsi="Times New Roman" w:cs="Times New Roman" w:hint="eastAsia"/>
+                <w:color w:val="FF0000"/>
+              </w:rPr>
+              <w:t>是</w:t>
+            </w:r>
+            <w:r>
+              <w:rPr>
+                <w:rFonts w:ascii="Damascus" w:hAnsi="Damascus" w:cs="Damascus" w:hint="eastAsia"/>
+                <w:color w:val="FF0000"/>
+              </w:rPr>
+              <w:t>对应的节点</w:t>
+            </w:r>
+            <w:r>
+              <w:rPr>
+                <w:rFonts w:ascii="Damascus" w:hAnsi="Damascus" w:cs="Damascus" w:hint="eastAsia"/>
+              </w:rPr>
+              <w:t>或者</w:t>
+            </w:r>
+            <w:proofErr w:type="spellStart"/>
+            <w:r>
+              <w:rPr>
+                <w:rFonts w:ascii="Times New Roman" w:hAnsi="Times New Roman" w:cs="Times New Roman"/>
+              </w:rPr>
+              <w:t>arraylist</w:t>
+            </w:r>
+            <w:proofErr w:type="spellEnd"/>
+            <w:r>
+              <w:rPr>
+                <w:rFonts w:ascii="Times New Roman" w:hAnsi="Times New Roman" w:cs="Times New Roman"/>
+              </w:rPr>
+              <w:t>,</w:t>
+            </w:r>
+            <w:r>
+              <w:rPr>
+                <w:rFonts w:ascii="Times New Roman" w:hAnsi="Times New Roman" w:cs="Times New Roman" w:hint="eastAsia"/>
+              </w:rPr>
+              <w:t>上</w:t>
             </w:r>
             <w:bookmarkStart w:id="0" w:name="_GoBack"/>
             <w:bookmarkEnd w:id="0"/>
-          </w:p>
-          <w:p>
-            <w:pPr>
-              <w:jc w:val="left"/>
-            </w:pPr>
-            <w:r>
-              <w:t xml:space="preserve">        }</w:t>
-            </w:r>
-          </w:p>
-          <w:p>
-            <w:pPr>
-              <w:jc w:val="left"/>
-              <w:rPr>
-                <w:rFonts w:hint="eastAsia"/>
-              </w:rPr>
-            </w:pPr>
-            <w:r>
-              <w:t xml:space="preserve">        </w:t>
-            </w:r>
-            <w:proofErr w:type="gramStart"/>
-            <w:r>
-              <w:t>return</w:t>
-            </w:r>
-            <w:proofErr w:type="gramEnd"/>
-            <w:r>
-              <w:t xml:space="preserve"> </w:t>
-            </w:r>
-            <w:proofErr w:type="spellStart"/>
-            <w:r>
-              <w:t>prev</w:t>
-            </w:r>
-            <w:proofErr w:type="spellEnd"/>
-            <w:r>
-              <w:t>;</w:t>
-            </w:r>
-          </w:p>
-          <w:p>
-            <w:pPr>
-              <w:jc w:val="left"/>
-            </w:pPr>
-            <w:r>
-              <w:t xml:space="preserve">    }</w:t>
-            </w:r>
-          </w:p>
-          <w:p>
-            <w:pPr>
-              <w:jc w:val="left"/>
-              <w:rPr>
-                <w:rFonts w:ascii="Times New Roman" w:hAnsi="Times New Roman" w:cs="Times New Roman"/>
-              </w:rPr>
-            </w:pPr>
           </w:p>
         </w:tc>
       </w:tr>

</xml_diff>

<commit_message>
invert binary tree, non-recursive way,related to level order traversal
</commit_message>
<xml_diff>
--- a/algorithms_and _data_structures/lintcode_一些总结.docx
+++ b/algorithms_and _data_structures/lintcode_一些总结.docx
@@ -6767,146 +6767,146 @@
             <w:pPr>
               <w:jc w:val="left"/>
               <w:rPr>
+                <w:rFonts w:ascii="Damascus" w:hAnsi="Damascus" w:cs="Damascus"/>
+              </w:rPr>
+            </w:pPr>
+            <w:r>
+              <w:t>1:</w:t>
+            </w:r>
+            <w:r>
+              <w:rPr>
+                <w:rFonts w:hint="eastAsia"/>
+              </w:rPr>
+              <w:t>首先</w:t>
+            </w:r>
+            <w:r>
+              <w:rPr>
                 <w:rFonts w:ascii="Damascus" w:hAnsi="Damascus" w:cs="Damascus" w:hint="eastAsia"/>
               </w:rPr>
-            </w:pPr>
-            <w:r>
-              <w:t>1:</w:t>
-            </w:r>
-            <w:r>
-              <w:rPr>
-                <w:rFonts w:hint="eastAsia"/>
-              </w:rPr>
-              <w:t>首先</w:t>
+              <w:t>，应该使用</w:t>
+            </w:r>
+            <w:r>
+              <w:rPr>
+                <w:rFonts w:ascii="Times New Roman" w:hAnsi="Times New Roman" w:cs="Times New Roman"/>
+              </w:rPr>
+              <w:t>queue</w:t>
+            </w:r>
+            <w:r>
+              <w:rPr>
+                <w:rFonts w:ascii="Times New Roman" w:hAnsi="Times New Roman" w:cs="Times New Roman" w:hint="eastAsia"/>
+              </w:rPr>
+              <w:t>的数据</w:t>
             </w:r>
             <w:r>
               <w:rPr>
                 <w:rFonts w:ascii="Damascus" w:hAnsi="Damascus" w:cs="Damascus" w:hint="eastAsia"/>
               </w:rPr>
-              <w:t>，应该使用</w:t>
-            </w:r>
-            <w:r>
-              <w:rPr>
-                <w:rFonts w:ascii="Times New Roman" w:hAnsi="Times New Roman" w:cs="Times New Roman"/>
-              </w:rPr>
-              <w:t>queue</w:t>
+              <w:t>结构，因为我们是从上到下，从左到右，我们每次</w:t>
+            </w:r>
+            <w:r>
+              <w:rPr>
+                <w:rFonts w:ascii="Times New Roman" w:hAnsi="Times New Roman" w:cs="Times New Roman"/>
+              </w:rPr>
+              <w:t>poll</w:t>
             </w:r>
             <w:r>
               <w:rPr>
                 <w:rFonts w:ascii="Times New Roman" w:hAnsi="Times New Roman" w:cs="Times New Roman" w:hint="eastAsia"/>
               </w:rPr>
-              <w:t>的数据</w:t>
+              <w:t>出</w:t>
             </w:r>
             <w:r>
               <w:rPr>
                 <w:rFonts w:ascii="Damascus" w:hAnsi="Damascus" w:cs="Damascus" w:hint="eastAsia"/>
               </w:rPr>
-              <w:t>结构，因为我们是从上到下，从左到右，我们每次</w:t>
-            </w:r>
-            <w:r>
-              <w:rPr>
-                <w:rFonts w:ascii="Times New Roman" w:hAnsi="Times New Roman" w:cs="Times New Roman"/>
-              </w:rPr>
-              <w:t>poll</w:t>
+              <w:t>新值，就</w:t>
+            </w:r>
+            <w:r>
+              <w:rPr>
+                <w:rFonts w:ascii="Times New Roman" w:hAnsi="Times New Roman" w:cs="Times New Roman"/>
+              </w:rPr>
+              <w:t xml:space="preserve">append </w:t>
             </w:r>
             <w:r>
               <w:rPr>
                 <w:rFonts w:ascii="Times New Roman" w:hAnsi="Times New Roman" w:cs="Times New Roman" w:hint="eastAsia"/>
               </w:rPr>
-              <w:t>出</w:t>
+              <w:t>相应</w:t>
             </w:r>
             <w:r>
               <w:rPr>
                 <w:rFonts w:ascii="Damascus" w:hAnsi="Damascus" w:cs="Damascus" w:hint="eastAsia"/>
               </w:rPr>
-              <w:t>新值，就</w:t>
-            </w:r>
-            <w:r>
-              <w:rPr>
-                <w:rFonts w:ascii="Times New Roman" w:hAnsi="Times New Roman" w:cs="Times New Roman"/>
-              </w:rPr>
-              <w:t xml:space="preserve">append </w:t>
+              <w:t>的</w:t>
+            </w:r>
+            <w:r>
+              <w:rPr>
+                <w:rFonts w:ascii="Times New Roman" w:hAnsi="Times New Roman" w:cs="Times New Roman"/>
+              </w:rPr>
+              <w:t>left</w:t>
             </w:r>
             <w:r>
               <w:rPr>
                 <w:rFonts w:ascii="Times New Roman" w:hAnsi="Times New Roman" w:cs="Times New Roman" w:hint="eastAsia"/>
               </w:rPr>
-              <w:t>相应</w:t>
+              <w:t>和</w:t>
+            </w:r>
+            <w:r>
+              <w:rPr>
+                <w:rFonts w:ascii="Times New Roman" w:hAnsi="Times New Roman" w:cs="Times New Roman"/>
+              </w:rPr>
+              <w:t>right</w:t>
+            </w:r>
+            <w:r>
+              <w:rPr>
+                <w:rFonts w:ascii="Times New Roman" w:hAnsi="Times New Roman" w:cs="Times New Roman" w:hint="eastAsia"/>
+              </w:rPr>
+              <w:t>节点</w:t>
             </w:r>
             <w:r>
               <w:rPr>
                 <w:rFonts w:ascii="Damascus" w:hAnsi="Damascus" w:cs="Damascus" w:hint="eastAsia"/>
               </w:rPr>
-              <w:t>的</w:t>
-            </w:r>
-            <w:r>
-              <w:rPr>
-                <w:rFonts w:ascii="Times New Roman" w:hAnsi="Times New Roman" w:cs="Times New Roman"/>
-              </w:rPr>
-              <w:t>left</w:t>
+              <w:t>。</w:t>
+            </w:r>
+          </w:p>
+          <w:p>
+            <w:pPr>
+              <w:jc w:val="left"/>
+              <w:rPr>
+                <w:rFonts w:ascii="Damascus" w:hAnsi="Damascus" w:cs="Damascus"/>
+              </w:rPr>
+            </w:pPr>
+          </w:p>
+          <w:p>
+            <w:pPr>
+              <w:jc w:val="left"/>
+              <w:rPr>
+                <w:rFonts w:ascii="Damascus" w:hAnsi="Damascus" w:cs="Damascus"/>
+              </w:rPr>
+            </w:pPr>
+            <w:r>
+              <w:rPr>
+                <w:rFonts w:ascii="Damascus" w:hAnsi="Damascus" w:cs="Damascus" w:hint="eastAsia"/>
+              </w:rPr>
+              <w:t>如果需要将每层的结果存储到一个</w:t>
+            </w:r>
+            <w:r>
+              <w:rPr>
+                <w:rFonts w:ascii="Times New Roman" w:hAnsi="Times New Roman" w:cs="Times New Roman"/>
+              </w:rPr>
+              <w:t>list</w:t>
             </w:r>
             <w:r>
               <w:rPr>
                 <w:rFonts w:ascii="Times New Roman" w:hAnsi="Times New Roman" w:cs="Times New Roman" w:hint="eastAsia"/>
               </w:rPr>
-              <w:t>和</w:t>
-            </w:r>
-            <w:r>
-              <w:rPr>
-                <w:rFonts w:ascii="Times New Roman" w:hAnsi="Times New Roman" w:cs="Times New Roman"/>
-              </w:rPr>
-              <w:t>right</w:t>
-            </w:r>
-            <w:r>
-              <w:rPr>
-                <w:rFonts w:ascii="Times New Roman" w:hAnsi="Times New Roman" w:cs="Times New Roman" w:hint="eastAsia"/>
-              </w:rPr>
-              <w:t>节点</w:t>
+              <w:t>上</w:t>
             </w:r>
             <w:r>
               <w:rPr>
                 <w:rFonts w:ascii="Damascus" w:hAnsi="Damascus" w:cs="Damascus" w:hint="eastAsia"/>
               </w:rPr>
-              <w:t>。</w:t>
-            </w:r>
-          </w:p>
-          <w:p>
-            <w:pPr>
-              <w:jc w:val="left"/>
-              <w:rPr>
-                <w:rFonts w:ascii="Damascus" w:hAnsi="Damascus" w:cs="Damascus" w:hint="eastAsia"/>
-              </w:rPr>
-            </w:pPr>
-          </w:p>
-          <w:p>
-            <w:pPr>
-              <w:jc w:val="left"/>
-              <w:rPr>
-                <w:rFonts w:ascii="Damascus" w:hAnsi="Damascus" w:cs="Damascus" w:hint="eastAsia"/>
-              </w:rPr>
-            </w:pPr>
-            <w:r>
-              <w:rPr>
-                <w:rFonts w:ascii="Damascus" w:hAnsi="Damascus" w:cs="Damascus" w:hint="eastAsia"/>
-              </w:rPr>
-              <w:t>如果需要将每层的结果存储到一个</w:t>
-            </w:r>
-            <w:r>
-              <w:rPr>
-                <w:rFonts w:ascii="Times New Roman" w:hAnsi="Times New Roman" w:cs="Times New Roman"/>
-              </w:rPr>
-              <w:t>list</w:t>
-            </w:r>
-            <w:r>
-              <w:rPr>
-                <w:rFonts w:ascii="Times New Roman" w:hAnsi="Times New Roman" w:cs="Times New Roman" w:hint="eastAsia"/>
-              </w:rPr>
-              <w:t>上</w:t>
-            </w:r>
-            <w:r>
-              <w:rPr>
-                <w:rFonts w:ascii="Damascus" w:hAnsi="Damascus" w:cs="Damascus" w:hint="eastAsia"/>
-              </w:rPr>
               <w:t>，如：</w:t>
             </w:r>
           </w:p>
@@ -6970,7 +6970,7 @@
             <w:pPr>
               <w:jc w:val="left"/>
               <w:rPr>
-                <w:rFonts w:ascii="Times New Roman" w:hAnsi="Times New Roman" w:cs="Times New Roman" w:hint="eastAsia"/>
+                <w:rFonts w:ascii="Times New Roman" w:hAnsi="Times New Roman" w:cs="Times New Roman"/>
               </w:rPr>
             </w:pPr>
             <w:r>
@@ -6984,7 +6984,7 @@
             <w:pPr>
               <w:jc w:val="left"/>
               <w:rPr>
-                <w:rFonts w:ascii="Times New Roman" w:hAnsi="Times New Roman" w:cs="Times New Roman" w:hint="eastAsia"/>
+                <w:rFonts w:ascii="Times New Roman" w:hAnsi="Times New Roman" w:cs="Times New Roman"/>
               </w:rPr>
             </w:pPr>
             <w:r>
@@ -7012,7 +7012,7 @@
             <w:pPr>
               <w:jc w:val="left"/>
               <w:rPr>
-                <w:rFonts w:ascii="Times New Roman" w:hAnsi="Times New Roman" w:cs="Times New Roman" w:hint="eastAsia"/>
+                <w:rFonts w:ascii="Times New Roman" w:hAnsi="Times New Roman" w:cs="Times New Roman"/>
               </w:rPr>
             </w:pPr>
             <w:r>
@@ -7052,97 +7052,189 @@
             <w:pPr>
               <w:jc w:val="left"/>
               <w:rPr>
+                <w:rFonts w:ascii="Times New Roman" w:hAnsi="Times New Roman" w:cs="Times New Roman"/>
+              </w:rPr>
+            </w:pPr>
+            <w:r>
+              <w:rPr>
+                <w:rFonts w:ascii="Times New Roman" w:hAnsi="Times New Roman" w:cs="Times New Roman"/>
+              </w:rPr>
+              <w:t>[</w:t>
+            </w:r>
+            <w:r>
+              <w:rPr>
+                <w:rFonts w:ascii="Times New Roman" w:hAnsi="Times New Roman" w:cs="Times New Roman"/>
+                <w:color w:val="FF0000"/>
+              </w:rPr>
+              <w:t>1,null</w:t>
+            </w:r>
+            <w:proofErr w:type="gramStart"/>
+            <w:r>
+              <w:rPr>
+                <w:rFonts w:ascii="Times New Roman" w:hAnsi="Times New Roman" w:cs="Times New Roman"/>
+                <w:color w:val="FF0000"/>
+              </w:rPr>
+              <w:t>,2,3,null,5,4,null</w:t>
+            </w:r>
+            <w:proofErr w:type="gramEnd"/>
+            <w:r>
+              <w:rPr>
+                <w:rFonts w:ascii="Times New Roman" w:hAnsi="Times New Roman" w:cs="Times New Roman"/>
+              </w:rPr>
+              <w:t>]</w:t>
+            </w:r>
+          </w:p>
+          <w:p>
+            <w:pPr>
+              <w:jc w:val="left"/>
+              <w:rPr>
+                <w:rFonts w:ascii="Times New Roman" w:hAnsi="Times New Roman" w:cs="Times New Roman"/>
+              </w:rPr>
+            </w:pPr>
+          </w:p>
+          <w:p>
+            <w:pPr>
+              <w:jc w:val="left"/>
+              <w:rPr>
+                <w:rFonts w:ascii="Times New Roman" w:hAnsi="Times New Roman" w:cs="Times New Roman"/>
+              </w:rPr>
+            </w:pPr>
+            <w:r>
+              <w:rPr>
                 <w:rFonts w:ascii="Times New Roman" w:hAnsi="Times New Roman" w:cs="Times New Roman" w:hint="eastAsia"/>
               </w:rPr>
-            </w:pPr>
-            <w:r>
-              <w:rPr>
-                <w:rFonts w:ascii="Times New Roman" w:hAnsi="Times New Roman" w:cs="Times New Roman"/>
-              </w:rPr>
-              <w:t>[</w:t>
-            </w:r>
-            <w:r>
-              <w:rPr>
-                <w:rFonts w:ascii="Times New Roman" w:hAnsi="Times New Roman" w:cs="Times New Roman"/>
-                <w:color w:val="FF0000"/>
-              </w:rPr>
-              <w:t>1,null</w:t>
-            </w:r>
-            <w:proofErr w:type="gramStart"/>
-            <w:r>
-              <w:rPr>
-                <w:rFonts w:ascii="Times New Roman" w:hAnsi="Times New Roman" w:cs="Times New Roman"/>
-                <w:color w:val="FF0000"/>
-              </w:rPr>
-              <w:t>,2,3,null,5,4,null</w:t>
-            </w:r>
-            <w:proofErr w:type="gramEnd"/>
-            <w:r>
-              <w:rPr>
-                <w:rFonts w:ascii="Times New Roman" w:hAnsi="Times New Roman" w:cs="Times New Roman"/>
-              </w:rPr>
-              <w:t>]</w:t>
-            </w:r>
-          </w:p>
-          <w:p>
-            <w:pPr>
-              <w:jc w:val="left"/>
+              <w:t>类似</w:t>
+            </w:r>
+            <w:r>
+              <w:rPr>
+                <w:rFonts w:ascii="Damascus" w:hAnsi="Damascus" w:cs="Damascus" w:hint="eastAsia"/>
+              </w:rPr>
+              <w:t>思想的问题</w:t>
+            </w:r>
+            <w:r>
+              <w:rPr>
+                <w:rFonts w:ascii="Times New Roman" w:hAnsi="Times New Roman" w:cs="Times New Roman"/>
+              </w:rPr>
+              <w:t>(</w:t>
+            </w:r>
+            <w:r>
+              <w:rPr>
+                <w:rFonts w:ascii="Times New Roman" w:hAnsi="Times New Roman" w:cs="Times New Roman"/>
+              </w:rPr>
+              <w:t>Binary Tree Right Side View</w:t>
+            </w:r>
+            <w:r>
+              <w:rPr>
+                <w:rFonts w:ascii="Times New Roman" w:hAnsi="Times New Roman" w:cs="Times New Roman"/>
+              </w:rPr>
+              <w:t>)(</w:t>
+            </w:r>
+            <w:proofErr w:type="spellStart"/>
+            <w:r>
+              <w:rPr>
+                <w:rFonts w:ascii="Times New Roman" w:hAnsi="Times New Roman" w:cs="Times New Roman"/>
+              </w:rPr>
+              <w:t>leetcode</w:t>
+            </w:r>
+            <w:proofErr w:type="spellEnd"/>
+            <w:r>
+              <w:rPr>
+                <w:rFonts w:ascii="Times New Roman" w:hAnsi="Times New Roman" w:cs="Times New Roman"/>
+              </w:rPr>
+              <w:t xml:space="preserve"> 199):</w:t>
+            </w:r>
+          </w:p>
+          <w:p>
+            <w:pPr>
+              <w:jc w:val="left"/>
+              <w:rPr>
+                <w:rFonts w:ascii="Damascus" w:hAnsi="Damascus" w:cs="Damascus" w:hint="eastAsia"/>
+              </w:rPr>
+            </w:pPr>
+            <w:r>
+              <w:rPr>
+                <w:rFonts w:ascii="Damascus" w:hAnsi="Damascus" w:cs="Damascus" w:hint="eastAsia"/>
+              </w:rPr>
+              <w:t>此题记录每层的最右边的元素，同样使用上述</w:t>
+            </w:r>
+            <w:r>
               <w:rPr>
                 <w:rFonts w:ascii="Times New Roman" w:hAnsi="Times New Roman" w:cs="Times New Roman" w:hint="eastAsia"/>
               </w:rPr>
-            </w:pPr>
-          </w:p>
-          <w:p>
-            <w:pPr>
-              <w:jc w:val="left"/>
-              <w:rPr>
-                <w:rFonts w:ascii="Times New Roman" w:hAnsi="Times New Roman" w:cs="Times New Roman"/>
-              </w:rPr>
-            </w:pPr>
+              <w:t>qu</w:t>
+            </w:r>
+            <w:r>
+              <w:rPr>
+                <w:rFonts w:ascii="Times New Roman" w:hAnsi="Times New Roman" w:cs="Times New Roman"/>
+              </w:rPr>
+              <w:t>eue</w:t>
+            </w:r>
             <w:r>
               <w:rPr>
                 <w:rFonts w:ascii="Times New Roman" w:hAnsi="Times New Roman" w:cs="Times New Roman" w:hint="eastAsia"/>
               </w:rPr>
-              <w:t>类似</w:t>
+              <w:t>的存储</w:t>
             </w:r>
             <w:r>
               <w:rPr>
                 <w:rFonts w:ascii="Damascus" w:hAnsi="Damascus" w:cs="Damascus" w:hint="eastAsia"/>
               </w:rPr>
-              <w:t>思想的问题</w:t>
-            </w:r>
-            <w:r>
-              <w:rPr>
-                <w:rFonts w:ascii="Times New Roman" w:hAnsi="Times New Roman" w:cs="Times New Roman"/>
-              </w:rPr>
-              <w:t>(</w:t>
-            </w:r>
-            <w:r>
-              <w:rPr>
-                <w:rFonts w:ascii="Times New Roman" w:hAnsi="Times New Roman" w:cs="Times New Roman"/>
-              </w:rPr>
-              <w:t>Binary Tree Right Side View</w:t>
-            </w:r>
-            <w:r>
-              <w:rPr>
-                <w:rFonts w:ascii="Times New Roman" w:hAnsi="Times New Roman" w:cs="Times New Roman"/>
-              </w:rPr>
-              <w:t>)(</w:t>
-            </w:r>
-            <w:proofErr w:type="spellStart"/>
-            <w:r>
-              <w:rPr>
-                <w:rFonts w:ascii="Times New Roman" w:hAnsi="Times New Roman" w:cs="Times New Roman"/>
-              </w:rPr>
-              <w:t>leetcode</w:t>
-            </w:r>
-            <w:proofErr w:type="spellEnd"/>
-            <w:r>
-              <w:rPr>
-                <w:rFonts w:ascii="Times New Roman" w:hAnsi="Times New Roman" w:cs="Times New Roman"/>
-              </w:rPr>
-              <w:t xml:space="preserve"> 199):</w:t>
-            </w:r>
+              <w:t>方式。</w:t>
+            </w:r>
+          </w:p>
+          <w:p>
+            <w:pPr>
+              <w:jc w:val="left"/>
+              <w:rPr>
+                <w:rFonts w:ascii="Damascus" w:hAnsi="Damascus" w:cs="Damascus" w:hint="eastAsia"/>
+              </w:rPr>
+            </w:pPr>
+          </w:p>
+          <w:p>
+            <w:pPr>
+              <w:jc w:val="left"/>
+              <w:rPr>
+                <w:rFonts w:ascii="Times New Roman" w:hAnsi="Times New Roman" w:cs="Times New Roman" w:hint="eastAsia"/>
+              </w:rPr>
+            </w:pPr>
+            <w:r>
+              <w:rPr>
+                <w:rFonts w:ascii="Damascus" w:hAnsi="Damascus" w:cs="Damascus" w:hint="eastAsia"/>
+              </w:rPr>
+              <w:t>类似的题目还有</w:t>
+            </w:r>
+            <w:r>
+              <w:rPr>
+                <w:rFonts w:ascii="Damascus" w:hAnsi="Damascus" w:cs="Damascus" w:hint="eastAsia"/>
+              </w:rPr>
+              <w:t xml:space="preserve"> </w:t>
+            </w:r>
+            <w:r>
+              <w:rPr>
+                <w:rFonts w:ascii="Times New Roman" w:hAnsi="Times New Roman" w:cs="Times New Roman"/>
+              </w:rPr>
+              <w:t xml:space="preserve">invert binary tree </w:t>
+            </w:r>
+            <w:r>
+              <w:rPr>
+                <w:rFonts w:ascii="Times New Roman" w:hAnsi="Times New Roman" w:cs="Times New Roman" w:hint="eastAsia"/>
+              </w:rPr>
+              <w:t>用非递归的方法，都要借助</w:t>
+            </w:r>
+            <w:r>
+              <w:rPr>
+                <w:rFonts w:ascii="Times New Roman" w:hAnsi="Times New Roman" w:cs="Times New Roman"/>
+              </w:rPr>
+              <w:t>queue</w:t>
+            </w:r>
+            <w:r>
+              <w:rPr>
+                <w:rFonts w:ascii="Times New Roman" w:hAnsi="Times New Roman" w:cs="Times New Roman" w:hint="eastAsia"/>
+              </w:rPr>
+              <w:t>来完成</w:t>
+            </w:r>
+            <w:bookmarkStart w:id="0" w:name="_GoBack"/>
+            <w:bookmarkEnd w:id="0"/>
           </w:p>
           <w:p>
             <w:pPr>
@@ -7151,50 +7243,12 @@
                 <w:rFonts w:ascii="Damascus" w:hAnsi="Damascus" w:cs="Damascus"/>
               </w:rPr>
             </w:pPr>
-            <w:r>
-              <w:rPr>
-                <w:rFonts w:ascii="Damascus" w:hAnsi="Damascus" w:cs="Damascus" w:hint="eastAsia"/>
-              </w:rPr>
-              <w:t>此题记录每层的最右边的元素，同样使用上述</w:t>
-            </w:r>
-            <w:r>
-              <w:rPr>
-                <w:rFonts w:ascii="Times New Roman" w:hAnsi="Times New Roman" w:cs="Times New Roman" w:hint="eastAsia"/>
-              </w:rPr>
-              <w:t>qu</w:t>
-            </w:r>
-            <w:r>
-              <w:rPr>
-                <w:rFonts w:ascii="Times New Roman" w:hAnsi="Times New Roman" w:cs="Times New Roman"/>
-              </w:rPr>
-              <w:t>eue</w:t>
-            </w:r>
-            <w:r>
-              <w:rPr>
-                <w:rFonts w:ascii="Times New Roman" w:hAnsi="Times New Roman" w:cs="Times New Roman" w:hint="eastAsia"/>
-              </w:rPr>
-              <w:t>的存储</w:t>
-            </w:r>
-            <w:r>
-              <w:rPr>
-                <w:rFonts w:ascii="Damascus" w:hAnsi="Damascus" w:cs="Damascus" w:hint="eastAsia"/>
-              </w:rPr>
-              <w:t>方式。</w:t>
-            </w:r>
-          </w:p>
-          <w:p>
-            <w:pPr>
-              <w:jc w:val="left"/>
-              <w:rPr>
-                <w:rFonts w:ascii="Damascus" w:hAnsi="Damascus" w:cs="Damascus"/>
-              </w:rPr>
-            </w:pPr>
-          </w:p>
-          <w:p>
-            <w:pPr>
-              <w:jc w:val="left"/>
-              <w:rPr>
-                <w:rFonts w:ascii="Times New Roman" w:hAnsi="Times New Roman" w:cs="Times New Roman" w:hint="eastAsia"/>
+          </w:p>
+          <w:p>
+            <w:pPr>
+              <w:jc w:val="left"/>
+              <w:rPr>
+                <w:rFonts w:ascii="Times New Roman" w:hAnsi="Times New Roman" w:cs="Times New Roman"/>
               </w:rPr>
             </w:pPr>
             <w:r>
@@ -7330,8 +7384,6 @@
               </w:rPr>
               <w:t>上</w:t>
             </w:r>
-            <w:bookmarkStart w:id="0" w:name="_GoBack"/>
-            <w:bookmarkEnd w:id="0"/>
           </w:p>
         </w:tc>
       </w:tr>

</xml_diff>

<commit_message>
add the recursion edge case analysis
</commit_message>
<xml_diff>
--- a/algorithms_and _data_structures/lintcode_一些总结.docx
+++ b/algorithms_and _data_structures/lintcode_一些总结.docx
@@ -7148,93 +7148,91 @@
             <w:pPr>
               <w:jc w:val="left"/>
               <w:rPr>
+                <w:rFonts w:ascii="Damascus" w:hAnsi="Damascus" w:cs="Damascus"/>
+              </w:rPr>
+            </w:pPr>
+            <w:r>
+              <w:rPr>
                 <w:rFonts w:ascii="Damascus" w:hAnsi="Damascus" w:cs="Damascus" w:hint="eastAsia"/>
               </w:rPr>
-            </w:pPr>
+              <w:t>此题记录每层的最右边的元素，同样使用上述</w:t>
+            </w:r>
+            <w:r>
+              <w:rPr>
+                <w:rFonts w:ascii="Times New Roman" w:hAnsi="Times New Roman" w:cs="Times New Roman" w:hint="eastAsia"/>
+              </w:rPr>
+              <w:t>qu</w:t>
+            </w:r>
+            <w:r>
+              <w:rPr>
+                <w:rFonts w:ascii="Times New Roman" w:hAnsi="Times New Roman" w:cs="Times New Roman"/>
+              </w:rPr>
+              <w:t>eue</w:t>
+            </w:r>
+            <w:r>
+              <w:rPr>
+                <w:rFonts w:ascii="Times New Roman" w:hAnsi="Times New Roman" w:cs="Times New Roman" w:hint="eastAsia"/>
+              </w:rPr>
+              <w:t>的存储</w:t>
+            </w:r>
             <w:r>
               <w:rPr>
                 <w:rFonts w:ascii="Damascus" w:hAnsi="Damascus" w:cs="Damascus" w:hint="eastAsia"/>
               </w:rPr>
-              <w:t>此题记录每层的最右边的元素，同样使用上述</w:t>
+              <w:t>方式。</w:t>
+            </w:r>
+          </w:p>
+          <w:p>
+            <w:pPr>
+              <w:jc w:val="left"/>
+              <w:rPr>
+                <w:rFonts w:ascii="Damascus" w:hAnsi="Damascus" w:cs="Damascus"/>
+              </w:rPr>
+            </w:pPr>
+          </w:p>
+          <w:p>
+            <w:pPr>
+              <w:jc w:val="left"/>
+              <w:rPr>
+                <w:rFonts w:ascii="Times New Roman" w:hAnsi="Times New Roman" w:cs="Times New Roman"/>
+              </w:rPr>
+            </w:pPr>
+            <w:r>
+              <w:rPr>
+                <w:rFonts w:ascii="Damascus" w:hAnsi="Damascus" w:cs="Damascus" w:hint="eastAsia"/>
+              </w:rPr>
+              <w:t>类似的题目还有</w:t>
+            </w:r>
+            <w:r>
+              <w:rPr>
+                <w:rFonts w:ascii="Damascus" w:hAnsi="Damascus" w:cs="Damascus" w:hint="eastAsia"/>
+              </w:rPr>
+              <w:t xml:space="preserve"> </w:t>
+            </w:r>
+            <w:r>
+              <w:rPr>
+                <w:rFonts w:ascii="Times New Roman" w:hAnsi="Times New Roman" w:cs="Times New Roman"/>
+              </w:rPr>
+              <w:t xml:space="preserve">invert binary tree </w:t>
             </w:r>
             <w:r>
               <w:rPr>
                 <w:rFonts w:ascii="Times New Roman" w:hAnsi="Times New Roman" w:cs="Times New Roman" w:hint="eastAsia"/>
               </w:rPr>
-              <w:t>qu</w:t>
-            </w:r>
-            <w:r>
-              <w:rPr>
-                <w:rFonts w:ascii="Times New Roman" w:hAnsi="Times New Roman" w:cs="Times New Roman"/>
-              </w:rPr>
-              <w:t>eue</w:t>
+              <w:t>用非递归的方法，都要借助</w:t>
+            </w:r>
+            <w:r>
+              <w:rPr>
+                <w:rFonts w:ascii="Times New Roman" w:hAnsi="Times New Roman" w:cs="Times New Roman"/>
+              </w:rPr>
+              <w:t>queue</w:t>
             </w:r>
             <w:r>
               <w:rPr>
                 <w:rFonts w:ascii="Times New Roman" w:hAnsi="Times New Roman" w:cs="Times New Roman" w:hint="eastAsia"/>
               </w:rPr>
-              <w:t>的存储</w:t>
-            </w:r>
-            <w:r>
-              <w:rPr>
-                <w:rFonts w:ascii="Damascus" w:hAnsi="Damascus" w:cs="Damascus" w:hint="eastAsia"/>
-              </w:rPr>
-              <w:t>方式。</w:t>
-            </w:r>
-          </w:p>
-          <w:p>
-            <w:pPr>
-              <w:jc w:val="left"/>
-              <w:rPr>
-                <w:rFonts w:ascii="Damascus" w:hAnsi="Damascus" w:cs="Damascus" w:hint="eastAsia"/>
-              </w:rPr>
-            </w:pPr>
-          </w:p>
-          <w:p>
-            <w:pPr>
-              <w:jc w:val="left"/>
-              <w:rPr>
-                <w:rFonts w:ascii="Times New Roman" w:hAnsi="Times New Roman" w:cs="Times New Roman" w:hint="eastAsia"/>
-              </w:rPr>
-            </w:pPr>
-            <w:r>
-              <w:rPr>
-                <w:rFonts w:ascii="Damascus" w:hAnsi="Damascus" w:cs="Damascus" w:hint="eastAsia"/>
-              </w:rPr>
-              <w:t>类似的题目还有</w:t>
-            </w:r>
-            <w:r>
-              <w:rPr>
-                <w:rFonts w:ascii="Damascus" w:hAnsi="Damascus" w:cs="Damascus" w:hint="eastAsia"/>
-              </w:rPr>
-              <w:t xml:space="preserve"> </w:t>
-            </w:r>
-            <w:r>
-              <w:rPr>
-                <w:rFonts w:ascii="Times New Roman" w:hAnsi="Times New Roman" w:cs="Times New Roman"/>
-              </w:rPr>
-              <w:t xml:space="preserve">invert binary tree </w:t>
-            </w:r>
-            <w:r>
-              <w:rPr>
-                <w:rFonts w:ascii="Times New Roman" w:hAnsi="Times New Roman" w:cs="Times New Roman" w:hint="eastAsia"/>
-              </w:rPr>
-              <w:t>用非递归的方法，都要借助</w:t>
-            </w:r>
-            <w:r>
-              <w:rPr>
-                <w:rFonts w:ascii="Times New Roman" w:hAnsi="Times New Roman" w:cs="Times New Roman"/>
-              </w:rPr>
-              <w:t>queue</w:t>
-            </w:r>
-            <w:r>
-              <w:rPr>
-                <w:rFonts w:ascii="Times New Roman" w:hAnsi="Times New Roman" w:cs="Times New Roman" w:hint="eastAsia"/>
-              </w:rPr>
               <w:t>来完成</w:t>
             </w:r>
-            <w:bookmarkStart w:id="0" w:name="_GoBack"/>
-            <w:bookmarkEnd w:id="0"/>
           </w:p>
           <w:p>
             <w:pPr>
@@ -7388,6 +7386,224 @@
         </w:tc>
       </w:tr>
     </w:tbl>
+    <w:p>
+      <w:pPr>
+        <w:jc w:val="left"/>
+        <w:rPr>
+          <w:rFonts w:hint="eastAsia"/>
+        </w:rPr>
+      </w:pPr>
+      <w:r>
+        <w:rPr>
+          <w:rFonts w:hint="eastAsia"/>
+          <w:b/>
+          <w:color w:val="3366FF"/>
+        </w:rPr>
+        <w:t>关于</w:t>
+      </w:r>
+      <w:r>
+        <w:rPr>
+          <w:rFonts w:hint="eastAsia"/>
+          <w:b/>
+          <w:color w:val="3366FF"/>
+        </w:rPr>
+        <w:t>递归的</w:t>
+      </w:r>
+      <w:r>
+        <w:rPr>
+          <w:b/>
+          <w:color w:val="3366FF"/>
+        </w:rPr>
+        <w:t xml:space="preserve">edge case </w:t>
+      </w:r>
+      <w:r>
+        <w:rPr>
+          <w:rFonts w:hint="eastAsia"/>
+          <w:b/>
+          <w:color w:val="3366FF"/>
+        </w:rPr>
+        <w:t>问题</w:t>
+      </w:r>
+      <w:r>
+        <w:rPr>
+          <w:rFonts w:hint="eastAsia"/>
+        </w:rPr>
+        <w:t>：</w:t>
+      </w:r>
+    </w:p>
+    <w:tbl>
+      <w:tblPr>
+        <w:tblStyle w:val="a6"/>
+        <w:tblW w:w="0" w:type="auto"/>
+        <w:tblLook w:val="04A0" w:firstRow="1" w:lastRow="0" w:firstColumn="1" w:lastColumn="0" w:noHBand="0" w:noVBand="1"/>
+      </w:tblPr>
+      <w:tblGrid>
+        <w:gridCol w:w="8516"/>
+      </w:tblGrid>
+      <w:tr>
+        <w:tc>
+          <w:tcPr>
+            <w:tcW w:w="8516" w:type="dxa"/>
+          </w:tcPr>
+          <w:p>
+            <w:pPr>
+              <w:jc w:val="left"/>
+              <w:rPr>
+                <w:rFonts w:ascii="Times New Roman" w:hAnsi="Times New Roman" w:cs="Times New Roman"/>
+              </w:rPr>
+            </w:pPr>
+            <w:r>
+              <w:rPr>
+                <w:rFonts w:hint="eastAsia"/>
+              </w:rPr>
+              <w:t>递归</w:t>
+            </w:r>
+            <w:r>
+              <w:rPr>
+                <w:rFonts w:ascii="Damascus" w:hAnsi="Damascus" w:cs="Damascus" w:hint="eastAsia"/>
+              </w:rPr>
+              <w:t>的</w:t>
+            </w:r>
+            <w:r>
+              <w:rPr>
+                <w:rFonts w:ascii="Times New Roman" w:hAnsi="Times New Roman" w:cs="Times New Roman"/>
+              </w:rPr>
+              <w:t>edge</w:t>
+            </w:r>
+            <w:r>
+              <w:rPr>
+                <w:rFonts w:ascii="Times New Roman" w:hAnsi="Times New Roman" w:cs="Times New Roman" w:hint="eastAsia"/>
+              </w:rPr>
+              <w:t xml:space="preserve"> </w:t>
+            </w:r>
+            <w:r>
+              <w:rPr>
+                <w:rFonts w:ascii="Times New Roman" w:hAnsi="Times New Roman" w:cs="Times New Roman"/>
+              </w:rPr>
+              <w:t>case</w:t>
+            </w:r>
+            <w:r>
+              <w:rPr>
+                <w:rFonts w:ascii="Times New Roman" w:hAnsi="Times New Roman" w:cs="Times New Roman" w:hint="eastAsia"/>
+              </w:rPr>
+              <w:t>是</w:t>
+            </w:r>
+            <w:r>
+              <w:rPr>
+                <w:rFonts w:ascii="Damascus" w:hAnsi="Damascus" w:cs="Damascus" w:hint="eastAsia"/>
+              </w:rPr>
+              <w:t>递归的难点，需要注意，当我们判断</w:t>
+            </w:r>
+            <w:r>
+              <w:rPr>
+                <w:rFonts w:ascii="Times New Roman" w:hAnsi="Times New Roman" w:cs="Times New Roman"/>
+              </w:rPr>
+              <w:t>edge</w:t>
+            </w:r>
+            <w:r>
+              <w:rPr>
+                <w:rFonts w:ascii="Damascus" w:hAnsi="Damascus" w:cs="Damascus" w:hint="eastAsia"/>
+              </w:rPr>
+              <w:t xml:space="preserve"> </w:t>
+            </w:r>
+            <w:r>
+              <w:rPr>
+                <w:rFonts w:ascii="Times New Roman" w:hAnsi="Times New Roman" w:cs="Times New Roman"/>
+              </w:rPr>
+              <w:t xml:space="preserve">case </w:t>
+            </w:r>
+            <w:r>
+              <w:rPr>
+                <w:rFonts w:ascii="Times New Roman" w:hAnsi="Times New Roman" w:cs="Times New Roman" w:hint="eastAsia"/>
+              </w:rPr>
+              <w:t>需要</w:t>
+            </w:r>
+            <w:r>
+              <w:rPr>
+                <w:rFonts w:ascii="Damascus" w:hAnsi="Damascus" w:cs="Damascus" w:hint="eastAsia"/>
+              </w:rPr>
+              <w:t>对多种情况查询是否满足</w:t>
+            </w:r>
+            <w:r>
+              <w:rPr>
+                <w:rFonts w:ascii="Times New Roman" w:hAnsi="Times New Roman" w:cs="Times New Roman"/>
+              </w:rPr>
+              <w:t>edge case</w:t>
+            </w:r>
+            <w:r>
+              <w:rPr>
+                <w:rFonts w:ascii="Times New Roman" w:hAnsi="Times New Roman" w:cs="Times New Roman" w:hint="eastAsia"/>
+              </w:rPr>
+              <w:t>时</w:t>
+            </w:r>
+            <w:r>
+              <w:rPr>
+                <w:rFonts w:ascii="Damascus" w:hAnsi="Damascus" w:cs="Damascus" w:hint="eastAsia"/>
+              </w:rPr>
+              <w:t>，可以使用</w:t>
+            </w:r>
+            <w:r>
+              <w:rPr>
+                <w:rFonts w:ascii="Times New Roman" w:hAnsi="Times New Roman" w:cs="Times New Roman"/>
+              </w:rPr>
+              <w:t>if</w:t>
+            </w:r>
+            <w:r>
+              <w:rPr>
+                <w:rFonts w:ascii="Times New Roman" w:hAnsi="Times New Roman" w:cs="Times New Roman" w:hint="eastAsia"/>
+              </w:rPr>
+              <w:t>语句</w:t>
+            </w:r>
+            <w:r>
+              <w:rPr>
+                <w:rFonts w:ascii="Damascus" w:hAnsi="Damascus" w:cs="Damascus" w:hint="eastAsia"/>
+              </w:rPr>
+              <w:t>来对每一个</w:t>
+            </w:r>
+            <w:r>
+              <w:rPr>
+                <w:rFonts w:ascii="Times New Roman" w:hAnsi="Times New Roman" w:cs="Times New Roman"/>
+              </w:rPr>
+              <w:t>edge</w:t>
+            </w:r>
+            <w:r>
+              <w:rPr>
+                <w:rFonts w:ascii="Times New Roman" w:hAnsi="Times New Roman" w:cs="Times New Roman" w:hint="eastAsia"/>
+              </w:rPr>
+              <w:t xml:space="preserve"> </w:t>
+            </w:r>
+            <w:r>
+              <w:rPr>
+                <w:rFonts w:ascii="Times New Roman" w:hAnsi="Times New Roman" w:cs="Times New Roman"/>
+              </w:rPr>
+              <w:t xml:space="preserve">case </w:t>
+            </w:r>
+            <w:r>
+              <w:rPr>
+                <w:rFonts w:ascii="Damascus" w:hAnsi="Damascus" w:cs="Damascus" w:hint="eastAsia"/>
+              </w:rPr>
+              <w:t>分别不同的判断，一个典型的例子，</w:t>
+            </w:r>
+            <w:proofErr w:type="spellStart"/>
+            <w:r>
+              <w:rPr>
+                <w:rFonts w:ascii="Times New Roman" w:hAnsi="Times New Roman" w:cs="Times New Roman"/>
+                <w:b/>
+              </w:rPr>
+              <w:t>StringMixture</w:t>
+            </w:r>
+            <w:proofErr w:type="spellEnd"/>
+          </w:p>
+        </w:tc>
+      </w:tr>
+    </w:tbl>
+    <w:p>
+      <w:pPr>
+        <w:jc w:val="left"/>
+      </w:pPr>
+      <w:bookmarkStart w:id="0" w:name="_GoBack"/>
+      <w:bookmarkEnd w:id="0"/>
+    </w:p>
     <w:p>
       <w:pPr>
         <w:jc w:val="left"/>

</xml_diff>

<commit_message>
add notes for the problem on StringToInteger
</commit_message>
<xml_diff>
--- a/algorithms_and _data_structures/lintcode_一些总结.docx
+++ b/algorithms_and _data_structures/lintcode_一些总结.docx
@@ -7389,9 +7389,6 @@
     <w:p>
       <w:pPr>
         <w:jc w:val="left"/>
-        <w:rPr>
-          <w:rFonts w:hint="eastAsia"/>
-        </w:rPr>
       </w:pPr>
       <w:r>
         <w:rPr>
@@ -7601,8 +7598,347 @@
       <w:pPr>
         <w:jc w:val="left"/>
       </w:pPr>
-      <w:bookmarkStart w:id="0" w:name="_GoBack"/>
-      <w:bookmarkEnd w:id="0"/>
+      <w:r>
+        <w:rPr>
+          <w:rFonts w:hint="eastAsia"/>
+          <w:b/>
+          <w:color w:val="3366FF"/>
+        </w:rPr>
+        <w:t>关于</w:t>
+      </w:r>
+      <w:r>
+        <w:rPr>
+          <w:rFonts w:hint="eastAsia"/>
+          <w:color w:val="3366FF"/>
+        </w:rPr>
+        <w:t>类</w:t>
+      </w:r>
+      <w:r>
+        <w:rPr>
+          <w:rFonts w:hint="eastAsia"/>
+          <w:b/>
+          <w:color w:val="3366FF"/>
+        </w:rPr>
+        <w:t>字符串转整形的题目</w:t>
+      </w:r>
+      <w:r>
+        <w:rPr>
+          <w:rFonts w:hint="eastAsia"/>
+        </w:rPr>
+        <w:t>：</w:t>
+      </w:r>
+      <w:r>
+        <w:t>string-&gt;</w:t>
+      </w:r>
+      <w:proofErr w:type="spellStart"/>
+      <w:r>
+        <w:t>int</w:t>
+      </w:r>
+      <w:proofErr w:type="spellEnd"/>
+      <w:r>
+        <w:t>, string-&gt;float…</w:t>
+      </w:r>
+    </w:p>
+    <w:tbl>
+      <w:tblPr>
+        <w:tblStyle w:val="a6"/>
+        <w:tblW w:w="0" w:type="auto"/>
+        <w:tblLook w:val="04A0" w:firstRow="1" w:lastRow="0" w:firstColumn="1" w:lastColumn="0" w:noHBand="0" w:noVBand="1"/>
+      </w:tblPr>
+      <w:tblGrid>
+        <w:gridCol w:w="8516"/>
+      </w:tblGrid>
+      <w:tr>
+        <w:tc>
+          <w:tcPr>
+            <w:tcW w:w="8516" w:type="dxa"/>
+          </w:tcPr>
+          <w:p>
+            <w:pPr>
+              <w:jc w:val="left"/>
+              <w:rPr>
+                <w:rFonts w:ascii="Damascus" w:hAnsi="Damascus" w:cs="Damascus" w:hint="eastAsia"/>
+              </w:rPr>
+            </w:pPr>
+            <w:r>
+              <w:rPr>
+                <w:rFonts w:hint="eastAsia"/>
+              </w:rPr>
+              <w:t>这种</w:t>
+            </w:r>
+            <w:r>
+              <w:rPr>
+                <w:rFonts w:ascii="Damascus" w:hAnsi="Damascus" w:cs="Damascus" w:hint="eastAsia"/>
+              </w:rPr>
+              <w:t>题型考验对不同</w:t>
+            </w:r>
+            <w:r>
+              <w:rPr>
+                <w:rFonts w:ascii="Times New Roman" w:hAnsi="Times New Roman" w:cs="Times New Roman"/>
+              </w:rPr>
+              <w:t>test</w:t>
+            </w:r>
+            <w:r>
+              <w:rPr>
+                <w:rFonts w:ascii="Times New Roman" w:hAnsi="Times New Roman" w:cs="Times New Roman" w:hint="eastAsia"/>
+              </w:rPr>
+              <w:t xml:space="preserve"> </w:t>
+            </w:r>
+            <w:r>
+              <w:rPr>
+                <w:rFonts w:ascii="Times New Roman" w:hAnsi="Times New Roman" w:cs="Times New Roman"/>
+              </w:rPr>
+              <w:t>case</w:t>
+            </w:r>
+            <w:r>
+              <w:rPr>
+                <w:rFonts w:ascii="Times New Roman" w:hAnsi="Times New Roman" w:cs="Times New Roman" w:hint="eastAsia"/>
+              </w:rPr>
+              <w:t>的考虑</w:t>
+            </w:r>
+            <w:r>
+              <w:rPr>
+                <w:rFonts w:ascii="Damascus" w:hAnsi="Damascus" w:cs="Damascus" w:hint="eastAsia"/>
+              </w:rPr>
+              <w:t>，如：</w:t>
+            </w:r>
+          </w:p>
+          <w:p>
+            <w:pPr>
+              <w:widowControl/>
+              <w:shd w:val="clear" w:color="auto" w:fill="FFFFFF"/>
+              <w:spacing w:before="150" w:after="150" w:line="324" w:lineRule="atLeast"/>
+              <w:jc w:val="left"/>
+              <w:rPr>
+                <w:rFonts w:ascii="Times New Roman" w:hAnsi="Times New Roman" w:cs="Times New Roman"/>
+              </w:rPr>
+            </w:pPr>
+            <w:r>
+              <w:rPr>
+                <w:rFonts w:ascii="Times New Roman" w:hAnsi="Times New Roman" w:cs="Times New Roman"/>
+              </w:rPr>
+              <w:t> </w:t>
+            </w:r>
+            <w:r>
+              <w:rPr>
+                <w:rFonts w:ascii="Times New Roman" w:hAnsi="Times New Roman" w:cs="Times New Roman"/>
+              </w:rPr>
+              <w:t>越界问题？</w:t>
+            </w:r>
+            <w:r>
+              <w:rPr>
+                <w:rFonts w:ascii="Times New Roman" w:hAnsi="Times New Roman" w:cs="Times New Roman"/>
+              </w:rPr>
+              <w:t xml:space="preserve">=&gt; </w:t>
+            </w:r>
+            <w:r>
+              <w:rPr>
+                <w:rFonts w:ascii="Times New Roman" w:hAnsi="Times New Roman" w:cs="Times New Roman" w:hint="eastAsia"/>
+              </w:rPr>
+              <w:t>使用</w:t>
+            </w:r>
+            <w:r>
+              <w:rPr>
+                <w:rFonts w:ascii="Times New Roman" w:hAnsi="Times New Roman" w:cs="Times New Roman"/>
+              </w:rPr>
+              <w:t>double</w:t>
+            </w:r>
+            <w:r>
+              <w:rPr>
+                <w:rFonts w:ascii="Times New Roman" w:hAnsi="Times New Roman" w:cs="Times New Roman" w:hint="eastAsia"/>
+              </w:rPr>
+              <w:t>或者</w:t>
+            </w:r>
+            <w:r>
+              <w:rPr>
+                <w:rFonts w:ascii="Times New Roman" w:hAnsi="Times New Roman" w:cs="Times New Roman"/>
+              </w:rPr>
+              <w:t>long,</w:t>
+            </w:r>
+            <w:r>
+              <w:rPr>
+                <w:rFonts w:ascii="Times New Roman" w:hAnsi="Times New Roman" w:cs="Times New Roman" w:hint="eastAsia"/>
+              </w:rPr>
+              <w:t>如果</w:t>
+            </w:r>
+            <w:r>
+              <w:rPr>
+                <w:rFonts w:ascii="Damascus" w:hAnsi="Damascus" w:cs="Damascus" w:hint="eastAsia"/>
+              </w:rPr>
+              <w:t>仍然越界，可以考虑用数组或者</w:t>
+            </w:r>
+            <w:proofErr w:type="spellStart"/>
+            <w:r>
+              <w:rPr>
+                <w:rFonts w:ascii="Times New Roman" w:hAnsi="Times New Roman" w:cs="Times New Roman"/>
+              </w:rPr>
+              <w:t>arraylist</w:t>
+            </w:r>
+            <w:proofErr w:type="spellEnd"/>
+          </w:p>
+          <w:p>
+            <w:pPr>
+              <w:widowControl/>
+              <w:shd w:val="clear" w:color="auto" w:fill="FFFFFF"/>
+              <w:spacing w:before="150" w:after="150" w:line="324" w:lineRule="atLeast"/>
+              <w:jc w:val="left"/>
+              <w:rPr>
+                <w:rFonts w:ascii="Times New Roman" w:hAnsi="Times New Roman" w:cs="Times New Roman" w:hint="eastAsia"/>
+              </w:rPr>
+            </w:pPr>
+            <w:r>
+              <w:rPr>
+                <w:rFonts w:ascii="Times New Roman" w:hAnsi="Times New Roman" w:cs="Times New Roman"/>
+              </w:rPr>
+              <w:t> </w:t>
+            </w:r>
+            <w:r>
+              <w:rPr>
+                <w:rFonts w:ascii="Times New Roman" w:hAnsi="Times New Roman" w:cs="Times New Roman"/>
+              </w:rPr>
+              <w:t>正负号问题？</w:t>
+            </w:r>
+            <w:r>
+              <w:rPr>
+                <w:rFonts w:ascii="Times New Roman" w:hAnsi="Times New Roman" w:cs="Times New Roman"/>
+              </w:rPr>
+              <w:t xml:space="preserve">=&gt; </w:t>
+            </w:r>
+            <w:r>
+              <w:rPr>
+                <w:rFonts w:ascii="Times New Roman" w:hAnsi="Times New Roman" w:cs="Times New Roman" w:hint="eastAsia"/>
+              </w:rPr>
+              <w:t>刚开始</w:t>
+            </w:r>
+            <w:r>
+              <w:rPr>
+                <w:rFonts w:ascii="Damascus" w:hAnsi="Damascus" w:cs="Damascus" w:hint="eastAsia"/>
+              </w:rPr>
+              <w:t>的时候判断</w:t>
+            </w:r>
+          </w:p>
+          <w:p>
+            <w:pPr>
+              <w:widowControl/>
+              <w:shd w:val="clear" w:color="auto" w:fill="FFFFFF"/>
+              <w:spacing w:before="150" w:after="150" w:line="324" w:lineRule="atLeast"/>
+              <w:jc w:val="left"/>
+              <w:rPr>
+                <w:rFonts w:ascii="Times New Roman" w:hAnsi="Times New Roman" w:cs="Times New Roman" w:hint="eastAsia"/>
+              </w:rPr>
+            </w:pPr>
+            <w:r>
+              <w:rPr>
+                <w:rFonts w:ascii="Times New Roman" w:hAnsi="Times New Roman" w:cs="Times New Roman"/>
+              </w:rPr>
+              <w:t> </w:t>
+            </w:r>
+            <w:r>
+              <w:rPr>
+                <w:rFonts w:ascii="Times New Roman" w:hAnsi="Times New Roman" w:cs="Times New Roman"/>
+              </w:rPr>
+              <w:t>空格问题？</w:t>
+            </w:r>
+            <w:r>
+              <w:rPr>
+                <w:rFonts w:ascii="Times New Roman" w:hAnsi="Times New Roman" w:cs="Times New Roman" w:hint="eastAsia"/>
+              </w:rPr>
+              <w:t xml:space="preserve"> </w:t>
+            </w:r>
+            <w:r>
+              <w:rPr>
+                <w:rFonts w:ascii="Times New Roman" w:hAnsi="Times New Roman" w:cs="Times New Roman"/>
+              </w:rPr>
+              <w:t xml:space="preserve">=&gt; </w:t>
+            </w:r>
+            <w:r>
+              <w:rPr>
+                <w:rFonts w:ascii="Times New Roman" w:hAnsi="Times New Roman" w:cs="Times New Roman" w:hint="eastAsia"/>
+              </w:rPr>
+              <w:t>使用</w:t>
+            </w:r>
+            <w:r>
+              <w:rPr>
+                <w:rFonts w:ascii="Times New Roman" w:hAnsi="Times New Roman" w:cs="Times New Roman"/>
+              </w:rPr>
+              <w:t xml:space="preserve">trim() </w:t>
+            </w:r>
+            <w:r>
+              <w:rPr>
+                <w:rFonts w:ascii="Times New Roman" w:hAnsi="Times New Roman" w:cs="Times New Roman" w:hint="eastAsia"/>
+              </w:rPr>
+              <w:t>去除</w:t>
+            </w:r>
+            <w:r>
+              <w:rPr>
+                <w:rFonts w:ascii="Damascus" w:hAnsi="Damascus" w:cs="Damascus" w:hint="eastAsia"/>
+              </w:rPr>
+              <w:t>头和尾部的空格</w:t>
+            </w:r>
+          </w:p>
+          <w:p>
+            <w:pPr>
+              <w:widowControl/>
+              <w:shd w:val="clear" w:color="auto" w:fill="FFFFFF"/>
+              <w:spacing w:before="150" w:after="150" w:line="324" w:lineRule="atLeast"/>
+              <w:jc w:val="left"/>
+              <w:rPr>
+                <w:rFonts w:ascii="Times New Roman" w:hAnsi="Times New Roman" w:cs="Times New Roman" w:hint="eastAsia"/>
+              </w:rPr>
+            </w:pPr>
+            <w:r>
+              <w:rPr>
+                <w:rFonts w:ascii="Times New Roman" w:hAnsi="Times New Roman" w:cs="Times New Roman"/>
+              </w:rPr>
+              <w:t> </w:t>
+            </w:r>
+            <w:r>
+              <w:rPr>
+                <w:rFonts w:ascii="Times New Roman" w:hAnsi="Times New Roman" w:cs="Times New Roman"/>
+              </w:rPr>
+              <w:t>精度问题</w:t>
+            </w:r>
+            <w:r>
+              <w:rPr>
+                <w:rFonts w:ascii="Times New Roman" w:hAnsi="Times New Roman" w:cs="Times New Roman"/>
+              </w:rPr>
+              <w:t xml:space="preserve">? =&gt; </w:t>
+            </w:r>
+            <w:r>
+              <w:rPr>
+                <w:rFonts w:ascii="Times New Roman" w:hAnsi="Times New Roman" w:cs="Times New Roman" w:hint="eastAsia"/>
+              </w:rPr>
+              <w:t>小数点</w:t>
+            </w:r>
+            <w:r>
+              <w:rPr>
+                <w:rFonts w:ascii="Damascus" w:hAnsi="Damascus" w:cs="Damascus" w:hint="eastAsia"/>
+              </w:rPr>
+              <w:t>后面的数</w:t>
+            </w:r>
+            <w:bookmarkStart w:id="0" w:name="_GoBack"/>
+            <w:bookmarkEnd w:id="0"/>
+          </w:p>
+          <w:p>
+            <w:pPr>
+              <w:jc w:val="left"/>
+              <w:rPr>
+                <w:rFonts w:ascii="Times New Roman" w:hAnsi="Times New Roman" w:cs="Times New Roman" w:hint="eastAsia"/>
+              </w:rPr>
+            </w:pPr>
+          </w:p>
+        </w:tc>
+      </w:tr>
+    </w:tbl>
+    <w:p>
+      <w:pPr>
+        <w:jc w:val="left"/>
+      </w:pPr>
+    </w:p>
+    <w:p>
+      <w:pPr>
+        <w:jc w:val="left"/>
+      </w:pPr>
     </w:p>
     <w:p>
       <w:pPr>

</xml_diff>

<commit_message>
add the notes on randomized selection in k's statistical element, and 3 ways to realize swap
</commit_message>
<xml_diff>
--- a/algorithms_and _data_structures/lintcode_一些总结.docx
+++ b/algorithms_and _data_structures/lintcode_一些总结.docx
@@ -7657,7 +7657,7 @@
             <w:pPr>
               <w:jc w:val="left"/>
               <w:rPr>
-                <w:rFonts w:ascii="Damascus" w:hAnsi="Damascus" w:cs="Damascus" w:hint="eastAsia"/>
+                <w:rFonts w:ascii="Damascus" w:hAnsi="Damascus" w:cs="Damascus"/>
               </w:rPr>
             </w:pPr>
             <w:r>
@@ -7783,7 +7783,7 @@
               <w:spacing w:before="150" w:after="150" w:line="324" w:lineRule="atLeast"/>
               <w:jc w:val="left"/>
               <w:rPr>
-                <w:rFonts w:ascii="Times New Roman" w:hAnsi="Times New Roman" w:cs="Times New Roman" w:hint="eastAsia"/>
+                <w:rFonts w:ascii="Times New Roman" w:hAnsi="Times New Roman" w:cs="Times New Roman"/>
               </w:rPr>
             </w:pPr>
             <w:r>
@@ -7824,7 +7824,7 @@
               <w:spacing w:before="150" w:after="150" w:line="324" w:lineRule="atLeast"/>
               <w:jc w:val="left"/>
               <w:rPr>
-                <w:rFonts w:ascii="Times New Roman" w:hAnsi="Times New Roman" w:cs="Times New Roman" w:hint="eastAsia"/>
+                <w:rFonts w:ascii="Times New Roman" w:hAnsi="Times New Roman" w:cs="Times New Roman"/>
               </w:rPr>
             </w:pPr>
             <w:r>
@@ -7883,31 +7883,31 @@
               <w:spacing w:before="150" w:after="150" w:line="324" w:lineRule="atLeast"/>
               <w:jc w:val="left"/>
               <w:rPr>
+                <w:rFonts w:ascii="Times New Roman" w:hAnsi="Times New Roman" w:cs="Times New Roman"/>
+              </w:rPr>
+            </w:pPr>
+            <w:r>
+              <w:rPr>
+                <w:rFonts w:ascii="Times New Roman" w:hAnsi="Times New Roman" w:cs="Times New Roman"/>
+              </w:rPr>
+              <w:t> </w:t>
+            </w:r>
+            <w:r>
+              <w:rPr>
+                <w:rFonts w:ascii="Times New Roman" w:hAnsi="Times New Roman" w:cs="Times New Roman"/>
+              </w:rPr>
+              <w:t>精度问题</w:t>
+            </w:r>
+            <w:r>
+              <w:rPr>
+                <w:rFonts w:ascii="Times New Roman" w:hAnsi="Times New Roman" w:cs="Times New Roman"/>
+              </w:rPr>
+              <w:t xml:space="preserve">? =&gt; </w:t>
+            </w:r>
+            <w:r>
+              <w:rPr>
                 <w:rFonts w:ascii="Times New Roman" w:hAnsi="Times New Roman" w:cs="Times New Roman" w:hint="eastAsia"/>
               </w:rPr>
-            </w:pPr>
-            <w:r>
-              <w:rPr>
-                <w:rFonts w:ascii="Times New Roman" w:hAnsi="Times New Roman" w:cs="Times New Roman"/>
-              </w:rPr>
-              <w:t> </w:t>
-            </w:r>
-            <w:r>
-              <w:rPr>
-                <w:rFonts w:ascii="Times New Roman" w:hAnsi="Times New Roman" w:cs="Times New Roman"/>
-              </w:rPr>
-              <w:t>精度问题</w:t>
-            </w:r>
-            <w:r>
-              <w:rPr>
-                <w:rFonts w:ascii="Times New Roman" w:hAnsi="Times New Roman" w:cs="Times New Roman"/>
-              </w:rPr>
-              <w:t xml:space="preserve">? =&gt; </w:t>
-            </w:r>
-            <w:r>
-              <w:rPr>
-                <w:rFonts w:ascii="Times New Roman" w:hAnsi="Times New Roman" w:cs="Times New Roman" w:hint="eastAsia"/>
-              </w:rPr>
               <w:t>小数点</w:t>
             </w:r>
             <w:r>
@@ -7916,20 +7916,2510 @@
               </w:rPr>
               <w:t>后面的数</w:t>
             </w:r>
-            <w:bookmarkStart w:id="0" w:name="_GoBack"/>
-            <w:bookmarkEnd w:id="0"/>
-          </w:p>
-          <w:p>
-            <w:pPr>
-              <w:jc w:val="left"/>
-              <w:rPr>
-                <w:rFonts w:ascii="Times New Roman" w:hAnsi="Times New Roman" w:cs="Times New Roman" w:hint="eastAsia"/>
+          </w:p>
+          <w:p>
+            <w:pPr>
+              <w:jc w:val="left"/>
+              <w:rPr>
+                <w:rFonts w:ascii="Times New Roman" w:hAnsi="Times New Roman" w:cs="Times New Roman"/>
               </w:rPr>
             </w:pPr>
           </w:p>
         </w:tc>
       </w:tr>
     </w:tbl>
+    <w:p>
+      <w:pPr>
+        <w:jc w:val="left"/>
+        <w:rPr>
+          <w:rFonts w:hint="eastAsia"/>
+        </w:rPr>
+      </w:pPr>
+      <w:r>
+        <w:rPr>
+          <w:rFonts w:hint="eastAsia"/>
+          <w:b/>
+          <w:color w:val="3366FF"/>
+        </w:rPr>
+        <w:t>关于</w:t>
+      </w:r>
+      <w:r>
+        <w:rPr>
+          <w:rFonts w:hint="eastAsia"/>
+          <w:b/>
+          <w:color w:val="3366FF"/>
+        </w:rPr>
+        <w:t>第</w:t>
+      </w:r>
+      <w:r>
+        <w:rPr>
+          <w:rFonts w:hint="eastAsia"/>
+          <w:b/>
+          <w:color w:val="3366FF"/>
+        </w:rPr>
+        <w:t>k</w:t>
+      </w:r>
+      <w:r>
+        <w:rPr>
+          <w:rFonts w:hint="eastAsia"/>
+          <w:b/>
+          <w:color w:val="3366FF"/>
+        </w:rPr>
+        <w:t>个顺序统计量</w:t>
+      </w:r>
+      <w:r>
+        <w:rPr>
+          <w:rFonts w:hint="eastAsia"/>
+        </w:rPr>
+        <w:t>：快排的思想</w:t>
+      </w:r>
+    </w:p>
+    <w:tbl>
+      <w:tblPr>
+        <w:tblStyle w:val="a6"/>
+        <w:tblW w:w="0" w:type="auto"/>
+        <w:tblLook w:val="04A0" w:firstRow="1" w:lastRow="0" w:firstColumn="1" w:lastColumn="0" w:noHBand="0" w:noVBand="1"/>
+      </w:tblPr>
+      <w:tblGrid>
+        <w:gridCol w:w="8516"/>
+      </w:tblGrid>
+      <w:tr>
+        <w:tc>
+          <w:tcPr>
+            <w:tcW w:w="8516" w:type="dxa"/>
+          </w:tcPr>
+          <w:p>
+            <w:pPr>
+              <w:jc w:val="left"/>
+              <w:rPr>
+                <w:rFonts w:ascii="Damascus" w:hAnsi="Damascus" w:cs="Damascus"/>
+              </w:rPr>
+            </w:pPr>
+            <w:r>
+              <w:rPr>
+                <w:rFonts w:ascii="Damascus" w:hAnsi="Damascus" w:cs="Damascus"/>
+              </w:rPr>
+              <w:t>一个</w:t>
+            </w:r>
+            <w:r>
+              <w:rPr>
+                <w:rFonts w:ascii="Times New Roman" w:hAnsi="Times New Roman" w:cs="Times New Roman"/>
+              </w:rPr>
+              <w:t>n</w:t>
+            </w:r>
+            <w:r>
+              <w:rPr>
+                <w:rFonts w:ascii="Damascus" w:hAnsi="Damascus" w:cs="Damascus"/>
+              </w:rPr>
+              <w:t>个元素组成的集合中，第</w:t>
+            </w:r>
+            <w:r>
+              <w:rPr>
+                <w:rFonts w:ascii="Times New Roman" w:hAnsi="Times New Roman" w:cs="Times New Roman"/>
+              </w:rPr>
+              <w:t>k</w:t>
+            </w:r>
+            <w:r>
+              <w:rPr>
+                <w:rFonts w:ascii="Damascus" w:hAnsi="Damascus" w:cs="Damascus"/>
+              </w:rPr>
+              <w:t>个顺序统计量指的是该集合中第</w:t>
+            </w:r>
+            <w:r>
+              <w:rPr>
+                <w:rFonts w:ascii="Times New Roman" w:hAnsi="Times New Roman" w:cs="Times New Roman"/>
+              </w:rPr>
+              <w:t>k</w:t>
+            </w:r>
+            <w:r>
+              <w:rPr>
+                <w:rFonts w:ascii="Damascus" w:hAnsi="Damascus" w:cs="Damascus"/>
+              </w:rPr>
+              <w:t>小的元素，我们要讨论的是如何在线性时间里找出一个数组的第</w:t>
+            </w:r>
+            <w:r>
+              <w:rPr>
+                <w:rFonts w:ascii="Times New Roman" w:hAnsi="Times New Roman" w:cs="Times New Roman"/>
+              </w:rPr>
+              <w:t>k</w:t>
+            </w:r>
+            <w:r>
+              <w:rPr>
+                <w:rFonts w:ascii="Damascus" w:hAnsi="Damascus" w:cs="Damascus"/>
+              </w:rPr>
+              <w:t>个顺序统计量</w:t>
+            </w:r>
+            <w:r>
+              <w:rPr>
+                <w:rFonts w:ascii="Damascus" w:hAnsi="Damascus" w:cs="Damascus"/>
+              </w:rPr>
+              <w:t>.</w:t>
+            </w:r>
+          </w:p>
+          <w:p>
+            <w:pPr>
+              <w:jc w:val="left"/>
+              <w:rPr>
+                <w:rFonts w:ascii="Times New Roman" w:hAnsi="Times New Roman" w:cs="Times New Roman"/>
+              </w:rPr>
+            </w:pPr>
+            <w:r>
+              <w:rPr>
+                <w:rFonts w:ascii="Times New Roman" w:hAnsi="Times New Roman" w:cs="Times New Roman" w:hint="eastAsia"/>
+              </w:rPr>
+              <w:t>核心步骤：将数组</w:t>
+            </w:r>
+            <w:proofErr w:type="spellStart"/>
+            <w:r>
+              <w:rPr>
+                <w:rFonts w:ascii="Times New Roman" w:hAnsi="Times New Roman" w:cs="Times New Roman"/>
+              </w:rPr>
+              <w:t>low,high</w:t>
+            </w:r>
+            <w:proofErr w:type="spellEnd"/>
+            <w:r>
+              <w:rPr>
+                <w:rFonts w:ascii="Times New Roman" w:hAnsi="Times New Roman" w:cs="Times New Roman" w:hint="eastAsia"/>
+              </w:rPr>
+              <w:t>脚标下的数组进行</w:t>
+            </w:r>
+            <w:r>
+              <w:rPr>
+                <w:rFonts w:ascii="Times New Roman" w:hAnsi="Times New Roman" w:cs="Times New Roman"/>
+              </w:rPr>
+              <w:t xml:space="preserve">partition, </w:t>
+            </w:r>
+            <w:r>
+              <w:rPr>
+                <w:rFonts w:ascii="Times New Roman" w:hAnsi="Times New Roman" w:cs="Times New Roman" w:hint="eastAsia"/>
+              </w:rPr>
+              <w:t>算法中</w:t>
+            </w:r>
+            <w:proofErr w:type="spellStart"/>
+            <w:r>
+              <w:rPr>
+                <w:rFonts w:ascii="Times New Roman" w:hAnsi="Times New Roman" w:cs="Times New Roman"/>
+                <w:color w:val="FF6600"/>
+              </w:rPr>
+              <w:t>i</w:t>
+            </w:r>
+            <w:proofErr w:type="spellEnd"/>
+            <w:r>
+              <w:rPr>
+                <w:rFonts w:ascii="Times New Roman" w:hAnsi="Times New Roman" w:cs="Times New Roman" w:hint="eastAsia"/>
+                <w:color w:val="FF6600"/>
+              </w:rPr>
+              <w:t>代表比</w:t>
+            </w:r>
+            <w:r>
+              <w:rPr>
+                <w:rFonts w:ascii="Times New Roman" w:hAnsi="Times New Roman" w:cs="Times New Roman"/>
+                <w:color w:val="FF6600"/>
+              </w:rPr>
+              <w:t>pivot</w:t>
+            </w:r>
+            <w:r>
+              <w:rPr>
+                <w:rFonts w:ascii="Times New Roman" w:hAnsi="Times New Roman" w:cs="Times New Roman" w:hint="eastAsia"/>
+                <w:color w:val="FF6600"/>
+              </w:rPr>
+              <w:t>小的指针</w:t>
+            </w:r>
+            <w:r>
+              <w:rPr>
+                <w:rFonts w:ascii="Times New Roman" w:hAnsi="Times New Roman" w:cs="Times New Roman" w:hint="eastAsia"/>
+              </w:rPr>
+              <w:t>，</w:t>
+            </w:r>
+            <w:proofErr w:type="spellStart"/>
+            <w:r>
+              <w:rPr>
+                <w:rFonts w:ascii="Times New Roman" w:hAnsi="Times New Roman" w:cs="Times New Roman" w:hint="eastAsia"/>
+              </w:rPr>
+              <w:t>i</w:t>
+            </w:r>
+            <w:proofErr w:type="spellEnd"/>
+            <w:r>
+              <w:rPr>
+                <w:rFonts w:ascii="Times New Roman" w:hAnsi="Times New Roman" w:cs="Times New Roman" w:hint="eastAsia"/>
+              </w:rPr>
+              <w:t xml:space="preserve"> </w:t>
+            </w:r>
+            <w:r>
+              <w:rPr>
+                <w:rFonts w:ascii="Times New Roman" w:hAnsi="Times New Roman" w:cs="Times New Roman" w:hint="eastAsia"/>
+              </w:rPr>
+              <w:t>之后是比</w:t>
+            </w:r>
+            <w:r>
+              <w:rPr>
+                <w:rFonts w:ascii="Times New Roman" w:hAnsi="Times New Roman" w:cs="Times New Roman"/>
+              </w:rPr>
+              <w:t>pivot</w:t>
+            </w:r>
+            <w:r>
+              <w:rPr>
+                <w:rFonts w:ascii="Times New Roman" w:hAnsi="Times New Roman" w:cs="Times New Roman" w:hint="eastAsia"/>
+              </w:rPr>
+              <w:t>大的元素。</w:t>
+            </w:r>
+            <w:r>
+              <w:rPr>
+                <w:rFonts w:ascii="Times New Roman" w:hAnsi="Times New Roman" w:cs="Times New Roman"/>
+                <w:color w:val="FF6600"/>
+              </w:rPr>
+              <w:t xml:space="preserve">j </w:t>
+            </w:r>
+            <w:r>
+              <w:rPr>
+                <w:rFonts w:ascii="Times New Roman" w:hAnsi="Times New Roman" w:cs="Times New Roman" w:hint="eastAsia"/>
+                <w:color w:val="FF6600"/>
+              </w:rPr>
+              <w:t>是我们遍历数组时的指针</w:t>
+            </w:r>
+            <w:r>
+              <w:rPr>
+                <w:rFonts w:ascii="Times New Roman" w:hAnsi="Times New Roman" w:cs="Times New Roman" w:hint="eastAsia"/>
+              </w:rPr>
+              <w:t>，注意返回类型是</w:t>
+            </w:r>
+            <w:r>
+              <w:rPr>
+                <w:rFonts w:ascii="Times New Roman" w:hAnsi="Times New Roman" w:cs="Times New Roman"/>
+              </w:rPr>
+              <w:t>pivot</w:t>
+            </w:r>
+            <w:r>
+              <w:rPr>
+                <w:rFonts w:ascii="Times New Roman" w:hAnsi="Times New Roman" w:cs="Times New Roman" w:hint="eastAsia"/>
+              </w:rPr>
+              <w:t>的</w:t>
+            </w:r>
+            <w:r>
+              <w:rPr>
+                <w:rFonts w:ascii="Times New Roman" w:hAnsi="Times New Roman" w:cs="Times New Roman"/>
+              </w:rPr>
+              <w:t>index.</w:t>
+            </w:r>
+          </w:p>
+          <w:p>
+            <w:pPr>
+              <w:widowControl/>
+              <w:autoSpaceDE w:val="0"/>
+              <w:autoSpaceDN w:val="0"/>
+              <w:adjustRightInd w:val="0"/>
+              <w:jc w:val="left"/>
+              <w:rPr>
+                <w:rFonts w:ascii="Times New Roman" w:hAnsi="Times New Roman" w:cs="Times New Roman"/>
+              </w:rPr>
+            </w:pPr>
+            <w:proofErr w:type="gramStart"/>
+            <w:r>
+              <w:rPr>
+                <w:rFonts w:ascii="Times New Roman" w:hAnsi="Times New Roman" w:cs="Times New Roman"/>
+              </w:rPr>
+              <w:t>i</w:t>
+            </w:r>
+            <w:proofErr w:type="spellStart"/>
+            <w:r>
+              <w:rPr>
+                <w:rFonts w:ascii="Times New Roman" w:hAnsi="Times New Roman" w:cs="Times New Roman"/>
+              </w:rPr>
+              <w:t>nt</w:t>
+            </w:r>
+            <w:proofErr w:type="spellEnd"/>
+            <w:proofErr w:type="gramEnd"/>
+            <w:r>
+              <w:rPr>
+                <w:rFonts w:ascii="Times New Roman" w:hAnsi="Times New Roman" w:cs="Times New Roman"/>
+              </w:rPr>
+              <w:t xml:space="preserve"> Partition(</w:t>
+            </w:r>
+            <w:proofErr w:type="spellStart"/>
+            <w:r>
+              <w:rPr>
+                <w:rFonts w:ascii="Times New Roman" w:hAnsi="Times New Roman" w:cs="Times New Roman"/>
+              </w:rPr>
+              <w:t>int</w:t>
+            </w:r>
+            <w:proofErr w:type="spellEnd"/>
+            <w:r>
+              <w:rPr>
+                <w:rFonts w:ascii="Times New Roman" w:hAnsi="Times New Roman" w:cs="Times New Roman"/>
+              </w:rPr>
+              <w:t xml:space="preserve"> A[], </w:t>
+            </w:r>
+            <w:proofErr w:type="spellStart"/>
+            <w:r>
+              <w:rPr>
+                <w:rFonts w:ascii="Times New Roman" w:hAnsi="Times New Roman" w:cs="Times New Roman"/>
+              </w:rPr>
+              <w:t>int</w:t>
+            </w:r>
+            <w:proofErr w:type="spellEnd"/>
+            <w:r>
+              <w:rPr>
+                <w:rFonts w:ascii="Times New Roman" w:hAnsi="Times New Roman" w:cs="Times New Roman"/>
+              </w:rPr>
+              <w:t xml:space="preserve"> low, </w:t>
+            </w:r>
+            <w:proofErr w:type="spellStart"/>
+            <w:r>
+              <w:rPr>
+                <w:rFonts w:ascii="Times New Roman" w:hAnsi="Times New Roman" w:cs="Times New Roman"/>
+              </w:rPr>
+              <w:t>int</w:t>
+            </w:r>
+            <w:proofErr w:type="spellEnd"/>
+            <w:r>
+              <w:rPr>
+                <w:rFonts w:ascii="Times New Roman" w:hAnsi="Times New Roman" w:cs="Times New Roman"/>
+              </w:rPr>
+              <w:t xml:space="preserve"> high)</w:t>
+            </w:r>
+          </w:p>
+          <w:p>
+            <w:pPr>
+              <w:widowControl/>
+              <w:autoSpaceDE w:val="0"/>
+              <w:autoSpaceDN w:val="0"/>
+              <w:adjustRightInd w:val="0"/>
+              <w:jc w:val="left"/>
+              <w:rPr>
+                <w:rFonts w:ascii="Times New Roman" w:hAnsi="Times New Roman" w:cs="Times New Roman"/>
+              </w:rPr>
+            </w:pPr>
+            <w:r>
+              <w:rPr>
+                <w:rFonts w:ascii="Times New Roman" w:hAnsi="Times New Roman" w:cs="Times New Roman"/>
+              </w:rPr>
+              <w:t>{</w:t>
+            </w:r>
+          </w:p>
+          <w:p>
+            <w:pPr>
+              <w:widowControl/>
+              <w:autoSpaceDE w:val="0"/>
+              <w:autoSpaceDN w:val="0"/>
+              <w:adjustRightInd w:val="0"/>
+              <w:jc w:val="left"/>
+              <w:rPr>
+                <w:rFonts w:ascii="Times New Roman" w:hAnsi="Times New Roman" w:cs="Times New Roman"/>
+              </w:rPr>
+            </w:pPr>
+            <w:r>
+              <w:rPr>
+                <w:rFonts w:ascii="Times New Roman" w:hAnsi="Times New Roman" w:cs="Times New Roman"/>
+              </w:rPr>
+              <w:tab/>
+            </w:r>
+            <w:proofErr w:type="spellStart"/>
+            <w:proofErr w:type="gramStart"/>
+            <w:r>
+              <w:rPr>
+                <w:rFonts w:ascii="Times New Roman" w:hAnsi="Times New Roman" w:cs="Times New Roman"/>
+              </w:rPr>
+              <w:t>int</w:t>
+            </w:r>
+            <w:proofErr w:type="spellEnd"/>
+            <w:proofErr w:type="gramEnd"/>
+            <w:r>
+              <w:rPr>
+                <w:rFonts w:ascii="Times New Roman" w:hAnsi="Times New Roman" w:cs="Times New Roman"/>
+              </w:rPr>
+              <w:t xml:space="preserve"> pivot = A[low];</w:t>
+            </w:r>
+          </w:p>
+          <w:p>
+            <w:pPr>
+              <w:widowControl/>
+              <w:autoSpaceDE w:val="0"/>
+              <w:autoSpaceDN w:val="0"/>
+              <w:adjustRightInd w:val="0"/>
+              <w:jc w:val="left"/>
+              <w:rPr>
+                <w:rFonts w:ascii="Times New Roman" w:hAnsi="Times New Roman" w:cs="Times New Roman"/>
+              </w:rPr>
+            </w:pPr>
+            <w:r>
+              <w:rPr>
+                <w:rFonts w:ascii="Times New Roman" w:hAnsi="Times New Roman" w:cs="Times New Roman"/>
+              </w:rPr>
+              <w:tab/>
+            </w:r>
+            <w:proofErr w:type="spellStart"/>
+            <w:proofErr w:type="gramStart"/>
+            <w:r>
+              <w:rPr>
+                <w:rFonts w:ascii="Times New Roman" w:hAnsi="Times New Roman" w:cs="Times New Roman"/>
+              </w:rPr>
+              <w:t>int</w:t>
+            </w:r>
+            <w:proofErr w:type="spellEnd"/>
+            <w:proofErr w:type="gramEnd"/>
+            <w:r>
+              <w:rPr>
+                <w:rFonts w:ascii="Times New Roman" w:hAnsi="Times New Roman" w:cs="Times New Roman"/>
+              </w:rPr>
+              <w:t xml:space="preserve"> </w:t>
+            </w:r>
+            <w:proofErr w:type="spellStart"/>
+            <w:r>
+              <w:rPr>
+                <w:rFonts w:ascii="Times New Roman" w:hAnsi="Times New Roman" w:cs="Times New Roman"/>
+              </w:rPr>
+              <w:t>i</w:t>
+            </w:r>
+            <w:proofErr w:type="spellEnd"/>
+            <w:r>
+              <w:rPr>
+                <w:rFonts w:ascii="Times New Roman" w:hAnsi="Times New Roman" w:cs="Times New Roman"/>
+              </w:rPr>
+              <w:t xml:space="preserve"> = low;</w:t>
+            </w:r>
+          </w:p>
+          <w:p>
+            <w:pPr>
+              <w:widowControl/>
+              <w:autoSpaceDE w:val="0"/>
+              <w:autoSpaceDN w:val="0"/>
+              <w:adjustRightInd w:val="0"/>
+              <w:jc w:val="left"/>
+              <w:rPr>
+                <w:rFonts w:ascii="Times New Roman" w:hAnsi="Times New Roman" w:cs="Times New Roman"/>
+              </w:rPr>
+            </w:pPr>
+            <w:r>
+              <w:rPr>
+                <w:rFonts w:ascii="Times New Roman" w:hAnsi="Times New Roman" w:cs="Times New Roman"/>
+              </w:rPr>
+              <w:tab/>
+            </w:r>
+            <w:proofErr w:type="gramStart"/>
+            <w:r>
+              <w:rPr>
+                <w:rFonts w:ascii="Times New Roman" w:hAnsi="Times New Roman" w:cs="Times New Roman"/>
+              </w:rPr>
+              <w:t>for</w:t>
+            </w:r>
+            <w:proofErr w:type="gramEnd"/>
+            <w:r>
+              <w:rPr>
+                <w:rFonts w:ascii="Times New Roman" w:hAnsi="Times New Roman" w:cs="Times New Roman"/>
+              </w:rPr>
+              <w:t>(</w:t>
+            </w:r>
+            <w:proofErr w:type="spellStart"/>
+            <w:r>
+              <w:rPr>
+                <w:rFonts w:ascii="Times New Roman" w:hAnsi="Times New Roman" w:cs="Times New Roman"/>
+              </w:rPr>
+              <w:t>int</w:t>
+            </w:r>
+            <w:proofErr w:type="spellEnd"/>
+            <w:r>
+              <w:rPr>
+                <w:rFonts w:ascii="Times New Roman" w:hAnsi="Times New Roman" w:cs="Times New Roman"/>
+              </w:rPr>
+              <w:t xml:space="preserve"> j=low+1; j&lt;=high; ++j)</w:t>
+            </w:r>
+          </w:p>
+          <w:p>
+            <w:pPr>
+              <w:widowControl/>
+              <w:autoSpaceDE w:val="0"/>
+              <w:autoSpaceDN w:val="0"/>
+              <w:adjustRightInd w:val="0"/>
+              <w:jc w:val="left"/>
+              <w:rPr>
+                <w:rFonts w:ascii="Times New Roman" w:hAnsi="Times New Roman" w:cs="Times New Roman"/>
+              </w:rPr>
+            </w:pPr>
+            <w:r>
+              <w:rPr>
+                <w:rFonts w:ascii="Times New Roman" w:hAnsi="Times New Roman" w:cs="Times New Roman"/>
+              </w:rPr>
+              <w:tab/>
+              <w:t>{</w:t>
+            </w:r>
+          </w:p>
+          <w:p>
+            <w:pPr>
+              <w:widowControl/>
+              <w:autoSpaceDE w:val="0"/>
+              <w:autoSpaceDN w:val="0"/>
+              <w:adjustRightInd w:val="0"/>
+              <w:jc w:val="left"/>
+              <w:rPr>
+                <w:rFonts w:ascii="Times New Roman" w:hAnsi="Times New Roman" w:cs="Times New Roman"/>
+              </w:rPr>
+            </w:pPr>
+            <w:r>
+              <w:rPr>
+                <w:rFonts w:ascii="Times New Roman" w:hAnsi="Times New Roman" w:cs="Times New Roman"/>
+              </w:rPr>
+              <w:tab/>
+            </w:r>
+            <w:r>
+              <w:rPr>
+                <w:rFonts w:ascii="Times New Roman" w:hAnsi="Times New Roman" w:cs="Times New Roman"/>
+              </w:rPr>
+              <w:tab/>
+            </w:r>
+            <w:proofErr w:type="gramStart"/>
+            <w:r>
+              <w:rPr>
+                <w:rFonts w:ascii="Times New Roman" w:hAnsi="Times New Roman" w:cs="Times New Roman"/>
+              </w:rPr>
+              <w:t>if</w:t>
+            </w:r>
+            <w:proofErr w:type="gramEnd"/>
+            <w:r>
+              <w:rPr>
+                <w:rFonts w:ascii="Times New Roman" w:hAnsi="Times New Roman" w:cs="Times New Roman"/>
+              </w:rPr>
+              <w:t>(A[j] &lt;= pivot)</w:t>
+            </w:r>
+          </w:p>
+          <w:p>
+            <w:pPr>
+              <w:widowControl/>
+              <w:autoSpaceDE w:val="0"/>
+              <w:autoSpaceDN w:val="0"/>
+              <w:adjustRightInd w:val="0"/>
+              <w:jc w:val="left"/>
+              <w:rPr>
+                <w:rFonts w:ascii="Times New Roman" w:hAnsi="Times New Roman" w:cs="Times New Roman"/>
+              </w:rPr>
+            </w:pPr>
+            <w:r>
+              <w:rPr>
+                <w:rFonts w:ascii="Times New Roman" w:hAnsi="Times New Roman" w:cs="Times New Roman"/>
+              </w:rPr>
+              <w:tab/>
+            </w:r>
+            <w:r>
+              <w:rPr>
+                <w:rFonts w:ascii="Times New Roman" w:hAnsi="Times New Roman" w:cs="Times New Roman"/>
+              </w:rPr>
+              <w:tab/>
+              <w:t>{</w:t>
+            </w:r>
+          </w:p>
+          <w:p>
+            <w:pPr>
+              <w:widowControl/>
+              <w:autoSpaceDE w:val="0"/>
+              <w:autoSpaceDN w:val="0"/>
+              <w:adjustRightInd w:val="0"/>
+              <w:jc w:val="left"/>
+              <w:rPr>
+                <w:rFonts w:ascii="Times New Roman" w:hAnsi="Times New Roman" w:cs="Times New Roman"/>
+              </w:rPr>
+            </w:pPr>
+            <w:r>
+              <w:rPr>
+                <w:rFonts w:ascii="Times New Roman" w:hAnsi="Times New Roman" w:cs="Times New Roman"/>
+              </w:rPr>
+              <w:tab/>
+            </w:r>
+            <w:r>
+              <w:rPr>
+                <w:rFonts w:ascii="Times New Roman" w:hAnsi="Times New Roman" w:cs="Times New Roman"/>
+              </w:rPr>
+              <w:tab/>
+            </w:r>
+            <w:r>
+              <w:rPr>
+                <w:rFonts w:ascii="Times New Roman" w:hAnsi="Times New Roman" w:cs="Times New Roman"/>
+              </w:rPr>
+              <w:tab/>
+              <w:t>++</w:t>
+            </w:r>
+            <w:proofErr w:type="spellStart"/>
+            <w:proofErr w:type="gramStart"/>
+            <w:r>
+              <w:rPr>
+                <w:rFonts w:ascii="Times New Roman" w:hAnsi="Times New Roman" w:cs="Times New Roman"/>
+              </w:rPr>
+              <w:t>i</w:t>
+            </w:r>
+            <w:proofErr w:type="spellEnd"/>
+            <w:proofErr w:type="gramEnd"/>
+            <w:r>
+              <w:rPr>
+                <w:rFonts w:ascii="Times New Roman" w:hAnsi="Times New Roman" w:cs="Times New Roman"/>
+              </w:rPr>
+              <w:t>;</w:t>
+            </w:r>
+          </w:p>
+          <w:p>
+            <w:pPr>
+              <w:widowControl/>
+              <w:autoSpaceDE w:val="0"/>
+              <w:autoSpaceDN w:val="0"/>
+              <w:adjustRightInd w:val="0"/>
+              <w:jc w:val="left"/>
+              <w:rPr>
+                <w:rFonts w:ascii="Times New Roman" w:hAnsi="Times New Roman" w:cs="Times New Roman"/>
+              </w:rPr>
+            </w:pPr>
+            <w:r>
+              <w:rPr>
+                <w:rFonts w:ascii="Times New Roman" w:hAnsi="Times New Roman" w:cs="Times New Roman"/>
+              </w:rPr>
+              <w:tab/>
+            </w:r>
+            <w:r>
+              <w:rPr>
+                <w:rFonts w:ascii="Times New Roman" w:hAnsi="Times New Roman" w:cs="Times New Roman"/>
+              </w:rPr>
+              <w:tab/>
+            </w:r>
+            <w:r>
+              <w:rPr>
+                <w:rFonts w:ascii="Times New Roman" w:hAnsi="Times New Roman" w:cs="Times New Roman"/>
+              </w:rPr>
+              <w:tab/>
+            </w:r>
+            <w:proofErr w:type="gramStart"/>
+            <w:r>
+              <w:rPr>
+                <w:rFonts w:ascii="Times New Roman" w:hAnsi="Times New Roman" w:cs="Times New Roman"/>
+              </w:rPr>
+              <w:t>swap</w:t>
+            </w:r>
+            <w:proofErr w:type="gramEnd"/>
+            <w:r>
+              <w:rPr>
+                <w:rFonts w:ascii="Times New Roman" w:hAnsi="Times New Roman" w:cs="Times New Roman"/>
+              </w:rPr>
+              <w:t>(A[</w:t>
+            </w:r>
+            <w:proofErr w:type="spellStart"/>
+            <w:r>
+              <w:rPr>
+                <w:rFonts w:ascii="Times New Roman" w:hAnsi="Times New Roman" w:cs="Times New Roman"/>
+              </w:rPr>
+              <w:t>i</w:t>
+            </w:r>
+            <w:proofErr w:type="spellEnd"/>
+            <w:r>
+              <w:rPr>
+                <w:rFonts w:ascii="Times New Roman" w:hAnsi="Times New Roman" w:cs="Times New Roman"/>
+              </w:rPr>
+              <w:t>], A[j]);</w:t>
+            </w:r>
+          </w:p>
+          <w:p>
+            <w:pPr>
+              <w:widowControl/>
+              <w:autoSpaceDE w:val="0"/>
+              <w:autoSpaceDN w:val="0"/>
+              <w:adjustRightInd w:val="0"/>
+              <w:jc w:val="left"/>
+              <w:rPr>
+                <w:rFonts w:ascii="Times New Roman" w:hAnsi="Times New Roman" w:cs="Times New Roman"/>
+              </w:rPr>
+            </w:pPr>
+            <w:r>
+              <w:rPr>
+                <w:rFonts w:ascii="Times New Roman" w:hAnsi="Times New Roman" w:cs="Times New Roman"/>
+              </w:rPr>
+              <w:tab/>
+            </w:r>
+            <w:r>
+              <w:rPr>
+                <w:rFonts w:ascii="Times New Roman" w:hAnsi="Times New Roman" w:cs="Times New Roman"/>
+              </w:rPr>
+              <w:tab/>
+              <w:t>}</w:t>
+            </w:r>
+          </w:p>
+          <w:p>
+            <w:pPr>
+              <w:widowControl/>
+              <w:autoSpaceDE w:val="0"/>
+              <w:autoSpaceDN w:val="0"/>
+              <w:adjustRightInd w:val="0"/>
+              <w:jc w:val="left"/>
+              <w:rPr>
+                <w:rFonts w:ascii="Times New Roman" w:hAnsi="Times New Roman" w:cs="Times New Roman"/>
+              </w:rPr>
+            </w:pPr>
+            <w:r>
+              <w:rPr>
+                <w:rFonts w:ascii="Times New Roman" w:hAnsi="Times New Roman" w:cs="Times New Roman"/>
+              </w:rPr>
+              <w:tab/>
+              <w:t>}</w:t>
+            </w:r>
+          </w:p>
+          <w:p>
+            <w:pPr>
+              <w:widowControl/>
+              <w:autoSpaceDE w:val="0"/>
+              <w:autoSpaceDN w:val="0"/>
+              <w:adjustRightInd w:val="0"/>
+              <w:jc w:val="left"/>
+              <w:rPr>
+                <w:rFonts w:ascii="Times New Roman" w:hAnsi="Times New Roman" w:cs="Times New Roman"/>
+              </w:rPr>
+            </w:pPr>
+            <w:r>
+              <w:rPr>
+                <w:rFonts w:ascii="Times New Roman" w:hAnsi="Times New Roman" w:cs="Times New Roman"/>
+              </w:rPr>
+              <w:tab/>
+            </w:r>
+            <w:proofErr w:type="gramStart"/>
+            <w:r>
+              <w:rPr>
+                <w:rFonts w:ascii="Times New Roman" w:hAnsi="Times New Roman" w:cs="Times New Roman"/>
+              </w:rPr>
+              <w:t>swap</w:t>
+            </w:r>
+            <w:proofErr w:type="gramEnd"/>
+            <w:r>
+              <w:rPr>
+                <w:rFonts w:ascii="Times New Roman" w:hAnsi="Times New Roman" w:cs="Times New Roman"/>
+              </w:rPr>
+              <w:t>(A[</w:t>
+            </w:r>
+            <w:proofErr w:type="spellStart"/>
+            <w:r>
+              <w:rPr>
+                <w:rFonts w:ascii="Times New Roman" w:hAnsi="Times New Roman" w:cs="Times New Roman"/>
+              </w:rPr>
+              <w:t>i</w:t>
+            </w:r>
+            <w:proofErr w:type="spellEnd"/>
+            <w:r>
+              <w:rPr>
+                <w:rFonts w:ascii="Times New Roman" w:hAnsi="Times New Roman" w:cs="Times New Roman"/>
+              </w:rPr>
+              <w:t>], A[low]);</w:t>
+            </w:r>
+          </w:p>
+          <w:p>
+            <w:pPr>
+              <w:widowControl/>
+              <w:autoSpaceDE w:val="0"/>
+              <w:autoSpaceDN w:val="0"/>
+              <w:adjustRightInd w:val="0"/>
+              <w:jc w:val="left"/>
+              <w:rPr>
+                <w:rFonts w:ascii="Times New Roman" w:hAnsi="Times New Roman" w:cs="Times New Roman"/>
+              </w:rPr>
+            </w:pPr>
+            <w:r>
+              <w:rPr>
+                <w:rFonts w:ascii="Times New Roman" w:hAnsi="Times New Roman" w:cs="Times New Roman"/>
+              </w:rPr>
+              <w:tab/>
+            </w:r>
+            <w:proofErr w:type="gramStart"/>
+            <w:r>
+              <w:rPr>
+                <w:rFonts w:ascii="Times New Roman" w:hAnsi="Times New Roman" w:cs="Times New Roman"/>
+              </w:rPr>
+              <w:t>return</w:t>
+            </w:r>
+            <w:proofErr w:type="gramEnd"/>
+            <w:r>
+              <w:rPr>
+                <w:rFonts w:ascii="Times New Roman" w:hAnsi="Times New Roman" w:cs="Times New Roman"/>
+              </w:rPr>
+              <w:t xml:space="preserve"> </w:t>
+            </w:r>
+            <w:proofErr w:type="spellStart"/>
+            <w:r>
+              <w:rPr>
+                <w:rFonts w:ascii="Times New Roman" w:hAnsi="Times New Roman" w:cs="Times New Roman"/>
+              </w:rPr>
+              <w:t>i</w:t>
+            </w:r>
+            <w:proofErr w:type="spellEnd"/>
+            <w:r>
+              <w:rPr>
+                <w:rFonts w:ascii="Times New Roman" w:hAnsi="Times New Roman" w:cs="Times New Roman"/>
+              </w:rPr>
+              <w:t>;</w:t>
+            </w:r>
+          </w:p>
+          <w:p>
+            <w:pPr>
+              <w:jc w:val="left"/>
+              <w:rPr>
+                <w:rFonts w:ascii="Times New Roman" w:hAnsi="Times New Roman" w:cs="Times New Roman"/>
+              </w:rPr>
+            </w:pPr>
+            <w:r>
+              <w:rPr>
+                <w:rFonts w:ascii="Times New Roman" w:hAnsi="Times New Roman" w:cs="Times New Roman"/>
+              </w:rPr>
+              <w:t>}</w:t>
+            </w:r>
+          </w:p>
+          <w:p>
+            <w:pPr>
+              <w:jc w:val="left"/>
+              <w:rPr>
+                <w:rFonts w:ascii="Times New Roman" w:hAnsi="Times New Roman" w:cs="Times New Roman"/>
+              </w:rPr>
+            </w:pPr>
+            <w:r>
+              <w:rPr>
+                <w:rFonts w:ascii="Times New Roman" w:hAnsi="Times New Roman" w:cs="Times New Roman" w:hint="eastAsia"/>
+              </w:rPr>
+              <w:t>采用</w:t>
+            </w:r>
+            <w:proofErr w:type="spellStart"/>
+            <w:r>
+              <w:rPr>
+                <w:rFonts w:ascii="Times New Roman" w:hAnsi="Times New Roman" w:cs="Times New Roman"/>
+              </w:rPr>
+              <w:t>randomized_select</w:t>
+            </w:r>
+            <w:proofErr w:type="spellEnd"/>
+            <w:r>
+              <w:rPr>
+                <w:rFonts w:ascii="Times New Roman" w:hAnsi="Times New Roman" w:cs="Times New Roman" w:hint="eastAsia"/>
+              </w:rPr>
+              <w:t>来选择</w:t>
+            </w:r>
+            <w:r>
+              <w:rPr>
+                <w:rFonts w:ascii="Times New Roman" w:hAnsi="Times New Roman" w:cs="Times New Roman"/>
+              </w:rPr>
+              <w:t>pivot:</w:t>
+            </w:r>
+          </w:p>
+          <w:p>
+            <w:pPr>
+              <w:widowControl/>
+              <w:autoSpaceDE w:val="0"/>
+              <w:autoSpaceDN w:val="0"/>
+              <w:adjustRightInd w:val="0"/>
+              <w:jc w:val="left"/>
+              <w:rPr>
+                <w:rFonts w:ascii="Times New Roman" w:hAnsi="Times New Roman" w:cs="Times New Roman"/>
+              </w:rPr>
+            </w:pPr>
+            <w:proofErr w:type="spellStart"/>
+            <w:proofErr w:type="gramStart"/>
+            <w:r>
+              <w:rPr>
+                <w:rFonts w:ascii="Times New Roman" w:hAnsi="Times New Roman" w:cs="Times New Roman"/>
+              </w:rPr>
+              <w:t>int</w:t>
+            </w:r>
+            <w:proofErr w:type="spellEnd"/>
+            <w:proofErr w:type="gramEnd"/>
+            <w:r>
+              <w:rPr>
+                <w:rFonts w:ascii="Times New Roman" w:hAnsi="Times New Roman" w:cs="Times New Roman"/>
+              </w:rPr>
+              <w:t xml:space="preserve"> </w:t>
+            </w:r>
+            <w:proofErr w:type="spellStart"/>
+            <w:r>
+              <w:rPr>
+                <w:rFonts w:ascii="Times New Roman" w:hAnsi="Times New Roman" w:cs="Times New Roman"/>
+              </w:rPr>
+              <w:t>Randomized_Partition</w:t>
+            </w:r>
+            <w:proofErr w:type="spellEnd"/>
+            <w:r>
+              <w:rPr>
+                <w:rFonts w:ascii="Times New Roman" w:hAnsi="Times New Roman" w:cs="Times New Roman"/>
+              </w:rPr>
+              <w:t>(</w:t>
+            </w:r>
+            <w:proofErr w:type="spellStart"/>
+            <w:r>
+              <w:rPr>
+                <w:rFonts w:ascii="Times New Roman" w:hAnsi="Times New Roman" w:cs="Times New Roman"/>
+              </w:rPr>
+              <w:t>int</w:t>
+            </w:r>
+            <w:proofErr w:type="spellEnd"/>
+            <w:r>
+              <w:rPr>
+                <w:rFonts w:ascii="Times New Roman" w:hAnsi="Times New Roman" w:cs="Times New Roman"/>
+              </w:rPr>
+              <w:t xml:space="preserve"> A[], </w:t>
+            </w:r>
+            <w:proofErr w:type="spellStart"/>
+            <w:r>
+              <w:rPr>
+                <w:rFonts w:ascii="Times New Roman" w:hAnsi="Times New Roman" w:cs="Times New Roman"/>
+              </w:rPr>
+              <w:t>int</w:t>
+            </w:r>
+            <w:proofErr w:type="spellEnd"/>
+            <w:r>
+              <w:rPr>
+                <w:rFonts w:ascii="Times New Roman" w:hAnsi="Times New Roman" w:cs="Times New Roman"/>
+              </w:rPr>
+              <w:t xml:space="preserve"> low, </w:t>
+            </w:r>
+            <w:proofErr w:type="spellStart"/>
+            <w:r>
+              <w:rPr>
+                <w:rFonts w:ascii="Times New Roman" w:hAnsi="Times New Roman" w:cs="Times New Roman"/>
+              </w:rPr>
+              <w:t>int</w:t>
+            </w:r>
+            <w:proofErr w:type="spellEnd"/>
+            <w:r>
+              <w:rPr>
+                <w:rFonts w:ascii="Times New Roman" w:hAnsi="Times New Roman" w:cs="Times New Roman"/>
+              </w:rPr>
+              <w:t xml:space="preserve"> high)</w:t>
+            </w:r>
+          </w:p>
+          <w:p>
+            <w:pPr>
+              <w:widowControl/>
+              <w:autoSpaceDE w:val="0"/>
+              <w:autoSpaceDN w:val="0"/>
+              <w:adjustRightInd w:val="0"/>
+              <w:jc w:val="left"/>
+              <w:rPr>
+                <w:rFonts w:ascii="Times New Roman" w:hAnsi="Times New Roman" w:cs="Times New Roman"/>
+              </w:rPr>
+            </w:pPr>
+            <w:r>
+              <w:rPr>
+                <w:rFonts w:ascii="Times New Roman" w:hAnsi="Times New Roman" w:cs="Times New Roman"/>
+              </w:rPr>
+              <w:t>{</w:t>
+            </w:r>
+          </w:p>
+          <w:p>
+            <w:pPr>
+              <w:widowControl/>
+              <w:autoSpaceDE w:val="0"/>
+              <w:autoSpaceDN w:val="0"/>
+              <w:adjustRightInd w:val="0"/>
+              <w:jc w:val="left"/>
+              <w:rPr>
+                <w:rFonts w:ascii="Times New Roman" w:hAnsi="Times New Roman" w:cs="Times New Roman"/>
+              </w:rPr>
+            </w:pPr>
+            <w:r>
+              <w:rPr>
+                <w:rFonts w:ascii="Times New Roman" w:hAnsi="Times New Roman" w:cs="Times New Roman"/>
+              </w:rPr>
+              <w:tab/>
+            </w:r>
+            <w:proofErr w:type="spellStart"/>
+            <w:proofErr w:type="gramStart"/>
+            <w:r>
+              <w:rPr>
+                <w:rFonts w:ascii="Times New Roman" w:hAnsi="Times New Roman" w:cs="Times New Roman"/>
+              </w:rPr>
+              <w:t>srand</w:t>
+            </w:r>
+            <w:proofErr w:type="spellEnd"/>
+            <w:proofErr w:type="gramEnd"/>
+            <w:r>
+              <w:rPr>
+                <w:rFonts w:ascii="Times New Roman" w:hAnsi="Times New Roman" w:cs="Times New Roman"/>
+              </w:rPr>
+              <w:t>(time(NULL));</w:t>
+            </w:r>
+          </w:p>
+          <w:p>
+            <w:pPr>
+              <w:widowControl/>
+              <w:autoSpaceDE w:val="0"/>
+              <w:autoSpaceDN w:val="0"/>
+              <w:adjustRightInd w:val="0"/>
+              <w:jc w:val="left"/>
+              <w:rPr>
+                <w:rFonts w:ascii="Times New Roman" w:hAnsi="Times New Roman" w:cs="Times New Roman"/>
+              </w:rPr>
+            </w:pPr>
+            <w:r>
+              <w:rPr>
+                <w:rFonts w:ascii="Times New Roman" w:hAnsi="Times New Roman" w:cs="Times New Roman"/>
+              </w:rPr>
+              <w:tab/>
+            </w:r>
+            <w:proofErr w:type="spellStart"/>
+            <w:proofErr w:type="gramStart"/>
+            <w:r>
+              <w:rPr>
+                <w:rFonts w:ascii="Times New Roman" w:hAnsi="Times New Roman" w:cs="Times New Roman"/>
+              </w:rPr>
+              <w:t>int</w:t>
+            </w:r>
+            <w:proofErr w:type="spellEnd"/>
+            <w:proofErr w:type="gramEnd"/>
+            <w:r>
+              <w:rPr>
+                <w:rFonts w:ascii="Times New Roman" w:hAnsi="Times New Roman" w:cs="Times New Roman"/>
+              </w:rPr>
+              <w:t xml:space="preserve"> </w:t>
+            </w:r>
+            <w:proofErr w:type="spellStart"/>
+            <w:r>
+              <w:rPr>
+                <w:rFonts w:ascii="Times New Roman" w:hAnsi="Times New Roman" w:cs="Times New Roman"/>
+              </w:rPr>
+              <w:t>i</w:t>
+            </w:r>
+            <w:proofErr w:type="spellEnd"/>
+            <w:r>
+              <w:rPr>
+                <w:rFonts w:ascii="Times New Roman" w:hAnsi="Times New Roman" w:cs="Times New Roman"/>
+              </w:rPr>
+              <w:t xml:space="preserve"> = rand() % (high+1);</w:t>
+            </w:r>
+          </w:p>
+          <w:p>
+            <w:pPr>
+              <w:widowControl/>
+              <w:autoSpaceDE w:val="0"/>
+              <w:autoSpaceDN w:val="0"/>
+              <w:adjustRightInd w:val="0"/>
+              <w:jc w:val="left"/>
+              <w:rPr>
+                <w:rFonts w:ascii="Times New Roman" w:hAnsi="Times New Roman" w:cs="Times New Roman"/>
+              </w:rPr>
+            </w:pPr>
+            <w:r>
+              <w:rPr>
+                <w:rFonts w:ascii="Times New Roman" w:hAnsi="Times New Roman" w:cs="Times New Roman"/>
+              </w:rPr>
+              <w:tab/>
+            </w:r>
+            <w:proofErr w:type="gramStart"/>
+            <w:r>
+              <w:rPr>
+                <w:rFonts w:ascii="Times New Roman" w:hAnsi="Times New Roman" w:cs="Times New Roman"/>
+              </w:rPr>
+              <w:t>swap</w:t>
+            </w:r>
+            <w:proofErr w:type="gramEnd"/>
+            <w:r>
+              <w:rPr>
+                <w:rFonts w:ascii="Times New Roman" w:hAnsi="Times New Roman" w:cs="Times New Roman"/>
+              </w:rPr>
+              <w:t>(A[low], A[</w:t>
+            </w:r>
+            <w:proofErr w:type="spellStart"/>
+            <w:r>
+              <w:rPr>
+                <w:rFonts w:ascii="Times New Roman" w:hAnsi="Times New Roman" w:cs="Times New Roman"/>
+              </w:rPr>
+              <w:t>i</w:t>
+            </w:r>
+            <w:proofErr w:type="spellEnd"/>
+            <w:r>
+              <w:rPr>
+                <w:rFonts w:ascii="Times New Roman" w:hAnsi="Times New Roman" w:cs="Times New Roman"/>
+              </w:rPr>
+              <w:t>]);</w:t>
+            </w:r>
+          </w:p>
+          <w:p>
+            <w:pPr>
+              <w:widowControl/>
+              <w:autoSpaceDE w:val="0"/>
+              <w:autoSpaceDN w:val="0"/>
+              <w:adjustRightInd w:val="0"/>
+              <w:jc w:val="left"/>
+              <w:rPr>
+                <w:rFonts w:ascii="Times New Roman" w:hAnsi="Times New Roman" w:cs="Times New Roman"/>
+              </w:rPr>
+            </w:pPr>
+            <w:r>
+              <w:rPr>
+                <w:rFonts w:ascii="Times New Roman" w:hAnsi="Times New Roman" w:cs="Times New Roman"/>
+              </w:rPr>
+              <w:tab/>
+            </w:r>
+            <w:proofErr w:type="gramStart"/>
+            <w:r>
+              <w:rPr>
+                <w:rFonts w:ascii="Times New Roman" w:hAnsi="Times New Roman" w:cs="Times New Roman"/>
+              </w:rPr>
+              <w:t>return</w:t>
+            </w:r>
+            <w:proofErr w:type="gramEnd"/>
+            <w:r>
+              <w:rPr>
+                <w:rFonts w:ascii="Times New Roman" w:hAnsi="Times New Roman" w:cs="Times New Roman"/>
+              </w:rPr>
+              <w:t xml:space="preserve"> Partition(A, low, high);</w:t>
+            </w:r>
+          </w:p>
+          <w:p>
+            <w:pPr>
+              <w:jc w:val="left"/>
+              <w:rPr>
+                <w:rFonts w:ascii="Times New Roman" w:hAnsi="Times New Roman" w:cs="Times New Roman"/>
+              </w:rPr>
+            </w:pPr>
+            <w:r>
+              <w:rPr>
+                <w:rFonts w:ascii="Times New Roman" w:hAnsi="Times New Roman" w:cs="Times New Roman"/>
+              </w:rPr>
+              <w:t>}</w:t>
+            </w:r>
+          </w:p>
+          <w:p>
+            <w:pPr>
+              <w:jc w:val="left"/>
+              <w:rPr>
+                <w:rFonts w:ascii="Times New Roman" w:hAnsi="Times New Roman" w:cs="Times New Roman" w:hint="eastAsia"/>
+              </w:rPr>
+            </w:pPr>
+            <w:r>
+              <w:rPr>
+                <w:rFonts w:ascii="Times New Roman" w:hAnsi="Times New Roman" w:cs="Times New Roman" w:hint="eastAsia"/>
+              </w:rPr>
+              <w:t>最后再利用</w:t>
+            </w:r>
+            <w:r>
+              <w:rPr>
+                <w:rFonts w:ascii="Times New Roman" w:hAnsi="Times New Roman" w:cs="Times New Roman"/>
+              </w:rPr>
+              <w:t>partition</w:t>
+            </w:r>
+            <w:r>
+              <w:rPr>
+                <w:rFonts w:ascii="Times New Roman" w:hAnsi="Times New Roman" w:cs="Times New Roman" w:hint="eastAsia"/>
+              </w:rPr>
+              <w:t>来递归寻找第</w:t>
+            </w:r>
+            <w:r>
+              <w:rPr>
+                <w:rFonts w:ascii="Times New Roman" w:hAnsi="Times New Roman" w:cs="Times New Roman"/>
+              </w:rPr>
+              <w:t>k</w:t>
+            </w:r>
+            <w:r>
+              <w:rPr>
+                <w:rFonts w:ascii="Times New Roman" w:hAnsi="Times New Roman" w:cs="Times New Roman" w:hint="eastAsia"/>
+              </w:rPr>
+              <w:t>小的元素：</w:t>
+            </w:r>
+          </w:p>
+          <w:p>
+            <w:pPr>
+              <w:widowControl/>
+              <w:autoSpaceDE w:val="0"/>
+              <w:autoSpaceDN w:val="0"/>
+              <w:adjustRightInd w:val="0"/>
+              <w:jc w:val="left"/>
+              <w:rPr>
+                <w:rFonts w:ascii="Times New Roman" w:hAnsi="Times New Roman" w:cs="Times New Roman"/>
+              </w:rPr>
+            </w:pPr>
+            <w:proofErr w:type="spellStart"/>
+            <w:proofErr w:type="gramStart"/>
+            <w:r>
+              <w:rPr>
+                <w:rFonts w:ascii="Times New Roman" w:hAnsi="Times New Roman" w:cs="Times New Roman"/>
+              </w:rPr>
+              <w:t>int</w:t>
+            </w:r>
+            <w:proofErr w:type="spellEnd"/>
+            <w:proofErr w:type="gramEnd"/>
+            <w:r>
+              <w:rPr>
+                <w:rFonts w:ascii="Times New Roman" w:hAnsi="Times New Roman" w:cs="Times New Roman"/>
+              </w:rPr>
+              <w:t xml:space="preserve"> </w:t>
+            </w:r>
+            <w:proofErr w:type="spellStart"/>
+            <w:r>
+              <w:rPr>
+                <w:rFonts w:ascii="Times New Roman" w:hAnsi="Times New Roman" w:cs="Times New Roman"/>
+              </w:rPr>
+              <w:t>Randomized_Select</w:t>
+            </w:r>
+            <w:proofErr w:type="spellEnd"/>
+            <w:r>
+              <w:rPr>
+                <w:rFonts w:ascii="Times New Roman" w:hAnsi="Times New Roman" w:cs="Times New Roman"/>
+              </w:rPr>
+              <w:t>(</w:t>
+            </w:r>
+            <w:proofErr w:type="spellStart"/>
+            <w:r>
+              <w:rPr>
+                <w:rFonts w:ascii="Times New Roman" w:hAnsi="Times New Roman" w:cs="Times New Roman"/>
+              </w:rPr>
+              <w:t>int</w:t>
+            </w:r>
+            <w:proofErr w:type="spellEnd"/>
+            <w:r>
+              <w:rPr>
+                <w:rFonts w:ascii="Times New Roman" w:hAnsi="Times New Roman" w:cs="Times New Roman"/>
+              </w:rPr>
+              <w:t xml:space="preserve"> A[], </w:t>
+            </w:r>
+            <w:proofErr w:type="spellStart"/>
+            <w:r>
+              <w:rPr>
+                <w:rFonts w:ascii="Times New Roman" w:hAnsi="Times New Roman" w:cs="Times New Roman"/>
+              </w:rPr>
+              <w:t>int</w:t>
+            </w:r>
+            <w:proofErr w:type="spellEnd"/>
+            <w:r>
+              <w:rPr>
+                <w:rFonts w:ascii="Times New Roman" w:hAnsi="Times New Roman" w:cs="Times New Roman"/>
+              </w:rPr>
+              <w:t xml:space="preserve"> p, </w:t>
+            </w:r>
+            <w:proofErr w:type="spellStart"/>
+            <w:r>
+              <w:rPr>
+                <w:rFonts w:ascii="Times New Roman" w:hAnsi="Times New Roman" w:cs="Times New Roman"/>
+              </w:rPr>
+              <w:t>int</w:t>
+            </w:r>
+            <w:proofErr w:type="spellEnd"/>
+            <w:r>
+              <w:rPr>
+                <w:rFonts w:ascii="Times New Roman" w:hAnsi="Times New Roman" w:cs="Times New Roman"/>
+              </w:rPr>
+              <w:t xml:space="preserve"> q, </w:t>
+            </w:r>
+            <w:proofErr w:type="spellStart"/>
+            <w:r>
+              <w:rPr>
+                <w:rFonts w:ascii="Times New Roman" w:hAnsi="Times New Roman" w:cs="Times New Roman"/>
+              </w:rPr>
+              <w:t>int</w:t>
+            </w:r>
+            <w:proofErr w:type="spellEnd"/>
+            <w:r>
+              <w:rPr>
+                <w:rFonts w:ascii="Times New Roman" w:hAnsi="Times New Roman" w:cs="Times New Roman"/>
+              </w:rPr>
+              <w:t xml:space="preserve"> </w:t>
+            </w:r>
+            <w:proofErr w:type="spellStart"/>
+            <w:r>
+              <w:rPr>
+                <w:rFonts w:ascii="Times New Roman" w:hAnsi="Times New Roman" w:cs="Times New Roman"/>
+              </w:rPr>
+              <w:t>i</w:t>
+            </w:r>
+            <w:proofErr w:type="spellEnd"/>
+            <w:r>
+              <w:rPr>
+                <w:rFonts w:ascii="Times New Roman" w:hAnsi="Times New Roman" w:cs="Times New Roman"/>
+              </w:rPr>
+              <w:t>)</w:t>
+            </w:r>
+          </w:p>
+          <w:p>
+            <w:pPr>
+              <w:widowControl/>
+              <w:autoSpaceDE w:val="0"/>
+              <w:autoSpaceDN w:val="0"/>
+              <w:adjustRightInd w:val="0"/>
+              <w:jc w:val="left"/>
+              <w:rPr>
+                <w:rFonts w:ascii="Times New Roman" w:hAnsi="Times New Roman" w:cs="Times New Roman"/>
+              </w:rPr>
+            </w:pPr>
+            <w:r>
+              <w:rPr>
+                <w:rFonts w:ascii="Times New Roman" w:hAnsi="Times New Roman" w:cs="Times New Roman"/>
+              </w:rPr>
+              <w:t>{</w:t>
+            </w:r>
+          </w:p>
+          <w:p>
+            <w:pPr>
+              <w:widowControl/>
+              <w:autoSpaceDE w:val="0"/>
+              <w:autoSpaceDN w:val="0"/>
+              <w:adjustRightInd w:val="0"/>
+              <w:jc w:val="left"/>
+              <w:rPr>
+                <w:rFonts w:ascii="Times New Roman" w:hAnsi="Times New Roman" w:cs="Times New Roman"/>
+              </w:rPr>
+            </w:pPr>
+            <w:r>
+              <w:rPr>
+                <w:rFonts w:ascii="Times New Roman" w:hAnsi="Times New Roman" w:cs="Times New Roman"/>
+              </w:rPr>
+              <w:tab/>
+            </w:r>
+            <w:proofErr w:type="gramStart"/>
+            <w:r>
+              <w:rPr>
+                <w:rFonts w:ascii="Times New Roman" w:hAnsi="Times New Roman" w:cs="Times New Roman"/>
+              </w:rPr>
+              <w:t>if</w:t>
+            </w:r>
+            <w:proofErr w:type="gramEnd"/>
+            <w:r>
+              <w:rPr>
+                <w:rFonts w:ascii="Times New Roman" w:hAnsi="Times New Roman" w:cs="Times New Roman"/>
+              </w:rPr>
+              <w:t>(p == q)</w:t>
+            </w:r>
+          </w:p>
+          <w:p>
+            <w:pPr>
+              <w:widowControl/>
+              <w:autoSpaceDE w:val="0"/>
+              <w:autoSpaceDN w:val="0"/>
+              <w:adjustRightInd w:val="0"/>
+              <w:jc w:val="left"/>
+              <w:rPr>
+                <w:rFonts w:ascii="Times New Roman" w:hAnsi="Times New Roman" w:cs="Times New Roman"/>
+              </w:rPr>
+            </w:pPr>
+            <w:r>
+              <w:rPr>
+                <w:rFonts w:ascii="Times New Roman" w:hAnsi="Times New Roman" w:cs="Times New Roman"/>
+              </w:rPr>
+              <w:tab/>
+            </w:r>
+            <w:r>
+              <w:rPr>
+                <w:rFonts w:ascii="Times New Roman" w:hAnsi="Times New Roman" w:cs="Times New Roman"/>
+              </w:rPr>
+              <w:tab/>
+            </w:r>
+            <w:proofErr w:type="gramStart"/>
+            <w:r>
+              <w:rPr>
+                <w:rFonts w:ascii="Times New Roman" w:hAnsi="Times New Roman" w:cs="Times New Roman"/>
+              </w:rPr>
+              <w:t>return</w:t>
+            </w:r>
+            <w:proofErr w:type="gramEnd"/>
+            <w:r>
+              <w:rPr>
+                <w:rFonts w:ascii="Times New Roman" w:hAnsi="Times New Roman" w:cs="Times New Roman"/>
+              </w:rPr>
+              <w:t xml:space="preserve"> A[p];</w:t>
+            </w:r>
+          </w:p>
+          <w:p>
+            <w:pPr>
+              <w:widowControl/>
+              <w:autoSpaceDE w:val="0"/>
+              <w:autoSpaceDN w:val="0"/>
+              <w:adjustRightInd w:val="0"/>
+              <w:jc w:val="left"/>
+              <w:rPr>
+                <w:rFonts w:ascii="Times New Roman" w:hAnsi="Times New Roman" w:cs="Times New Roman"/>
+              </w:rPr>
+            </w:pPr>
+            <w:r>
+              <w:rPr>
+                <w:rFonts w:ascii="Times New Roman" w:hAnsi="Times New Roman" w:cs="Times New Roman"/>
+              </w:rPr>
+              <w:tab/>
+            </w:r>
+            <w:proofErr w:type="spellStart"/>
+            <w:proofErr w:type="gramStart"/>
+            <w:r>
+              <w:rPr>
+                <w:rFonts w:ascii="Times New Roman" w:hAnsi="Times New Roman" w:cs="Times New Roman"/>
+              </w:rPr>
+              <w:t>int</w:t>
+            </w:r>
+            <w:proofErr w:type="spellEnd"/>
+            <w:proofErr w:type="gramEnd"/>
+            <w:r>
+              <w:rPr>
+                <w:rFonts w:ascii="Times New Roman" w:hAnsi="Times New Roman" w:cs="Times New Roman"/>
+              </w:rPr>
+              <w:t xml:space="preserve"> r = </w:t>
+            </w:r>
+            <w:proofErr w:type="spellStart"/>
+            <w:r>
+              <w:rPr>
+                <w:rFonts w:ascii="Times New Roman" w:hAnsi="Times New Roman" w:cs="Times New Roman"/>
+              </w:rPr>
+              <w:t>Randomized_Partition</w:t>
+            </w:r>
+            <w:proofErr w:type="spellEnd"/>
+            <w:r>
+              <w:rPr>
+                <w:rFonts w:ascii="Times New Roman" w:hAnsi="Times New Roman" w:cs="Times New Roman"/>
+              </w:rPr>
+              <w:t>(A, p, q);</w:t>
+            </w:r>
+          </w:p>
+          <w:p>
+            <w:pPr>
+              <w:widowControl/>
+              <w:autoSpaceDE w:val="0"/>
+              <w:autoSpaceDN w:val="0"/>
+              <w:adjustRightInd w:val="0"/>
+              <w:jc w:val="left"/>
+              <w:rPr>
+                <w:rFonts w:ascii="Times New Roman" w:hAnsi="Times New Roman" w:cs="Times New Roman"/>
+              </w:rPr>
+            </w:pPr>
+            <w:r>
+              <w:rPr>
+                <w:rFonts w:ascii="Times New Roman" w:hAnsi="Times New Roman" w:cs="Times New Roman"/>
+              </w:rPr>
+              <w:tab/>
+            </w:r>
+            <w:proofErr w:type="spellStart"/>
+            <w:proofErr w:type="gramStart"/>
+            <w:r>
+              <w:rPr>
+                <w:rFonts w:ascii="Times New Roman" w:hAnsi="Times New Roman" w:cs="Times New Roman"/>
+              </w:rPr>
+              <w:t>int</w:t>
+            </w:r>
+            <w:proofErr w:type="spellEnd"/>
+            <w:proofErr w:type="gramEnd"/>
+            <w:r>
+              <w:rPr>
+                <w:rFonts w:ascii="Times New Roman" w:hAnsi="Times New Roman" w:cs="Times New Roman"/>
+              </w:rPr>
+              <w:t xml:space="preserve"> k = r-p+1;</w:t>
+            </w:r>
+          </w:p>
+          <w:p>
+            <w:pPr>
+              <w:widowControl/>
+              <w:autoSpaceDE w:val="0"/>
+              <w:autoSpaceDN w:val="0"/>
+              <w:adjustRightInd w:val="0"/>
+              <w:jc w:val="left"/>
+              <w:rPr>
+                <w:rFonts w:ascii="Times New Roman" w:hAnsi="Times New Roman" w:cs="Times New Roman"/>
+              </w:rPr>
+            </w:pPr>
+            <w:r>
+              <w:rPr>
+                <w:rFonts w:ascii="Times New Roman" w:hAnsi="Times New Roman" w:cs="Times New Roman"/>
+              </w:rPr>
+              <w:tab/>
+            </w:r>
+            <w:proofErr w:type="gramStart"/>
+            <w:r>
+              <w:rPr>
+                <w:rFonts w:ascii="Times New Roman" w:hAnsi="Times New Roman" w:cs="Times New Roman"/>
+              </w:rPr>
+              <w:t>if</w:t>
+            </w:r>
+            <w:proofErr w:type="gramEnd"/>
+            <w:r>
+              <w:rPr>
+                <w:rFonts w:ascii="Times New Roman" w:hAnsi="Times New Roman" w:cs="Times New Roman"/>
+              </w:rPr>
+              <w:t>(</w:t>
+            </w:r>
+            <w:proofErr w:type="spellStart"/>
+            <w:r>
+              <w:rPr>
+                <w:rFonts w:ascii="Times New Roman" w:hAnsi="Times New Roman" w:cs="Times New Roman"/>
+              </w:rPr>
+              <w:t>i</w:t>
+            </w:r>
+            <w:proofErr w:type="spellEnd"/>
+            <w:r>
+              <w:rPr>
+                <w:rFonts w:ascii="Times New Roman" w:hAnsi="Times New Roman" w:cs="Times New Roman"/>
+              </w:rPr>
+              <w:t xml:space="preserve"> == k)</w:t>
+            </w:r>
+          </w:p>
+          <w:p>
+            <w:pPr>
+              <w:widowControl/>
+              <w:autoSpaceDE w:val="0"/>
+              <w:autoSpaceDN w:val="0"/>
+              <w:adjustRightInd w:val="0"/>
+              <w:jc w:val="left"/>
+              <w:rPr>
+                <w:rFonts w:ascii="Times New Roman" w:hAnsi="Times New Roman" w:cs="Times New Roman"/>
+              </w:rPr>
+            </w:pPr>
+            <w:r>
+              <w:rPr>
+                <w:rFonts w:ascii="Times New Roman" w:hAnsi="Times New Roman" w:cs="Times New Roman"/>
+              </w:rPr>
+              <w:tab/>
+            </w:r>
+            <w:r>
+              <w:rPr>
+                <w:rFonts w:ascii="Times New Roman" w:hAnsi="Times New Roman" w:cs="Times New Roman"/>
+              </w:rPr>
+              <w:tab/>
+            </w:r>
+            <w:proofErr w:type="gramStart"/>
+            <w:r>
+              <w:rPr>
+                <w:rFonts w:ascii="Times New Roman" w:hAnsi="Times New Roman" w:cs="Times New Roman"/>
+              </w:rPr>
+              <w:t>return</w:t>
+            </w:r>
+            <w:proofErr w:type="gramEnd"/>
+            <w:r>
+              <w:rPr>
+                <w:rFonts w:ascii="Times New Roman" w:hAnsi="Times New Roman" w:cs="Times New Roman"/>
+              </w:rPr>
+              <w:t xml:space="preserve"> A[r];</w:t>
+            </w:r>
+          </w:p>
+          <w:p>
+            <w:pPr>
+              <w:widowControl/>
+              <w:autoSpaceDE w:val="0"/>
+              <w:autoSpaceDN w:val="0"/>
+              <w:adjustRightInd w:val="0"/>
+              <w:jc w:val="left"/>
+              <w:rPr>
+                <w:rFonts w:ascii="Times New Roman" w:hAnsi="Times New Roman" w:cs="Times New Roman"/>
+              </w:rPr>
+            </w:pPr>
+            <w:r>
+              <w:rPr>
+                <w:rFonts w:ascii="Times New Roman" w:hAnsi="Times New Roman" w:cs="Times New Roman"/>
+              </w:rPr>
+              <w:tab/>
+            </w:r>
+            <w:proofErr w:type="gramStart"/>
+            <w:r>
+              <w:rPr>
+                <w:rFonts w:ascii="Times New Roman" w:hAnsi="Times New Roman" w:cs="Times New Roman"/>
+              </w:rPr>
+              <w:t>if</w:t>
+            </w:r>
+            <w:proofErr w:type="gramEnd"/>
+            <w:r>
+              <w:rPr>
+                <w:rFonts w:ascii="Times New Roman" w:hAnsi="Times New Roman" w:cs="Times New Roman"/>
+              </w:rPr>
+              <w:t>(</w:t>
+            </w:r>
+            <w:proofErr w:type="spellStart"/>
+            <w:r>
+              <w:rPr>
+                <w:rFonts w:ascii="Times New Roman" w:hAnsi="Times New Roman" w:cs="Times New Roman"/>
+              </w:rPr>
+              <w:t>i</w:t>
+            </w:r>
+            <w:proofErr w:type="spellEnd"/>
+            <w:r>
+              <w:rPr>
+                <w:rFonts w:ascii="Times New Roman" w:hAnsi="Times New Roman" w:cs="Times New Roman"/>
+              </w:rPr>
+              <w:t xml:space="preserve"> &lt; k)</w:t>
+            </w:r>
+          </w:p>
+          <w:p>
+            <w:pPr>
+              <w:widowControl/>
+              <w:autoSpaceDE w:val="0"/>
+              <w:autoSpaceDN w:val="0"/>
+              <w:adjustRightInd w:val="0"/>
+              <w:jc w:val="left"/>
+              <w:rPr>
+                <w:rFonts w:ascii="Times New Roman" w:hAnsi="Times New Roman" w:cs="Times New Roman"/>
+              </w:rPr>
+            </w:pPr>
+            <w:r>
+              <w:rPr>
+                <w:rFonts w:ascii="Times New Roman" w:hAnsi="Times New Roman" w:cs="Times New Roman"/>
+              </w:rPr>
+              <w:tab/>
+            </w:r>
+            <w:r>
+              <w:rPr>
+                <w:rFonts w:ascii="Times New Roman" w:hAnsi="Times New Roman" w:cs="Times New Roman"/>
+              </w:rPr>
+              <w:tab/>
+            </w:r>
+            <w:proofErr w:type="gramStart"/>
+            <w:r>
+              <w:rPr>
+                <w:rFonts w:ascii="Times New Roman" w:hAnsi="Times New Roman" w:cs="Times New Roman"/>
+              </w:rPr>
+              <w:t>return</w:t>
+            </w:r>
+            <w:proofErr w:type="gramEnd"/>
+            <w:r>
+              <w:rPr>
+                <w:rFonts w:ascii="Times New Roman" w:hAnsi="Times New Roman" w:cs="Times New Roman"/>
+              </w:rPr>
+              <w:t xml:space="preserve"> </w:t>
+            </w:r>
+            <w:proofErr w:type="spellStart"/>
+            <w:r>
+              <w:rPr>
+                <w:rFonts w:ascii="Times New Roman" w:hAnsi="Times New Roman" w:cs="Times New Roman"/>
+              </w:rPr>
+              <w:t>Randomized_Select</w:t>
+            </w:r>
+            <w:proofErr w:type="spellEnd"/>
+            <w:r>
+              <w:rPr>
+                <w:rFonts w:ascii="Times New Roman" w:hAnsi="Times New Roman" w:cs="Times New Roman"/>
+              </w:rPr>
+              <w:t xml:space="preserve">(A, p, r-1, </w:t>
+            </w:r>
+            <w:proofErr w:type="spellStart"/>
+            <w:r>
+              <w:rPr>
+                <w:rFonts w:ascii="Times New Roman" w:hAnsi="Times New Roman" w:cs="Times New Roman"/>
+              </w:rPr>
+              <w:t>i</w:t>
+            </w:r>
+            <w:proofErr w:type="spellEnd"/>
+            <w:r>
+              <w:rPr>
+                <w:rFonts w:ascii="Times New Roman" w:hAnsi="Times New Roman" w:cs="Times New Roman"/>
+              </w:rPr>
+              <w:t>);</w:t>
+            </w:r>
+          </w:p>
+          <w:p>
+            <w:pPr>
+              <w:widowControl/>
+              <w:autoSpaceDE w:val="0"/>
+              <w:autoSpaceDN w:val="0"/>
+              <w:adjustRightInd w:val="0"/>
+              <w:jc w:val="left"/>
+              <w:rPr>
+                <w:rFonts w:ascii="Times New Roman" w:hAnsi="Times New Roman" w:cs="Times New Roman"/>
+              </w:rPr>
+            </w:pPr>
+            <w:r>
+              <w:rPr>
+                <w:rFonts w:ascii="Times New Roman" w:hAnsi="Times New Roman" w:cs="Times New Roman"/>
+              </w:rPr>
+              <w:tab/>
+            </w:r>
+            <w:proofErr w:type="gramStart"/>
+            <w:r>
+              <w:rPr>
+                <w:rFonts w:ascii="Times New Roman" w:hAnsi="Times New Roman" w:cs="Times New Roman"/>
+              </w:rPr>
+              <w:t>else</w:t>
+            </w:r>
+            <w:proofErr w:type="gramEnd"/>
+          </w:p>
+          <w:p>
+            <w:pPr>
+              <w:widowControl/>
+              <w:autoSpaceDE w:val="0"/>
+              <w:autoSpaceDN w:val="0"/>
+              <w:adjustRightInd w:val="0"/>
+              <w:jc w:val="left"/>
+              <w:rPr>
+                <w:rFonts w:ascii="Times New Roman" w:hAnsi="Times New Roman" w:cs="Times New Roman"/>
+              </w:rPr>
+            </w:pPr>
+            <w:r>
+              <w:rPr>
+                <w:rFonts w:ascii="Times New Roman" w:hAnsi="Times New Roman" w:cs="Times New Roman"/>
+              </w:rPr>
+              <w:tab/>
+            </w:r>
+            <w:r>
+              <w:rPr>
+                <w:rFonts w:ascii="Times New Roman" w:hAnsi="Times New Roman" w:cs="Times New Roman"/>
+              </w:rPr>
+              <w:tab/>
+            </w:r>
+            <w:proofErr w:type="gramStart"/>
+            <w:r>
+              <w:rPr>
+                <w:rFonts w:ascii="Times New Roman" w:hAnsi="Times New Roman" w:cs="Times New Roman"/>
+              </w:rPr>
+              <w:t>return</w:t>
+            </w:r>
+            <w:proofErr w:type="gramEnd"/>
+            <w:r>
+              <w:rPr>
+                <w:rFonts w:ascii="Times New Roman" w:hAnsi="Times New Roman" w:cs="Times New Roman"/>
+              </w:rPr>
+              <w:t xml:space="preserve"> </w:t>
+            </w:r>
+            <w:proofErr w:type="spellStart"/>
+            <w:r>
+              <w:rPr>
+                <w:rFonts w:ascii="Times New Roman" w:hAnsi="Times New Roman" w:cs="Times New Roman"/>
+              </w:rPr>
+              <w:t>Randomized_Select</w:t>
+            </w:r>
+            <w:proofErr w:type="spellEnd"/>
+            <w:r>
+              <w:rPr>
+                <w:rFonts w:ascii="Times New Roman" w:hAnsi="Times New Roman" w:cs="Times New Roman"/>
+              </w:rPr>
+              <w:t xml:space="preserve">(A, r+1, q, </w:t>
+            </w:r>
+            <w:proofErr w:type="spellStart"/>
+            <w:r>
+              <w:rPr>
+                <w:rFonts w:ascii="Times New Roman" w:hAnsi="Times New Roman" w:cs="Times New Roman"/>
+              </w:rPr>
+              <w:t>i</w:t>
+            </w:r>
+            <w:proofErr w:type="spellEnd"/>
+            <w:r>
+              <w:rPr>
+                <w:rFonts w:ascii="Times New Roman" w:hAnsi="Times New Roman" w:cs="Times New Roman"/>
+              </w:rPr>
+              <w:t>-k);</w:t>
+            </w:r>
+          </w:p>
+          <w:p>
+            <w:pPr>
+              <w:jc w:val="left"/>
+              <w:rPr>
+                <w:rFonts w:ascii="Times New Roman" w:hAnsi="Times New Roman" w:cs="Times New Roman" w:hint="eastAsia"/>
+              </w:rPr>
+            </w:pPr>
+            <w:r>
+              <w:rPr>
+                <w:rFonts w:ascii="Times New Roman" w:hAnsi="Times New Roman" w:cs="Times New Roman"/>
+              </w:rPr>
+              <w:t>}</w:t>
+            </w:r>
+          </w:p>
+          <w:p>
+            <w:pPr>
+              <w:jc w:val="left"/>
+              <w:rPr>
+                <w:rFonts w:hint="eastAsia"/>
+              </w:rPr>
+            </w:pPr>
+            <w:r>
+              <w:rPr>
+                <w:rFonts w:hint="eastAsia"/>
+                <w:color w:val="FF6600"/>
+              </w:rPr>
+              <w:t>注意：</w:t>
+            </w:r>
+            <w:r>
+              <w:t>虽然最坏情况</w:t>
+            </w:r>
+            <w:r>
+              <w:t>Θ(n^2)</w:t>
+            </w:r>
+            <w:r>
+              <w:t>出现的概率非常非常小，但是不代表它不会出现。这里就介绍一个非同一般的算法，以保证在最坏情况下也能达到线性时间。</w:t>
+            </w:r>
+          </w:p>
+          <w:p>
+            <w:pPr>
+              <w:widowControl/>
+              <w:autoSpaceDE w:val="0"/>
+              <w:autoSpaceDN w:val="0"/>
+              <w:adjustRightInd w:val="0"/>
+              <w:jc w:val="left"/>
+              <w:rPr>
+                <w:color w:val="FF6600"/>
+              </w:rPr>
+            </w:pPr>
+            <w:r>
+              <w:rPr>
+                <w:color w:val="FF6600"/>
+              </w:rPr>
+              <w:t>基本步骤：</w:t>
+            </w:r>
+          </w:p>
+          <w:p>
+            <w:pPr>
+              <w:widowControl/>
+              <w:numPr>
+                <w:ilvl w:val="0"/>
+                <w:numId w:val="2"/>
+              </w:numPr>
+              <w:tabs>
+                <w:tab w:val="left" w:pos="220"/>
+                <w:tab w:val="left" w:pos="720"/>
+              </w:tabs>
+              <w:autoSpaceDE w:val="0"/>
+              <w:autoSpaceDN w:val="0"/>
+              <w:adjustRightInd w:val="0"/>
+              <w:ind w:hanging="720"/>
+              <w:jc w:val="left"/>
+            </w:pPr>
+            <w:r>
+              <w:t>将输入数组的</w:t>
+            </w:r>
+            <w:r>
+              <w:t>n</w:t>
+            </w:r>
+            <w:r>
+              <w:t>个元素划分为</w:t>
+            </w:r>
+            <w:r>
+              <w:t>n/5</w:t>
+            </w:r>
+            <w:r>
+              <w:t>（上取整）组，每组</w:t>
+            </w:r>
+            <w:r>
+              <w:t>5</w:t>
+            </w:r>
+            <w:r>
+              <w:t>个元素，且至多只有一个组有剩下的</w:t>
+            </w:r>
+            <w:r>
+              <w:t>n%5</w:t>
+            </w:r>
+            <w:r>
+              <w:t>个元素组成。</w:t>
+            </w:r>
+          </w:p>
+          <w:p>
+            <w:pPr>
+              <w:widowControl/>
+              <w:numPr>
+                <w:ilvl w:val="0"/>
+                <w:numId w:val="2"/>
+              </w:numPr>
+              <w:tabs>
+                <w:tab w:val="left" w:pos="220"/>
+                <w:tab w:val="left" w:pos="720"/>
+              </w:tabs>
+              <w:autoSpaceDE w:val="0"/>
+              <w:autoSpaceDN w:val="0"/>
+              <w:adjustRightInd w:val="0"/>
+              <w:ind w:hanging="720"/>
+              <w:jc w:val="left"/>
+            </w:pPr>
+            <w:r>
+              <w:t>寻找每个组织中中位数。首先对每组中的元素（至多为</w:t>
+            </w:r>
+            <w:r>
+              <w:t>5</w:t>
+            </w:r>
+            <w:r>
+              <w:t>个）进行插入排序，然后从排序后的序列中选择出中位数。</w:t>
+            </w:r>
+          </w:p>
+          <w:p>
+            <w:pPr>
+              <w:widowControl/>
+              <w:numPr>
+                <w:ilvl w:val="0"/>
+                <w:numId w:val="2"/>
+              </w:numPr>
+              <w:tabs>
+                <w:tab w:val="left" w:pos="220"/>
+                <w:tab w:val="left" w:pos="720"/>
+              </w:tabs>
+              <w:autoSpaceDE w:val="0"/>
+              <w:autoSpaceDN w:val="0"/>
+              <w:adjustRightInd w:val="0"/>
+              <w:ind w:hanging="720"/>
+              <w:jc w:val="left"/>
+            </w:pPr>
+            <w:r>
+              <w:t>对第</w:t>
+            </w:r>
+            <w:r>
+              <w:t>2</w:t>
+            </w:r>
+            <w:r>
+              <w:t>步中找出的</w:t>
+            </w:r>
+            <w:r>
+              <w:t>n/5</w:t>
+            </w:r>
+            <w:r>
+              <w:t>（上取整）个中位数，递归调用</w:t>
+            </w:r>
+            <w:r>
+              <w:t>SELECT</w:t>
+            </w:r>
+            <w:r>
+              <w:t>以找出其中位数</w:t>
+            </w:r>
+            <w:r>
+              <w:t>x</w:t>
+            </w:r>
+            <w:r>
+              <w:t>。（如果是偶数取下中位数）</w:t>
+            </w:r>
+          </w:p>
+          <w:p>
+            <w:pPr>
+              <w:widowControl/>
+              <w:numPr>
+                <w:ilvl w:val="0"/>
+                <w:numId w:val="2"/>
+              </w:numPr>
+              <w:tabs>
+                <w:tab w:val="left" w:pos="220"/>
+                <w:tab w:val="left" w:pos="720"/>
+              </w:tabs>
+              <w:autoSpaceDE w:val="0"/>
+              <w:autoSpaceDN w:val="0"/>
+              <w:adjustRightInd w:val="0"/>
+              <w:ind w:hanging="720"/>
+              <w:jc w:val="left"/>
+            </w:pPr>
+            <w:r>
+              <w:t>调用</w:t>
+            </w:r>
+            <w:r>
+              <w:t>PARTITION</w:t>
+            </w:r>
+            <w:r>
+              <w:t>过程，按照中位数</w:t>
+            </w:r>
+            <w:r>
+              <w:t>x</w:t>
+            </w:r>
+            <w:r>
+              <w:t>对输入数组进行划分。确定中位数</w:t>
+            </w:r>
+            <w:r>
+              <w:t>x</w:t>
+            </w:r>
+            <w:r>
+              <w:t>的位置</w:t>
+            </w:r>
+            <w:r>
+              <w:t>k</w:t>
+            </w:r>
+            <w:r>
+              <w:t>。</w:t>
+            </w:r>
+          </w:p>
+          <w:p>
+            <w:pPr>
+              <w:jc w:val="left"/>
+              <w:rPr>
+                <w:rFonts w:hint="eastAsia"/>
+              </w:rPr>
+            </w:pPr>
+            <w:r>
+              <w:t>如果</w:t>
+            </w:r>
+            <w:proofErr w:type="spellStart"/>
+            <w:r>
+              <w:t>i</w:t>
+            </w:r>
+            <w:proofErr w:type="spellEnd"/>
+            <w:r>
+              <w:t>=k</w:t>
+            </w:r>
+            <w:r>
+              <w:t>，则返回</w:t>
+            </w:r>
+            <w:r>
+              <w:t>x</w:t>
+            </w:r>
+            <w:r>
+              <w:t>。否则，如果</w:t>
+            </w:r>
+            <w:proofErr w:type="spellStart"/>
+            <w:r>
+              <w:t>i</w:t>
+            </w:r>
+            <w:proofErr w:type="spellEnd"/>
+            <w:r>
+              <w:t xml:space="preserve"> &lt; k</w:t>
+            </w:r>
+            <w:r>
+              <w:t>，则在地区间递归调用</w:t>
+            </w:r>
+            <w:r>
+              <w:t>SELECT</w:t>
+            </w:r>
+            <w:r>
+              <w:t>以找出第</w:t>
+            </w:r>
+            <w:proofErr w:type="spellStart"/>
+            <w:r>
+              <w:t>i</w:t>
+            </w:r>
+            <w:proofErr w:type="spellEnd"/>
+            <w:r>
+              <w:t>小的元素，若干</w:t>
+            </w:r>
+            <w:proofErr w:type="spellStart"/>
+            <w:r>
+              <w:t>i</w:t>
+            </w:r>
+            <w:proofErr w:type="spellEnd"/>
+            <w:r>
+              <w:t xml:space="preserve"> &gt; k</w:t>
+            </w:r>
+            <w:r>
+              <w:t>，则在高区找第</w:t>
+            </w:r>
+            <w:r>
+              <w:t>(</w:t>
+            </w:r>
+            <w:proofErr w:type="spellStart"/>
+            <w:r>
+              <w:t>i</w:t>
+            </w:r>
+            <w:proofErr w:type="spellEnd"/>
+            <w:r>
+              <w:t>-k)</w:t>
+            </w:r>
+            <w:r>
+              <w:t>个最小元素。</w:t>
+            </w:r>
+            <w:r>
+              <w:rPr>
+                <w:rFonts w:hint="eastAsia"/>
+              </w:rPr>
+              <w:t xml:space="preserve"> </w:t>
+            </w:r>
+          </w:p>
+        </w:tc>
+      </w:tr>
+    </w:tbl>
+    <w:p>
+      <w:pPr>
+        <w:jc w:val="left"/>
+        <w:rPr>
+          <w:rFonts w:hint="eastAsia"/>
+        </w:rPr>
+      </w:pPr>
+      <w:r>
+        <w:rPr>
+          <w:rFonts w:hint="eastAsia"/>
+          <w:b/>
+          <w:color w:val="3366FF"/>
+        </w:rPr>
+        <w:t>关于</w:t>
+      </w:r>
+      <w:r>
+        <w:rPr>
+          <w:rFonts w:hint="eastAsia"/>
+          <w:b/>
+          <w:color w:val="3366FF"/>
+        </w:rPr>
+        <w:t>三种</w:t>
+      </w:r>
+      <w:r>
+        <w:rPr>
+          <w:b/>
+          <w:color w:val="3366FF"/>
+        </w:rPr>
+        <w:t>swap</w:t>
+      </w:r>
+      <w:r>
+        <w:rPr>
+          <w:rFonts w:hint="eastAsia"/>
+          <w:b/>
+          <w:color w:val="3366FF"/>
+        </w:rPr>
+        <w:t>的方法</w:t>
+      </w:r>
+      <w:r>
+        <w:rPr>
+          <w:rFonts w:hint="eastAsia"/>
+        </w:rPr>
+        <w:t>：</w:t>
+      </w:r>
+    </w:p>
+    <w:tbl>
+      <w:tblPr>
+        <w:tblStyle w:val="a6"/>
+        <w:tblW w:w="0" w:type="auto"/>
+        <w:tblLook w:val="04A0" w:firstRow="1" w:lastRow="0" w:firstColumn="1" w:lastColumn="0" w:noHBand="0" w:noVBand="1"/>
+      </w:tblPr>
+      <w:tblGrid>
+        <w:gridCol w:w="8516"/>
+      </w:tblGrid>
+      <w:tr>
+        <w:tc>
+          <w:tcPr>
+            <w:tcW w:w="8516" w:type="dxa"/>
+          </w:tcPr>
+          <w:p>
+            <w:pPr>
+              <w:jc w:val="left"/>
+              <w:rPr>
+                <w:rFonts w:hint="eastAsia"/>
+              </w:rPr>
+            </w:pPr>
+            <w:r>
+              <w:rPr>
+                <w:rFonts w:hint="eastAsia"/>
+              </w:rPr>
+              <w:t xml:space="preserve">1: </w:t>
+            </w:r>
+            <w:r>
+              <w:rPr>
+                <w:rFonts w:hint="eastAsia"/>
+              </w:rPr>
+              <w:t>使用暂存空间</w:t>
+            </w:r>
+          </w:p>
+          <w:tbl>
+            <w:tblPr>
+              <w:tblW w:w="0" w:type="auto"/>
+              <w:tblBorders>
+                <w:top w:val="nil"/>
+                <w:left w:val="nil"/>
+                <w:right w:val="nil"/>
+              </w:tblBorders>
+              <w:tblLook w:val="0000" w:firstRow="0" w:lastRow="0" w:firstColumn="0" w:lastColumn="0" w:noHBand="0" w:noVBand="0"/>
+            </w:tblPr>
+            <w:tblGrid>
+              <w:gridCol w:w="560"/>
+              <w:gridCol w:w="3440"/>
+            </w:tblGrid>
+            <w:tr>
+              <w:tblPrEx>
+                <w:tblCellMar>
+                  <w:top w:w="0" w:type="dxa"/>
+                  <w:bottom w:w="0" w:type="dxa"/>
+                </w:tblCellMar>
+              </w:tblPrEx>
+              <w:tc>
+                <w:tcPr>
+                  <w:tcW w:w="560" w:type="dxa"/>
+                  <w:vAlign w:val="center"/>
+                </w:tcPr>
+                <w:p>
+                  <w:pPr>
+                    <w:widowControl/>
+                    <w:autoSpaceDE w:val="0"/>
+                    <w:autoSpaceDN w:val="0"/>
+                    <w:adjustRightInd w:val="0"/>
+                    <w:jc w:val="right"/>
+                    <w:rPr>
+                      <w:rFonts w:hint="eastAsia"/>
+                    </w:rPr>
+                  </w:pPr>
+                </w:p>
+                <w:p>
+                  <w:pPr>
+                    <w:widowControl/>
+                    <w:autoSpaceDE w:val="0"/>
+                    <w:autoSpaceDN w:val="0"/>
+                    <w:adjustRightInd w:val="0"/>
+                    <w:jc w:val="right"/>
+                    <w:rPr>
+                      <w:rFonts w:hint="eastAsia"/>
+                    </w:rPr>
+                  </w:pPr>
+                </w:p>
+                <w:p>
+                  <w:pPr>
+                    <w:widowControl/>
+                    <w:autoSpaceDE w:val="0"/>
+                    <w:autoSpaceDN w:val="0"/>
+                    <w:adjustRightInd w:val="0"/>
+                    <w:jc w:val="right"/>
+                    <w:rPr>
+                      <w:rFonts w:hint="eastAsia"/>
+                    </w:rPr>
+                  </w:pPr>
+                </w:p>
+              </w:tc>
+              <w:tc>
+                <w:tcPr>
+                  <w:tcW w:w="3440" w:type="dxa"/>
+                  <w:vAlign w:val="center"/>
+                </w:tcPr>
+                <w:p>
+                  <w:pPr>
+                    <w:widowControl/>
+                    <w:autoSpaceDE w:val="0"/>
+                    <w:autoSpaceDN w:val="0"/>
+                    <w:adjustRightInd w:val="0"/>
+                    <w:jc w:val="left"/>
+                  </w:pPr>
+                  <w:proofErr w:type="spellStart"/>
+                  <w:proofErr w:type="gramStart"/>
+                  <w:r>
+                    <w:t>int</w:t>
+                  </w:r>
+                  <w:proofErr w:type="spellEnd"/>
+                  <w:proofErr w:type="gramEnd"/>
+                  <w:r>
+                    <w:t xml:space="preserve"> </w:t>
+                  </w:r>
+                  <w:proofErr w:type="spellStart"/>
+                  <w:r>
+                    <w:t>tmp</w:t>
+                  </w:r>
+                  <w:proofErr w:type="spellEnd"/>
+                  <w:r>
+                    <w:t xml:space="preserve"> = a;  </w:t>
+                  </w:r>
+                </w:p>
+                <w:p>
+                  <w:pPr>
+                    <w:widowControl/>
+                    <w:autoSpaceDE w:val="0"/>
+                    <w:autoSpaceDN w:val="0"/>
+                    <w:adjustRightInd w:val="0"/>
+                    <w:jc w:val="left"/>
+                  </w:pPr>
+                  <w:proofErr w:type="gramStart"/>
+                  <w:r>
+                    <w:t>a</w:t>
+                  </w:r>
+                  <w:proofErr w:type="gramEnd"/>
+                  <w:r>
+                    <w:t xml:space="preserve"> = b;</w:t>
+                  </w:r>
+                </w:p>
+                <w:p>
+                  <w:pPr>
+                    <w:widowControl/>
+                    <w:autoSpaceDE w:val="0"/>
+                    <w:autoSpaceDN w:val="0"/>
+                    <w:adjustRightInd w:val="0"/>
+                    <w:jc w:val="left"/>
+                    <w:rPr>
+                      <w:rFonts w:hint="eastAsia"/>
+                    </w:rPr>
+                  </w:pPr>
+                  <w:proofErr w:type="gramStart"/>
+                  <w:r>
+                    <w:t>b</w:t>
+                  </w:r>
+                  <w:proofErr w:type="gramEnd"/>
+                  <w:r>
+                    <w:t xml:space="preserve"> = </w:t>
+                  </w:r>
+                  <w:proofErr w:type="spellStart"/>
+                  <w:r>
+                    <w:t>tmp</w:t>
+                  </w:r>
+                  <w:proofErr w:type="spellEnd"/>
+                </w:p>
+                <w:p>
+                  <w:pPr>
+                    <w:widowControl/>
+                    <w:autoSpaceDE w:val="0"/>
+                    <w:autoSpaceDN w:val="0"/>
+                    <w:adjustRightInd w:val="0"/>
+                    <w:jc w:val="left"/>
+                    <w:rPr>
+                      <w:rFonts w:hint="eastAsia"/>
+                    </w:rPr>
+                  </w:pPr>
+                </w:p>
+              </w:tc>
+            </w:tr>
+          </w:tbl>
+          <w:p>
+            <w:pPr>
+              <w:jc w:val="left"/>
+              <w:rPr>
+                <w:rFonts w:hint="eastAsia"/>
+              </w:rPr>
+            </w:pPr>
+            <w:r>
+              <w:rPr>
+                <w:rFonts w:hint="eastAsia"/>
+              </w:rPr>
+              <w:t xml:space="preserve">2: </w:t>
+            </w:r>
+            <w:r>
+              <w:t>+</w:t>
+            </w:r>
+            <w:r>
+              <w:rPr>
+                <w:rFonts w:hint="eastAsia"/>
+              </w:rPr>
+              <w:t>和</w:t>
+            </w:r>
+            <w:r>
+              <w:t>-</w:t>
+            </w:r>
+            <w:r>
+              <w:rPr>
+                <w:rFonts w:hint="eastAsia"/>
+              </w:rPr>
+              <w:t>操作</w:t>
+            </w:r>
+          </w:p>
+          <w:p>
+            <w:pPr>
+              <w:ind w:firstLine="480"/>
+              <w:jc w:val="left"/>
+            </w:pPr>
+            <w:proofErr w:type="gramStart"/>
+            <w:r>
+              <w:t>a</w:t>
+            </w:r>
+            <w:proofErr w:type="gramEnd"/>
+            <w:r>
+              <w:t xml:space="preserve"> = a + b</w:t>
+            </w:r>
+            <w:r>
+              <w:t>;</w:t>
+            </w:r>
+          </w:p>
+          <w:p>
+            <w:pPr>
+              <w:ind w:firstLine="480"/>
+              <w:jc w:val="left"/>
+            </w:pPr>
+            <w:proofErr w:type="gramStart"/>
+            <w:r>
+              <w:t>b</w:t>
+            </w:r>
+            <w:proofErr w:type="gramEnd"/>
+            <w:r>
+              <w:t>= a –b;</w:t>
+            </w:r>
+          </w:p>
+          <w:p>
+            <w:pPr>
+              <w:ind w:firstLine="480"/>
+              <w:jc w:val="left"/>
+            </w:pPr>
+            <w:proofErr w:type="gramStart"/>
+            <w:r>
+              <w:t>a</w:t>
+            </w:r>
+            <w:proofErr w:type="gramEnd"/>
+            <w:r>
+              <w:t xml:space="preserve"> =a-b;</w:t>
+            </w:r>
+          </w:p>
+          <w:p>
+            <w:pPr>
+              <w:jc w:val="left"/>
+            </w:pPr>
+            <w:r>
+              <w:t>3:XOR</w:t>
+            </w:r>
+          </w:p>
+          <w:p>
+            <w:pPr>
+              <w:ind w:firstLine="480"/>
+              <w:jc w:val="left"/>
+            </w:pPr>
+            <w:proofErr w:type="gramStart"/>
+            <w:r>
+              <w:t>a</w:t>
+            </w:r>
+            <w:proofErr w:type="gramEnd"/>
+            <w:r>
+              <w:t>=</w:t>
+            </w:r>
+            <w:proofErr w:type="spellStart"/>
+            <w:r>
+              <w:t>a^b</w:t>
+            </w:r>
+            <w:proofErr w:type="spellEnd"/>
+            <w:r>
+              <w:t>;</w:t>
+            </w:r>
+          </w:p>
+          <w:p>
+            <w:pPr>
+              <w:ind w:firstLine="480"/>
+              <w:jc w:val="left"/>
+            </w:pPr>
+            <w:proofErr w:type="gramStart"/>
+            <w:r>
+              <w:t>b</w:t>
+            </w:r>
+            <w:proofErr w:type="gramEnd"/>
+            <w:r>
+              <w:t>=</w:t>
+            </w:r>
+            <w:proofErr w:type="spellStart"/>
+            <w:r>
+              <w:t>a^b</w:t>
+            </w:r>
+            <w:proofErr w:type="spellEnd"/>
+            <w:r>
+              <w:t>;</w:t>
+            </w:r>
+          </w:p>
+          <w:p>
+            <w:pPr>
+              <w:ind w:firstLine="480"/>
+              <w:jc w:val="left"/>
+            </w:pPr>
+            <w:proofErr w:type="gramStart"/>
+            <w:r>
+              <w:t>a</w:t>
+            </w:r>
+            <w:proofErr w:type="gramEnd"/>
+            <w:r>
+              <w:t>=</w:t>
+            </w:r>
+            <w:proofErr w:type="spellStart"/>
+            <w:r>
+              <w:t>a^b</w:t>
+            </w:r>
+            <w:proofErr w:type="spellEnd"/>
+            <w:r>
+              <w:t>;</w:t>
+            </w:r>
+            <w:bookmarkStart w:id="0" w:name="_GoBack"/>
+            <w:bookmarkEnd w:id="0"/>
+          </w:p>
+          <w:p>
+            <w:pPr>
+              <w:jc w:val="left"/>
+              <w:rPr>
+                <w:rFonts w:hint="eastAsia"/>
+              </w:rPr>
+            </w:pPr>
+            <w:r>
+              <w:rPr>
+                <w:rFonts w:hint="eastAsia"/>
+                <w:b/>
+                <w:color w:val="FF6600"/>
+              </w:rPr>
+              <w:t>注意</w:t>
+            </w:r>
+            <w:r>
+              <w:rPr>
+                <w:rFonts w:hint="eastAsia"/>
+              </w:rPr>
+              <w:t>：</w:t>
+            </w:r>
+            <w:r>
+              <w:t>如果两个变量对应的同一内存单元，则经过两次加减或异或操作，内存单元的值已经变为了</w:t>
+            </w:r>
+            <w:r>
+              <w:t>0</w:t>
+            </w:r>
+            <w:r>
+              <w:t>，因而不能实现变量值交换。</w:t>
+            </w:r>
+            <w:r>
+              <w:rPr>
+                <w:b/>
+                <w:color w:val="FF6600"/>
+              </w:rPr>
+              <w:t>所以当需要交换值的变量可能是同一变量时，必须使用第三变量实现交换</w:t>
+            </w:r>
+            <w:r>
+              <w:t>，否则会对变量清零。</w:t>
+            </w:r>
+          </w:p>
+        </w:tc>
+      </w:tr>
+    </w:tbl>
+    <w:p>
+      <w:pPr>
+        <w:jc w:val="left"/>
+        <w:rPr>
+          <w:rFonts w:hint="eastAsia"/>
+        </w:rPr>
+      </w:pPr>
+    </w:p>
     <w:p>
       <w:pPr>
         <w:jc w:val="left"/>
@@ -7983,6 +10473,60 @@
 <file path=word/numbering.xml><?xml version="1.0" encoding="utf-8"?>
 <w:numbering xmlns:wpc="http://schemas.microsoft.com/office/word/2010/wordprocessingCanvas" xmlns:mo="http://schemas.microsoft.com/office/mac/office/2008/main" xmlns:mc="http://schemas.openxmlformats.org/markup-compatibility/2006" xmlns:mv="urn:schemas-microsoft-com:mac:vml" xmlns:o="urn:schemas-microsoft-com:office:office" xmlns:r="http://schemas.openxmlformats.org/officeDocument/2006/relationships" xmlns:m="http://schemas.openxmlformats.org/officeDocument/2006/math" xmlns:v="urn:schemas-microsoft-com:vml" xmlns:wp14="http://schemas.microsoft.com/office/word/2010/wordprocessingDrawing" xmlns:wp="http://schemas.openxmlformats.org/drawingml/2006/wordprocessingDrawing" xmlns:w10="urn:schemas-microsoft-com:office:word" xmlns:w="http://schemas.openxmlformats.org/wordprocessingml/2006/main" xmlns:w14="http://schemas.microsoft.com/office/word/2010/wordml" xmlns:wpg="http://schemas.microsoft.com/office/word/2010/wordprocessingGroup" xmlns:wpi="http://schemas.microsoft.com/office/word/2010/wordprocessingInk" xmlns:wne="http://schemas.microsoft.com/office/word/2006/wordml" xmlns:wps="http://schemas.microsoft.com/office/word/2010/wordprocessingShape" mc:Ignorable="w14 wp14">
   <w:abstractNum w:abstractNumId="0">
+    <w:nsid w:val="00000001"/>
+    <w:multiLevelType w:val="hybridMultilevel"/>
+    <w:tmpl w:val="00000001"/>
+    <w:lvl w:ilvl="0" w:tplc="00000001">
+      <w:start w:val="1"/>
+      <w:numFmt w:val="decimal"/>
+      <w:lvlText w:val="%1"/>
+      <w:lvlJc w:val="left"/>
+      <w:pPr>
+        <w:ind w:left="720" w:hanging="360"/>
+      </w:pPr>
+    </w:lvl>
+    <w:lvl w:ilvl="1" w:tplc="FFFFFFFF">
+      <w:numFmt w:val="decimal"/>
+      <w:lvlText w:val=""/>
+      <w:lvlJc w:val="left"/>
+    </w:lvl>
+    <w:lvl w:ilvl="2" w:tplc="FFFFFFFF">
+      <w:numFmt w:val="decimal"/>
+      <w:lvlText w:val=""/>
+      <w:lvlJc w:val="left"/>
+    </w:lvl>
+    <w:lvl w:ilvl="3" w:tplc="FFFFFFFF">
+      <w:numFmt w:val="decimal"/>
+      <w:lvlText w:val=""/>
+      <w:lvlJc w:val="left"/>
+    </w:lvl>
+    <w:lvl w:ilvl="4" w:tplc="FFFFFFFF">
+      <w:numFmt w:val="decimal"/>
+      <w:lvlText w:val=""/>
+      <w:lvlJc w:val="left"/>
+    </w:lvl>
+    <w:lvl w:ilvl="5" w:tplc="FFFFFFFF">
+      <w:numFmt w:val="decimal"/>
+      <w:lvlText w:val=""/>
+      <w:lvlJc w:val="left"/>
+    </w:lvl>
+    <w:lvl w:ilvl="6" w:tplc="FFFFFFFF">
+      <w:numFmt w:val="decimal"/>
+      <w:lvlText w:val=""/>
+      <w:lvlJc w:val="left"/>
+    </w:lvl>
+    <w:lvl w:ilvl="7" w:tplc="FFFFFFFF">
+      <w:numFmt w:val="decimal"/>
+      <w:lvlText w:val=""/>
+      <w:lvlJc w:val="left"/>
+    </w:lvl>
+    <w:lvl w:ilvl="8" w:tplc="FFFFFFFF">
+      <w:numFmt w:val="decimal"/>
+      <w:lvlText w:val=""/>
+      <w:lvlJc w:val="left"/>
+    </w:lvl>
+  </w:abstractNum>
+  <w:abstractNum w:abstractNumId="1">
     <w:nsid w:val="78E65439"/>
     <w:multiLevelType w:val="multilevel"/>
     <w:tmpl w:val="908E3FAE"/>
@@ -8096,6 +10640,9 @@
     </w:lvl>
   </w:abstractNum>
   <w:num w:numId="1">
+    <w:abstractNumId w:val="1"/>
+  </w:num>
+  <w:num w:numId="2">
     <w:abstractNumId w:val="0"/>
   </w:num>
 </w:numbering>

</xml_diff>

<commit_message>
add edge cases for the binary insertion for the given array
</commit_message>
<xml_diff>
--- a/algorithms_and _data_structures/lintcode_一些总结.docx
+++ b/algorithms_and _data_structures/lintcode_一些总结.docx
@@ -752,6 +752,788 @@
     <w:p>
       <w:pPr>
         <w:jc w:val="left"/>
+        <w:rPr>
+          <w:rFonts w:hint="eastAsia"/>
+          <w:b/>
+        </w:rPr>
+      </w:pPr>
+      <w:r>
+        <w:rPr>
+          <w:rFonts w:hint="eastAsia"/>
+          <w:b/>
+          <w:color w:val="3366FF"/>
+        </w:rPr>
+        <w:t>二分法</w:t>
+      </w:r>
+      <w:r>
+        <w:rPr>
+          <w:rFonts w:hint="eastAsia"/>
+          <w:b/>
+          <w:color w:val="3366FF"/>
+        </w:rPr>
+        <w:t>插入的有关总结</w:t>
+      </w:r>
+      <w:r>
+        <w:rPr>
+          <w:rFonts w:hint="eastAsia"/>
+          <w:b/>
+        </w:rPr>
+        <w:t>：向有序的数组内插入元素</w:t>
+      </w:r>
+    </w:p>
+    <w:tbl>
+      <w:tblPr>
+        <w:tblStyle w:val="a6"/>
+        <w:tblW w:w="0" w:type="auto"/>
+        <w:tblLook w:val="04A0" w:firstRow="1" w:lastRow="0" w:firstColumn="1" w:lastColumn="0" w:noHBand="0" w:noVBand="1"/>
+      </w:tblPr>
+      <w:tblGrid>
+        <w:gridCol w:w="8516"/>
+      </w:tblGrid>
+      <w:tr>
+        <w:tc>
+          <w:tcPr>
+            <w:tcW w:w="8516" w:type="dxa"/>
+          </w:tcPr>
+          <w:p>
+            <w:pPr>
+              <w:jc w:val="left"/>
+              <w:rPr>
+                <w:rFonts w:ascii="Times New Roman" w:hAnsi="Times New Roman" w:cs="Times New Roman" w:hint="eastAsia"/>
+              </w:rPr>
+            </w:pPr>
+            <w:r>
+              <w:rPr>
+                <w:rFonts w:ascii="Times New Roman" w:hAnsi="Times New Roman" w:cs="Times New Roman" w:hint="eastAsia"/>
+              </w:rPr>
+              <w:t>在有序的数组内插入元素使用二分法，复杂度是</w:t>
+            </w:r>
+            <w:r>
+              <w:rPr>
+                <w:rFonts w:ascii="Times New Roman" w:hAnsi="Times New Roman" w:cs="Times New Roman"/>
+              </w:rPr>
+              <w:t>O(</w:t>
+            </w:r>
+            <w:proofErr w:type="spellStart"/>
+            <w:r>
+              <w:rPr>
+                <w:rFonts w:ascii="Times New Roman" w:hAnsi="Times New Roman" w:cs="Times New Roman"/>
+              </w:rPr>
+              <w:t>logn</w:t>
+            </w:r>
+            <w:proofErr w:type="spellEnd"/>
+            <w:r>
+              <w:rPr>
+                <w:rFonts w:ascii="Times New Roman" w:hAnsi="Times New Roman" w:cs="Times New Roman"/>
+              </w:rPr>
+              <w:t>),</w:t>
+            </w:r>
+            <w:r>
+              <w:rPr>
+                <w:rFonts w:ascii="Times New Roman" w:hAnsi="Times New Roman" w:cs="Times New Roman" w:hint="eastAsia"/>
+              </w:rPr>
+              <w:t>例如：</w:t>
+            </w:r>
+          </w:p>
+          <w:p>
+            <w:pPr>
+              <w:jc w:val="left"/>
+              <w:rPr>
+                <w:rFonts w:ascii="Times New Roman" w:hAnsi="Times New Roman" w:cs="Times New Roman" w:hint="eastAsia"/>
+              </w:rPr>
+            </w:pPr>
+            <w:r>
+              <w:rPr>
+                <w:rFonts w:ascii="Times New Roman" w:hAnsi="Times New Roman" w:cs="Times New Roman" w:hint="eastAsia"/>
+              </w:rPr>
+              <w:t>数组</w:t>
+            </w:r>
+            <w:r>
+              <w:rPr>
+                <w:rFonts w:ascii="Times New Roman" w:hAnsi="Times New Roman" w:cs="Times New Roman"/>
+              </w:rPr>
+              <w:t>a[0],a[1],a[2],a[3]…a[m],a[m+1],</w:t>
+            </w:r>
+            <w:r>
+              <w:rPr>
+                <w:rFonts w:ascii="Times New Roman" w:hAnsi="Times New Roman" w:cs="Times New Roman" w:hint="eastAsia"/>
+              </w:rPr>
+              <w:t>其</w:t>
+            </w:r>
+            <w:bookmarkStart w:id="0" w:name="_GoBack"/>
+            <w:bookmarkEnd w:id="0"/>
+            <w:r>
+              <w:rPr>
+                <w:rFonts w:ascii="Times New Roman" w:hAnsi="Times New Roman" w:cs="Times New Roman" w:hint="eastAsia"/>
+              </w:rPr>
+              <w:t>中</w:t>
+            </w:r>
+            <w:r>
+              <w:rPr>
+                <w:rFonts w:ascii="Times New Roman" w:hAnsi="Times New Roman" w:cs="Times New Roman"/>
+              </w:rPr>
+              <w:t>a[0]~a[m]</w:t>
+            </w:r>
+            <w:r>
+              <w:rPr>
+                <w:rFonts w:ascii="Times New Roman" w:hAnsi="Times New Roman" w:cs="Times New Roman" w:hint="eastAsia"/>
+              </w:rPr>
+              <w:t>是有序的，将</w:t>
+            </w:r>
+            <w:r>
+              <w:rPr>
+                <w:rFonts w:ascii="Times New Roman" w:hAnsi="Times New Roman" w:cs="Times New Roman"/>
+              </w:rPr>
+              <w:t>a[m+1]</w:t>
+            </w:r>
+            <w:r>
+              <w:rPr>
+                <w:rFonts w:ascii="Times New Roman" w:hAnsi="Times New Roman" w:cs="Times New Roman" w:hint="eastAsia"/>
+              </w:rPr>
+              <w:t>插入其中，代码的一般的架构是：</w:t>
+            </w:r>
+          </w:p>
+          <w:p>
+            <w:pPr>
+              <w:jc w:val="left"/>
+              <w:rPr>
+                <w:rFonts w:ascii="Times New Roman" w:hAnsi="Times New Roman" w:cs="Times New Roman"/>
+              </w:rPr>
+            </w:pPr>
+            <w:proofErr w:type="spellStart"/>
+            <w:proofErr w:type="gramStart"/>
+            <w:r>
+              <w:rPr>
+                <w:rFonts w:ascii="Times New Roman" w:hAnsi="Times New Roman" w:cs="Times New Roman"/>
+              </w:rPr>
+              <w:t>int</w:t>
+            </w:r>
+            <w:proofErr w:type="spellEnd"/>
+            <w:proofErr w:type="gramEnd"/>
+            <w:r>
+              <w:rPr>
+                <w:rFonts w:ascii="Times New Roman" w:hAnsi="Times New Roman" w:cs="Times New Roman"/>
+              </w:rPr>
+              <w:t xml:space="preserve"> low =0;</w:t>
+            </w:r>
+          </w:p>
+          <w:p>
+            <w:pPr>
+              <w:jc w:val="left"/>
+              <w:rPr>
+                <w:rFonts w:ascii="Times New Roman" w:hAnsi="Times New Roman" w:cs="Times New Roman"/>
+              </w:rPr>
+            </w:pPr>
+            <w:proofErr w:type="spellStart"/>
+            <w:proofErr w:type="gramStart"/>
+            <w:r>
+              <w:rPr>
+                <w:rFonts w:ascii="Times New Roman" w:hAnsi="Times New Roman" w:cs="Times New Roman"/>
+              </w:rPr>
+              <w:t>int</w:t>
+            </w:r>
+            <w:proofErr w:type="spellEnd"/>
+            <w:proofErr w:type="gramEnd"/>
+            <w:r>
+              <w:rPr>
+                <w:rFonts w:ascii="Times New Roman" w:hAnsi="Times New Roman" w:cs="Times New Roman"/>
+              </w:rPr>
+              <w:t xml:space="preserve"> high = m;</w:t>
+            </w:r>
+          </w:p>
+          <w:p>
+            <w:pPr>
+              <w:jc w:val="left"/>
+              <w:rPr>
+                <w:rFonts w:ascii="Times New Roman" w:hAnsi="Times New Roman" w:cs="Times New Roman"/>
+              </w:rPr>
+            </w:pPr>
+            <w:proofErr w:type="spellStart"/>
+            <w:proofErr w:type="gramStart"/>
+            <w:r>
+              <w:rPr>
+                <w:rFonts w:ascii="Times New Roman" w:hAnsi="Times New Roman" w:cs="Times New Roman"/>
+              </w:rPr>
+              <w:t>int</w:t>
+            </w:r>
+            <w:proofErr w:type="spellEnd"/>
+            <w:proofErr w:type="gramEnd"/>
+            <w:r>
+              <w:rPr>
+                <w:rFonts w:ascii="Times New Roman" w:hAnsi="Times New Roman" w:cs="Times New Roman"/>
+              </w:rPr>
+              <w:t xml:space="preserve"> mid;</w:t>
+            </w:r>
+          </w:p>
+          <w:p>
+            <w:pPr>
+              <w:jc w:val="left"/>
+              <w:rPr>
+                <w:rFonts w:ascii="Times New Roman" w:hAnsi="Times New Roman" w:cs="Times New Roman"/>
+              </w:rPr>
+            </w:pPr>
+            <w:proofErr w:type="gramStart"/>
+            <w:r>
+              <w:rPr>
+                <w:rFonts w:ascii="Times New Roman" w:hAnsi="Times New Roman" w:cs="Times New Roman"/>
+              </w:rPr>
+              <w:t>while</w:t>
+            </w:r>
+            <w:proofErr w:type="gramEnd"/>
+            <w:r>
+              <w:rPr>
+                <w:rFonts w:ascii="Times New Roman" w:hAnsi="Times New Roman" w:cs="Times New Roman"/>
+              </w:rPr>
+              <w:t>(low &lt;= high)</w:t>
+            </w:r>
+          </w:p>
+          <w:p>
+            <w:pPr>
+              <w:jc w:val="left"/>
+              <w:rPr>
+                <w:rFonts w:ascii="Times New Roman" w:hAnsi="Times New Roman" w:cs="Times New Roman"/>
+              </w:rPr>
+            </w:pPr>
+            <w:r>
+              <w:rPr>
+                <w:rFonts w:ascii="Times New Roman" w:hAnsi="Times New Roman" w:cs="Times New Roman"/>
+              </w:rPr>
+              <w:t>{</w:t>
+            </w:r>
+          </w:p>
+          <w:p>
+            <w:pPr>
+              <w:jc w:val="left"/>
+              <w:rPr>
+                <w:rFonts w:ascii="Times New Roman" w:hAnsi="Times New Roman" w:cs="Times New Roman"/>
+              </w:rPr>
+            </w:pPr>
+            <w:r>
+              <w:rPr>
+                <w:rFonts w:ascii="Times New Roman" w:hAnsi="Times New Roman" w:cs="Times New Roman"/>
+              </w:rPr>
+              <w:t xml:space="preserve">  </w:t>
+            </w:r>
+            <w:proofErr w:type="gramStart"/>
+            <w:r>
+              <w:rPr>
+                <w:rFonts w:ascii="Times New Roman" w:hAnsi="Times New Roman" w:cs="Times New Roman"/>
+              </w:rPr>
+              <w:t>mid</w:t>
+            </w:r>
+            <w:proofErr w:type="gramEnd"/>
+            <w:r>
+              <w:rPr>
+                <w:rFonts w:ascii="Times New Roman" w:hAnsi="Times New Roman" w:cs="Times New Roman"/>
+              </w:rPr>
+              <w:t xml:space="preserve"> = (low + high)/2;</w:t>
+            </w:r>
+          </w:p>
+          <w:p>
+            <w:pPr>
+              <w:jc w:val="left"/>
+              <w:rPr>
+                <w:rFonts w:ascii="Times New Roman" w:hAnsi="Times New Roman" w:cs="Times New Roman"/>
+              </w:rPr>
+            </w:pPr>
+            <w:r>
+              <w:rPr>
+                <w:rFonts w:ascii="Times New Roman" w:hAnsi="Times New Roman" w:cs="Times New Roman"/>
+              </w:rPr>
+              <w:t xml:space="preserve">  </w:t>
+            </w:r>
+            <w:proofErr w:type="gramStart"/>
+            <w:r>
+              <w:rPr>
+                <w:rFonts w:ascii="Times New Roman" w:hAnsi="Times New Roman" w:cs="Times New Roman"/>
+              </w:rPr>
+              <w:t>if</w:t>
+            </w:r>
+            <w:proofErr w:type="gramEnd"/>
+            <w:r>
+              <w:rPr>
+                <w:rFonts w:ascii="Times New Roman" w:hAnsi="Times New Roman" w:cs="Times New Roman"/>
+              </w:rPr>
+              <w:t>(a[mid] &gt; a[m+1]) high = mid-1;</w:t>
+            </w:r>
+          </w:p>
+          <w:p>
+            <w:pPr>
+              <w:jc w:val="left"/>
+              <w:rPr>
+                <w:rFonts w:ascii="Times New Roman" w:hAnsi="Times New Roman" w:cs="Times New Roman"/>
+              </w:rPr>
+            </w:pPr>
+            <w:r>
+              <w:rPr>
+                <w:rFonts w:ascii="Times New Roman" w:hAnsi="Times New Roman" w:cs="Times New Roman"/>
+              </w:rPr>
+              <w:t xml:space="preserve">  </w:t>
+            </w:r>
+            <w:proofErr w:type="gramStart"/>
+            <w:r>
+              <w:rPr>
+                <w:rFonts w:ascii="Times New Roman" w:hAnsi="Times New Roman" w:cs="Times New Roman"/>
+              </w:rPr>
+              <w:t>else</w:t>
+            </w:r>
+            <w:proofErr w:type="gramEnd"/>
+            <w:r>
+              <w:rPr>
+                <w:rFonts w:ascii="Times New Roman" w:hAnsi="Times New Roman" w:cs="Times New Roman"/>
+              </w:rPr>
+              <w:t xml:space="preserve"> low = mid+1;</w:t>
+            </w:r>
+          </w:p>
+          <w:p>
+            <w:pPr>
+              <w:jc w:val="left"/>
+              <w:rPr>
+                <w:rFonts w:ascii="Times New Roman" w:hAnsi="Times New Roman" w:cs="Times New Roman"/>
+              </w:rPr>
+            </w:pPr>
+            <w:r>
+              <w:rPr>
+                <w:rFonts w:ascii="Times New Roman" w:hAnsi="Times New Roman" w:cs="Times New Roman"/>
+              </w:rPr>
+              <w:t>}</w:t>
+            </w:r>
+          </w:p>
+          <w:p>
+            <w:pPr>
+              <w:jc w:val="left"/>
+              <w:rPr>
+                <w:rFonts w:ascii="Times New Roman" w:hAnsi="Times New Roman" w:cs="Times New Roman" w:hint="eastAsia"/>
+              </w:rPr>
+            </w:pPr>
+            <w:r>
+              <w:rPr>
+                <w:rFonts w:ascii="Times New Roman" w:hAnsi="Times New Roman" w:cs="Times New Roman" w:hint="eastAsia"/>
+              </w:rPr>
+              <w:t>则</w:t>
+            </w:r>
+            <w:r>
+              <w:rPr>
+                <w:rFonts w:ascii="Times New Roman" w:hAnsi="Times New Roman" w:cs="Times New Roman" w:hint="eastAsia"/>
+                <w:b/>
+                <w:color w:val="FF6600"/>
+              </w:rPr>
+              <w:t>最后插入的</w:t>
+            </w:r>
+            <w:r>
+              <w:rPr>
+                <w:rFonts w:ascii="Times New Roman" w:hAnsi="Times New Roman" w:cs="Times New Roman"/>
+                <w:b/>
+                <w:color w:val="FF6600"/>
+              </w:rPr>
+              <w:t xml:space="preserve">index </w:t>
+            </w:r>
+            <w:r>
+              <w:rPr>
+                <w:rFonts w:ascii="Times New Roman" w:hAnsi="Times New Roman" w:cs="Times New Roman" w:hint="eastAsia"/>
+                <w:b/>
+                <w:color w:val="FF6600"/>
+              </w:rPr>
+              <w:t>是</w:t>
+            </w:r>
+            <w:r>
+              <w:rPr>
+                <w:rFonts w:ascii="Times New Roman" w:hAnsi="Times New Roman" w:cs="Times New Roman"/>
+                <w:b/>
+                <w:color w:val="FF6600"/>
+              </w:rPr>
+              <w:t>low,</w:t>
+            </w:r>
+            <w:r>
+              <w:rPr>
+                <w:rFonts w:ascii="Times New Roman" w:hAnsi="Times New Roman" w:cs="Times New Roman" w:hint="eastAsia"/>
+                <w:b/>
+                <w:color w:val="FF6600"/>
+              </w:rPr>
+              <w:t>或者是</w:t>
+            </w:r>
+            <w:r>
+              <w:rPr>
+                <w:rFonts w:ascii="Times New Roman" w:hAnsi="Times New Roman" w:cs="Times New Roman"/>
+                <w:b/>
+                <w:color w:val="FF6600"/>
+              </w:rPr>
+              <w:t>high+1,</w:t>
+            </w:r>
+            <w:r>
+              <w:rPr>
+                <w:rFonts w:ascii="Times New Roman" w:hAnsi="Times New Roman" w:cs="Times New Roman" w:hint="eastAsia"/>
+              </w:rPr>
+              <w:t>分析如下：</w:t>
+            </w:r>
+          </w:p>
+          <w:p>
+            <w:pPr>
+              <w:jc w:val="left"/>
+              <w:rPr>
+                <w:rFonts w:ascii="Times New Roman" w:hAnsi="Times New Roman" w:cs="Times New Roman"/>
+              </w:rPr>
+            </w:pPr>
+            <w:r>
+              <w:rPr>
+                <w:rFonts w:ascii="Times New Roman" w:hAnsi="Times New Roman" w:cs="Times New Roman" w:hint="eastAsia"/>
+              </w:rPr>
+              <w:t xml:space="preserve">1: </w:t>
+            </w:r>
+            <w:r>
+              <w:rPr>
+                <w:rFonts w:ascii="Times New Roman" w:hAnsi="Times New Roman" w:cs="Times New Roman" w:hint="eastAsia"/>
+              </w:rPr>
+              <w:t>最后剩下两个元素</w:t>
+            </w:r>
+            <w:r>
+              <w:rPr>
+                <w:rFonts w:ascii="Times New Roman" w:hAnsi="Times New Roman" w:cs="Times New Roman"/>
+              </w:rPr>
+              <w:t>a[</w:t>
+            </w:r>
+            <w:proofErr w:type="spellStart"/>
+            <w:r>
+              <w:rPr>
+                <w:rFonts w:ascii="Times New Roman" w:hAnsi="Times New Roman" w:cs="Times New Roman"/>
+              </w:rPr>
+              <w:t>i</w:t>
+            </w:r>
+            <w:proofErr w:type="spellEnd"/>
+            <w:r>
+              <w:rPr>
+                <w:rFonts w:ascii="Times New Roman" w:hAnsi="Times New Roman" w:cs="Times New Roman"/>
+              </w:rPr>
+              <w:t>],a[i+1] =&gt;  low =</w:t>
+            </w:r>
+            <w:proofErr w:type="spellStart"/>
+            <w:r>
+              <w:rPr>
+                <w:rFonts w:ascii="Times New Roman" w:hAnsi="Times New Roman" w:cs="Times New Roman"/>
+              </w:rPr>
+              <w:t>i,high</w:t>
+            </w:r>
+            <w:proofErr w:type="spellEnd"/>
+            <w:r>
+              <w:rPr>
+                <w:rFonts w:ascii="Times New Roman" w:hAnsi="Times New Roman" w:cs="Times New Roman"/>
+              </w:rPr>
+              <w:t>=i+1 ,mid=</w:t>
+            </w:r>
+            <w:proofErr w:type="spellStart"/>
+            <w:r>
+              <w:rPr>
+                <w:rFonts w:ascii="Times New Roman" w:hAnsi="Times New Roman" w:cs="Times New Roman"/>
+              </w:rPr>
+              <w:t>i</w:t>
+            </w:r>
+            <w:proofErr w:type="spellEnd"/>
+          </w:p>
+          <w:p>
+            <w:pPr>
+              <w:jc w:val="left"/>
+              <w:rPr>
+                <w:rFonts w:ascii="Times New Roman" w:hAnsi="Times New Roman" w:cs="Times New Roman" w:hint="eastAsia"/>
+              </w:rPr>
+            </w:pPr>
+            <w:r>
+              <w:rPr>
+                <w:rFonts w:ascii="Times New Roman" w:hAnsi="Times New Roman" w:cs="Times New Roman"/>
+              </w:rPr>
+              <w:t xml:space="preserve">  1: a[mid]&gt;a[m] =&gt; high=mid-1=i-1,low = </w:t>
+            </w:r>
+            <w:proofErr w:type="spellStart"/>
+            <w:r>
+              <w:rPr>
+                <w:rFonts w:ascii="Times New Roman" w:hAnsi="Times New Roman" w:cs="Times New Roman"/>
+              </w:rPr>
+              <w:t>i</w:t>
+            </w:r>
+            <w:proofErr w:type="spellEnd"/>
+            <w:r>
+              <w:rPr>
+                <w:rFonts w:ascii="Times New Roman" w:hAnsi="Times New Roman" w:cs="Times New Roman"/>
+              </w:rPr>
+              <w:t xml:space="preserve"> =&gt;</w:t>
+            </w:r>
+            <w:r>
+              <w:rPr>
+                <w:rFonts w:ascii="Times New Roman" w:hAnsi="Times New Roman" w:cs="Times New Roman" w:hint="eastAsia"/>
+              </w:rPr>
+              <w:t>插入的</w:t>
+            </w:r>
+            <w:r>
+              <w:rPr>
+                <w:rFonts w:ascii="Times New Roman" w:hAnsi="Times New Roman" w:cs="Times New Roman"/>
+              </w:rPr>
+              <w:t>index</w:t>
+            </w:r>
+            <w:r>
+              <w:rPr>
+                <w:rFonts w:ascii="Times New Roman" w:hAnsi="Times New Roman" w:cs="Times New Roman" w:hint="eastAsia"/>
+              </w:rPr>
+              <w:t>是</w:t>
+            </w:r>
+            <w:proofErr w:type="spellStart"/>
+            <w:r>
+              <w:rPr>
+                <w:rFonts w:ascii="Times New Roman" w:hAnsi="Times New Roman" w:cs="Times New Roman" w:hint="eastAsia"/>
+              </w:rPr>
+              <w:t>i</w:t>
+            </w:r>
+            <w:proofErr w:type="spellEnd"/>
+          </w:p>
+          <w:p>
+            <w:pPr>
+              <w:jc w:val="left"/>
+              <w:rPr>
+                <w:rFonts w:ascii="Times New Roman" w:hAnsi="Times New Roman" w:cs="Times New Roman" w:hint="eastAsia"/>
+              </w:rPr>
+            </w:pPr>
+            <w:r>
+              <w:rPr>
+                <w:rFonts w:ascii="Times New Roman" w:hAnsi="Times New Roman" w:cs="Times New Roman" w:hint="eastAsia"/>
+              </w:rPr>
+              <w:t xml:space="preserve">  2: </w:t>
+            </w:r>
+            <w:r>
+              <w:rPr>
+                <w:rFonts w:ascii="Times New Roman" w:hAnsi="Times New Roman" w:cs="Times New Roman"/>
+              </w:rPr>
+              <w:t xml:space="preserve">a[mid]&lt;=a[m]  =&gt;  low=mid+1=i+1,high=i+1  =&gt; </w:t>
+            </w:r>
+            <w:r>
+              <w:rPr>
+                <w:rFonts w:ascii="Times New Roman" w:hAnsi="Times New Roman" w:cs="Times New Roman" w:hint="eastAsia"/>
+              </w:rPr>
+              <w:t>最后剩下一个元素的情况</w:t>
+            </w:r>
+          </w:p>
+          <w:p>
+            <w:pPr>
+              <w:jc w:val="left"/>
+              <w:rPr>
+                <w:rFonts w:ascii="Times New Roman" w:hAnsi="Times New Roman" w:cs="Times New Roman"/>
+              </w:rPr>
+            </w:pPr>
+            <w:r>
+              <w:rPr>
+                <w:rFonts w:ascii="Times New Roman" w:hAnsi="Times New Roman" w:cs="Times New Roman" w:hint="eastAsia"/>
+              </w:rPr>
+              <w:t xml:space="preserve">2: </w:t>
+            </w:r>
+            <w:r>
+              <w:rPr>
+                <w:rFonts w:ascii="Times New Roman" w:hAnsi="Times New Roman" w:cs="Times New Roman" w:hint="eastAsia"/>
+              </w:rPr>
+              <w:t>最后剩下一个元素</w:t>
+            </w:r>
+            <w:r>
+              <w:rPr>
+                <w:rFonts w:ascii="Times New Roman" w:hAnsi="Times New Roman" w:cs="Times New Roman"/>
+              </w:rPr>
+              <w:t>a[</w:t>
+            </w:r>
+            <w:proofErr w:type="spellStart"/>
+            <w:r>
+              <w:rPr>
+                <w:rFonts w:ascii="Times New Roman" w:hAnsi="Times New Roman" w:cs="Times New Roman"/>
+              </w:rPr>
+              <w:t>i</w:t>
+            </w:r>
+            <w:proofErr w:type="spellEnd"/>
+            <w:r>
+              <w:rPr>
+                <w:rFonts w:ascii="Times New Roman" w:hAnsi="Times New Roman" w:cs="Times New Roman"/>
+              </w:rPr>
+              <w:t xml:space="preserve">]  =&gt; low = </w:t>
+            </w:r>
+            <w:proofErr w:type="spellStart"/>
+            <w:r>
+              <w:rPr>
+                <w:rFonts w:ascii="Times New Roman" w:hAnsi="Times New Roman" w:cs="Times New Roman"/>
+              </w:rPr>
+              <w:t>i</w:t>
+            </w:r>
+            <w:proofErr w:type="spellEnd"/>
+            <w:r>
+              <w:rPr>
+                <w:rFonts w:ascii="Times New Roman" w:hAnsi="Times New Roman" w:cs="Times New Roman"/>
+              </w:rPr>
+              <w:t>, high =</w:t>
+            </w:r>
+            <w:proofErr w:type="spellStart"/>
+            <w:r>
+              <w:rPr>
+                <w:rFonts w:ascii="Times New Roman" w:hAnsi="Times New Roman" w:cs="Times New Roman"/>
+              </w:rPr>
+              <w:t>i,mid</w:t>
+            </w:r>
+            <w:proofErr w:type="spellEnd"/>
+            <w:r>
+              <w:rPr>
+                <w:rFonts w:ascii="Times New Roman" w:hAnsi="Times New Roman" w:cs="Times New Roman"/>
+              </w:rPr>
+              <w:t>=</w:t>
+            </w:r>
+            <w:proofErr w:type="spellStart"/>
+            <w:r>
+              <w:rPr>
+                <w:rFonts w:ascii="Times New Roman" w:hAnsi="Times New Roman" w:cs="Times New Roman"/>
+              </w:rPr>
+              <w:t>i</w:t>
+            </w:r>
+            <w:proofErr w:type="spellEnd"/>
+          </w:p>
+          <w:p>
+            <w:pPr>
+              <w:jc w:val="left"/>
+              <w:rPr>
+                <w:rFonts w:ascii="Times New Roman" w:hAnsi="Times New Roman" w:cs="Times New Roman"/>
+              </w:rPr>
+            </w:pPr>
+            <w:r>
+              <w:rPr>
+                <w:rFonts w:ascii="Times New Roman" w:hAnsi="Times New Roman" w:cs="Times New Roman"/>
+              </w:rPr>
+              <w:t xml:space="preserve">  1: a[mid] &gt;a[m]  =&gt;  high = mid-1=i-1</w:t>
+            </w:r>
+            <w:r>
+              <w:rPr>
+                <w:rFonts w:ascii="Times New Roman" w:hAnsi="Times New Roman" w:cs="Times New Roman"/>
+              </w:rPr>
+              <w:t>, low=</w:t>
+            </w:r>
+            <w:proofErr w:type="spellStart"/>
+            <w:r>
+              <w:rPr>
+                <w:rFonts w:ascii="Times New Roman" w:hAnsi="Times New Roman" w:cs="Times New Roman"/>
+              </w:rPr>
+              <w:t>i</w:t>
+            </w:r>
+            <w:proofErr w:type="spellEnd"/>
+            <w:r>
+              <w:rPr>
+                <w:rFonts w:ascii="Times New Roman" w:hAnsi="Times New Roman" w:cs="Times New Roman"/>
+              </w:rPr>
+              <w:t xml:space="preserve">  =&gt;</w:t>
+            </w:r>
+            <w:r>
+              <w:rPr>
+                <w:rFonts w:ascii="Times New Roman" w:hAnsi="Times New Roman" w:cs="Times New Roman" w:hint="eastAsia"/>
+              </w:rPr>
+              <w:t>插入的</w:t>
+            </w:r>
+            <w:r>
+              <w:rPr>
+                <w:rFonts w:ascii="Times New Roman" w:hAnsi="Times New Roman" w:cs="Times New Roman"/>
+              </w:rPr>
+              <w:t>index</w:t>
+            </w:r>
+            <w:r>
+              <w:rPr>
+                <w:rFonts w:ascii="Times New Roman" w:hAnsi="Times New Roman" w:cs="Times New Roman" w:hint="eastAsia"/>
+              </w:rPr>
+              <w:t>是</w:t>
+            </w:r>
+            <w:proofErr w:type="spellStart"/>
+            <w:r>
+              <w:rPr>
+                <w:rFonts w:ascii="Times New Roman" w:hAnsi="Times New Roman" w:cs="Times New Roman" w:hint="eastAsia"/>
+              </w:rPr>
+              <w:t>i</w:t>
+            </w:r>
+            <w:proofErr w:type="spellEnd"/>
+          </w:p>
+          <w:p>
+            <w:pPr>
+              <w:jc w:val="left"/>
+              <w:rPr>
+                <w:rFonts w:hint="eastAsia"/>
+                <w:b/>
+              </w:rPr>
+            </w:pPr>
+            <w:r>
+              <w:rPr>
+                <w:rFonts w:ascii="Times New Roman" w:hAnsi="Times New Roman" w:cs="Times New Roman"/>
+              </w:rPr>
+              <w:t xml:space="preserve">  2: a[mid]&lt;=a[m]  =&gt;  low = mid</w:t>
+            </w:r>
+            <w:r>
+              <w:rPr>
+                <w:rFonts w:ascii="Times New Roman" w:hAnsi="Times New Roman" w:cs="Times New Roman"/>
+              </w:rPr>
+              <w:t xml:space="preserve">+1=i+1, high = </w:t>
+            </w:r>
+            <w:proofErr w:type="spellStart"/>
+            <w:r>
+              <w:rPr>
+                <w:rFonts w:ascii="Times New Roman" w:hAnsi="Times New Roman" w:cs="Times New Roman"/>
+              </w:rPr>
+              <w:t>i</w:t>
+            </w:r>
+            <w:proofErr w:type="spellEnd"/>
+            <w:r>
+              <w:rPr>
+                <w:rFonts w:ascii="Times New Roman" w:hAnsi="Times New Roman" w:cs="Times New Roman"/>
+              </w:rPr>
+              <w:t xml:space="preserve">  =&gt; </w:t>
+            </w:r>
+            <w:r>
+              <w:rPr>
+                <w:rFonts w:ascii="Times New Roman" w:hAnsi="Times New Roman" w:cs="Times New Roman" w:hint="eastAsia"/>
+              </w:rPr>
+              <w:t>插入的</w:t>
+            </w:r>
+            <w:r>
+              <w:rPr>
+                <w:rFonts w:ascii="Times New Roman" w:hAnsi="Times New Roman" w:cs="Times New Roman" w:hint="eastAsia"/>
+              </w:rPr>
+              <w:t>i</w:t>
+            </w:r>
+            <w:r>
+              <w:rPr>
+                <w:rFonts w:ascii="Times New Roman" w:hAnsi="Times New Roman" w:cs="Times New Roman"/>
+              </w:rPr>
+              <w:t>ndex</w:t>
+            </w:r>
+            <w:r>
+              <w:rPr>
+                <w:rFonts w:ascii="Times New Roman" w:hAnsi="Times New Roman" w:cs="Times New Roman" w:hint="eastAsia"/>
+              </w:rPr>
+              <w:t>是</w:t>
+            </w:r>
+            <w:r>
+              <w:rPr>
+                <w:rFonts w:ascii="Times New Roman" w:hAnsi="Times New Roman" w:cs="Times New Roman" w:hint="eastAsia"/>
+              </w:rPr>
+              <w:t>i+1</w:t>
+            </w:r>
+          </w:p>
+        </w:tc>
+      </w:tr>
+    </w:tbl>
+    <w:p>
+      <w:pPr>
+        <w:jc w:val="left"/>
+        <w:rPr>
+          <w:b/>
+        </w:rPr>
+      </w:pPr>
+    </w:p>
+    <w:p>
+      <w:pPr>
+        <w:jc w:val="left"/>
+      </w:pPr>
+    </w:p>
+    <w:p>
+      <w:pPr>
+        <w:jc w:val="left"/>
+        <w:rPr>
+          <w:rFonts w:hint="eastAsia"/>
+          <w:b/>
+          <w:color w:val="3366FF"/>
+        </w:rPr>
       </w:pPr>
     </w:p>
     <w:p>
@@ -1158,7 +1940,6 @@
               <w:jc w:val="left"/>
             </w:pPr>
             <w:r>
-              <w:lastRenderedPageBreak/>
               <w:t>{</w:t>
             </w:r>
           </w:p>
@@ -1826,7 +2607,6 @@
         <w:jc w:val="left"/>
       </w:pPr>
       <w:r>
-        <w:lastRenderedPageBreak/>
         <w:t xml:space="preserve"> </w:t>
       </w:r>
     </w:p>
@@ -7931,9 +8711,6 @@
     <w:p>
       <w:pPr>
         <w:jc w:val="left"/>
-        <w:rPr>
-          <w:rFonts w:hint="eastAsia"/>
-        </w:rPr>
       </w:pPr>
       <w:r>
         <w:rPr>
@@ -8213,19 +8990,13 @@
                 <w:rFonts w:ascii="Times New Roman" w:hAnsi="Times New Roman" w:cs="Times New Roman"/>
               </w:rPr>
             </w:pPr>
+            <w:proofErr w:type="spellStart"/>
             <w:proofErr w:type="gramStart"/>
             <w:r>
               <w:rPr>
                 <w:rFonts w:ascii="Times New Roman" w:hAnsi="Times New Roman" w:cs="Times New Roman"/>
               </w:rPr>
-              <w:t>i</w:t>
-            </w:r>
-            <w:proofErr w:type="spellStart"/>
-            <w:r>
-              <w:rPr>
-                <w:rFonts w:ascii="Times New Roman" w:hAnsi="Times New Roman" w:cs="Times New Roman"/>
-              </w:rPr>
-              <w:t>nt</w:t>
+              <w:t>int</w:t>
             </w:r>
             <w:proofErr w:type="spellEnd"/>
             <w:proofErr w:type="gramEnd"/>
@@ -9075,7 +9846,7 @@
             <w:pPr>
               <w:jc w:val="left"/>
               <w:rPr>
-                <w:rFonts w:ascii="Times New Roman" w:hAnsi="Times New Roman" w:cs="Times New Roman" w:hint="eastAsia"/>
+                <w:rFonts w:ascii="Times New Roman" w:hAnsi="Times New Roman" w:cs="Times New Roman"/>
               </w:rPr>
             </w:pPr>
             <w:r>
@@ -9683,7 +10454,7 @@
             <w:pPr>
               <w:jc w:val="left"/>
               <w:rPr>
-                <w:rFonts w:ascii="Times New Roman" w:hAnsi="Times New Roman" w:cs="Times New Roman" w:hint="eastAsia"/>
+                <w:rFonts w:ascii="Times New Roman" w:hAnsi="Times New Roman" w:cs="Times New Roman"/>
               </w:rPr>
             </w:pPr>
             <w:r>
@@ -9696,9 +10467,6 @@
           <w:p>
             <w:pPr>
               <w:jc w:val="left"/>
-              <w:rPr>
-                <w:rFonts w:hint="eastAsia"/>
-              </w:rPr>
             </w:pPr>
             <w:r>
               <w:rPr>
@@ -9900,9 +10668,6 @@
           <w:p>
             <w:pPr>
               <w:jc w:val="left"/>
-              <w:rPr>
-                <w:rFonts w:hint="eastAsia"/>
-              </w:rPr>
             </w:pPr>
             <w:r>
               <w:t>如果</w:t>
@@ -9987,9 +10752,6 @@
     <w:p>
       <w:pPr>
         <w:jc w:val="left"/>
-        <w:rPr>
-          <w:rFonts w:hint="eastAsia"/>
-        </w:rPr>
       </w:pPr>
       <w:r>
         <w:rPr>
@@ -10046,9 +10808,6 @@
           <w:p>
             <w:pPr>
               <w:jc w:val="left"/>
-              <w:rPr>
-                <w:rFonts w:hint="eastAsia"/>
-              </w:rPr>
             </w:pPr>
             <w:r>
               <w:rPr>
@@ -10078,12 +10837,6 @@
               <w:gridCol w:w="3440"/>
             </w:tblGrid>
             <w:tr>
-              <w:tblPrEx>
-                <w:tblCellMar>
-                  <w:top w:w="0" w:type="dxa"/>
-                  <w:bottom w:w="0" w:type="dxa"/>
-                </w:tblCellMar>
-              </w:tblPrEx>
               <w:tc>
                 <w:tcPr>
                   <w:tcW w:w="560" w:type="dxa"/>
@@ -10096,9 +10849,6 @@
                     <w:autoSpaceDN w:val="0"/>
                     <w:adjustRightInd w:val="0"/>
                     <w:jc w:val="right"/>
-                    <w:rPr>
-                      <w:rFonts w:hint="eastAsia"/>
-                    </w:rPr>
                   </w:pPr>
                 </w:p>
                 <w:p>
@@ -10108,9 +10858,6 @@
                     <w:autoSpaceDN w:val="0"/>
                     <w:adjustRightInd w:val="0"/>
                     <w:jc w:val="right"/>
-                    <w:rPr>
-                      <w:rFonts w:hint="eastAsia"/>
-                    </w:rPr>
                   </w:pPr>
                 </w:p>
                 <w:p>
@@ -10120,9 +10867,6 @@
                     <w:autoSpaceDN w:val="0"/>
                     <w:adjustRightInd w:val="0"/>
                     <w:jc w:val="right"/>
-                    <w:rPr>
-                      <w:rFonts w:hint="eastAsia"/>
-                    </w:rPr>
                   </w:pPr>
                 </w:p>
               </w:tc>
@@ -10182,9 +10926,6 @@
                     <w:autoSpaceDN w:val="0"/>
                     <w:adjustRightInd w:val="0"/>
                     <w:jc w:val="left"/>
-                    <w:rPr>
-                      <w:rFonts w:hint="eastAsia"/>
-                    </w:rPr>
                   </w:pPr>
                   <w:proofErr w:type="gramStart"/>
                   <w:r>
@@ -10207,9 +10948,6 @@
                     <w:autoSpaceDN w:val="0"/>
                     <w:adjustRightInd w:val="0"/>
                     <w:jc w:val="left"/>
-                    <w:rPr>
-                      <w:rFonts w:hint="eastAsia"/>
-                    </w:rPr>
                   </w:pPr>
                 </w:p>
               </w:tc>
@@ -10218,9 +10956,6 @@
           <w:p>
             <w:pPr>
               <w:jc w:val="left"/>
-              <w:rPr>
-                <w:rFonts w:hint="eastAsia"/>
-              </w:rPr>
             </w:pPr>
             <w:r>
               <w:rPr>
@@ -10365,15 +11100,10 @@
             <w:r>
               <w:t>;</w:t>
             </w:r>
-            <w:bookmarkStart w:id="0" w:name="_GoBack"/>
-            <w:bookmarkEnd w:id="0"/>
-          </w:p>
-          <w:p>
-            <w:pPr>
-              <w:jc w:val="left"/>
-              <w:rPr>
-                <w:rFonts w:hint="eastAsia"/>
-              </w:rPr>
+          </w:p>
+          <w:p>
+            <w:pPr>
+              <w:jc w:val="left"/>
             </w:pPr>
             <w:r>
               <w:rPr>
@@ -10415,9 +11145,6 @@
     <w:p>
       <w:pPr>
         <w:jc w:val="left"/>
-        <w:rPr>
-          <w:rFonts w:hint="eastAsia"/>
-        </w:rPr>
       </w:pPr>
     </w:p>
     <w:p>

</xml_diff>

<commit_message>
add bit map sort, analysis about the advantage and disadvantages of this method
</commit_message>
<xml_diff>
--- a/algorithms_and _data_structures/lintcode_一些总结.docx
+++ b/algorithms_and _data_structures/lintcode_一些总结.docx
@@ -753,7 +753,6 @@
       <w:pPr>
         <w:jc w:val="left"/>
         <w:rPr>
-          <w:rFonts w:hint="eastAsia"/>
           <w:b/>
         </w:rPr>
       </w:pPr>
@@ -799,97 +798,89 @@
             <w:pPr>
               <w:jc w:val="left"/>
               <w:rPr>
+                <w:rFonts w:ascii="Times New Roman" w:hAnsi="Times New Roman" w:cs="Times New Roman"/>
+              </w:rPr>
+            </w:pPr>
+            <w:r>
+              <w:rPr>
                 <w:rFonts w:ascii="Times New Roman" w:hAnsi="Times New Roman" w:cs="Times New Roman" w:hint="eastAsia"/>
               </w:rPr>
-            </w:pPr>
+              <w:t>在有序的数组内插入元素使用二分法，复杂度是</w:t>
+            </w:r>
+            <w:r>
+              <w:rPr>
+                <w:rFonts w:ascii="Times New Roman" w:hAnsi="Times New Roman" w:cs="Times New Roman"/>
+              </w:rPr>
+              <w:t>O(</w:t>
+            </w:r>
+            <w:proofErr w:type="spellStart"/>
+            <w:r>
+              <w:rPr>
+                <w:rFonts w:ascii="Times New Roman" w:hAnsi="Times New Roman" w:cs="Times New Roman"/>
+              </w:rPr>
+              <w:t>logn</w:t>
+            </w:r>
+            <w:proofErr w:type="spellEnd"/>
+            <w:r>
+              <w:rPr>
+                <w:rFonts w:ascii="Times New Roman" w:hAnsi="Times New Roman" w:cs="Times New Roman"/>
+              </w:rPr>
+              <w:t>),</w:t>
+            </w:r>
             <w:r>
               <w:rPr>
                 <w:rFonts w:ascii="Times New Roman" w:hAnsi="Times New Roman" w:cs="Times New Roman" w:hint="eastAsia"/>
               </w:rPr>
-              <w:t>在有序的数组内插入元素使用二分法，复杂度是</w:t>
-            </w:r>
-            <w:r>
-              <w:rPr>
-                <w:rFonts w:ascii="Times New Roman" w:hAnsi="Times New Roman" w:cs="Times New Roman"/>
-              </w:rPr>
-              <w:t>O(</w:t>
-            </w:r>
-            <w:proofErr w:type="spellStart"/>
-            <w:r>
-              <w:rPr>
-                <w:rFonts w:ascii="Times New Roman" w:hAnsi="Times New Roman" w:cs="Times New Roman"/>
-              </w:rPr>
-              <w:t>logn</w:t>
-            </w:r>
-            <w:proofErr w:type="spellEnd"/>
-            <w:r>
-              <w:rPr>
-                <w:rFonts w:ascii="Times New Roman" w:hAnsi="Times New Roman" w:cs="Times New Roman"/>
-              </w:rPr>
-              <w:t>),</w:t>
-            </w:r>
+              <w:t>例如：</w:t>
+            </w:r>
+          </w:p>
+          <w:p>
+            <w:pPr>
+              <w:jc w:val="left"/>
+              <w:rPr>
+                <w:rFonts w:ascii="Times New Roman" w:hAnsi="Times New Roman" w:cs="Times New Roman"/>
+              </w:rPr>
+            </w:pPr>
             <w:r>
               <w:rPr>
                 <w:rFonts w:ascii="Times New Roman" w:hAnsi="Times New Roman" w:cs="Times New Roman" w:hint="eastAsia"/>
               </w:rPr>
-              <w:t>例如：</w:t>
-            </w:r>
-          </w:p>
-          <w:p>
-            <w:pPr>
-              <w:jc w:val="left"/>
+              <w:t>数组</w:t>
+            </w:r>
+            <w:r>
+              <w:rPr>
+                <w:rFonts w:ascii="Times New Roman" w:hAnsi="Times New Roman" w:cs="Times New Roman"/>
+              </w:rPr>
+              <w:t>a[0],a[1],a[2],a[3]…a[m],a[m+1],</w:t>
+            </w:r>
+            <w:r>
               <w:rPr>
                 <w:rFonts w:ascii="Times New Roman" w:hAnsi="Times New Roman" w:cs="Times New Roman" w:hint="eastAsia"/>
               </w:rPr>
-            </w:pPr>
+              <w:t>其中</w:t>
+            </w:r>
+            <w:r>
+              <w:rPr>
+                <w:rFonts w:ascii="Times New Roman" w:hAnsi="Times New Roman" w:cs="Times New Roman"/>
+              </w:rPr>
+              <w:t>a[0]~a[m]</w:t>
+            </w:r>
             <w:r>
               <w:rPr>
                 <w:rFonts w:ascii="Times New Roman" w:hAnsi="Times New Roman" w:cs="Times New Roman" w:hint="eastAsia"/>
               </w:rPr>
-              <w:t>数组</w:t>
-            </w:r>
-            <w:r>
-              <w:rPr>
-                <w:rFonts w:ascii="Times New Roman" w:hAnsi="Times New Roman" w:cs="Times New Roman"/>
-              </w:rPr>
-              <w:t>a[0],a[1],a[2],a[3]…a[m],a[m+1],</w:t>
+              <w:t>是有序的，将</w:t>
+            </w:r>
+            <w:r>
+              <w:rPr>
+                <w:rFonts w:ascii="Times New Roman" w:hAnsi="Times New Roman" w:cs="Times New Roman"/>
+              </w:rPr>
+              <w:t>a[m+1]</w:t>
             </w:r>
             <w:r>
               <w:rPr>
                 <w:rFonts w:ascii="Times New Roman" w:hAnsi="Times New Roman" w:cs="Times New Roman" w:hint="eastAsia"/>
               </w:rPr>
-              <w:t>其</w:t>
-            </w:r>
-            <w:bookmarkStart w:id="0" w:name="_GoBack"/>
-            <w:bookmarkEnd w:id="0"/>
-            <w:r>
-              <w:rPr>
-                <w:rFonts w:ascii="Times New Roman" w:hAnsi="Times New Roman" w:cs="Times New Roman" w:hint="eastAsia"/>
-              </w:rPr>
-              <w:t>中</w:t>
-            </w:r>
-            <w:r>
-              <w:rPr>
-                <w:rFonts w:ascii="Times New Roman" w:hAnsi="Times New Roman" w:cs="Times New Roman"/>
-              </w:rPr>
-              <w:t>a[0]~a[m]</w:t>
-            </w:r>
-            <w:r>
-              <w:rPr>
-                <w:rFonts w:ascii="Times New Roman" w:hAnsi="Times New Roman" w:cs="Times New Roman" w:hint="eastAsia"/>
-              </w:rPr>
-              <w:t>是有序的，将</w:t>
-            </w:r>
-            <w:r>
-              <w:rPr>
-                <w:rFonts w:ascii="Times New Roman" w:hAnsi="Times New Roman" w:cs="Times New Roman"/>
-              </w:rPr>
-              <w:t>a[m+1]</w:t>
-            </w:r>
-            <w:r>
-              <w:rPr>
-                <w:rFonts w:ascii="Times New Roman" w:hAnsi="Times New Roman" w:cs="Times New Roman" w:hint="eastAsia"/>
-              </w:rPr>
               <w:t>插入其中，代码的一般的架构是：</w:t>
             </w:r>
           </w:p>
@@ -1103,7 +1094,7 @@
             <w:pPr>
               <w:jc w:val="left"/>
               <w:rPr>
-                <w:rFonts w:ascii="Times New Roman" w:hAnsi="Times New Roman" w:cs="Times New Roman" w:hint="eastAsia"/>
+                <w:rFonts w:ascii="Times New Roman" w:hAnsi="Times New Roman" w:cs="Times New Roman"/>
               </w:rPr>
             </w:pPr>
             <w:r>
@@ -1233,33 +1224,195 @@
             <w:pPr>
               <w:jc w:val="left"/>
               <w:rPr>
+                <w:rFonts w:ascii="Times New Roman" w:hAnsi="Times New Roman" w:cs="Times New Roman"/>
+              </w:rPr>
+            </w:pPr>
+            <w:r>
+              <w:rPr>
+                <w:rFonts w:ascii="Times New Roman" w:hAnsi="Times New Roman" w:cs="Times New Roman"/>
+              </w:rPr>
+              <w:t xml:space="preserve">  1: a[mid]&gt;a[m] =&gt; high=mid-1=i-1,low = </w:t>
+            </w:r>
+            <w:proofErr w:type="spellStart"/>
+            <w:r>
+              <w:rPr>
+                <w:rFonts w:ascii="Times New Roman" w:hAnsi="Times New Roman" w:cs="Times New Roman"/>
+              </w:rPr>
+              <w:t>i</w:t>
+            </w:r>
+            <w:proofErr w:type="spellEnd"/>
+            <w:r>
+              <w:rPr>
+                <w:rFonts w:ascii="Times New Roman" w:hAnsi="Times New Roman" w:cs="Times New Roman"/>
+              </w:rPr>
+              <w:t xml:space="preserve"> =&gt;</w:t>
+            </w:r>
+            <w:r>
+              <w:rPr>
                 <w:rFonts w:ascii="Times New Roman" w:hAnsi="Times New Roman" w:cs="Times New Roman" w:hint="eastAsia"/>
               </w:rPr>
-            </w:pPr>
-            <w:r>
-              <w:rPr>
-                <w:rFonts w:ascii="Times New Roman" w:hAnsi="Times New Roman" w:cs="Times New Roman"/>
-              </w:rPr>
-              <w:t xml:space="preserve">  1: a[mid]&gt;a[m] =&gt; high=mid-1=i-1,low = </w:t>
-            </w:r>
-            <w:proofErr w:type="spellStart"/>
-            <w:r>
-              <w:rPr>
-                <w:rFonts w:ascii="Times New Roman" w:hAnsi="Times New Roman" w:cs="Times New Roman"/>
+              <w:t>插入的</w:t>
+            </w:r>
+            <w:r>
+              <w:rPr>
+                <w:rFonts w:ascii="Times New Roman" w:hAnsi="Times New Roman" w:cs="Times New Roman"/>
+              </w:rPr>
+              <w:t>index</w:t>
+            </w:r>
+            <w:r>
+              <w:rPr>
+                <w:rFonts w:ascii="Times New Roman" w:hAnsi="Times New Roman" w:cs="Times New Roman" w:hint="eastAsia"/>
+              </w:rPr>
+              <w:t>是</w:t>
+            </w:r>
+            <w:proofErr w:type="spellStart"/>
+            <w:r>
+              <w:rPr>
+                <w:rFonts w:ascii="Times New Roman" w:hAnsi="Times New Roman" w:cs="Times New Roman" w:hint="eastAsia"/>
               </w:rPr>
               <w:t>i</w:t>
             </w:r>
             <w:proofErr w:type="spellEnd"/>
-            <w:r>
-              <w:rPr>
-                <w:rFonts w:ascii="Times New Roman" w:hAnsi="Times New Roman" w:cs="Times New Roman"/>
-              </w:rPr>
-              <w:t xml:space="preserve"> =&gt;</w:t>
-            </w:r>
+          </w:p>
+          <w:p>
+            <w:pPr>
+              <w:jc w:val="left"/>
+              <w:rPr>
+                <w:rFonts w:ascii="Times New Roman" w:hAnsi="Times New Roman" w:cs="Times New Roman"/>
+              </w:rPr>
+            </w:pPr>
             <w:r>
               <w:rPr>
                 <w:rFonts w:ascii="Times New Roman" w:hAnsi="Times New Roman" w:cs="Times New Roman" w:hint="eastAsia"/>
               </w:rPr>
+              <w:t xml:space="preserve">  2: </w:t>
+            </w:r>
+            <w:r>
+              <w:rPr>
+                <w:rFonts w:ascii="Times New Roman" w:hAnsi="Times New Roman" w:cs="Times New Roman"/>
+              </w:rPr>
+              <w:t xml:space="preserve">a[mid]&lt;=a[m]  =&gt;  low=mid+1=i+1,high=i+1  =&gt; </w:t>
+            </w:r>
+            <w:r>
+              <w:rPr>
+                <w:rFonts w:ascii="Times New Roman" w:hAnsi="Times New Roman" w:cs="Times New Roman" w:hint="eastAsia"/>
+              </w:rPr>
+              <w:t>最后剩下一个元素的情况</w:t>
+            </w:r>
+          </w:p>
+          <w:p>
+            <w:pPr>
+              <w:jc w:val="left"/>
+              <w:rPr>
+                <w:rFonts w:ascii="Times New Roman" w:hAnsi="Times New Roman" w:cs="Times New Roman"/>
+              </w:rPr>
+            </w:pPr>
+            <w:r>
+              <w:rPr>
+                <w:rFonts w:ascii="Times New Roman" w:hAnsi="Times New Roman" w:cs="Times New Roman" w:hint="eastAsia"/>
+              </w:rPr>
+              <w:t xml:space="preserve">2: </w:t>
+            </w:r>
+            <w:r>
+              <w:rPr>
+                <w:rFonts w:ascii="Times New Roman" w:hAnsi="Times New Roman" w:cs="Times New Roman" w:hint="eastAsia"/>
+              </w:rPr>
+              <w:t>最后剩下一个元素</w:t>
+            </w:r>
+            <w:r>
+              <w:rPr>
+                <w:rFonts w:ascii="Times New Roman" w:hAnsi="Times New Roman" w:cs="Times New Roman"/>
+              </w:rPr>
+              <w:t>a[</w:t>
+            </w:r>
+            <w:proofErr w:type="spellStart"/>
+            <w:r>
+              <w:rPr>
+                <w:rFonts w:ascii="Times New Roman" w:hAnsi="Times New Roman" w:cs="Times New Roman"/>
+              </w:rPr>
+              <w:t>i</w:t>
+            </w:r>
+            <w:proofErr w:type="spellEnd"/>
+            <w:r>
+              <w:rPr>
+                <w:rFonts w:ascii="Times New Roman" w:hAnsi="Times New Roman" w:cs="Times New Roman"/>
+              </w:rPr>
+              <w:t xml:space="preserve">]  =&gt; low = </w:t>
+            </w:r>
+            <w:proofErr w:type="spellStart"/>
+            <w:r>
+              <w:rPr>
+                <w:rFonts w:ascii="Times New Roman" w:hAnsi="Times New Roman" w:cs="Times New Roman"/>
+              </w:rPr>
+              <w:t>i</w:t>
+            </w:r>
+            <w:proofErr w:type="spellEnd"/>
+            <w:r>
+              <w:rPr>
+                <w:rFonts w:ascii="Times New Roman" w:hAnsi="Times New Roman" w:cs="Times New Roman"/>
+              </w:rPr>
+              <w:t>, high =</w:t>
+            </w:r>
+            <w:proofErr w:type="spellStart"/>
+            <w:r>
+              <w:rPr>
+                <w:rFonts w:ascii="Times New Roman" w:hAnsi="Times New Roman" w:cs="Times New Roman"/>
+              </w:rPr>
+              <w:t>i,mid</w:t>
+            </w:r>
+            <w:proofErr w:type="spellEnd"/>
+            <w:r>
+              <w:rPr>
+                <w:rFonts w:ascii="Times New Roman" w:hAnsi="Times New Roman" w:cs="Times New Roman"/>
+              </w:rPr>
+              <w:t>=</w:t>
+            </w:r>
+            <w:proofErr w:type="spellStart"/>
+            <w:r>
+              <w:rPr>
+                <w:rFonts w:ascii="Times New Roman" w:hAnsi="Times New Roman" w:cs="Times New Roman"/>
+              </w:rPr>
+              <w:t>i</w:t>
+            </w:r>
+            <w:proofErr w:type="spellEnd"/>
+          </w:p>
+          <w:p>
+            <w:pPr>
+              <w:jc w:val="left"/>
+              <w:rPr>
+                <w:rFonts w:ascii="Times New Roman" w:hAnsi="Times New Roman" w:cs="Times New Roman"/>
+              </w:rPr>
+            </w:pPr>
+            <w:r>
+              <w:rPr>
+                <w:rFonts w:ascii="Times New Roman" w:hAnsi="Times New Roman" w:cs="Times New Roman"/>
+              </w:rPr>
+              <w:t xml:space="preserve">  1: a[mid] &gt;a[m]  =&gt;  high = mid-1=i-1</w:t>
+            </w:r>
+            <w:r>
+              <w:rPr>
+                <w:rFonts w:ascii="Times New Roman" w:hAnsi="Times New Roman" w:cs="Times New Roman"/>
+              </w:rPr>
+              <w:t>, low=</w:t>
+            </w:r>
+            <w:proofErr w:type="spellStart"/>
+            <w:r>
+              <w:rPr>
+                <w:rFonts w:ascii="Times New Roman" w:hAnsi="Times New Roman" w:cs="Times New Roman"/>
+              </w:rPr>
+              <w:t>i</w:t>
+            </w:r>
+            <w:proofErr w:type="spellEnd"/>
+            <w:r>
+              <w:rPr>
+                <w:rFonts w:ascii="Times New Roman" w:hAnsi="Times New Roman" w:cs="Times New Roman"/>
+              </w:rPr>
+              <w:t xml:space="preserve">  =&gt;</w:t>
+            </w:r>
+            <w:r>
+              <w:rPr>
+                <w:rFonts w:ascii="Times New Roman" w:hAnsi="Times New Roman" w:cs="Times New Roman" w:hint="eastAsia"/>
+              </w:rPr>
               <w:t>插入的</w:t>
             </w:r>
             <w:r>
@@ -1287,169 +1440,6 @@
             <w:pPr>
               <w:jc w:val="left"/>
               <w:rPr>
-                <w:rFonts w:ascii="Times New Roman" w:hAnsi="Times New Roman" w:cs="Times New Roman" w:hint="eastAsia"/>
-              </w:rPr>
-            </w:pPr>
-            <w:r>
-              <w:rPr>
-                <w:rFonts w:ascii="Times New Roman" w:hAnsi="Times New Roman" w:cs="Times New Roman" w:hint="eastAsia"/>
-              </w:rPr>
-              <w:t xml:space="preserve">  2: </w:t>
-            </w:r>
-            <w:r>
-              <w:rPr>
-                <w:rFonts w:ascii="Times New Roman" w:hAnsi="Times New Roman" w:cs="Times New Roman"/>
-              </w:rPr>
-              <w:t xml:space="preserve">a[mid]&lt;=a[m]  =&gt;  low=mid+1=i+1,high=i+1  =&gt; </w:t>
-            </w:r>
-            <w:r>
-              <w:rPr>
-                <w:rFonts w:ascii="Times New Roman" w:hAnsi="Times New Roman" w:cs="Times New Roman" w:hint="eastAsia"/>
-              </w:rPr>
-              <w:t>最后剩下一个元素的情况</w:t>
-            </w:r>
-          </w:p>
-          <w:p>
-            <w:pPr>
-              <w:jc w:val="left"/>
-              <w:rPr>
-                <w:rFonts w:ascii="Times New Roman" w:hAnsi="Times New Roman" w:cs="Times New Roman"/>
-              </w:rPr>
-            </w:pPr>
-            <w:r>
-              <w:rPr>
-                <w:rFonts w:ascii="Times New Roman" w:hAnsi="Times New Roman" w:cs="Times New Roman" w:hint="eastAsia"/>
-              </w:rPr>
-              <w:t xml:space="preserve">2: </w:t>
-            </w:r>
-            <w:r>
-              <w:rPr>
-                <w:rFonts w:ascii="Times New Roman" w:hAnsi="Times New Roman" w:cs="Times New Roman" w:hint="eastAsia"/>
-              </w:rPr>
-              <w:t>最后剩下一个元素</w:t>
-            </w:r>
-            <w:r>
-              <w:rPr>
-                <w:rFonts w:ascii="Times New Roman" w:hAnsi="Times New Roman" w:cs="Times New Roman"/>
-              </w:rPr>
-              <w:t>a[</w:t>
-            </w:r>
-            <w:proofErr w:type="spellStart"/>
-            <w:r>
-              <w:rPr>
-                <w:rFonts w:ascii="Times New Roman" w:hAnsi="Times New Roman" w:cs="Times New Roman"/>
-              </w:rPr>
-              <w:t>i</w:t>
-            </w:r>
-            <w:proofErr w:type="spellEnd"/>
-            <w:r>
-              <w:rPr>
-                <w:rFonts w:ascii="Times New Roman" w:hAnsi="Times New Roman" w:cs="Times New Roman"/>
-              </w:rPr>
-              <w:t xml:space="preserve">]  =&gt; low = </w:t>
-            </w:r>
-            <w:proofErr w:type="spellStart"/>
-            <w:r>
-              <w:rPr>
-                <w:rFonts w:ascii="Times New Roman" w:hAnsi="Times New Roman" w:cs="Times New Roman"/>
-              </w:rPr>
-              <w:t>i</w:t>
-            </w:r>
-            <w:proofErr w:type="spellEnd"/>
-            <w:r>
-              <w:rPr>
-                <w:rFonts w:ascii="Times New Roman" w:hAnsi="Times New Roman" w:cs="Times New Roman"/>
-              </w:rPr>
-              <w:t>, high =</w:t>
-            </w:r>
-            <w:proofErr w:type="spellStart"/>
-            <w:r>
-              <w:rPr>
-                <w:rFonts w:ascii="Times New Roman" w:hAnsi="Times New Roman" w:cs="Times New Roman"/>
-              </w:rPr>
-              <w:t>i,mid</w:t>
-            </w:r>
-            <w:proofErr w:type="spellEnd"/>
-            <w:r>
-              <w:rPr>
-                <w:rFonts w:ascii="Times New Roman" w:hAnsi="Times New Roman" w:cs="Times New Roman"/>
-              </w:rPr>
-              <w:t>=</w:t>
-            </w:r>
-            <w:proofErr w:type="spellStart"/>
-            <w:r>
-              <w:rPr>
-                <w:rFonts w:ascii="Times New Roman" w:hAnsi="Times New Roman" w:cs="Times New Roman"/>
-              </w:rPr>
-              <w:t>i</w:t>
-            </w:r>
-            <w:proofErr w:type="spellEnd"/>
-          </w:p>
-          <w:p>
-            <w:pPr>
-              <w:jc w:val="left"/>
-              <w:rPr>
-                <w:rFonts w:ascii="Times New Roman" w:hAnsi="Times New Roman" w:cs="Times New Roman"/>
-              </w:rPr>
-            </w:pPr>
-            <w:r>
-              <w:rPr>
-                <w:rFonts w:ascii="Times New Roman" w:hAnsi="Times New Roman" w:cs="Times New Roman"/>
-              </w:rPr>
-              <w:t xml:space="preserve">  1: a[mid] &gt;a[m]  =&gt;  high = mid-1=i-1</w:t>
-            </w:r>
-            <w:r>
-              <w:rPr>
-                <w:rFonts w:ascii="Times New Roman" w:hAnsi="Times New Roman" w:cs="Times New Roman"/>
-              </w:rPr>
-              <w:t>, low=</w:t>
-            </w:r>
-            <w:proofErr w:type="spellStart"/>
-            <w:r>
-              <w:rPr>
-                <w:rFonts w:ascii="Times New Roman" w:hAnsi="Times New Roman" w:cs="Times New Roman"/>
-              </w:rPr>
-              <w:t>i</w:t>
-            </w:r>
-            <w:proofErr w:type="spellEnd"/>
-            <w:r>
-              <w:rPr>
-                <w:rFonts w:ascii="Times New Roman" w:hAnsi="Times New Roman" w:cs="Times New Roman"/>
-              </w:rPr>
-              <w:t xml:space="preserve">  =&gt;</w:t>
-            </w:r>
-            <w:r>
-              <w:rPr>
-                <w:rFonts w:ascii="Times New Roman" w:hAnsi="Times New Roman" w:cs="Times New Roman" w:hint="eastAsia"/>
-              </w:rPr>
-              <w:t>插入的</w:t>
-            </w:r>
-            <w:r>
-              <w:rPr>
-                <w:rFonts w:ascii="Times New Roman" w:hAnsi="Times New Roman" w:cs="Times New Roman"/>
-              </w:rPr>
-              <w:t>index</w:t>
-            </w:r>
-            <w:r>
-              <w:rPr>
-                <w:rFonts w:ascii="Times New Roman" w:hAnsi="Times New Roman" w:cs="Times New Roman" w:hint="eastAsia"/>
-              </w:rPr>
-              <w:t>是</w:t>
-            </w:r>
-            <w:proofErr w:type="spellStart"/>
-            <w:r>
-              <w:rPr>
-                <w:rFonts w:ascii="Times New Roman" w:hAnsi="Times New Roman" w:cs="Times New Roman" w:hint="eastAsia"/>
-              </w:rPr>
-              <w:t>i</w:t>
-            </w:r>
-            <w:proofErr w:type="spellEnd"/>
-          </w:p>
-          <w:p>
-            <w:pPr>
-              <w:jc w:val="left"/>
-              <w:rPr>
-                <w:rFonts w:hint="eastAsia"/>
                 <w:b/>
               </w:rPr>
             </w:pPr>
@@ -1530,7 +1520,6 @@
       <w:pPr>
         <w:jc w:val="left"/>
         <w:rPr>
-          <w:rFonts w:hint="eastAsia"/>
           <w:b/>
           <w:color w:val="3366FF"/>
         </w:rPr>
@@ -11142,6 +11131,343 @@
         </w:tc>
       </w:tr>
     </w:tbl>
+    <w:p>
+      <w:pPr>
+        <w:jc w:val="left"/>
+      </w:pPr>
+      <w:r>
+        <w:rPr>
+          <w:rFonts w:hint="eastAsia"/>
+          <w:b/>
+          <w:color w:val="3366FF"/>
+        </w:rPr>
+        <w:t>关于</w:t>
+      </w:r>
+      <w:r>
+        <w:rPr>
+          <w:rFonts w:hint="eastAsia"/>
+          <w:b/>
+          <w:color w:val="3366FF"/>
+        </w:rPr>
+        <w:t>位图排序</w:t>
+      </w:r>
+      <w:r>
+        <w:rPr>
+          <w:b/>
+          <w:color w:val="3366FF"/>
+        </w:rPr>
+        <w:t>(bit map)</w:t>
+      </w:r>
+      <w:r>
+        <w:rPr>
+          <w:rFonts w:hint="eastAsia"/>
+        </w:rPr>
+        <w:t>：</w:t>
+      </w:r>
+    </w:p>
+    <w:tbl>
+      <w:tblPr>
+        <w:tblStyle w:val="a6"/>
+        <w:tblW w:w="0" w:type="auto"/>
+        <w:tblLook w:val="04A0" w:firstRow="1" w:lastRow="0" w:firstColumn="1" w:lastColumn="0" w:noHBand="0" w:noVBand="1"/>
+      </w:tblPr>
+      <w:tblGrid>
+        <w:gridCol w:w="8516"/>
+      </w:tblGrid>
+      <w:tr>
+        <w:tc>
+          <w:tcPr>
+            <w:tcW w:w="8516" w:type="dxa"/>
+          </w:tcPr>
+          <w:p>
+            <w:pPr>
+              <w:jc w:val="left"/>
+              <w:rPr>
+                <w:rFonts w:hint="eastAsia"/>
+              </w:rPr>
+            </w:pPr>
+            <w:r>
+              <w:rPr>
+                <w:rFonts w:hint="eastAsia"/>
+              </w:rPr>
+              <w:t>优点：</w:t>
+            </w:r>
+            <w:r>
+              <w:t>这种排序方法是通过牺牲空间效率来追求时间效率（线性时间）以达到时间</w:t>
+            </w:r>
+            <w:r>
+              <w:t>-</w:t>
+            </w:r>
+            <w:r>
+              <w:t>空间折中与双赢的目的</w:t>
+            </w:r>
+          </w:p>
+          <w:p>
+            <w:pPr>
+              <w:jc w:val="left"/>
+              <w:rPr>
+                <w:rFonts w:hint="eastAsia"/>
+              </w:rPr>
+            </w:pPr>
+          </w:p>
+          <w:p>
+            <w:pPr>
+              <w:rPr>
+                <w:rFonts w:hint="eastAsia"/>
+              </w:rPr>
+            </w:pPr>
+            <w:r>
+              <w:rPr>
+                <w:rFonts w:hint="eastAsia"/>
+              </w:rPr>
+              <w:t>缺点：</w:t>
+            </w:r>
+            <w:proofErr w:type="spellStart"/>
+            <w:r>
+              <w:t>这种排序方法对输入的数据是有比较严格的要求</w:t>
+            </w:r>
+            <w:proofErr w:type="spellEnd"/>
+            <w:r>
+              <w:t>(</w:t>
+            </w:r>
+            <w:proofErr w:type="spellStart"/>
+            <w:r>
+              <w:rPr>
+                <w:color w:val="FF6600"/>
+              </w:rPr>
+              <w:t>数据不能重复，大致知道数据的范围</w:t>
+            </w:r>
+            <w:proofErr w:type="spellEnd"/>
+            <w:r>
+              <w:t>)</w:t>
+            </w:r>
+            <w:r>
+              <w:rPr>
+                <w:rFonts w:hint="eastAsia"/>
+              </w:rPr>
+              <w:t>，而且要求输入的数据需要是</w:t>
+            </w:r>
+            <w:r>
+              <w:rPr>
+                <w:rFonts w:hint="eastAsia"/>
+                <w:color w:val="FF6600"/>
+              </w:rPr>
+              <w:t>均匀的且密集的</w:t>
+            </w:r>
+            <w:r>
+              <w:rPr>
+                <w:rFonts w:hint="eastAsia"/>
+              </w:rPr>
+              <w:t>，不然的话空间效率就很低。</w:t>
+            </w:r>
+          </w:p>
+          <w:p>
+            <w:pPr>
+              <w:rPr>
+                <w:rFonts w:hint="eastAsia"/>
+              </w:rPr>
+            </w:pPr>
+          </w:p>
+          <w:p>
+            <w:pPr>
+              <w:rPr>
+                <w:rFonts w:hint="eastAsia"/>
+              </w:rPr>
+            </w:pPr>
+            <w:r>
+              <w:t>注意：位图排序是使用一个二进制位而不是一个整数来表示</w:t>
+            </w:r>
+            <w:r>
+              <w:t>0</w:t>
+            </w:r>
+            <w:r>
+              <w:t>或</w:t>
+            </w:r>
+            <w:r>
+              <w:t>1</w:t>
+            </w:r>
+            <w:r>
+              <w:t>，这样可以大大地减少所需要的内存空间。使用位图排序的前提是要知道待排序序列中的最大数。位图排序的缺点是有些数没有出现过，仍要为其保留一个位。故位图排序比较适合关键字密集的序列，例如一个城市的电话号码。</w:t>
+            </w:r>
+          </w:p>
+          <w:p>
+            <w:pPr>
+              <w:widowControl/>
+              <w:shd w:val="clear" w:color="auto" w:fill="FFFFFF"/>
+              <w:spacing w:before="150" w:after="150" w:line="480" w:lineRule="auto"/>
+              <w:jc w:val="left"/>
+              <w:rPr>
+                <w:rFonts w:hint="eastAsia"/>
+              </w:rPr>
+            </w:pPr>
+            <w:r>
+              <w:t>字节位置</w:t>
+            </w:r>
+            <w:r>
+              <w:t>=</w:t>
+            </w:r>
+            <w:r>
+              <w:t>数据</w:t>
+            </w:r>
+            <w:r>
+              <w:t>/32;(</w:t>
+            </w:r>
+            <w:r>
+              <w:t>采用位运算即右移</w:t>
+            </w:r>
+            <w:r>
+              <w:t>5</w:t>
+            </w:r>
+            <w:r>
+              <w:t>位</w:t>
+            </w:r>
+            <w:r>
+              <w:t>)</w:t>
+            </w:r>
+          </w:p>
+          <w:p>
+            <w:pPr>
+              <w:widowControl/>
+              <w:shd w:val="clear" w:color="auto" w:fill="FFFFFF"/>
+              <w:spacing w:before="150" w:after="150" w:line="480" w:lineRule="auto"/>
+              <w:jc w:val="left"/>
+            </w:pPr>
+            <w:r>
+              <w:t>位位置</w:t>
+            </w:r>
+            <w:r>
+              <w:t>=</w:t>
+            </w:r>
+            <w:r>
+              <w:t>数据</w:t>
+            </w:r>
+            <w:r>
+              <w:t>%32;(</w:t>
+            </w:r>
+            <w:r>
+              <w:t>采用位运算即跟</w:t>
+            </w:r>
+            <w:r>
+              <w:t>0X1F</w:t>
+            </w:r>
+            <w:r>
+              <w:t>进行与操作</w:t>
+            </w:r>
+            <w:r>
+              <w:t>)</w:t>
+            </w:r>
+            <w:r>
+              <w:t>。</w:t>
+            </w:r>
+          </w:p>
+          <w:p>
+            <w:pPr>
+              <w:rPr>
+                <w:rFonts w:hint="eastAsia"/>
+              </w:rPr>
+            </w:pPr>
+          </w:p>
+          <w:p>
+            <w:pPr>
+              <w:rPr>
+                <w:rFonts w:hint="eastAsia"/>
+              </w:rPr>
+            </w:pPr>
+          </w:p>
+          <w:p>
+            <w:pPr>
+              <w:widowControl/>
+              <w:jc w:val="left"/>
+              <w:rPr>
+                <w:rFonts w:ascii="Times" w:eastAsia="Times New Roman" w:hAnsi="Times" w:cs="Times New Roman"/>
+                <w:kern w:val="0"/>
+                <w:sz w:val="20"/>
+                <w:szCs w:val="20"/>
+              </w:rPr>
+            </w:pPr>
+            <w:r>
+              <w:rPr>
+                <w:rFonts w:ascii="Times" w:eastAsia="Times New Roman" w:hAnsi="Times" w:cs="Times New Roman"/>
+                <w:noProof/>
+                <w:kern w:val="0"/>
+                <w:sz w:val="20"/>
+                <w:szCs w:val="20"/>
+              </w:rPr>
+              <w:drawing>
+                <wp:inline distT="0" distB="0" distL="0" distR="0" wp14:anchorId="74867B7C" wp14:editId="44F51D73">
+                  <wp:extent cx="3129678" cy="3801533"/>
+                  <wp:effectExtent l="0" t="0" r="0" b="8890"/>
+                  <wp:docPr id="1" name="图片 1" descr="http://pic002.cnblogs.com/images/2011/288799/2011101911100137.jpg"/>
+                  <wp:cNvGraphicFramePr>
+                    <a:graphicFrameLocks xmlns:a="http://schemas.openxmlformats.org/drawingml/2006/main" noChangeAspect="1"/>
+                  </wp:cNvGraphicFramePr>
+                  <a:graphic xmlns:a="http://schemas.openxmlformats.org/drawingml/2006/main">
+                    <a:graphicData uri="http://schemas.openxmlformats.org/drawingml/2006/picture">
+                      <pic:pic xmlns:pic="http://schemas.openxmlformats.org/drawingml/2006/picture">
+                        <pic:nvPicPr>
+                          <pic:cNvPr id="0" name="Picture 1" descr="http://pic002.cnblogs.com/images/2011/288799/2011101911100137.jpg"/>
+                          <pic:cNvPicPr>
+                            <a:picLocks noChangeAspect="1" noChangeArrowheads="1"/>
+                          </pic:cNvPicPr>
+                        </pic:nvPicPr>
+                        <pic:blipFill>
+                          <a:blip r:embed="rId6">
+                            <a:extLst>
+                              <a:ext uri="{28A0092B-C50C-407E-A947-70E740481C1C}">
+                                <a14:useLocalDpi xmlns:a14="http://schemas.microsoft.com/office/drawing/2010/main" val="0"/>
+                              </a:ext>
+                            </a:extLst>
+                          </a:blip>
+                          <a:srcRect/>
+                          <a:stretch>
+                            <a:fillRect/>
+                          </a:stretch>
+                        </pic:blipFill>
+                        <pic:spPr bwMode="auto">
+                          <a:xfrm>
+                            <a:off x="0" y="0"/>
+                            <a:ext cx="3129678" cy="3801533"/>
+                          </a:xfrm>
+                          <a:prstGeom prst="rect">
+                            <a:avLst/>
+                          </a:prstGeom>
+                          <a:noFill/>
+                          <a:ln>
+                            <a:noFill/>
+                          </a:ln>
+                        </pic:spPr>
+                      </pic:pic>
+                    </a:graphicData>
+                  </a:graphic>
+                </wp:inline>
+              </w:drawing>
+            </w:r>
+          </w:p>
+          <w:p>
+            <w:pPr>
+              <w:rPr>
+                <w:rFonts w:hint="eastAsia"/>
+              </w:rPr>
+            </w:pPr>
+          </w:p>
+          <w:p>
+            <w:pPr>
+              <w:jc w:val="left"/>
+              <w:rPr>
+                <w:rFonts w:hint="eastAsia"/>
+              </w:rPr>
+            </w:pPr>
+            <w:bookmarkStart w:id="0" w:name="_GoBack"/>
+            <w:bookmarkEnd w:id="0"/>
+          </w:p>
+        </w:tc>
+      </w:tr>
+    </w:tbl>
+    <w:p>
+      <w:pPr>
+        <w:jc w:val="left"/>
+      </w:pPr>
+    </w:p>
     <w:p>
       <w:pPr>
         <w:jc w:val="left"/>

</xml_diff>

<commit_message>
add quick sort notes
</commit_message>
<xml_diff>
--- a/algorithms_and _data_structures/lintcode_一些总结.docx
+++ b/algorithms_and _data_structures/lintcode_一些总结.docx
@@ -11182,9 +11182,6 @@
           <w:p>
             <w:pPr>
               <w:jc w:val="left"/>
-              <w:rPr>
-                <w:rFonts w:hint="eastAsia"/>
-              </w:rPr>
             </w:pPr>
             <w:r>
               <w:rPr>
@@ -11205,39 +11202,27 @@
           <w:p>
             <w:pPr>
               <w:jc w:val="left"/>
-              <w:rPr>
-                <w:rFonts w:hint="eastAsia"/>
-              </w:rPr>
-            </w:pPr>
-          </w:p>
-          <w:p>
-            <w:pPr>
-              <w:rPr>
-                <w:rFonts w:hint="eastAsia"/>
-              </w:rPr>
-            </w:pPr>
+            </w:pPr>
+          </w:p>
+          <w:p>
             <w:r>
               <w:rPr>
                 <w:rFonts w:hint="eastAsia"/>
               </w:rPr>
               <w:t>缺点：</w:t>
             </w:r>
-            <w:proofErr w:type="spellStart"/>
             <w:r>
               <w:t>这种排序方法对输入的数据是有比较严格的要求</w:t>
             </w:r>
-            <w:proofErr w:type="spellEnd"/>
             <w:r>
               <w:t>(</w:t>
             </w:r>
-            <w:proofErr w:type="spellStart"/>
             <w:r>
               <w:rPr>
                 <w:color w:val="FF6600"/>
               </w:rPr>
               <w:t>数据不能重复，大致知道数据的范围</w:t>
             </w:r>
-            <w:proofErr w:type="spellEnd"/>
             <w:r>
               <w:t>)</w:t>
             </w:r>
@@ -11261,19 +11246,8 @@
               <w:t>，不然的话空间效率就很低。</w:t>
             </w:r>
           </w:p>
-          <w:p>
-            <w:pPr>
-              <w:rPr>
-                <w:rFonts w:hint="eastAsia"/>
-              </w:rPr>
-            </w:pPr>
-          </w:p>
-          <w:p>
-            <w:pPr>
-              <w:rPr>
-                <w:rFonts w:hint="eastAsia"/>
-              </w:rPr>
-            </w:pPr>
+          <w:p/>
+          <w:p>
             <w:r>
               <w:t>注意：位图排序是使用一个二进制位而不是一个整数来表示</w:t>
             </w:r>
@@ -11296,9 +11270,6 @@
               <w:shd w:val="clear" w:color="auto" w:fill="FFFFFF"/>
               <w:spacing w:before="150" w:after="150" w:line="480" w:lineRule="auto"/>
               <w:jc w:val="left"/>
-              <w:rPr>
-                <w:rFonts w:hint="eastAsia"/>
-              </w:rPr>
             </w:pPr>
             <w:r>
               <w:t>字节位置</w:t>
@@ -11360,20 +11331,8 @@
               <w:t>。</w:t>
             </w:r>
           </w:p>
-          <w:p>
-            <w:pPr>
-              <w:rPr>
-                <w:rFonts w:hint="eastAsia"/>
-              </w:rPr>
-            </w:pPr>
-          </w:p>
-          <w:p>
-            <w:pPr>
-              <w:rPr>
-                <w:rFonts w:hint="eastAsia"/>
-              </w:rPr>
-            </w:pPr>
-          </w:p>
+          <w:p/>
+          <w:p/>
           <w:p>
             <w:pPr>
               <w:widowControl/>
@@ -11443,26 +11402,233 @@
               </w:drawing>
             </w:r>
           </w:p>
-          <w:p>
-            <w:pPr>
-              <w:rPr>
-                <w:rFonts w:hint="eastAsia"/>
-              </w:rPr>
-            </w:pPr>
-          </w:p>
-          <w:p>
-            <w:pPr>
-              <w:jc w:val="left"/>
-              <w:rPr>
-                <w:rFonts w:hint="eastAsia"/>
-              </w:rPr>
-            </w:pPr>
-            <w:bookmarkStart w:id="0" w:name="_GoBack"/>
-            <w:bookmarkEnd w:id="0"/>
+          <w:p/>
+          <w:p>
+            <w:pPr>
+              <w:jc w:val="left"/>
+            </w:pPr>
           </w:p>
         </w:tc>
       </w:tr>
     </w:tbl>
+    <w:p>
+      <w:pPr>
+        <w:jc w:val="left"/>
+      </w:pPr>
+      <w:r>
+        <w:rPr>
+          <w:rFonts w:hint="eastAsia"/>
+          <w:b/>
+          <w:color w:val="3366FF"/>
+        </w:rPr>
+        <w:t>关于</w:t>
+      </w:r>
+      <w:r>
+        <w:rPr>
+          <w:rFonts w:hint="eastAsia"/>
+          <w:b/>
+          <w:color w:val="3366FF"/>
+        </w:rPr>
+        <w:t>快排</w:t>
+      </w:r>
+      <w:r>
+        <w:rPr>
+          <w:b/>
+          <w:color w:val="3366FF"/>
+        </w:rPr>
+        <w:t>(quick sort)</w:t>
+      </w:r>
+      <w:r>
+        <w:rPr>
+          <w:rFonts w:hint="eastAsia"/>
+        </w:rPr>
+        <w:t>：</w:t>
+      </w:r>
+    </w:p>
+    <w:tbl>
+      <w:tblPr>
+        <w:tblStyle w:val="a6"/>
+        <w:tblW w:w="0" w:type="auto"/>
+        <w:tblLook w:val="04A0" w:firstRow="1" w:lastRow="0" w:firstColumn="1" w:lastColumn="0" w:noHBand="0" w:noVBand="1"/>
+      </w:tblPr>
+      <w:tblGrid>
+        <w:gridCol w:w="8516"/>
+      </w:tblGrid>
+      <w:tr>
+        <w:tc>
+          <w:tcPr>
+            <w:tcW w:w="8516" w:type="dxa"/>
+          </w:tcPr>
+          <w:p>
+            <w:pPr>
+              <w:widowControl/>
+              <w:autoSpaceDE w:val="0"/>
+              <w:autoSpaceDN w:val="0"/>
+              <w:adjustRightInd w:val="0"/>
+              <w:jc w:val="left"/>
+            </w:pPr>
+            <w:r>
+              <w:t xml:space="preserve">* </w:t>
+            </w:r>
+            <w:r>
+              <w:t>几个注意点：</w:t>
+            </w:r>
+          </w:p>
+          <w:p>
+            <w:pPr>
+              <w:widowControl/>
+              <w:autoSpaceDE w:val="0"/>
+              <w:autoSpaceDN w:val="0"/>
+              <w:adjustRightInd w:val="0"/>
+              <w:jc w:val="left"/>
+            </w:pPr>
+            <w:r>
+              <w:t xml:space="preserve"> * 1: </w:t>
+            </w:r>
+            <w:r>
+              <w:t>需要三个函数：</w:t>
+            </w:r>
+            <w:r>
+              <w:t xml:space="preserve"> </w:t>
+            </w:r>
+          </w:p>
+          <w:p>
+            <w:pPr>
+              <w:widowControl/>
+              <w:autoSpaceDE w:val="0"/>
+              <w:autoSpaceDN w:val="0"/>
+              <w:adjustRightInd w:val="0"/>
+              <w:jc w:val="left"/>
+            </w:pPr>
+            <w:r>
+              <w:t xml:space="preserve"> * </w:t>
+            </w:r>
+            <w:proofErr w:type="spellStart"/>
+            <w:r>
+              <w:t>quickSort</w:t>
+            </w:r>
+            <w:proofErr w:type="spellEnd"/>
+            <w:r>
+              <w:t>(</w:t>
+            </w:r>
+            <w:proofErr w:type="spellStart"/>
+            <w:r>
+              <w:t>int</w:t>
+            </w:r>
+            <w:proofErr w:type="spellEnd"/>
+            <w:r>
+              <w:t xml:space="preserve"> [] arr</w:t>
+            </w:r>
+            <w:bookmarkStart w:id="0" w:name="_GoBack"/>
+            <w:bookmarkEnd w:id="0"/>
+            <w:r>
+              <w:t xml:space="preserve">) -&gt; </w:t>
+            </w:r>
+            <w:r>
+              <w:t>调用函数，接受排序的数组，返回可以时空，也可以时一个数组</w:t>
+            </w:r>
+          </w:p>
+          <w:p>
+            <w:pPr>
+              <w:widowControl/>
+              <w:autoSpaceDE w:val="0"/>
+              <w:autoSpaceDN w:val="0"/>
+              <w:adjustRightInd w:val="0"/>
+              <w:jc w:val="left"/>
+            </w:pPr>
+            <w:r>
+              <w:t xml:space="preserve"> * </w:t>
+            </w:r>
+            <w:proofErr w:type="spellStart"/>
+            <w:r>
+              <w:t>sortHelper</w:t>
+            </w:r>
+            <w:proofErr w:type="spellEnd"/>
+            <w:r>
+              <w:t>(</w:t>
+            </w:r>
+            <w:proofErr w:type="spellStart"/>
+            <w:r>
+              <w:t>int</w:t>
+            </w:r>
+            <w:proofErr w:type="spellEnd"/>
+            <w:r>
+              <w:t xml:space="preserve">[] </w:t>
+            </w:r>
+            <w:proofErr w:type="spellStart"/>
+            <w:r>
+              <w:t>arr,int</w:t>
+            </w:r>
+            <w:proofErr w:type="spellEnd"/>
+            <w:r>
+              <w:t xml:space="preserve"> </w:t>
+            </w:r>
+            <w:proofErr w:type="spellStart"/>
+            <w:r>
+              <w:t>left,int</w:t>
+            </w:r>
+            <w:proofErr w:type="spellEnd"/>
+            <w:r>
+              <w:t xml:space="preserve"> right) -&gt; </w:t>
+            </w:r>
+            <w:r>
+              <w:t>排序调用时的递归函数，三个参数，包括左索引和右索引</w:t>
+            </w:r>
+          </w:p>
+          <w:p>
+            <w:pPr>
+              <w:jc w:val="left"/>
+            </w:pPr>
+            <w:r>
+              <w:t xml:space="preserve"> * partition(</w:t>
+            </w:r>
+            <w:proofErr w:type="spellStart"/>
+            <w:r>
+              <w:t>int</w:t>
+            </w:r>
+            <w:proofErr w:type="spellEnd"/>
+            <w:r>
+              <w:t xml:space="preserve">[] </w:t>
+            </w:r>
+            <w:proofErr w:type="spellStart"/>
+            <w:r>
+              <w:t>arr,int</w:t>
+            </w:r>
+            <w:proofErr w:type="spellEnd"/>
+            <w:r>
+              <w:t xml:space="preserve"> </w:t>
+            </w:r>
+            <w:proofErr w:type="spellStart"/>
+            <w:r>
+              <w:t>left,int</w:t>
+            </w:r>
+            <w:proofErr w:type="spellEnd"/>
+            <w:r>
+              <w:t xml:space="preserve"> right) -&gt; </w:t>
+            </w:r>
+            <w:r>
+              <w:t>将一个范围分成两部分，注意要返回分完的</w:t>
+            </w:r>
+            <w:r>
+              <w:t>index,</w:t>
+            </w:r>
+            <w:r>
+              <w:t>因此返回类型是</w:t>
+            </w:r>
+            <w:proofErr w:type="spellStart"/>
+            <w:r>
+              <w:t>int</w:t>
+            </w:r>
+            <w:proofErr w:type="spellEnd"/>
+          </w:p>
+        </w:tc>
+      </w:tr>
+    </w:tbl>
+    <w:p>
+      <w:pPr>
+        <w:jc w:val="left"/>
+      </w:pPr>
+    </w:p>
     <w:p>
       <w:pPr>
         <w:jc w:val="left"/>

</xml_diff>

<commit_message>
add heap sort and merge sort, implemented by myself
</commit_message>
<xml_diff>
--- a/algorithms_and _data_structures/lintcode_一些总结.docx
+++ b/algorithms_and _data_structures/lintcode_一些总结.docx
@@ -11519,8 +11519,6 @@
             <w:r>
               <w:t xml:space="preserve"> [] arr</w:t>
             </w:r>
-            <w:bookmarkStart w:id="0" w:name="_GoBack"/>
-            <w:bookmarkEnd w:id="0"/>
             <w:r>
               <w:t xml:space="preserve">) -&gt; </w:t>
             </w:r>
@@ -11624,6 +11622,431 @@
         </w:tc>
       </w:tr>
     </w:tbl>
+    <w:p>
+      <w:pPr>
+        <w:jc w:val="left"/>
+      </w:pPr>
+      <w:r>
+        <w:rPr>
+          <w:rFonts w:hint="eastAsia"/>
+          <w:b/>
+          <w:color w:val="3366FF"/>
+        </w:rPr>
+        <w:t>关于</w:t>
+      </w:r>
+      <w:r>
+        <w:rPr>
+          <w:rFonts w:hint="eastAsia"/>
+          <w:b/>
+          <w:color w:val="3366FF"/>
+        </w:rPr>
+        <w:t>堆</w:t>
+      </w:r>
+      <w:r>
+        <w:rPr>
+          <w:rFonts w:hint="eastAsia"/>
+          <w:b/>
+          <w:color w:val="3366FF"/>
+        </w:rPr>
+        <w:t>排</w:t>
+      </w:r>
+      <w:r>
+        <w:rPr>
+          <w:b/>
+          <w:color w:val="3366FF"/>
+        </w:rPr>
+        <w:t>(heap</w:t>
+      </w:r>
+      <w:r>
+        <w:rPr>
+          <w:b/>
+          <w:color w:val="3366FF"/>
+        </w:rPr>
+        <w:t xml:space="preserve"> sort)</w:t>
+      </w:r>
+      <w:r>
+        <w:rPr>
+          <w:rFonts w:hint="eastAsia"/>
+        </w:rPr>
+        <w:t>：</w:t>
+      </w:r>
+    </w:p>
+    <w:tbl>
+      <w:tblPr>
+        <w:tblStyle w:val="a6"/>
+        <w:tblW w:w="0" w:type="auto"/>
+        <w:tblLook w:val="04A0" w:firstRow="1" w:lastRow="0" w:firstColumn="1" w:lastColumn="0" w:noHBand="0" w:noVBand="1"/>
+      </w:tblPr>
+      <w:tblGrid>
+        <w:gridCol w:w="8516"/>
+      </w:tblGrid>
+      <w:tr>
+        <w:tc>
+          <w:tcPr>
+            <w:tcW w:w="8516" w:type="dxa"/>
+          </w:tcPr>
+          <w:p>
+            <w:pPr>
+              <w:widowControl/>
+              <w:autoSpaceDE w:val="0"/>
+              <w:autoSpaceDN w:val="0"/>
+              <w:adjustRightInd w:val="0"/>
+              <w:jc w:val="left"/>
+            </w:pPr>
+            <w:r>
+              <w:t>几个注意点：</w:t>
+            </w:r>
+          </w:p>
+          <w:p>
+            <w:pPr>
+              <w:widowControl/>
+              <w:autoSpaceDE w:val="0"/>
+              <w:autoSpaceDN w:val="0"/>
+              <w:adjustRightInd w:val="0"/>
+              <w:jc w:val="left"/>
+            </w:pPr>
+            <w:r>
+              <w:t xml:space="preserve"> * 1: </w:t>
+            </w:r>
+            <w:r>
+              <w:t>三个基本步骤</w:t>
+            </w:r>
+          </w:p>
+          <w:p>
+            <w:pPr>
+              <w:widowControl/>
+              <w:autoSpaceDE w:val="0"/>
+              <w:autoSpaceDN w:val="0"/>
+              <w:adjustRightInd w:val="0"/>
+              <w:jc w:val="left"/>
+            </w:pPr>
+            <w:r>
+              <w:t xml:space="preserve"> * </w:t>
+            </w:r>
+            <w:r>
+              <w:tab/>
+            </w:r>
+            <w:r>
+              <w:tab/>
+              <w:t xml:space="preserve">1: </w:t>
+            </w:r>
+            <w:r>
+              <w:t>从含有孩子节点开始向上依次建立最大堆</w:t>
+            </w:r>
+            <w:r>
+              <w:t>(max heap)</w:t>
+            </w:r>
+            <w:r>
+              <w:t>，即将原数组变成堆</w:t>
+            </w:r>
+          </w:p>
+          <w:p>
+            <w:pPr>
+              <w:widowControl/>
+              <w:autoSpaceDE w:val="0"/>
+              <w:autoSpaceDN w:val="0"/>
+              <w:adjustRightInd w:val="0"/>
+              <w:jc w:val="left"/>
+            </w:pPr>
+            <w:r>
+              <w:t xml:space="preserve"> * </w:t>
+            </w:r>
+            <w:r>
+              <w:tab/>
+            </w:r>
+            <w:r>
+              <w:tab/>
+              <w:t xml:space="preserve">2: </w:t>
+            </w:r>
+            <w:r>
+              <w:t>取出堆中最大元素，放在末尾，注意此时堆的大小也改变了饿</w:t>
+            </w:r>
+          </w:p>
+          <w:p>
+            <w:pPr>
+              <w:widowControl/>
+              <w:autoSpaceDE w:val="0"/>
+              <w:autoSpaceDN w:val="0"/>
+              <w:adjustRightInd w:val="0"/>
+              <w:jc w:val="left"/>
+            </w:pPr>
+            <w:r>
+              <w:t xml:space="preserve"> * </w:t>
+            </w:r>
+            <w:r>
+              <w:tab/>
+            </w:r>
+            <w:r>
+              <w:tab/>
+              <w:t xml:space="preserve">3: </w:t>
+            </w:r>
+            <w:r>
+              <w:t>当堆的大小变为</w:t>
+            </w:r>
+            <w:r>
+              <w:t>1</w:t>
+            </w:r>
+            <w:r>
+              <w:t>时，代表排序结束</w:t>
+            </w:r>
+          </w:p>
+          <w:p>
+            <w:pPr>
+              <w:widowControl/>
+              <w:autoSpaceDE w:val="0"/>
+              <w:autoSpaceDN w:val="0"/>
+              <w:adjustRightInd w:val="0"/>
+              <w:jc w:val="left"/>
+            </w:pPr>
+            <w:r>
+              <w:t xml:space="preserve"> * 2: </w:t>
+            </w:r>
+            <w:r>
+              <w:t>注意要维持一个</w:t>
+            </w:r>
+            <w:proofErr w:type="spellStart"/>
+            <w:r>
+              <w:t>heapSize</w:t>
+            </w:r>
+            <w:proofErr w:type="spellEnd"/>
+            <w:r>
+              <w:t>的变量，因为</w:t>
+            </w:r>
+            <w:proofErr w:type="spellStart"/>
+            <w:r>
+              <w:t>heapSize</w:t>
+            </w:r>
+            <w:proofErr w:type="spellEnd"/>
+            <w:r>
+              <w:t xml:space="preserve"> </w:t>
+            </w:r>
+            <w:r>
+              <w:t>是我们</w:t>
+            </w:r>
+            <w:proofErr w:type="spellStart"/>
+            <w:r>
+              <w:t>heaplifyDown</w:t>
+            </w:r>
+            <w:proofErr w:type="spellEnd"/>
+            <w:r>
+              <w:t>（）的主要判定条件</w:t>
+            </w:r>
+          </w:p>
+          <w:p>
+            <w:pPr>
+              <w:jc w:val="left"/>
+            </w:pPr>
+            <w:r>
+              <w:t xml:space="preserve"> * 3: </w:t>
+            </w:r>
+            <w:r>
+              <w:t>在</w:t>
+            </w:r>
+            <w:proofErr w:type="spellStart"/>
+            <w:r>
+              <w:t>heaplifyDown</w:t>
+            </w:r>
+            <w:proofErr w:type="spellEnd"/>
+            <w:r>
+              <w:t>()</w:t>
+            </w:r>
+            <w:r>
+              <w:t>方法内，先判断当前节点是否含有左孩子和右孩子，如果有，需要将三者之中的最大值放在</w:t>
+            </w:r>
+            <w:r>
+              <w:t xml:space="preserve">parent </w:t>
+            </w:r>
+            <w:r>
+              <w:t>节点上</w:t>
+            </w:r>
+          </w:p>
+        </w:tc>
+      </w:tr>
+    </w:tbl>
+    <w:p>
+      <w:pPr>
+        <w:jc w:val="left"/>
+      </w:pPr>
+      <w:r>
+        <w:rPr>
+          <w:rFonts w:hint="eastAsia"/>
+          <w:b/>
+          <w:color w:val="3366FF"/>
+        </w:rPr>
+        <w:t>关于</w:t>
+      </w:r>
+      <w:r>
+        <w:rPr>
+          <w:rFonts w:hint="eastAsia"/>
+          <w:b/>
+          <w:color w:val="3366FF"/>
+        </w:rPr>
+        <w:t>归并排序</w:t>
+      </w:r>
+      <w:r>
+        <w:rPr>
+          <w:b/>
+          <w:color w:val="3366FF"/>
+        </w:rPr>
+        <w:t>(merge</w:t>
+      </w:r>
+      <w:r>
+        <w:rPr>
+          <w:b/>
+          <w:color w:val="3366FF"/>
+        </w:rPr>
+        <w:t xml:space="preserve"> sort)</w:t>
+      </w:r>
+      <w:r>
+        <w:rPr>
+          <w:rFonts w:hint="eastAsia"/>
+        </w:rPr>
+        <w:t>：</w:t>
+      </w:r>
+    </w:p>
+    <w:tbl>
+      <w:tblPr>
+        <w:tblStyle w:val="a6"/>
+        <w:tblW w:w="0" w:type="auto"/>
+        <w:tblLook w:val="04A0" w:firstRow="1" w:lastRow="0" w:firstColumn="1" w:lastColumn="0" w:noHBand="0" w:noVBand="1"/>
+      </w:tblPr>
+      <w:tblGrid>
+        <w:gridCol w:w="8516"/>
+      </w:tblGrid>
+      <w:tr>
+        <w:tc>
+          <w:tcPr>
+            <w:tcW w:w="8516" w:type="dxa"/>
+          </w:tcPr>
+          <w:p>
+            <w:pPr>
+              <w:widowControl/>
+              <w:autoSpaceDE w:val="0"/>
+              <w:autoSpaceDN w:val="0"/>
+              <w:adjustRightInd w:val="0"/>
+              <w:jc w:val="left"/>
+            </w:pPr>
+            <w:r>
+              <w:t>/*</w:t>
+            </w:r>
+            <w:r>
+              <w:t>几个注意点：</w:t>
+            </w:r>
+          </w:p>
+          <w:p>
+            <w:pPr>
+              <w:widowControl/>
+              <w:autoSpaceDE w:val="0"/>
+              <w:autoSpaceDN w:val="0"/>
+              <w:adjustRightInd w:val="0"/>
+              <w:jc w:val="left"/>
+            </w:pPr>
+            <w:r>
+              <w:t xml:space="preserve"> * 1: </w:t>
+            </w:r>
+            <w:r>
+              <w:t>可以写成两个函数或者三个函数，以下就是两个函数的版本</w:t>
+            </w:r>
+          </w:p>
+          <w:p>
+            <w:pPr>
+              <w:widowControl/>
+              <w:autoSpaceDE w:val="0"/>
+              <w:autoSpaceDN w:val="0"/>
+              <w:adjustRightInd w:val="0"/>
+              <w:jc w:val="left"/>
+            </w:pPr>
+            <w:r>
+              <w:t xml:space="preserve"> * 2: </w:t>
+            </w:r>
+            <w:proofErr w:type="spellStart"/>
+            <w:r>
+              <w:t>mergeSort</w:t>
+            </w:r>
+            <w:proofErr w:type="spellEnd"/>
+            <w:r>
+              <w:t>()</w:t>
+            </w:r>
+            <w:r>
+              <w:t>中的</w:t>
+            </w:r>
+            <w:r>
+              <w:t xml:space="preserve"> left</w:t>
+            </w:r>
+            <w:r>
+              <w:t>和</w:t>
+            </w:r>
+            <w:r>
+              <w:t>right</w:t>
+            </w:r>
+            <w:r>
+              <w:t>都是</w:t>
+            </w:r>
+            <w:r>
+              <w:t>inclusive</w:t>
+            </w:r>
+            <w:r>
+              <w:t>的，</w:t>
+            </w:r>
+          </w:p>
+          <w:p>
+            <w:pPr>
+              <w:widowControl/>
+              <w:autoSpaceDE w:val="0"/>
+              <w:autoSpaceDN w:val="0"/>
+              <w:adjustRightInd w:val="0"/>
+              <w:jc w:val="left"/>
+            </w:pPr>
+            <w:r>
+              <w:t xml:space="preserve"> * 3:mergePart()</w:t>
+            </w:r>
+            <w:r>
+              <w:t>里需要创建</w:t>
+            </w:r>
+            <w:proofErr w:type="spellStart"/>
+            <w:r>
+              <w:t>tmp</w:t>
+            </w:r>
+            <w:proofErr w:type="spellEnd"/>
+            <w:r>
+              <w:t>数组来临时保存合并的结果，因此归并排序空间复杂度</w:t>
+            </w:r>
+            <w:bookmarkStart w:id="0" w:name="_GoBack"/>
+            <w:bookmarkEnd w:id="0"/>
+            <w:r>
+              <w:t>是</w:t>
+            </w:r>
+            <w:r>
+              <w:t>O(n)</w:t>
+            </w:r>
+            <w:r>
+              <w:t>的</w:t>
+            </w:r>
+          </w:p>
+          <w:p>
+            <w:pPr>
+              <w:jc w:val="left"/>
+            </w:pPr>
+            <w:r>
+              <w:t xml:space="preserve"> */</w:t>
+            </w:r>
+          </w:p>
+        </w:tc>
+      </w:tr>
+    </w:tbl>
+    <w:p>
+      <w:pPr>
+        <w:jc w:val="left"/>
+      </w:pPr>
+    </w:p>
+    <w:p>
+      <w:pPr>
+        <w:jc w:val="left"/>
+        <w:rPr>
+          <w:rFonts w:hint="eastAsia"/>
+        </w:rPr>
+      </w:pPr>
+    </w:p>
     <w:p>
       <w:pPr>
         <w:jc w:val="left"/>

</xml_diff>

<commit_message>
add notes on string sort problems
</commit_message>
<xml_diff>
--- a/algorithms_and _data_structures/lintcode_一些总结.docx
+++ b/algorithms_and _data_structures/lintcode_一些总结.docx
@@ -11640,29 +11640,14 @@
           <w:b/>
           <w:color w:val="3366FF"/>
         </w:rPr>
-        <w:t>堆</w:t>
-      </w:r>
-      <w:r>
-        <w:rPr>
-          <w:rFonts w:hint="eastAsia"/>
-          <w:b/>
-          <w:color w:val="3366FF"/>
-        </w:rPr>
-        <w:t>排</w:t>
+        <w:t>堆排</w:t>
       </w:r>
       <w:r>
         <w:rPr>
           <w:b/>
           <w:color w:val="3366FF"/>
         </w:rPr>
-        <w:t>(heap</w:t>
-      </w:r>
-      <w:r>
-        <w:rPr>
-          <w:b/>
-          <w:color w:val="3366FF"/>
-        </w:rPr>
-        <w:t xml:space="preserve"> sort)</w:t>
+        <w:t>(heap sort)</w:t>
       </w:r>
       <w:r>
         <w:rPr>
@@ -11888,14 +11873,7 @@
           <w:b/>
           <w:color w:val="3366FF"/>
         </w:rPr>
-        <w:t>(merge</w:t>
-      </w:r>
-      <w:r>
-        <w:rPr>
-          <w:b/>
-          <w:color w:val="3366FF"/>
-        </w:rPr>
-        <w:t xml:space="preserve"> sort)</w:t>
+        <w:t>(merge sort)</w:t>
       </w:r>
       <w:r>
         <w:rPr>
@@ -12009,27 +11987,354 @@
             </w:r>
             <w:proofErr w:type="spellEnd"/>
             <w:r>
-              <w:t>数组来临时保存合并的结果，因此归并排序空间复杂度</w:t>
+              <w:t>数组来临时保存合并的结果，因此归并排序空间复杂度是</w:t>
+            </w:r>
+            <w:r>
+              <w:t>O(n)</w:t>
+            </w:r>
+            <w:r>
+              <w:t>的</w:t>
+            </w:r>
+          </w:p>
+          <w:p>
+            <w:pPr>
+              <w:jc w:val="left"/>
+            </w:pPr>
+            <w:r>
+              <w:t xml:space="preserve"> */</w:t>
+            </w:r>
+          </w:p>
+        </w:tc>
+      </w:tr>
+    </w:tbl>
+    <w:p>
+      <w:pPr>
+        <w:jc w:val="left"/>
+        <w:rPr>
+          <w:rFonts w:hint="eastAsia"/>
+        </w:rPr>
+      </w:pPr>
+      <w:r>
+        <w:rPr>
+          <w:rFonts w:hint="eastAsia"/>
+          <w:b/>
+          <w:color w:val="3366FF"/>
+        </w:rPr>
+        <w:t>关于</w:t>
+      </w:r>
+      <w:proofErr w:type="spellStart"/>
+      <w:r>
+        <w:rPr>
+          <w:b/>
+          <w:color w:val="3366FF"/>
+        </w:rPr>
+        <w:t>moveZeros</w:t>
+      </w:r>
+      <w:proofErr w:type="spellEnd"/>
+      <w:r>
+        <w:rPr>
+          <w:rFonts w:hint="eastAsia"/>
+          <w:b/>
+          <w:color w:val="3366FF"/>
+        </w:rPr>
+        <w:t>的探讨</w:t>
+      </w:r>
+      <w:r>
+        <w:rPr>
+          <w:rFonts w:hint="eastAsia"/>
+        </w:rPr>
+        <w:t>：</w:t>
+      </w:r>
+    </w:p>
+    <w:tbl>
+      <w:tblPr>
+        <w:tblStyle w:val="a6"/>
+        <w:tblW w:w="0" w:type="auto"/>
+        <w:tblLook w:val="04A0" w:firstRow="1" w:lastRow="0" w:firstColumn="1" w:lastColumn="0" w:noHBand="0" w:noVBand="1"/>
+      </w:tblPr>
+      <w:tblGrid>
+        <w:gridCol w:w="8516"/>
+      </w:tblGrid>
+      <w:tr>
+        <w:tc>
+          <w:tcPr>
+            <w:tcW w:w="8516" w:type="dxa"/>
+          </w:tcPr>
+          <w:p>
+            <w:pPr>
+              <w:jc w:val="left"/>
+              <w:rPr>
+                <w:rFonts w:hint="eastAsia"/>
+              </w:rPr>
+            </w:pPr>
+            <w:r>
+              <w:rPr>
+                <w:rFonts w:hint="eastAsia"/>
+              </w:rPr>
+              <w:t>在数组或者字符串中，有这样一类问题，加入数组或者字符串只含有两类元素（例如只含有</w:t>
+            </w:r>
+            <w:r>
+              <w:rPr>
+                <w:rFonts w:hint="eastAsia"/>
+              </w:rPr>
+              <w:t>0</w:t>
+            </w:r>
+            <w:r>
+              <w:rPr>
+                <w:rFonts w:hint="eastAsia"/>
+              </w:rPr>
+              <w:t>和</w:t>
+            </w:r>
+            <w:r>
+              <w:rPr>
+                <w:rFonts w:hint="eastAsia"/>
+              </w:rPr>
+              <w:t>1</w:t>
+            </w:r>
+            <w:r>
+              <w:rPr>
+                <w:rFonts w:hint="eastAsia"/>
+              </w:rPr>
+              <w:t>），问将这个数组按元素排序，两种方法：</w:t>
+            </w:r>
+          </w:p>
+          <w:p>
+            <w:pPr>
+              <w:jc w:val="left"/>
+              <w:rPr>
+                <w:rFonts w:hint="eastAsia"/>
+              </w:rPr>
+            </w:pPr>
+            <w:r>
+              <w:rPr>
+                <w:rFonts w:hint="eastAsia"/>
+              </w:rPr>
+              <w:t xml:space="preserve">1: </w:t>
+            </w:r>
+            <w:r>
+              <w:rPr>
+                <w:rFonts w:hint="eastAsia"/>
+              </w:rPr>
+              <w:t>使用快排的</w:t>
+            </w:r>
+            <w:r>
+              <w:t>partition</w:t>
+            </w:r>
+            <w:r>
+              <w:rPr>
+                <w:rFonts w:hint="eastAsia"/>
+              </w:rPr>
+              <w:t>的思想，使用两个</w:t>
+            </w:r>
+            <w:r>
+              <w:t>index1,index2</w:t>
+            </w:r>
+            <w:r>
+              <w:rPr>
+                <w:rFonts w:hint="eastAsia"/>
+              </w:rPr>
+              <w:t>来区分成三个区域，</w:t>
+            </w:r>
+          </w:p>
+          <w:p>
+            <w:pPr>
+              <w:jc w:val="left"/>
+              <w:rPr>
+                <w:rFonts w:hint="eastAsia"/>
+              </w:rPr>
+            </w:pPr>
+            <w:r>
+              <w:t>[</w:t>
+            </w:r>
+            <w:r>
+              <w:rPr>
+                <w:rFonts w:hint="eastAsia"/>
+              </w:rPr>
+              <w:t>0</w:t>
+            </w:r>
+            <w:r>
+              <w:t xml:space="preserve">,index1]: </w:t>
+            </w:r>
+            <w:r>
+              <w:rPr>
+                <w:rFonts w:hint="eastAsia"/>
+              </w:rPr>
+              <w:t>类型</w:t>
+            </w:r>
+            <w:r>
+              <w:rPr>
+                <w:rFonts w:hint="eastAsia"/>
+              </w:rPr>
+              <w:t>1</w:t>
+            </w:r>
+          </w:p>
+          <w:p>
+            <w:pPr>
+              <w:jc w:val="left"/>
+              <w:rPr>
+                <w:rFonts w:hint="eastAsia"/>
+              </w:rPr>
+            </w:pPr>
+            <w:r>
+              <w:t>[index1,index2]:</w:t>
+            </w:r>
+            <w:r>
+              <w:rPr>
+                <w:rFonts w:hint="eastAsia"/>
+              </w:rPr>
+              <w:t>类型</w:t>
+            </w:r>
+            <w:r>
+              <w:rPr>
+                <w:rFonts w:hint="eastAsia"/>
+              </w:rPr>
+              <w:t>2</w:t>
+            </w:r>
+          </w:p>
+          <w:p>
+            <w:pPr>
+              <w:jc w:val="left"/>
+              <w:rPr>
+                <w:rFonts w:hint="eastAsia"/>
+              </w:rPr>
+            </w:pPr>
+            <w:r>
+              <w:t>[index2,end]:</w:t>
+            </w:r>
+            <w:r>
+              <w:rPr>
+                <w:rFonts w:hint="eastAsia"/>
+              </w:rPr>
+              <w:t>未探测区域</w:t>
+            </w:r>
+          </w:p>
+          <w:p>
+            <w:pPr>
+              <w:jc w:val="left"/>
+              <w:rPr>
+                <w:rFonts w:hint="eastAsia"/>
+              </w:rPr>
+            </w:pPr>
+            <w:r>
+              <w:rPr>
+                <w:rFonts w:hint="eastAsia"/>
+              </w:rPr>
+              <w:t>这种排序只能保证每一类元素都在正确的位置，但不能保证原来一类元素的相对位置，而且使用了</w:t>
+            </w:r>
+            <w:r>
+              <w:t>swap()</w:t>
+            </w:r>
+            <w:r>
+              <w:rPr>
+                <w:rFonts w:hint="eastAsia"/>
+              </w:rPr>
+              <w:t>函数进行调换</w:t>
+            </w:r>
+          </w:p>
+          <w:p>
+            <w:pPr>
+              <w:jc w:val="left"/>
+              <w:rPr>
+                <w:rFonts w:hint="eastAsia"/>
+              </w:rPr>
+            </w:pPr>
+            <w:r>
+              <w:rPr>
+                <w:rFonts w:hint="eastAsia"/>
+              </w:rPr>
+              <w:t xml:space="preserve">2: </w:t>
+            </w:r>
+            <w:r>
+              <w:rPr>
+                <w:rFonts w:hint="eastAsia"/>
+              </w:rPr>
+              <w:t>倒者遍历数组或字符串</w:t>
+            </w:r>
+          </w:p>
+          <w:p>
+            <w:pPr>
+              <w:jc w:val="left"/>
+              <w:rPr>
+                <w:rFonts w:hint="eastAsia"/>
+              </w:rPr>
+            </w:pPr>
+            <w:r>
+              <w:rPr>
+                <w:rFonts w:hint="eastAsia"/>
+              </w:rPr>
+              <w:t>同样使用两个指针，慢的指针代表分界线，可以复写原来的值</w:t>
+            </w:r>
+          </w:p>
+          <w:p>
+            <w:pPr>
+              <w:jc w:val="left"/>
+              <w:rPr>
+                <w:rFonts w:hint="eastAsia"/>
+              </w:rPr>
+            </w:pPr>
+          </w:p>
+          <w:p>
+            <w:pPr>
+              <w:jc w:val="left"/>
+            </w:pPr>
+            <w:r>
+              <w:rPr>
+                <w:rFonts w:hint="eastAsia"/>
+              </w:rPr>
+              <w:t>优缺点：</w:t>
+            </w:r>
+          </w:p>
+          <w:p>
+            <w:pPr>
+              <w:jc w:val="left"/>
+            </w:pPr>
+            <w:r>
+              <w:rPr>
+                <w:rFonts w:hint="eastAsia"/>
+              </w:rPr>
+              <w:t>第一种方法不能保证原来元素的相对位置，而且使用了</w:t>
+            </w:r>
+            <w:r>
+              <w:t>swap,</w:t>
+            </w:r>
+          </w:p>
+          <w:p>
+            <w:pPr>
+              <w:jc w:val="left"/>
+              <w:rPr>
+                <w:rFonts w:hint="eastAsia"/>
+              </w:rPr>
+            </w:pPr>
+            <w:r>
+              <w:rPr>
+                <w:rFonts w:hint="eastAsia"/>
+              </w:rPr>
+              <w:t>第二种方法局限性较大，不好处理多类元素的问题</w:t>
+            </w:r>
+          </w:p>
+          <w:p>
+            <w:pPr>
+              <w:jc w:val="left"/>
+              <w:rPr>
+                <w:rFonts w:hint="eastAsia"/>
+              </w:rPr>
+            </w:pPr>
+          </w:p>
+          <w:p>
+            <w:pPr>
+              <w:jc w:val="left"/>
+              <w:rPr>
+                <w:rFonts w:hint="eastAsia"/>
+              </w:rPr>
+            </w:pPr>
+            <w:r>
+              <w:rPr>
+                <w:rFonts w:hint="eastAsia"/>
+              </w:rPr>
+              <w:t>如果数组内是多类元素呢？</w:t>
             </w:r>
             <w:bookmarkStart w:id="0" w:name="_GoBack"/>
             <w:bookmarkEnd w:id="0"/>
-            <w:r>
-              <w:t>是</w:t>
-            </w:r>
-            <w:r>
-              <w:t>O(n)</w:t>
-            </w:r>
-            <w:r>
-              <w:t>的</w:t>
-            </w:r>
-          </w:p>
-          <w:p>
-            <w:pPr>
-              <w:jc w:val="left"/>
-            </w:pPr>
-            <w:r>
-              <w:t xml:space="preserve"> */</w:t>
-            </w:r>
           </w:p>
         </w:tc>
       </w:tr>
@@ -12042,9 +12347,11 @@
     <w:p>
       <w:pPr>
         <w:jc w:val="left"/>
-        <w:rPr>
-          <w:rFonts w:hint="eastAsia"/>
-        </w:rPr>
+      </w:pPr>
+    </w:p>
+    <w:p>
+      <w:pPr>
+        <w:jc w:val="left"/>
       </w:pPr>
     </w:p>
     <w:p>

</xml_diff>

<commit_message>
how to get the absolute common value in the array
</commit_message>
<xml_diff>
--- a/algorithms_and _data_structures/lintcode_一些总结.docx
+++ b/algorithms_and _data_structures/lintcode_一些总结.docx
@@ -12010,9 +12010,6 @@
     <w:p>
       <w:pPr>
         <w:jc w:val="left"/>
-        <w:rPr>
-          <w:rFonts w:hint="eastAsia"/>
-        </w:rPr>
       </w:pPr>
       <w:r>
         <w:rPr>
@@ -12063,9 +12060,6 @@
           <w:p>
             <w:pPr>
               <w:jc w:val="left"/>
-              <w:rPr>
-                <w:rFonts w:hint="eastAsia"/>
-              </w:rPr>
             </w:pPr>
             <w:r>
               <w:rPr>
@@ -12101,9 +12095,6 @@
           <w:p>
             <w:pPr>
               <w:jc w:val="left"/>
-              <w:rPr>
-                <w:rFonts w:hint="eastAsia"/>
-              </w:rPr>
             </w:pPr>
             <w:r>
               <w:rPr>
@@ -12139,9 +12130,6 @@
           <w:p>
             <w:pPr>
               <w:jc w:val="left"/>
-              <w:rPr>
-                <w:rFonts w:hint="eastAsia"/>
-              </w:rPr>
             </w:pPr>
             <w:r>
               <w:t>[</w:t>
@@ -12171,9 +12159,6 @@
           <w:p>
             <w:pPr>
               <w:jc w:val="left"/>
-              <w:rPr>
-                <w:rFonts w:hint="eastAsia"/>
-              </w:rPr>
             </w:pPr>
             <w:r>
               <w:t>[index1,index2]:</w:t>
@@ -12194,9 +12179,6 @@
           <w:p>
             <w:pPr>
               <w:jc w:val="left"/>
-              <w:rPr>
-                <w:rFonts w:hint="eastAsia"/>
-              </w:rPr>
             </w:pPr>
             <w:r>
               <w:t>[index2,end]:</w:t>
@@ -12211,9 +12193,6 @@
           <w:p>
             <w:pPr>
               <w:jc w:val="left"/>
-              <w:rPr>
-                <w:rFonts w:hint="eastAsia"/>
-              </w:rPr>
             </w:pPr>
             <w:r>
               <w:rPr>
@@ -12234,9 +12213,6 @@
           <w:p>
             <w:pPr>
               <w:jc w:val="left"/>
-              <w:rPr>
-                <w:rFonts w:hint="eastAsia"/>
-              </w:rPr>
             </w:pPr>
             <w:r>
               <w:rPr>
@@ -12254,9 +12230,6 @@
           <w:p>
             <w:pPr>
               <w:jc w:val="left"/>
-              <w:rPr>
-                <w:rFonts w:hint="eastAsia"/>
-              </w:rPr>
             </w:pPr>
             <w:r>
               <w:rPr>
@@ -12268,9 +12241,6 @@
           <w:p>
             <w:pPr>
               <w:jc w:val="left"/>
-              <w:rPr>
-                <w:rFonts w:hint="eastAsia"/>
-              </w:rPr>
             </w:pPr>
           </w:p>
           <w:p>
@@ -12301,9 +12271,6 @@
           <w:p>
             <w:pPr>
               <w:jc w:val="left"/>
-              <w:rPr>
-                <w:rFonts w:hint="eastAsia"/>
-              </w:rPr>
             </w:pPr>
             <w:r>
               <w:rPr>
@@ -12315,17 +12282,11 @@
           <w:p>
             <w:pPr>
               <w:jc w:val="left"/>
-              <w:rPr>
-                <w:rFonts w:hint="eastAsia"/>
-              </w:rPr>
-            </w:pPr>
-          </w:p>
-          <w:p>
-            <w:pPr>
-              <w:jc w:val="left"/>
-              <w:rPr>
-                <w:rFonts w:hint="eastAsia"/>
-              </w:rPr>
+            </w:pPr>
+          </w:p>
+          <w:p>
+            <w:pPr>
+              <w:jc w:val="left"/>
             </w:pPr>
             <w:r>
               <w:rPr>
@@ -12333,12 +12294,329 @@
               </w:rPr>
               <w:t>如果数组内是多类元素呢？</w:t>
             </w:r>
-            <w:bookmarkStart w:id="0" w:name="_GoBack"/>
-            <w:bookmarkEnd w:id="0"/>
           </w:p>
         </w:tc>
       </w:tr>
     </w:tbl>
+    <w:p>
+      <w:pPr>
+        <w:jc w:val="left"/>
+      </w:pPr>
+      <w:r>
+        <w:rPr>
+          <w:rFonts w:hint="eastAsia"/>
+          <w:b/>
+          <w:color w:val="3366FF"/>
+        </w:rPr>
+        <w:t>怎样得到一个数组的绝对众数</w:t>
+      </w:r>
+      <w:r>
+        <w:rPr>
+          <w:rFonts w:hint="eastAsia"/>
+        </w:rPr>
+        <w:t>：</w:t>
+      </w:r>
+      <w:r>
+        <w:rPr>
+          <w:rFonts w:hint="eastAsia"/>
+        </w:rPr>
+        <w:t>数字出现的次数大于等于</w:t>
+      </w:r>
+      <w:r>
+        <w:t>N/2</w:t>
+      </w:r>
+    </w:p>
+    <w:tbl>
+      <w:tblPr>
+        <w:tblStyle w:val="a6"/>
+        <w:tblW w:w="0" w:type="auto"/>
+        <w:tblLook w:val="04A0" w:firstRow="1" w:lastRow="0" w:firstColumn="1" w:lastColumn="0" w:noHBand="0" w:noVBand="1"/>
+      </w:tblPr>
+      <w:tblGrid>
+        <w:gridCol w:w="8516"/>
+      </w:tblGrid>
+      <w:tr>
+        <w:tc>
+          <w:tcPr>
+            <w:tcW w:w="8516" w:type="dxa"/>
+          </w:tcPr>
+          <w:p>
+            <w:pPr>
+              <w:jc w:val="left"/>
+              <w:rPr>
+                <w:rFonts w:hint="eastAsia"/>
+              </w:rPr>
+            </w:pPr>
+            <w:r>
+              <w:rPr>
+                <w:rFonts w:hint="eastAsia"/>
+              </w:rPr>
+              <w:t xml:space="preserve">1: </w:t>
+            </w:r>
+            <w:r>
+              <w:rPr>
+                <w:rFonts w:hint="eastAsia"/>
+              </w:rPr>
+              <w:t>可以使用</w:t>
+            </w:r>
+            <w:proofErr w:type="spellStart"/>
+            <w:r>
+              <w:t>hashmap</w:t>
+            </w:r>
+            <w:proofErr w:type="spellEnd"/>
+            <w:r>
+              <w:rPr>
+                <w:rFonts w:hint="eastAsia"/>
+              </w:rPr>
+              <w:t>来统计每个数字出现的次数，但是需要额外的</w:t>
+            </w:r>
+            <w:r>
+              <w:t>O(n)</w:t>
+            </w:r>
+            <w:r>
+              <w:rPr>
+                <w:rFonts w:hint="eastAsia"/>
+              </w:rPr>
+              <w:t>的空间</w:t>
+            </w:r>
+          </w:p>
+          <w:p>
+            <w:pPr>
+              <w:jc w:val="left"/>
+              <w:rPr>
+                <w:rFonts w:hint="eastAsia"/>
+              </w:rPr>
+            </w:pPr>
+          </w:p>
+          <w:p>
+            <w:pPr>
+              <w:jc w:val="left"/>
+              <w:rPr>
+                <w:rFonts w:hint="eastAsia"/>
+              </w:rPr>
+            </w:pPr>
+            <w:r>
+              <w:rPr>
+                <w:rFonts w:hint="eastAsia"/>
+              </w:rPr>
+              <w:t xml:space="preserve">2: </w:t>
+            </w:r>
+            <w:r>
+              <w:rPr>
+                <w:rFonts w:hint="eastAsia"/>
+              </w:rPr>
+              <w:t>线性扫描，根据绝对众数的原理，对于两个不同的数字，</w:t>
+            </w:r>
+            <w:r>
+              <w:rPr>
+                <w:rFonts w:hint="eastAsia"/>
+                <w:color w:val="FF6600"/>
+              </w:rPr>
+              <w:t>删去这两个不同的数字不影响其他元素组成新数组的绝对</w:t>
+            </w:r>
+            <w:r>
+              <w:rPr>
+                <w:rFonts w:hint="eastAsia"/>
+                <w:color w:val="FF6600"/>
+              </w:rPr>
+              <w:t>众数</w:t>
+            </w:r>
+            <w:r>
+              <w:rPr>
+                <w:rFonts w:hint="eastAsia"/>
+              </w:rPr>
+              <w:t>。利用这个原理，可以只遍历一次数组，统计所得得众数：</w:t>
+            </w:r>
+          </w:p>
+          <w:p>
+            <w:pPr>
+              <w:jc w:val="left"/>
+            </w:pPr>
+            <w:proofErr w:type="spellStart"/>
+            <w:proofErr w:type="gramStart"/>
+            <w:r>
+              <w:t>int</w:t>
+            </w:r>
+            <w:proofErr w:type="spellEnd"/>
+            <w:proofErr w:type="gramEnd"/>
+            <w:r>
+              <w:t xml:space="preserve"> count=0;</w:t>
+            </w:r>
+          </w:p>
+          <w:p>
+            <w:pPr>
+              <w:jc w:val="left"/>
+              <w:rPr>
+                <w:rFonts w:hint="eastAsia"/>
+              </w:rPr>
+            </w:pPr>
+            <w:proofErr w:type="spellStart"/>
+            <w:r>
+              <w:t>int</w:t>
+            </w:r>
+            <w:proofErr w:type="spellEnd"/>
+            <w:r>
+              <w:t xml:space="preserve"> m = </w:t>
+            </w:r>
+            <w:proofErr w:type="spellStart"/>
+            <w:r>
+              <w:t>arr</w:t>
+            </w:r>
+            <w:proofErr w:type="spellEnd"/>
+            <w:r>
+              <w:t xml:space="preserve">[0];//m </w:t>
+            </w:r>
+            <w:r>
+              <w:rPr>
+                <w:rFonts w:hint="eastAsia"/>
+              </w:rPr>
+              <w:t>是候选得众数</w:t>
+            </w:r>
+          </w:p>
+          <w:p>
+            <w:pPr>
+              <w:jc w:val="left"/>
+            </w:pPr>
+            <w:proofErr w:type="gramStart"/>
+            <w:r>
+              <w:t>for</w:t>
+            </w:r>
+            <w:proofErr w:type="gramEnd"/>
+            <w:r>
+              <w:t>(</w:t>
+            </w:r>
+            <w:proofErr w:type="spellStart"/>
+            <w:r>
+              <w:t>int</w:t>
+            </w:r>
+            <w:proofErr w:type="spellEnd"/>
+            <w:r>
+              <w:t xml:space="preserve"> </w:t>
+            </w:r>
+            <w:proofErr w:type="spellStart"/>
+            <w:r>
+              <w:t>i</w:t>
+            </w:r>
+            <w:proofErr w:type="spellEnd"/>
+            <w:r>
+              <w:t>=0;i&lt;</w:t>
+            </w:r>
+            <w:proofErr w:type="spellStart"/>
+            <w:r>
+              <w:t>arr.length;i</w:t>
+            </w:r>
+            <w:proofErr w:type="spellEnd"/>
+            <w:r>
+              <w:t>++)</w:t>
+            </w:r>
+          </w:p>
+          <w:p>
+            <w:pPr>
+              <w:jc w:val="left"/>
+            </w:pPr>
+            <w:r>
+              <w:t>{</w:t>
+            </w:r>
+          </w:p>
+          <w:p>
+            <w:pPr>
+              <w:jc w:val="left"/>
+            </w:pPr>
+            <w:r>
+              <w:t xml:space="preserve">  if(count == 0) -&gt;m=a[</w:t>
+            </w:r>
+            <w:proofErr w:type="spellStart"/>
+            <w:r>
+              <w:t>i</w:t>
+            </w:r>
+            <w:proofErr w:type="spellEnd"/>
+            <w:r>
+              <w:t>],count=1 //</w:t>
+            </w:r>
+            <w:r>
+              <w:rPr>
+                <w:rFonts w:hint="eastAsia"/>
+              </w:rPr>
+              <w:t>更新众数得候选值，更新</w:t>
+            </w:r>
+            <w:r>
+              <w:t>count</w:t>
+            </w:r>
+          </w:p>
+          <w:p>
+            <w:pPr>
+              <w:jc w:val="left"/>
+            </w:pPr>
+            <w:r>
+              <w:t xml:space="preserve">  </w:t>
+            </w:r>
+            <w:proofErr w:type="gramStart"/>
+            <w:r>
+              <w:t>else</w:t>
+            </w:r>
+            <w:proofErr w:type="gramEnd"/>
+            <w:r>
+              <w:t xml:space="preserve"> if(</w:t>
+            </w:r>
+            <w:proofErr w:type="spellStart"/>
+            <w:r>
+              <w:t>arr</w:t>
+            </w:r>
+            <w:proofErr w:type="spellEnd"/>
+            <w:r>
+              <w:t>[</w:t>
+            </w:r>
+            <w:proofErr w:type="spellStart"/>
+            <w:r>
+              <w:t>i</w:t>
+            </w:r>
+            <w:proofErr w:type="spellEnd"/>
+            <w:r>
+              <w:t>] == m) count++</w:t>
+            </w:r>
+          </w:p>
+          <w:p>
+            <w:pPr>
+              <w:jc w:val="left"/>
+            </w:pPr>
+            <w:r>
+              <w:t xml:space="preserve">  </w:t>
+            </w:r>
+            <w:proofErr w:type="gramStart"/>
+            <w:r>
+              <w:t>else</w:t>
+            </w:r>
+            <w:proofErr w:type="gramEnd"/>
+            <w:r>
+              <w:t xml:space="preserve"> count--;</w:t>
+            </w:r>
+          </w:p>
+          <w:p>
+            <w:pPr>
+              <w:jc w:val="left"/>
+            </w:pPr>
+            <w:r>
+              <w:t>}</w:t>
+            </w:r>
+          </w:p>
+          <w:p>
+            <w:pPr>
+              <w:jc w:val="left"/>
+            </w:pPr>
+            <w:r>
+              <w:t>return m;</w:t>
+            </w:r>
+            <w:bookmarkStart w:id="0" w:name="_GoBack"/>
+            <w:bookmarkEnd w:id="0"/>
+          </w:p>
+        </w:tc>
+      </w:tr>
+    </w:tbl>
+    <w:p>
+      <w:pPr>
+        <w:jc w:val="left"/>
+      </w:pPr>
+    </w:p>
     <w:p>
       <w:pPr>
         <w:jc w:val="left"/>

</xml_diff>

<commit_message>
add some notes on probability problems
</commit_message>
<xml_diff>
--- a/algorithms_and _data_structures/lintcode_一些总结.docx
+++ b/algorithms_and _data_structures/lintcode_一些总结.docx
@@ -12314,13 +12314,7 @@
         <w:rPr>
           <w:rFonts w:hint="eastAsia"/>
         </w:rPr>
-        <w:t>：</w:t>
-      </w:r>
-      <w:r>
-        <w:rPr>
-          <w:rFonts w:hint="eastAsia"/>
-        </w:rPr>
-        <w:t>数字出现的次数大于等于</w:t>
+        <w:t>：数字出现的次数大于等于</w:t>
       </w:r>
       <w:r>
         <w:t>N/2</w:t>
@@ -12343,9 +12337,6 @@
           <w:p>
             <w:pPr>
               <w:jc w:val="left"/>
-              <w:rPr>
-                <w:rFonts w:hint="eastAsia"/>
-              </w:rPr>
             </w:pPr>
             <w:r>
               <w:rPr>
@@ -12383,17 +12374,11 @@
           <w:p>
             <w:pPr>
               <w:jc w:val="left"/>
-              <w:rPr>
-                <w:rFonts w:hint="eastAsia"/>
-              </w:rPr>
-            </w:pPr>
-          </w:p>
-          <w:p>
-            <w:pPr>
-              <w:jc w:val="left"/>
-              <w:rPr>
-                <w:rFonts w:hint="eastAsia"/>
-              </w:rPr>
+            </w:pPr>
+          </w:p>
+          <w:p>
+            <w:pPr>
+              <w:jc w:val="left"/>
             </w:pPr>
             <w:r>
               <w:rPr>
@@ -12446,9 +12431,6 @@
           <w:p>
             <w:pPr>
               <w:jc w:val="left"/>
-              <w:rPr>
-                <w:rFonts w:hint="eastAsia"/>
-              </w:rPr>
             </w:pPr>
             <w:proofErr w:type="spellStart"/>
             <w:r>
@@ -12603,15 +12585,1984 @@
             <w:pPr>
               <w:jc w:val="left"/>
             </w:pPr>
-            <w:r>
-              <w:t>return m;</w:t>
-            </w:r>
-            <w:bookmarkStart w:id="0" w:name="_GoBack"/>
-            <w:bookmarkEnd w:id="0"/>
+            <w:proofErr w:type="gramStart"/>
+            <w:r>
+              <w:t>return</w:t>
+            </w:r>
+            <w:proofErr w:type="gramEnd"/>
+            <w:r>
+              <w:t xml:space="preserve"> m;</w:t>
+            </w:r>
+          </w:p>
+          <w:p>
+            <w:pPr>
+              <w:jc w:val="left"/>
+            </w:pPr>
+          </w:p>
+          <w:p>
+            <w:pPr>
+              <w:jc w:val="left"/>
+            </w:pPr>
+            <w:r>
+              <w:rPr>
+                <w:rFonts w:hint="eastAsia"/>
+              </w:rPr>
+              <w:t>拓展：</w:t>
+            </w:r>
+            <w:r>
+              <w:rPr>
+                <w:rFonts w:hint="eastAsia"/>
+              </w:rPr>
+              <w:t xml:space="preserve"> </w:t>
+            </w:r>
+            <w:r>
+              <w:rPr>
+                <w:rFonts w:hint="eastAsia"/>
+              </w:rPr>
+              <w:t>如果</w:t>
+            </w:r>
+            <w:r>
+              <w:rPr>
+                <w:rFonts w:hint="eastAsia"/>
+              </w:rPr>
+              <w:t>要找得数字</w:t>
+            </w:r>
+            <w:r>
+              <w:rPr>
+                <w:rFonts w:hint="eastAsia"/>
+              </w:rPr>
+              <w:t>出现得次数</w:t>
+            </w:r>
+            <w:r>
+              <w:rPr>
+                <w:rFonts w:hint="eastAsia"/>
+              </w:rPr>
+              <w:t xml:space="preserve"> </w:t>
+            </w:r>
+            <w:r>
+              <w:t>&gt; 1/k</w:t>
+            </w:r>
+            <w:r>
+              <w:rPr>
+                <w:rFonts w:hint="eastAsia"/>
+              </w:rPr>
+              <w:t xml:space="preserve"> </w:t>
+            </w:r>
+            <w:r>
+              <w:rPr>
+                <w:rFonts w:hint="eastAsia"/>
+              </w:rPr>
+              <w:t>呢？</w:t>
+            </w:r>
           </w:p>
         </w:tc>
       </w:tr>
     </w:tbl>
+    <w:p>
+      <w:pPr>
+        <w:jc w:val="left"/>
+        <w:rPr>
+          <w:rFonts w:hint="eastAsia"/>
+        </w:rPr>
+      </w:pPr>
+      <w:r>
+        <w:rPr>
+          <w:rFonts w:hint="eastAsia"/>
+          <w:b/>
+          <w:color w:val="3366FF"/>
+        </w:rPr>
+        <w:t>怎样根据一个</w:t>
+      </w:r>
+      <w:r>
+        <w:rPr>
+          <w:rFonts w:hint="eastAsia"/>
+          <w:b/>
+          <w:color w:val="3366FF"/>
+        </w:rPr>
+        <w:t>范围内的均匀</w:t>
+      </w:r>
+      <w:r>
+        <w:rPr>
+          <w:rFonts w:hint="eastAsia"/>
+          <w:b/>
+          <w:color w:val="3366FF"/>
+        </w:rPr>
+        <w:t>随机生成函数到另一个范围得随机生成函数</w:t>
+      </w:r>
+      <w:r>
+        <w:rPr>
+          <w:rFonts w:hint="eastAsia"/>
+        </w:rPr>
+        <w:t>：</w:t>
+      </w:r>
+    </w:p>
+    <w:tbl>
+      <w:tblPr>
+        <w:tblStyle w:val="a6"/>
+        <w:tblW w:w="0" w:type="auto"/>
+        <w:tblLook w:val="04A0" w:firstRow="1" w:lastRow="0" w:firstColumn="1" w:lastColumn="0" w:noHBand="0" w:noVBand="1"/>
+      </w:tblPr>
+      <w:tblGrid>
+        <w:gridCol w:w="8516"/>
+      </w:tblGrid>
+      <w:tr>
+        <w:tc>
+          <w:tcPr>
+            <w:tcW w:w="8516" w:type="dxa"/>
+          </w:tcPr>
+          <w:p>
+            <w:pPr>
+              <w:jc w:val="left"/>
+              <w:rPr>
+                <w:rFonts w:hint="eastAsia"/>
+              </w:rPr>
+            </w:pPr>
+            <w:r>
+              <w:rPr>
+                <w:rFonts w:hint="eastAsia"/>
+              </w:rPr>
+              <w:t>怎样从</w:t>
+            </w:r>
+            <w:r>
+              <w:rPr>
+                <w:rFonts w:hint="eastAsia"/>
+              </w:rPr>
+              <w:t>1</w:t>
+            </w:r>
+            <w:r>
+              <w:rPr>
+                <w:rFonts w:hint="eastAsia"/>
+              </w:rPr>
+              <w:t>～</w:t>
+            </w:r>
+            <w:r>
+              <w:rPr>
+                <w:rFonts w:hint="eastAsia"/>
+              </w:rPr>
+              <w:t>7</w:t>
+            </w:r>
+            <w:r>
+              <w:rPr>
+                <w:rFonts w:hint="eastAsia"/>
+              </w:rPr>
+              <w:t>得随机生成函数，得到一个从</w:t>
+            </w:r>
+            <w:r>
+              <w:rPr>
+                <w:rFonts w:hint="eastAsia"/>
+              </w:rPr>
+              <w:t>1</w:t>
+            </w:r>
+            <w:r>
+              <w:rPr>
+                <w:rFonts w:hint="eastAsia"/>
+              </w:rPr>
+              <w:t>～</w:t>
+            </w:r>
+            <w:r>
+              <w:rPr>
+                <w:rFonts w:hint="eastAsia"/>
+              </w:rPr>
+              <w:t>10</w:t>
+            </w:r>
+            <w:r>
+              <w:rPr>
+                <w:rFonts w:hint="eastAsia"/>
+              </w:rPr>
+              <w:t>的随机生成函数：</w:t>
+            </w:r>
+          </w:p>
+          <w:p>
+            <w:pPr>
+              <w:jc w:val="left"/>
+            </w:pPr>
+          </w:p>
+          <w:p>
+            <w:pPr>
+              <w:jc w:val="left"/>
+              <w:rPr>
+                <w:rFonts w:hint="eastAsia"/>
+              </w:rPr>
+            </w:pPr>
+            <w:r>
+              <w:rPr>
+                <w:rFonts w:hint="eastAsia"/>
+              </w:rPr>
+              <w:t>使用</w:t>
+            </w:r>
+            <w:r>
+              <w:rPr>
+                <w:rFonts w:hint="eastAsia"/>
+              </w:rPr>
+              <w:t>7</w:t>
+            </w:r>
+            <w:r>
+              <w:rPr>
+                <w:rFonts w:hint="eastAsia"/>
+              </w:rPr>
+              <w:t>进制，</w:t>
+            </w:r>
+            <w:r>
+              <w:rPr>
+                <w:rFonts w:hint="eastAsia"/>
+              </w:rPr>
+              <w:t>1-7</w:t>
+            </w:r>
+            <w:r>
+              <w:rPr>
+                <w:rFonts w:hint="eastAsia"/>
+              </w:rPr>
+              <w:t>减去</w:t>
+            </w:r>
+            <w:r>
+              <w:rPr>
+                <w:rFonts w:hint="eastAsia"/>
+              </w:rPr>
+              <w:t>1</w:t>
+            </w:r>
+            <w:r>
+              <w:rPr>
+                <w:rFonts w:hint="eastAsia"/>
+              </w:rPr>
+              <w:t>，变成</w:t>
+            </w:r>
+            <w:r>
+              <w:rPr>
+                <w:rFonts w:hint="eastAsia"/>
+              </w:rPr>
+              <w:t>0</w:t>
+            </w:r>
+            <w:r>
+              <w:rPr>
+                <w:rFonts w:hint="eastAsia"/>
+              </w:rPr>
+              <w:t>～</w:t>
+            </w:r>
+            <w:r>
+              <w:rPr>
+                <w:rFonts w:hint="eastAsia"/>
+              </w:rPr>
+              <w:t>6</w:t>
+            </w:r>
+            <w:r>
+              <w:rPr>
+                <w:rFonts w:hint="eastAsia"/>
+              </w:rPr>
+              <w:t>，产生一个二位的七进制数，对应</w:t>
+            </w:r>
+            <w:r>
+              <w:rPr>
+                <w:rFonts w:hint="eastAsia"/>
+              </w:rPr>
+              <w:t>0</w:t>
+            </w:r>
+            <w:r>
+              <w:rPr>
+                <w:rFonts w:hint="eastAsia"/>
+              </w:rPr>
+              <w:t>～</w:t>
+            </w:r>
+            <w:r>
+              <w:rPr>
+                <w:rFonts w:hint="eastAsia"/>
+              </w:rPr>
+              <w:t>48</w:t>
+            </w:r>
+            <w:r>
+              <w:rPr>
+                <w:rFonts w:hint="eastAsia"/>
+              </w:rPr>
+              <w:t>，把</w:t>
+            </w:r>
+            <w:r>
+              <w:rPr>
+                <w:rFonts w:hint="eastAsia"/>
+              </w:rPr>
+              <w:t>40</w:t>
+            </w:r>
+            <w:r>
+              <w:rPr>
+                <w:rFonts w:hint="eastAsia"/>
+              </w:rPr>
+              <w:t>～</w:t>
+            </w:r>
+            <w:r>
+              <w:rPr>
+                <w:rFonts w:hint="eastAsia"/>
+              </w:rPr>
+              <w:t>48</w:t>
+            </w:r>
+            <w:r>
+              <w:rPr>
+                <w:rFonts w:hint="eastAsia"/>
+              </w:rPr>
+              <w:t>扔掉，其余按照个位数字分类，</w:t>
+            </w:r>
+            <w:r>
+              <w:rPr>
+                <w:rFonts w:hint="eastAsia"/>
+              </w:rPr>
+              <w:t>0</w:t>
+            </w:r>
+            <w:r>
+              <w:rPr>
+                <w:rFonts w:hint="eastAsia"/>
+              </w:rPr>
+              <w:t>～</w:t>
+            </w:r>
+            <w:r>
+              <w:rPr>
+                <w:rFonts w:hint="eastAsia"/>
+              </w:rPr>
+              <w:t>9</w:t>
+            </w:r>
+            <w:r>
+              <w:rPr>
+                <w:rFonts w:hint="eastAsia"/>
+              </w:rPr>
+              <w:t>对应</w:t>
+            </w:r>
+            <w:r>
+              <w:rPr>
+                <w:rFonts w:hint="eastAsia"/>
+              </w:rPr>
+              <w:t>1</w:t>
+            </w:r>
+            <w:r>
+              <w:rPr>
+                <w:rFonts w:hint="eastAsia"/>
+              </w:rPr>
+              <w:t>～</w:t>
+            </w:r>
+            <w:r>
+              <w:rPr>
+                <w:rFonts w:hint="eastAsia"/>
+              </w:rPr>
+              <w:t>10.</w:t>
+            </w:r>
+          </w:p>
+          <w:p>
+            <w:pPr>
+              <w:jc w:val="left"/>
+            </w:pPr>
+            <w:proofErr w:type="spellStart"/>
+            <w:proofErr w:type="gramStart"/>
+            <w:r>
+              <w:t>int</w:t>
+            </w:r>
+            <w:proofErr w:type="spellEnd"/>
+            <w:proofErr w:type="gramEnd"/>
+            <w:r>
+              <w:t xml:space="preserve"> rand10(){</w:t>
+            </w:r>
+          </w:p>
+          <w:p>
+            <w:pPr>
+              <w:jc w:val="left"/>
+            </w:pPr>
+            <w:r>
+              <w:t xml:space="preserve">   </w:t>
+            </w:r>
+            <w:proofErr w:type="spellStart"/>
+            <w:proofErr w:type="gramStart"/>
+            <w:r>
+              <w:t>int</w:t>
+            </w:r>
+            <w:proofErr w:type="spellEnd"/>
+            <w:proofErr w:type="gramEnd"/>
+            <w:r>
+              <w:t xml:space="preserve">  x;</w:t>
+            </w:r>
+          </w:p>
+          <w:p>
+            <w:pPr>
+              <w:jc w:val="left"/>
+            </w:pPr>
+            <w:r>
+              <w:t xml:space="preserve">   </w:t>
+            </w:r>
+            <w:proofErr w:type="gramStart"/>
+            <w:r>
+              <w:t>while</w:t>
+            </w:r>
+            <w:proofErr w:type="gramEnd"/>
+            <w:r>
+              <w:t>(</w:t>
+            </w:r>
+            <w:r>
+              <w:rPr>
+                <w:rFonts w:hint="eastAsia"/>
+              </w:rPr>
+              <w:t xml:space="preserve"> </w:t>
+            </w:r>
+            <w:r>
+              <w:t>(x =(rand7()-1)*7+rand7()-1) &gt;= 40</w:t>
+            </w:r>
+            <w:r>
+              <w:rPr>
+                <w:rFonts w:hint="eastAsia"/>
+              </w:rPr>
+              <w:t xml:space="preserve"> </w:t>
+            </w:r>
+            <w:r>
+              <w:t>){};</w:t>
+            </w:r>
+          </w:p>
+          <w:p>
+            <w:pPr>
+              <w:jc w:val="left"/>
+            </w:pPr>
+            <w:r>
+              <w:t xml:space="preserve">   </w:t>
+            </w:r>
+            <w:proofErr w:type="gramStart"/>
+            <w:r>
+              <w:t>return</w:t>
+            </w:r>
+            <w:proofErr w:type="gramEnd"/>
+            <w:r>
+              <w:t xml:space="preserve"> x&amp;10+1;</w:t>
+            </w:r>
+          </w:p>
+          <w:p>
+            <w:pPr>
+              <w:jc w:val="left"/>
+              <w:rPr>
+                <w:rFonts w:hint="eastAsia"/>
+              </w:rPr>
+            </w:pPr>
+            <w:r>
+              <w:t>}</w:t>
+            </w:r>
+          </w:p>
+          <w:p>
+            <w:pPr>
+              <w:jc w:val="left"/>
+              <w:rPr>
+                <w:rFonts w:hint="eastAsia"/>
+              </w:rPr>
+            </w:pPr>
+          </w:p>
+          <w:p>
+            <w:pPr>
+              <w:jc w:val="left"/>
+            </w:pPr>
+            <w:r>
+              <w:rPr>
+                <w:rFonts w:hint="eastAsia"/>
+              </w:rPr>
+              <w:t>注意点：</w:t>
+            </w:r>
+            <w:r>
+              <w:rPr>
+                <w:rFonts w:hint="eastAsia"/>
+              </w:rPr>
+              <w:t xml:space="preserve"> </w:t>
+            </w:r>
+            <w:r>
+              <w:rPr>
+                <w:rFonts w:hint="eastAsia"/>
+                <w:b/>
+                <w:color w:val="FF6600"/>
+              </w:rPr>
+              <w:t>在扔数字之前必须保证是等概率的</w:t>
+            </w:r>
+            <w:r>
+              <w:rPr>
+                <w:rFonts w:hint="eastAsia"/>
+              </w:rPr>
+              <w:t>。</w:t>
+            </w:r>
+          </w:p>
+        </w:tc>
+      </w:tr>
+    </w:tbl>
+    <w:p>
+      <w:pPr>
+        <w:jc w:val="left"/>
+        <w:rPr>
+          <w:rFonts w:hint="eastAsia"/>
+        </w:rPr>
+      </w:pPr>
+      <w:r>
+        <w:rPr>
+          <w:rFonts w:hint="eastAsia"/>
+          <w:b/>
+          <w:color w:val="3366FF"/>
+        </w:rPr>
+        <w:t>怎样根据一个不均匀的随机函数到一个均匀的随机生成函数</w:t>
+      </w:r>
+      <w:r>
+        <w:rPr>
+          <w:rFonts w:hint="eastAsia"/>
+        </w:rPr>
+        <w:t>：</w:t>
+      </w:r>
+    </w:p>
+    <w:tbl>
+      <w:tblPr>
+        <w:tblStyle w:val="a6"/>
+        <w:tblW w:w="0" w:type="auto"/>
+        <w:tblLook w:val="04A0" w:firstRow="1" w:lastRow="0" w:firstColumn="1" w:lastColumn="0" w:noHBand="0" w:noVBand="1"/>
+      </w:tblPr>
+      <w:tblGrid>
+        <w:gridCol w:w="8516"/>
+      </w:tblGrid>
+      <w:tr>
+        <w:tc>
+          <w:tcPr>
+            <w:tcW w:w="8516" w:type="dxa"/>
+          </w:tcPr>
+          <w:p>
+            <w:pPr>
+              <w:jc w:val="left"/>
+              <w:rPr>
+                <w:rFonts w:hint="eastAsia"/>
+              </w:rPr>
+            </w:pPr>
+            <w:r>
+              <w:rPr>
+                <w:rFonts w:hint="eastAsia"/>
+              </w:rPr>
+              <w:t>例如：一个随机数发生器，以</w:t>
+            </w:r>
+            <w:r>
+              <w:rPr>
+                <w:rFonts w:hint="eastAsia"/>
+              </w:rPr>
+              <w:t>p</w:t>
+            </w:r>
+            <w:r>
+              <w:rPr>
+                <w:rFonts w:hint="eastAsia"/>
+              </w:rPr>
+              <w:t>产生</w:t>
+            </w:r>
+            <w:r>
+              <w:rPr>
+                <w:rFonts w:hint="eastAsia"/>
+              </w:rPr>
+              <w:t>0</w:t>
+            </w:r>
+            <w:r>
+              <w:rPr>
+                <w:rFonts w:hint="eastAsia"/>
+              </w:rPr>
+              <w:t>，以（</w:t>
+            </w:r>
+            <w:r>
+              <w:rPr>
+                <w:rFonts w:hint="eastAsia"/>
+              </w:rPr>
+              <w:t>1-p</w:t>
+            </w:r>
+            <w:r>
+              <w:rPr>
+                <w:rFonts w:hint="eastAsia"/>
+              </w:rPr>
+              <w:t>）产生</w:t>
+            </w:r>
+            <w:r>
+              <w:rPr>
+                <w:rFonts w:hint="eastAsia"/>
+              </w:rPr>
+              <w:t>1</w:t>
+            </w:r>
+            <w:r>
+              <w:rPr>
+                <w:rFonts w:hint="eastAsia"/>
+              </w:rPr>
+              <w:t>，构造一个均匀的</w:t>
+            </w:r>
+            <w:r>
+              <w:rPr>
+                <w:rFonts w:hint="eastAsia"/>
+              </w:rPr>
+              <w:t>0-1</w:t>
+            </w:r>
+            <w:r>
+              <w:rPr>
+                <w:rFonts w:hint="eastAsia"/>
+              </w:rPr>
+              <w:t>生成器：</w:t>
+            </w:r>
+          </w:p>
+          <w:p>
+            <w:pPr>
+              <w:jc w:val="left"/>
+              <w:rPr>
+                <w:rFonts w:hint="eastAsia"/>
+              </w:rPr>
+            </w:pPr>
+          </w:p>
+          <w:p>
+            <w:pPr>
+              <w:jc w:val="left"/>
+              <w:rPr>
+                <w:rFonts w:hint="eastAsia"/>
+              </w:rPr>
+            </w:pPr>
+            <w:r>
+              <w:rPr>
+                <w:rFonts w:hint="eastAsia"/>
+              </w:rPr>
+              <w:t>分析：产生两次，（</w:t>
+            </w:r>
+            <w:r>
+              <w:rPr>
+                <w:rFonts w:hint="eastAsia"/>
+              </w:rPr>
+              <w:t>0</w:t>
+            </w:r>
+            <w:r>
+              <w:rPr>
+                <w:rFonts w:hint="eastAsia"/>
+              </w:rPr>
+              <w:t>，</w:t>
+            </w:r>
+            <w:r>
+              <w:rPr>
+                <w:rFonts w:hint="eastAsia"/>
+              </w:rPr>
+              <w:t>1</w:t>
+            </w:r>
+            <w:r>
+              <w:rPr>
+                <w:rFonts w:hint="eastAsia"/>
+              </w:rPr>
+              <w:t>）和（</w:t>
+            </w:r>
+            <w:r>
+              <w:rPr>
+                <w:rFonts w:hint="eastAsia"/>
+              </w:rPr>
+              <w:t>1</w:t>
+            </w:r>
+            <w:r>
+              <w:rPr>
+                <w:rFonts w:hint="eastAsia"/>
+              </w:rPr>
+              <w:t>，</w:t>
+            </w:r>
+            <w:r>
+              <w:rPr>
+                <w:rFonts w:hint="eastAsia"/>
+              </w:rPr>
+              <w:t>0</w:t>
+            </w:r>
+            <w:r>
+              <w:rPr>
+                <w:rFonts w:hint="eastAsia"/>
+              </w:rPr>
+              <w:t>）的概率都是</w:t>
+            </w:r>
+            <w:r>
+              <w:rPr>
+                <w:rFonts w:hint="eastAsia"/>
+              </w:rPr>
+              <w:t>p</w:t>
+            </w:r>
+            <w:r>
+              <w:rPr>
+                <w:rFonts w:hint="eastAsia"/>
+              </w:rPr>
+              <w:t>＊（</w:t>
+            </w:r>
+            <w:r>
+              <w:rPr>
+                <w:rFonts w:hint="eastAsia"/>
+              </w:rPr>
+              <w:t>1-p</w:t>
+            </w:r>
+            <w:r>
+              <w:rPr>
+                <w:rFonts w:hint="eastAsia"/>
+              </w:rPr>
+              <w:t>），代码如下：</w:t>
+            </w:r>
+          </w:p>
+          <w:p>
+            <w:pPr>
+              <w:jc w:val="left"/>
+              <w:rPr>
+                <w:rFonts w:hint="eastAsia"/>
+              </w:rPr>
+            </w:pPr>
+          </w:p>
+          <w:p>
+            <w:pPr>
+              <w:jc w:val="left"/>
+            </w:pPr>
+            <w:proofErr w:type="spellStart"/>
+            <w:proofErr w:type="gramStart"/>
+            <w:r>
+              <w:t>int</w:t>
+            </w:r>
+            <w:proofErr w:type="spellEnd"/>
+            <w:proofErr w:type="gramEnd"/>
+            <w:r>
+              <w:t xml:space="preserve"> gen(){</w:t>
+            </w:r>
+          </w:p>
+          <w:p>
+            <w:pPr>
+              <w:jc w:val="left"/>
+            </w:pPr>
+            <w:r>
+              <w:t xml:space="preserve">  </w:t>
+            </w:r>
+            <w:proofErr w:type="spellStart"/>
+            <w:proofErr w:type="gramStart"/>
+            <w:r>
+              <w:t>int</w:t>
+            </w:r>
+            <w:proofErr w:type="spellEnd"/>
+            <w:proofErr w:type="gramEnd"/>
+            <w:r>
+              <w:t xml:space="preserve"> </w:t>
+            </w:r>
+            <w:proofErr w:type="spellStart"/>
+            <w:r>
+              <w:t>x,y</w:t>
+            </w:r>
+            <w:proofErr w:type="spellEnd"/>
+            <w:r>
+              <w:t>;</w:t>
+            </w:r>
+          </w:p>
+          <w:p>
+            <w:pPr>
+              <w:jc w:val="left"/>
+            </w:pPr>
+            <w:r>
+              <w:t xml:space="preserve">  </w:t>
+            </w:r>
+            <w:proofErr w:type="gramStart"/>
+            <w:r>
+              <w:t>while</w:t>
+            </w:r>
+            <w:proofErr w:type="gramEnd"/>
+            <w:r>
+              <w:t>((x==rand()) == (y=rand())){};</w:t>
+            </w:r>
+          </w:p>
+          <w:p>
+            <w:pPr>
+              <w:jc w:val="left"/>
+            </w:pPr>
+            <w:r>
+              <w:t xml:space="preserve">  </w:t>
+            </w:r>
+            <w:proofErr w:type="gramStart"/>
+            <w:r>
+              <w:t>return</w:t>
+            </w:r>
+            <w:proofErr w:type="gramEnd"/>
+            <w:r>
+              <w:t xml:space="preserve"> x;</w:t>
+            </w:r>
+          </w:p>
+          <w:p>
+            <w:pPr>
+              <w:jc w:val="left"/>
+            </w:pPr>
+            <w:r>
+              <w:t>}</w:t>
+            </w:r>
+          </w:p>
+        </w:tc>
+      </w:tr>
+    </w:tbl>
+    <w:p>
+      <w:pPr>
+        <w:jc w:val="left"/>
+        <w:rPr>
+          <w:rFonts w:hint="eastAsia"/>
+        </w:rPr>
+      </w:pPr>
+      <w:r>
+        <w:rPr>
+          <w:rFonts w:hint="eastAsia"/>
+          <w:b/>
+          <w:color w:val="3366FF"/>
+        </w:rPr>
+        <w:t>怎样在</w:t>
+      </w:r>
+      <w:r>
+        <w:rPr>
+          <w:b/>
+          <w:color w:val="3366FF"/>
+        </w:rPr>
+        <w:t>N</w:t>
+      </w:r>
+      <w:r>
+        <w:rPr>
+          <w:rFonts w:hint="eastAsia"/>
+          <w:b/>
+          <w:color w:val="3366FF"/>
+        </w:rPr>
+        <w:t>个元素内随机抽取</w:t>
+      </w:r>
+      <w:r>
+        <w:rPr>
+          <w:b/>
+          <w:color w:val="3366FF"/>
+        </w:rPr>
+        <w:t>k</w:t>
+      </w:r>
+      <w:r>
+        <w:rPr>
+          <w:rFonts w:hint="eastAsia"/>
+          <w:b/>
+          <w:color w:val="3366FF"/>
+        </w:rPr>
+        <w:t>个数</w:t>
+      </w:r>
+      <w:r>
+        <w:rPr>
+          <w:b/>
+          <w:color w:val="3366FF"/>
+        </w:rPr>
+        <w:t>(</w:t>
+      </w:r>
+      <w:r>
+        <w:rPr>
+          <w:rFonts w:hint="eastAsia"/>
+          <w:b/>
+          <w:color w:val="3366FF"/>
+        </w:rPr>
+        <w:t>采样</w:t>
+      </w:r>
+      <w:r>
+        <w:rPr>
+          <w:b/>
+          <w:color w:val="3366FF"/>
+        </w:rPr>
+        <w:t>)</w:t>
+      </w:r>
+      <w:r>
+        <w:rPr>
+          <w:rFonts w:hint="eastAsia"/>
+        </w:rPr>
+        <w:t>：</w:t>
+      </w:r>
+    </w:p>
+    <w:tbl>
+      <w:tblPr>
+        <w:tblStyle w:val="a6"/>
+        <w:tblW w:w="0" w:type="auto"/>
+        <w:tblLook w:val="04A0" w:firstRow="1" w:lastRow="0" w:firstColumn="1" w:lastColumn="0" w:noHBand="0" w:noVBand="1"/>
+      </w:tblPr>
+      <w:tblGrid>
+        <w:gridCol w:w="8516"/>
+      </w:tblGrid>
+      <w:tr>
+        <w:tc>
+          <w:tcPr>
+            <w:tcW w:w="8516" w:type="dxa"/>
+          </w:tcPr>
+          <w:p>
+            <w:pPr>
+              <w:jc w:val="left"/>
+            </w:pPr>
+            <w:r>
+              <w:rPr>
+                <w:rFonts w:hint="eastAsia"/>
+              </w:rPr>
+              <w:t>一种好的算法，不需要提前知道元素的个数，可以一个一个的流入，而且空间复杂度是</w:t>
+            </w:r>
+            <w:r>
+              <w:t>O(k):</w:t>
+            </w:r>
+          </w:p>
+          <w:p>
+            <w:pPr>
+              <w:jc w:val="left"/>
+            </w:pPr>
+          </w:p>
+          <w:p>
+            <w:pPr>
+              <w:jc w:val="left"/>
+              <w:rPr>
+                <w:rFonts w:hint="eastAsia"/>
+              </w:rPr>
+            </w:pPr>
+            <w:r>
+              <w:rPr>
+                <w:rFonts w:hint="eastAsia"/>
+              </w:rPr>
+              <w:t>对于当前元素</w:t>
+            </w:r>
+            <w:proofErr w:type="spellStart"/>
+            <w:r>
+              <w:t>i</w:t>
+            </w:r>
+            <w:proofErr w:type="spellEnd"/>
+            <w:r>
+              <w:t>,</w:t>
+            </w:r>
+          </w:p>
+          <w:p>
+            <w:pPr>
+              <w:jc w:val="left"/>
+              <w:rPr>
+                <w:rFonts w:hint="eastAsia"/>
+              </w:rPr>
+            </w:pPr>
+            <w:r>
+              <w:rPr>
+                <w:rFonts w:hint="eastAsia"/>
+              </w:rPr>
+              <w:t>1:</w:t>
+            </w:r>
+            <w:r>
+              <w:rPr>
+                <w:rFonts w:hint="eastAsia"/>
+              </w:rPr>
+              <w:t>如果</w:t>
+            </w:r>
+            <w:proofErr w:type="spellStart"/>
+            <w:r>
+              <w:t>i</w:t>
+            </w:r>
+            <w:proofErr w:type="spellEnd"/>
+            <w:r>
+              <w:t xml:space="preserve"> &lt;= k, </w:t>
+            </w:r>
+            <w:r>
+              <w:rPr>
+                <w:rFonts w:hint="eastAsia"/>
+              </w:rPr>
+              <w:t>则直接放入数组</w:t>
+            </w:r>
+            <w:r>
+              <w:t>a[</w:t>
+            </w:r>
+            <w:proofErr w:type="spellStart"/>
+            <w:r>
+              <w:t>i</w:t>
+            </w:r>
+            <w:proofErr w:type="spellEnd"/>
+            <w:r>
+              <w:t>]</w:t>
+            </w:r>
+            <w:r>
+              <w:rPr>
+                <w:rFonts w:hint="eastAsia"/>
+              </w:rPr>
+              <w:t>中；</w:t>
+            </w:r>
+          </w:p>
+          <w:p>
+            <w:pPr>
+              <w:jc w:val="left"/>
+              <w:rPr>
+                <w:rFonts w:hint="eastAsia"/>
+              </w:rPr>
+            </w:pPr>
+            <w:r>
+              <w:rPr>
+                <w:rFonts w:hint="eastAsia"/>
+              </w:rPr>
+              <w:t xml:space="preserve">2: </w:t>
+            </w:r>
+            <w:r>
+              <w:rPr>
+                <w:rFonts w:hint="eastAsia"/>
+              </w:rPr>
+              <w:t>如果</w:t>
+            </w:r>
+            <w:proofErr w:type="spellStart"/>
+            <w:r>
+              <w:t>i</w:t>
+            </w:r>
+            <w:proofErr w:type="spellEnd"/>
+            <w:r>
+              <w:t xml:space="preserve">&gt;k, </w:t>
+            </w:r>
+            <w:r>
+              <w:rPr>
+                <w:rFonts w:hint="eastAsia"/>
+              </w:rPr>
+              <w:t>产生一个随机数</w:t>
+            </w:r>
+            <w:r>
+              <w:t>x = rand()%</w:t>
+            </w:r>
+            <w:proofErr w:type="spellStart"/>
+            <w:r>
+              <w:t>i</w:t>
+            </w:r>
+            <w:proofErr w:type="spellEnd"/>
+            <w:r>
+              <w:t>;</w:t>
+            </w:r>
+            <w:r>
+              <w:rPr>
+                <w:rFonts w:hint="eastAsia"/>
+              </w:rPr>
+              <w:t>若</w:t>
+            </w:r>
+            <w:r>
+              <w:t>x&lt;=</w:t>
+            </w:r>
+            <w:proofErr w:type="spellStart"/>
+            <w:r>
+              <w:t>k,z</w:t>
+            </w:r>
+            <w:proofErr w:type="spellEnd"/>
+            <w:r>
+              <w:rPr>
+                <w:rFonts w:hint="eastAsia"/>
+              </w:rPr>
+              <w:t>则替换原来的数组元素，</w:t>
+            </w:r>
+          </w:p>
+          <w:p>
+            <w:pPr>
+              <w:jc w:val="left"/>
+            </w:pPr>
+            <w:r>
+              <w:rPr>
+                <w:rFonts w:hint="eastAsia"/>
+              </w:rPr>
+              <w:t>若</w:t>
+            </w:r>
+            <w:r>
+              <w:t>x &gt; k,</w:t>
+            </w:r>
+            <w:r>
+              <w:rPr>
+                <w:rFonts w:hint="eastAsia"/>
+              </w:rPr>
+              <w:t>则放弃该元素</w:t>
+            </w:r>
+          </w:p>
+          <w:p>
+            <w:pPr>
+              <w:jc w:val="left"/>
+            </w:pPr>
+          </w:p>
+          <w:p>
+            <w:pPr>
+              <w:jc w:val="left"/>
+            </w:pPr>
+            <w:r>
+              <w:rPr>
+                <w:rFonts w:hint="eastAsia"/>
+              </w:rPr>
+              <w:t>证明：</w:t>
+            </w:r>
+            <w:r>
+              <w:rPr>
+                <w:rFonts w:hint="eastAsia"/>
+              </w:rPr>
+              <w:t xml:space="preserve"> </w:t>
+            </w:r>
+            <w:r>
+              <w:rPr>
+                <w:rFonts w:hint="eastAsia"/>
+              </w:rPr>
+              <w:t>分</w:t>
+            </w:r>
+            <w:proofErr w:type="spellStart"/>
+            <w:r>
+              <w:t>i</w:t>
+            </w:r>
+            <w:proofErr w:type="spellEnd"/>
+            <w:r>
+              <w:t xml:space="preserve"> &lt;= k</w:t>
+            </w:r>
+            <w:r>
+              <w:rPr>
+                <w:rFonts w:hint="eastAsia"/>
+              </w:rPr>
+              <w:t>和</w:t>
+            </w:r>
+            <w:proofErr w:type="spellStart"/>
+            <w:r>
+              <w:t>i</w:t>
+            </w:r>
+            <w:proofErr w:type="spellEnd"/>
+            <w:r>
+              <w:t>&gt;k</w:t>
+            </w:r>
+            <w:r>
+              <w:rPr>
+                <w:rFonts w:hint="eastAsia"/>
+              </w:rPr>
+              <w:t>的两种情况，然后证明两种情况下被保留的概率都是</w:t>
+            </w:r>
+            <w:r>
+              <w:t>k/n.</w:t>
+            </w:r>
+          </w:p>
+        </w:tc>
+      </w:tr>
+    </w:tbl>
+    <w:p>
+      <w:pPr>
+        <w:jc w:val="left"/>
+        <w:rPr>
+          <w:rFonts w:hint="eastAsia"/>
+        </w:rPr>
+      </w:pPr>
+    </w:p>
+    <w:p>
+      <w:pPr>
+        <w:jc w:val="left"/>
+      </w:pPr>
+      <w:r>
+        <w:rPr>
+          <w:rFonts w:hint="eastAsia"/>
+          <w:b/>
+          <w:color w:val="3366FF"/>
+        </w:rPr>
+        <w:t>怎样产生一个</w:t>
+      </w:r>
+      <w:r>
+        <w:rPr>
+          <w:rFonts w:hint="eastAsia"/>
+          <w:b/>
+          <w:color w:val="3366FF"/>
+        </w:rPr>
+        <w:t>0</w:t>
+      </w:r>
+      <w:r>
+        <w:rPr>
+          <w:rFonts w:hint="eastAsia"/>
+          <w:b/>
+          <w:color w:val="3366FF"/>
+        </w:rPr>
+        <w:t>～</w:t>
+      </w:r>
+      <w:r>
+        <w:rPr>
+          <w:b/>
+          <w:color w:val="3366FF"/>
+        </w:rPr>
+        <w:t>n-1</w:t>
+      </w:r>
+      <w:r>
+        <w:rPr>
+          <w:rFonts w:hint="eastAsia"/>
+          <w:b/>
+          <w:color w:val="3366FF"/>
+        </w:rPr>
+        <w:t>内的一个随机的全排列</w:t>
+      </w:r>
+      <w:r>
+        <w:rPr>
+          <w:b/>
+          <w:color w:val="3366FF"/>
+        </w:rPr>
+        <w:t>(</w:t>
+      </w:r>
+      <w:proofErr w:type="spellStart"/>
+      <w:r>
+        <w:rPr>
+          <w:b/>
+          <w:color w:val="3366FF"/>
+        </w:rPr>
+        <w:t>random_shuffle</w:t>
+      </w:r>
+      <w:proofErr w:type="spellEnd"/>
+      <w:r>
+        <w:rPr>
+          <w:b/>
+          <w:color w:val="3366FF"/>
+        </w:rPr>
+        <w:t>)</w:t>
+      </w:r>
+      <w:r>
+        <w:rPr>
+          <w:rFonts w:hint="eastAsia"/>
+        </w:rPr>
+        <w:t>：</w:t>
+      </w:r>
+    </w:p>
+    <w:tbl>
+      <w:tblPr>
+        <w:tblStyle w:val="a6"/>
+        <w:tblW w:w="0" w:type="auto"/>
+        <w:tblLook w:val="04A0" w:firstRow="1" w:lastRow="0" w:firstColumn="1" w:lastColumn="0" w:noHBand="0" w:noVBand="1"/>
+      </w:tblPr>
+      <w:tblGrid>
+        <w:gridCol w:w="8516"/>
+      </w:tblGrid>
+      <w:tr>
+        <w:tc>
+          <w:tcPr>
+            <w:tcW w:w="8516" w:type="dxa"/>
+          </w:tcPr>
+          <w:p>
+            <w:pPr>
+              <w:jc w:val="left"/>
+              <w:rPr>
+                <w:rFonts w:hint="eastAsia"/>
+              </w:rPr>
+            </w:pPr>
+            <w:r>
+              <w:t xml:space="preserve"> </w:t>
+            </w:r>
+            <w:r>
+              <w:rPr>
+                <w:rFonts w:hint="eastAsia"/>
+              </w:rPr>
+              <w:t>常规方法：先赋初始值，</w:t>
+            </w:r>
+            <w:r>
+              <w:rPr>
+                <w:rFonts w:hint="eastAsia"/>
+              </w:rPr>
+              <w:t>然后</w:t>
+            </w:r>
+            <w:r>
+              <w:t>a[</w:t>
+            </w:r>
+            <w:proofErr w:type="spellStart"/>
+            <w:r>
+              <w:t>i</w:t>
+            </w:r>
+            <w:proofErr w:type="spellEnd"/>
+            <w:r>
+              <w:t>]</w:t>
+            </w:r>
+            <w:r>
+              <w:rPr>
+                <w:rFonts w:hint="eastAsia"/>
+              </w:rPr>
+              <w:t>和</w:t>
+            </w:r>
+            <w:r>
+              <w:t>a[</w:t>
+            </w:r>
+            <w:proofErr w:type="spellStart"/>
+            <w:r>
+              <w:t>i</w:t>
+            </w:r>
+            <w:proofErr w:type="spellEnd"/>
+            <w:r>
+              <w:t>]…a[n-1]</w:t>
+            </w:r>
+            <w:r>
+              <w:rPr>
+                <w:rFonts w:hint="eastAsia"/>
+              </w:rPr>
+              <w:t>之间的数随机交换</w:t>
+            </w:r>
+          </w:p>
+          <w:p>
+            <w:pPr>
+              <w:jc w:val="left"/>
+            </w:pPr>
+          </w:p>
+          <w:p>
+            <w:pPr>
+              <w:jc w:val="left"/>
+              <w:rPr>
+                <w:rFonts w:hint="eastAsia"/>
+              </w:rPr>
+            </w:pPr>
+            <w:r>
+              <w:t>//</w:t>
+            </w:r>
+            <w:r>
+              <w:rPr>
+                <w:rFonts w:hint="eastAsia"/>
+              </w:rPr>
+              <w:t>赋初值</w:t>
+            </w:r>
+          </w:p>
+          <w:p>
+            <w:pPr>
+              <w:jc w:val="left"/>
+            </w:pPr>
+            <w:proofErr w:type="gramStart"/>
+            <w:r>
+              <w:t>for</w:t>
+            </w:r>
+            <w:proofErr w:type="gramEnd"/>
+            <w:r>
+              <w:t>(</w:t>
+            </w:r>
+            <w:proofErr w:type="spellStart"/>
+            <w:r>
+              <w:t>int</w:t>
+            </w:r>
+            <w:proofErr w:type="spellEnd"/>
+            <w:r>
+              <w:t xml:space="preserve"> </w:t>
+            </w:r>
+            <w:proofErr w:type="spellStart"/>
+            <w:r>
+              <w:t>i</w:t>
+            </w:r>
+            <w:proofErr w:type="spellEnd"/>
+            <w:r>
+              <w:t>=0;i&lt;n;++</w:t>
+            </w:r>
+            <w:proofErr w:type="spellStart"/>
+            <w:r>
+              <w:t>i</w:t>
+            </w:r>
+            <w:proofErr w:type="spellEnd"/>
+            <w:r>
+              <w:t>){</w:t>
+            </w:r>
+          </w:p>
+          <w:p>
+            <w:pPr>
+              <w:jc w:val="left"/>
+            </w:pPr>
+            <w:r>
+              <w:t xml:space="preserve">  </w:t>
+            </w:r>
+            <w:proofErr w:type="gramStart"/>
+            <w:r>
+              <w:t>a</w:t>
+            </w:r>
+            <w:proofErr w:type="gramEnd"/>
+            <w:r>
+              <w:t>[</w:t>
+            </w:r>
+            <w:proofErr w:type="spellStart"/>
+            <w:r>
+              <w:t>i</w:t>
+            </w:r>
+            <w:proofErr w:type="spellEnd"/>
+            <w:r>
+              <w:t>]=I;</w:t>
+            </w:r>
+          </w:p>
+          <w:p>
+            <w:pPr>
+              <w:jc w:val="left"/>
+              <w:rPr>
+                <w:rFonts w:hint="eastAsia"/>
+              </w:rPr>
+            </w:pPr>
+            <w:r>
+              <w:t>}</w:t>
+            </w:r>
+          </w:p>
+          <w:p>
+            <w:pPr>
+              <w:jc w:val="left"/>
+              <w:rPr>
+                <w:rFonts w:hint="eastAsia"/>
+              </w:rPr>
+            </w:pPr>
+          </w:p>
+          <w:p>
+            <w:pPr>
+              <w:jc w:val="left"/>
+              <w:rPr>
+                <w:rFonts w:hint="eastAsia"/>
+              </w:rPr>
+            </w:pPr>
+            <w:r>
+              <w:t>//</w:t>
+            </w:r>
+            <w:r>
+              <w:rPr>
+                <w:rFonts w:hint="eastAsia"/>
+              </w:rPr>
+              <w:t>随机交换</w:t>
+            </w:r>
+            <w:r>
+              <w:t>a[</w:t>
+            </w:r>
+            <w:proofErr w:type="spellStart"/>
+            <w:r>
+              <w:t>i</w:t>
+            </w:r>
+            <w:proofErr w:type="spellEnd"/>
+            <w:r>
+              <w:t>]</w:t>
+            </w:r>
+            <w:r>
+              <w:rPr>
+                <w:rFonts w:hint="eastAsia"/>
+              </w:rPr>
+              <w:t>和</w:t>
+            </w:r>
+            <w:r>
+              <w:t>a[</w:t>
+            </w:r>
+            <w:proofErr w:type="spellStart"/>
+            <w:r>
+              <w:t>i</w:t>
+            </w:r>
+            <w:proofErr w:type="spellEnd"/>
+            <w:r>
+              <w:t>]…a[n-1]</w:t>
+            </w:r>
+          </w:p>
+          <w:p>
+            <w:pPr>
+              <w:jc w:val="left"/>
+            </w:pPr>
+            <w:proofErr w:type="gramStart"/>
+            <w:r>
+              <w:t>for</w:t>
+            </w:r>
+            <w:proofErr w:type="gramEnd"/>
+            <w:r>
+              <w:t>(</w:t>
+            </w:r>
+            <w:proofErr w:type="spellStart"/>
+            <w:r>
+              <w:t>int</w:t>
+            </w:r>
+            <w:proofErr w:type="spellEnd"/>
+            <w:r>
+              <w:t xml:space="preserve"> </w:t>
+            </w:r>
+            <w:proofErr w:type="spellStart"/>
+            <w:r>
+              <w:t>i</w:t>
+            </w:r>
+            <w:proofErr w:type="spellEnd"/>
+            <w:r>
+              <w:t>=0;i&lt;</w:t>
+            </w:r>
+            <w:proofErr w:type="spellStart"/>
+            <w:r>
+              <w:t>n;i</w:t>
+            </w:r>
+            <w:proofErr w:type="spellEnd"/>
+            <w:r>
+              <w:t>++){</w:t>
+            </w:r>
+          </w:p>
+          <w:p>
+            <w:pPr>
+              <w:jc w:val="left"/>
+            </w:pPr>
+            <w:r>
+              <w:t xml:space="preserve">  </w:t>
+            </w:r>
+            <w:proofErr w:type="gramStart"/>
+            <w:r>
+              <w:t>swap</w:t>
+            </w:r>
+            <w:proofErr w:type="gramEnd"/>
+            <w:r>
+              <w:t>(a[</w:t>
+            </w:r>
+            <w:proofErr w:type="spellStart"/>
+            <w:r>
+              <w:t>i</w:t>
+            </w:r>
+            <w:proofErr w:type="spellEnd"/>
+            <w:r>
+              <w:t>],a[rand()%(n-</w:t>
+            </w:r>
+            <w:proofErr w:type="spellStart"/>
+            <w:r>
+              <w:t>i</w:t>
+            </w:r>
+            <w:proofErr w:type="spellEnd"/>
+            <w:r>
+              <w:t xml:space="preserve">) + </w:t>
+            </w:r>
+            <w:proofErr w:type="spellStart"/>
+            <w:r>
+              <w:t>i</w:t>
+            </w:r>
+            <w:proofErr w:type="spellEnd"/>
+            <w:r>
+              <w:t>]);</w:t>
+            </w:r>
+          </w:p>
+          <w:p>
+            <w:pPr>
+              <w:jc w:val="left"/>
+            </w:pPr>
+            <w:r>
+              <w:t>}</w:t>
+            </w:r>
+          </w:p>
+        </w:tc>
+      </w:tr>
+    </w:tbl>
+    <w:p>
+      <w:pPr>
+        <w:jc w:val="left"/>
+        <w:rPr>
+          <w:rFonts w:hint="eastAsia"/>
+        </w:rPr>
+      </w:pPr>
+      <w:r>
+        <w:rPr>
+          <w:rFonts w:hint="eastAsia"/>
+          <w:b/>
+          <w:color w:val="3366FF"/>
+        </w:rPr>
+        <w:t>怎样</w:t>
+      </w:r>
+      <w:r>
+        <w:rPr>
+          <w:rFonts w:hint="eastAsia"/>
+          <w:b/>
+          <w:color w:val="3366FF"/>
+        </w:rPr>
+        <w:t>在一个带有权重的数组内随机抽取一个元素</w:t>
+      </w:r>
+      <w:r>
+        <w:rPr>
+          <w:rFonts w:hint="eastAsia"/>
+        </w:rPr>
+        <w:t>：</w:t>
+      </w:r>
+    </w:p>
+    <w:tbl>
+      <w:tblPr>
+        <w:tblStyle w:val="a6"/>
+        <w:tblW w:w="0" w:type="auto"/>
+        <w:tblLook w:val="04A0" w:firstRow="1" w:lastRow="0" w:firstColumn="1" w:lastColumn="0" w:noHBand="0" w:noVBand="1"/>
+      </w:tblPr>
+      <w:tblGrid>
+        <w:gridCol w:w="8516"/>
+      </w:tblGrid>
+      <w:tr>
+        <w:tc>
+          <w:tcPr>
+            <w:tcW w:w="8516" w:type="dxa"/>
+          </w:tcPr>
+          <w:p>
+            <w:pPr>
+              <w:jc w:val="left"/>
+            </w:pPr>
+            <w:r>
+              <w:rPr>
+                <w:rFonts w:hint="eastAsia"/>
+              </w:rPr>
+              <w:t>例如，元素有</w:t>
+            </w:r>
+            <w:proofErr w:type="spellStart"/>
+            <w:r>
+              <w:t>a,b,c</w:t>
+            </w:r>
+            <w:proofErr w:type="spellEnd"/>
+            <w:r>
+              <w:t>,</w:t>
+            </w:r>
+            <w:r>
+              <w:rPr>
+                <w:rFonts w:hint="eastAsia"/>
+              </w:rPr>
+              <w:t>对应权重是</w:t>
+            </w:r>
+            <w:r>
+              <w:rPr>
+                <w:rFonts w:hint="eastAsia"/>
+              </w:rPr>
+              <w:t>3</w:t>
+            </w:r>
+            <w:r>
+              <w:rPr>
+                <w:rFonts w:hint="eastAsia"/>
+              </w:rPr>
+              <w:t>，</w:t>
+            </w:r>
+            <w:r>
+              <w:rPr>
+                <w:rFonts w:hint="eastAsia"/>
+              </w:rPr>
+              <w:t>5</w:t>
+            </w:r>
+            <w:r>
+              <w:rPr>
+                <w:rFonts w:hint="eastAsia"/>
+              </w:rPr>
+              <w:t>，</w:t>
+            </w:r>
+            <w:r>
+              <w:rPr>
+                <w:rFonts w:hint="eastAsia"/>
+              </w:rPr>
+              <w:t>7</w:t>
+            </w:r>
+            <w:r>
+              <w:rPr>
+                <w:rFonts w:hint="eastAsia"/>
+              </w:rPr>
+              <w:t>（这里我们假设权重都是正整数），我们希望以</w:t>
+            </w:r>
+            <w:r>
+              <w:t>3/</w:t>
+            </w:r>
+            <w:r>
+              <w:rPr>
+                <w:rFonts w:hint="eastAsia"/>
+              </w:rPr>
+              <w:t>15</w:t>
+            </w:r>
+            <w:r>
+              <w:rPr>
+                <w:rFonts w:hint="eastAsia"/>
+              </w:rPr>
+              <w:t>的概率抽取</w:t>
+            </w:r>
+            <w:r>
+              <w:t>a,</w:t>
+            </w:r>
+            <w:r>
+              <w:rPr>
+                <w:rFonts w:hint="eastAsia"/>
+              </w:rPr>
+              <w:t xml:space="preserve"> 5/15</w:t>
+            </w:r>
+            <w:r>
+              <w:rPr>
+                <w:rFonts w:hint="eastAsia"/>
+              </w:rPr>
+              <w:t>的概率抽取</w:t>
+            </w:r>
+            <w:r>
+              <w:t>b, 7/15</w:t>
+            </w:r>
+            <w:r>
+              <w:rPr>
+                <w:rFonts w:hint="eastAsia"/>
+              </w:rPr>
+              <w:t>的概率抽取</w:t>
+            </w:r>
+            <w:r>
+              <w:t>c.</w:t>
+            </w:r>
+          </w:p>
+          <w:p>
+            <w:pPr>
+              <w:jc w:val="left"/>
+            </w:pPr>
+          </w:p>
+          <w:p>
+            <w:pPr>
+              <w:jc w:val="left"/>
+              <w:rPr>
+                <w:rFonts w:hint="eastAsia"/>
+              </w:rPr>
+            </w:pPr>
+            <w:r>
+              <w:rPr>
+                <w:rFonts w:hint="eastAsia"/>
+              </w:rPr>
+              <w:t>三种方法：</w:t>
+            </w:r>
+          </w:p>
+          <w:p>
+            <w:pPr>
+              <w:jc w:val="left"/>
+              <w:rPr>
+                <w:rFonts w:hint="eastAsia"/>
+              </w:rPr>
+            </w:pPr>
+            <w:r>
+              <w:t xml:space="preserve">1: </w:t>
+            </w:r>
+            <w:r>
+              <w:rPr>
+                <w:rFonts w:hint="eastAsia"/>
+              </w:rPr>
+              <w:t>将原来元素复制，然后再在大的数组内随机抽取一个元素，例如，将数组填充为：</w:t>
+            </w:r>
+            <w:r>
+              <w:rPr>
+                <w:rFonts w:hint="eastAsia"/>
+              </w:rPr>
+              <w:t xml:space="preserve"> </w:t>
+            </w:r>
+            <w:r>
+              <w:t>[</w:t>
+            </w:r>
+            <w:proofErr w:type="spellStart"/>
+            <w:r>
+              <w:t>a,a,a,b,b,b,b,b,c,c,c,c,c,c,c,c</w:t>
+            </w:r>
+            <w:proofErr w:type="spellEnd"/>
+            <w:r>
+              <w:t>],</w:t>
+            </w:r>
+            <w:r>
+              <w:rPr>
+                <w:rFonts w:hint="eastAsia"/>
+              </w:rPr>
+              <w:t>利用上述的例子尽心选择，当然缺点是需要额外</w:t>
+            </w:r>
+            <w:r>
+              <w:t>O(n)</w:t>
+            </w:r>
+            <w:r>
+              <w:rPr>
+                <w:rFonts w:hint="eastAsia"/>
+              </w:rPr>
+              <w:t>的空间</w:t>
+            </w:r>
+          </w:p>
+          <w:p>
+            <w:pPr>
+              <w:jc w:val="left"/>
+            </w:pPr>
+            <w:r>
+              <w:rPr>
+                <w:rFonts w:hint="eastAsia"/>
+              </w:rPr>
+              <w:t xml:space="preserve">2: </w:t>
+            </w:r>
+            <w:r>
+              <w:rPr>
+                <w:rFonts w:hint="eastAsia"/>
+              </w:rPr>
+              <w:t>将计数映射到一段范围内，然后再选择，此题对应与</w:t>
+            </w:r>
+            <w:r>
+              <w:t>[1,3],[4,8],[9,15],</w:t>
+            </w:r>
+            <w:r>
+              <w:rPr>
+                <w:rFonts w:hint="eastAsia"/>
+              </w:rPr>
+              <w:t>然后随机抽取一个数</w:t>
+            </w:r>
+            <w:r>
+              <w:t xml:space="preserve">random()%15, </w:t>
+            </w:r>
+            <w:r>
+              <w:rPr>
+                <w:rFonts w:hint="eastAsia"/>
+              </w:rPr>
+              <w:t>利用</w:t>
+            </w:r>
+            <w:r>
+              <w:rPr>
+                <w:rFonts w:hint="eastAsia"/>
+                <w:b/>
+                <w:color w:val="FF6600"/>
+              </w:rPr>
+              <w:t>二分查找</w:t>
+            </w:r>
+            <w:r>
+              <w:rPr>
+                <w:rFonts w:hint="eastAsia"/>
+              </w:rPr>
+              <w:t>找到对应的区间然后选择对应的元素。</w:t>
+            </w:r>
+            <w:r>
+              <w:rPr>
+                <w:rFonts w:hint="eastAsia"/>
+              </w:rPr>
+              <w:t>当然同样也需要额外的</w:t>
+            </w:r>
+            <w:r>
+              <w:t>O(</w:t>
+            </w:r>
+            <w:proofErr w:type="spellStart"/>
+            <w:r>
+              <w:t>logn</w:t>
+            </w:r>
+            <w:proofErr w:type="spellEnd"/>
+            <w:r>
+              <w:t>)</w:t>
+            </w:r>
+            <w:r>
+              <w:rPr>
+                <w:rFonts w:hint="eastAsia"/>
+              </w:rPr>
+              <w:t>的空间复杂度</w:t>
+            </w:r>
+            <w:r>
+              <w:rPr>
+                <w:rFonts w:hint="eastAsia"/>
+              </w:rPr>
+              <w:t>。</w:t>
+            </w:r>
+          </w:p>
+          <w:p>
+            <w:pPr>
+              <w:jc w:val="left"/>
+              <w:rPr>
+                <w:rFonts w:hint="eastAsia"/>
+              </w:rPr>
+            </w:pPr>
+            <w:r>
+              <w:t xml:space="preserve">3: </w:t>
+            </w:r>
+            <w:r>
+              <w:rPr>
+                <w:rFonts w:hint="eastAsia"/>
+              </w:rPr>
+              <w:t>（</w:t>
+            </w:r>
+            <w:r>
+              <w:rPr>
+                <w:rFonts w:hint="eastAsia"/>
+              </w:rPr>
+              <w:t>1</w:t>
+            </w:r>
+            <w:r>
+              <w:rPr>
+                <w:rFonts w:hint="eastAsia"/>
+              </w:rPr>
+              <w:t>）：</w:t>
+            </w:r>
+            <w:r>
+              <w:rPr>
+                <w:rFonts w:hint="eastAsia"/>
+              </w:rPr>
+              <w:t>先在</w:t>
+            </w:r>
+            <w:r>
+              <w:t>n</w:t>
+            </w:r>
+            <w:r>
+              <w:rPr>
+                <w:rFonts w:hint="eastAsia"/>
+              </w:rPr>
+              <w:t>个元素内等概率的随机选取一个元素</w:t>
+            </w:r>
+            <w:r>
+              <w:t>(1/n)</w:t>
+            </w:r>
+            <w:r>
+              <w:rPr>
+                <w:rFonts w:hint="eastAsia"/>
+              </w:rPr>
+              <w:t>，然后找出元素对应的权值，</w:t>
+            </w:r>
+          </w:p>
+          <w:p>
+            <w:pPr>
+              <w:jc w:val="left"/>
+              <w:rPr>
+                <w:rFonts w:hint="eastAsia"/>
+              </w:rPr>
+            </w:pPr>
+            <w:r>
+              <w:rPr>
+                <w:rFonts w:hint="eastAsia"/>
+              </w:rPr>
+              <w:t>（</w:t>
+            </w:r>
+            <w:r>
+              <w:rPr>
+                <w:rFonts w:hint="eastAsia"/>
+              </w:rPr>
+              <w:t>2</w:t>
+            </w:r>
+            <w:r>
+              <w:rPr>
+                <w:rFonts w:hint="eastAsia"/>
+              </w:rPr>
+              <w:t>）：</w:t>
+            </w:r>
+            <w:r>
+              <w:rPr>
+                <w:rFonts w:hint="eastAsia"/>
+              </w:rPr>
+              <w:t>再随机产生一个</w:t>
+            </w:r>
+            <w:r>
+              <w:t>random()</w:t>
+            </w:r>
+            <w:r>
+              <w:rPr>
+                <w:rFonts w:hint="eastAsia"/>
+              </w:rPr>
+              <w:t>［</w:t>
+            </w:r>
+            <w:r>
+              <w:t>0~</w:t>
+            </w:r>
+            <w:r>
+              <w:rPr>
+                <w:rFonts w:hint="eastAsia"/>
+              </w:rPr>
+              <w:t>最大值］数</w:t>
+            </w:r>
+            <w:r>
+              <w:rPr>
+                <w:rFonts w:hint="eastAsia"/>
+              </w:rPr>
+              <w:t>x</w:t>
+            </w:r>
+            <w:r>
+              <w:rPr>
+                <w:rFonts w:hint="eastAsia"/>
+              </w:rPr>
+              <w:t>，如果小于第一次的权值则选择，否则则返回第一步。</w:t>
+            </w:r>
+          </w:p>
+          <w:p>
+            <w:pPr>
+              <w:jc w:val="left"/>
+              <w:rPr>
+                <w:rFonts w:hint="eastAsia"/>
+              </w:rPr>
+            </w:pPr>
+          </w:p>
+          <w:p>
+            <w:pPr>
+              <w:jc w:val="left"/>
+              <w:rPr>
+                <w:rFonts w:hint="eastAsia"/>
+              </w:rPr>
+            </w:pPr>
+            <w:r>
+              <w:rPr>
+                <w:rFonts w:hint="eastAsia"/>
+              </w:rPr>
+              <w:t>第二种方法的思路要掌握，</w:t>
+            </w:r>
+            <w:bookmarkStart w:id="0" w:name="_GoBack"/>
+            <w:r>
+              <w:rPr>
+                <w:rFonts w:hint="eastAsia"/>
+                <w:b/>
+                <w:color w:val="FF6600"/>
+              </w:rPr>
+              <w:t>将权值映射到区域内</w:t>
+            </w:r>
+            <w:bookmarkEnd w:id="0"/>
+            <w:r>
+              <w:rPr>
+                <w:rFonts w:hint="eastAsia"/>
+              </w:rPr>
+              <w:t>，然后随机抽取范围内的数</w:t>
+            </w:r>
+          </w:p>
+          <w:p>
+            <w:pPr>
+              <w:jc w:val="left"/>
+              <w:rPr>
+                <w:rFonts w:hint="eastAsia"/>
+              </w:rPr>
+            </w:pPr>
+            <w:r>
+              <w:rPr>
+                <w:rFonts w:hint="eastAsia"/>
+              </w:rPr>
+              <w:t>第三种方法较灵活，要考虑多次筛选</w:t>
+            </w:r>
+          </w:p>
+        </w:tc>
+      </w:tr>
+    </w:tbl>
+    <w:p>
+      <w:pPr>
+        <w:jc w:val="left"/>
+      </w:pPr>
+    </w:p>
+    <w:p>
+      <w:pPr>
+        <w:jc w:val="left"/>
+        <w:rPr>
+          <w:rFonts w:hint="eastAsia"/>
+        </w:rPr>
+      </w:pPr>
+    </w:p>
     <w:p>
       <w:pPr>
         <w:jc w:val="left"/>

</xml_diff>

<commit_message>
how to choose a element randomly in a set from a flow way
</commit_message>
<xml_diff>
--- a/algorithms_and _data_structures/lintcode_一些总结.docx
+++ b/algorithms_and _data_structures/lintcode_一些总结.docx
@@ -12661,9 +12661,6 @@
     <w:p>
       <w:pPr>
         <w:jc w:val="left"/>
-        <w:rPr>
-          <w:rFonts w:hint="eastAsia"/>
-        </w:rPr>
       </w:pPr>
       <w:r>
         <w:rPr>
@@ -12713,9 +12710,6 @@
           <w:p>
             <w:pPr>
               <w:jc w:val="left"/>
-              <w:rPr>
-                <w:rFonts w:hint="eastAsia"/>
-              </w:rPr>
             </w:pPr>
             <w:r>
               <w:rPr>
@@ -12780,9 +12774,6 @@
           <w:p>
             <w:pPr>
               <w:jc w:val="left"/>
-              <w:rPr>
-                <w:rFonts w:hint="eastAsia"/>
-              </w:rPr>
             </w:pPr>
             <w:r>
               <w:rPr>
@@ -13027,9 +13018,6 @@
           <w:p>
             <w:pPr>
               <w:jc w:val="left"/>
-              <w:rPr>
-                <w:rFonts w:hint="eastAsia"/>
-              </w:rPr>
             </w:pPr>
             <w:r>
               <w:t>}</w:t>
@@ -13038,9 +13026,6 @@
           <w:p>
             <w:pPr>
               <w:jc w:val="left"/>
-              <w:rPr>
-                <w:rFonts w:hint="eastAsia"/>
-              </w:rPr>
             </w:pPr>
           </w:p>
           <w:p>
@@ -13080,9 +13065,6 @@
     <w:p>
       <w:pPr>
         <w:jc w:val="left"/>
-        <w:rPr>
-          <w:rFonts w:hint="eastAsia"/>
-        </w:rPr>
       </w:pPr>
       <w:r>
         <w:rPr>
@@ -13116,9 +13098,6 @@
           <w:p>
             <w:pPr>
               <w:jc w:val="left"/>
-              <w:rPr>
-                <w:rFonts w:hint="eastAsia"/>
-              </w:rPr>
             </w:pPr>
             <w:r>
               <w:rPr>
@@ -13190,17 +13169,11 @@
           <w:p>
             <w:pPr>
               <w:jc w:val="left"/>
-              <w:rPr>
-                <w:rFonts w:hint="eastAsia"/>
-              </w:rPr>
-            </w:pPr>
-          </w:p>
-          <w:p>
-            <w:pPr>
-              <w:jc w:val="left"/>
-              <w:rPr>
-                <w:rFonts w:hint="eastAsia"/>
-              </w:rPr>
+            </w:pPr>
+          </w:p>
+          <w:p>
+            <w:pPr>
+              <w:jc w:val="left"/>
             </w:pPr>
             <w:r>
               <w:rPr>
@@ -13284,9 +13257,6 @@
           <w:p>
             <w:pPr>
               <w:jc w:val="left"/>
-              <w:rPr>
-                <w:rFonts w:hint="eastAsia"/>
-              </w:rPr>
             </w:pPr>
           </w:p>
           <w:p>
@@ -13376,9 +13346,6 @@
     <w:p>
       <w:pPr>
         <w:jc w:val="left"/>
-        <w:rPr>
-          <w:rFonts w:hint="eastAsia"/>
-        </w:rPr>
       </w:pPr>
       <w:r>
         <w:rPr>
@@ -13483,9 +13450,6 @@
           <w:p>
             <w:pPr>
               <w:jc w:val="left"/>
-              <w:rPr>
-                <w:rFonts w:hint="eastAsia"/>
-              </w:rPr>
             </w:pPr>
             <w:r>
               <w:rPr>
@@ -13505,9 +13469,6 @@
           <w:p>
             <w:pPr>
               <w:jc w:val="left"/>
-              <w:rPr>
-                <w:rFonts w:hint="eastAsia"/>
-              </w:rPr>
             </w:pPr>
             <w:r>
               <w:rPr>
@@ -13556,9 +13517,6 @@
           <w:p>
             <w:pPr>
               <w:jc w:val="left"/>
-              <w:rPr>
-                <w:rFonts w:hint="eastAsia"/>
-              </w:rPr>
             </w:pPr>
             <w:r>
               <w:rPr>
@@ -13646,6 +13604,9 @@
           <w:p>
             <w:pPr>
               <w:jc w:val="left"/>
+              <w:rPr>
+                <w:rFonts w:hint="eastAsia"/>
+              </w:rPr>
             </w:pPr>
             <w:r>
               <w:rPr>
@@ -13696,6 +13657,125 @@
             <w:r>
               <w:t>k/n.</w:t>
             </w:r>
+          </w:p>
+          <w:p>
+            <w:pPr>
+              <w:jc w:val="left"/>
+              <w:rPr>
+                <w:rFonts w:hint="eastAsia"/>
+              </w:rPr>
+            </w:pPr>
+          </w:p>
+          <w:p>
+            <w:pPr>
+              <w:jc w:val="left"/>
+              <w:rPr>
+                <w:rFonts w:hint="eastAsia"/>
+              </w:rPr>
+            </w:pPr>
+            <w:r>
+              <w:rPr>
+                <w:rFonts w:hint="eastAsia"/>
+              </w:rPr>
+              <w:t>类似的思想：</w:t>
+            </w:r>
+            <w:r>
+              <w:rPr>
+                <w:rFonts w:hint="eastAsia"/>
+                <w:b/>
+                <w:color w:val="FF6600"/>
+              </w:rPr>
+              <w:t>流式</w:t>
+            </w:r>
+            <w:r>
+              <w:rPr>
+                <w:rFonts w:hint="eastAsia"/>
+              </w:rPr>
+              <w:t>（每次只能处理该元素）地随机选择一个数字，</w:t>
+            </w:r>
+          </w:p>
+          <w:p>
+            <w:pPr>
+              <w:jc w:val="left"/>
+              <w:rPr>
+                <w:rFonts w:hint="eastAsia"/>
+              </w:rPr>
+            </w:pPr>
+            <w:r>
+              <w:rPr>
+                <w:rFonts w:hint="eastAsia"/>
+              </w:rPr>
+              <w:t>对于第</w:t>
+            </w:r>
+            <w:proofErr w:type="spellStart"/>
+            <w:r>
+              <w:t>i</w:t>
+            </w:r>
+            <w:proofErr w:type="spellEnd"/>
+            <w:r>
+              <w:rPr>
+                <w:rFonts w:hint="eastAsia"/>
+              </w:rPr>
+              <w:t>个元素，我们以</w:t>
+            </w:r>
+            <w:r>
+              <w:t>1/</w:t>
+            </w:r>
+            <w:proofErr w:type="spellStart"/>
+            <w:r>
+              <w:t>i</w:t>
+            </w:r>
+            <w:proofErr w:type="spellEnd"/>
+            <w:r>
+              <w:rPr>
+                <w:rFonts w:hint="eastAsia"/>
+              </w:rPr>
+              <w:t>的概率决定是否选择它。</w:t>
+            </w:r>
+          </w:p>
+          <w:p>
+            <w:pPr>
+              <w:jc w:val="left"/>
+              <w:rPr>
+                <w:rFonts w:hint="eastAsia"/>
+              </w:rPr>
+            </w:pPr>
+            <w:r>
+              <w:rPr>
+                <w:rFonts w:hint="eastAsia"/>
+              </w:rPr>
+              <w:t>证明：证明第</w:t>
+            </w:r>
+            <w:proofErr w:type="spellStart"/>
+            <w:r>
+              <w:t>i</w:t>
+            </w:r>
+            <w:proofErr w:type="spellEnd"/>
+            <w:r>
+              <w:rPr>
+                <w:rFonts w:hint="eastAsia"/>
+              </w:rPr>
+              <w:t>个元素被选中的概率是</w:t>
+            </w:r>
+            <w:r>
+              <w:t>(1/n)</w:t>
+            </w:r>
+            <w:r>
+              <w:rPr>
+                <w:rFonts w:hint="eastAsia"/>
+              </w:rPr>
+              <w:t>即可，与上述类似</w:t>
+            </w:r>
+            <w:bookmarkStart w:id="0" w:name="_GoBack"/>
+            <w:bookmarkEnd w:id="0"/>
+          </w:p>
+          <w:p>
+            <w:pPr>
+              <w:jc w:val="left"/>
+              <w:rPr>
+                <w:rFonts w:hint="eastAsia"/>
+              </w:rPr>
+            </w:pPr>
           </w:p>
         </w:tc>
       </w:tr>
@@ -13703,9 +13783,6 @@
     <w:p>
       <w:pPr>
         <w:jc w:val="left"/>
-        <w:rPr>
-          <w:rFonts w:hint="eastAsia"/>
-        </w:rPr>
       </w:pPr>
     </w:p>
     <w:p>
@@ -13798,9 +13875,6 @@
           <w:p>
             <w:pPr>
               <w:jc w:val="left"/>
-              <w:rPr>
-                <w:rFonts w:hint="eastAsia"/>
-              </w:rPr>
             </w:pPr>
             <w:r>
               <w:t xml:space="preserve"> </w:t>
@@ -13860,9 +13934,6 @@
           <w:p>
             <w:pPr>
               <w:jc w:val="left"/>
-              <w:rPr>
-                <w:rFonts w:hint="eastAsia"/>
-              </w:rPr>
             </w:pPr>
             <w:r>
               <w:t>//</w:t>
@@ -13938,9 +14009,6 @@
           <w:p>
             <w:pPr>
               <w:jc w:val="left"/>
-              <w:rPr>
-                <w:rFonts w:hint="eastAsia"/>
-              </w:rPr>
             </w:pPr>
             <w:r>
               <w:t>}</w:t>
@@ -13949,17 +14017,11 @@
           <w:p>
             <w:pPr>
               <w:jc w:val="left"/>
-              <w:rPr>
-                <w:rFonts w:hint="eastAsia"/>
-              </w:rPr>
-            </w:pPr>
-          </w:p>
-          <w:p>
-            <w:pPr>
-              <w:jc w:val="left"/>
-              <w:rPr>
-                <w:rFonts w:hint="eastAsia"/>
-              </w:rPr>
+            </w:pPr>
+          </w:p>
+          <w:p>
+            <w:pPr>
+              <w:jc w:val="left"/>
             </w:pPr>
             <w:r>
               <w:t>//</w:t>
@@ -14090,9 +14152,6 @@
     <w:p>
       <w:pPr>
         <w:jc w:val="left"/>
-        <w:rPr>
-          <w:rFonts w:hint="eastAsia"/>
-        </w:rPr>
       </w:pPr>
       <w:r>
         <w:rPr>
@@ -14100,15 +14159,7 @@
           <w:b/>
           <w:color w:val="3366FF"/>
         </w:rPr>
-        <w:t>怎样</w:t>
-      </w:r>
-      <w:r>
-        <w:rPr>
-          <w:rFonts w:hint="eastAsia"/>
-          <w:b/>
-          <w:color w:val="3366FF"/>
-        </w:rPr>
-        <w:t>在一个带有权重的数组内随机抽取一个元素</w:t>
+        <w:t>怎样在一个带有权重的数组内随机抽取一个元素</w:t>
       </w:r>
       <w:r>
         <w:rPr>
@@ -14242,9 +14293,6 @@
           <w:p>
             <w:pPr>
               <w:jc w:val="left"/>
-              <w:rPr>
-                <w:rFonts w:hint="eastAsia"/>
-              </w:rPr>
             </w:pPr>
             <w:r>
               <w:rPr>
@@ -14256,9 +14304,6 @@
           <w:p>
             <w:pPr>
               <w:jc w:val="left"/>
-              <w:rPr>
-                <w:rFonts w:hint="eastAsia"/>
-              </w:rPr>
             </w:pPr>
             <w:r>
               <w:t xml:space="preserve">1: </w:t>
@@ -14383,9 +14428,6 @@
           <w:p>
             <w:pPr>
               <w:jc w:val="left"/>
-              <w:rPr>
-                <w:rFonts w:hint="eastAsia"/>
-              </w:rPr>
             </w:pPr>
             <w:r>
               <w:t xml:space="preserve">3: </w:t>
@@ -14436,9 +14478,6 @@
           <w:p>
             <w:pPr>
               <w:jc w:val="left"/>
-              <w:rPr>
-                <w:rFonts w:hint="eastAsia"/>
-              </w:rPr>
             </w:pPr>
             <w:r>
               <w:rPr>
@@ -14498,17 +14537,11 @@
           <w:p>
             <w:pPr>
               <w:jc w:val="left"/>
-              <w:rPr>
-                <w:rFonts w:hint="eastAsia"/>
-              </w:rPr>
-            </w:pPr>
-          </w:p>
-          <w:p>
-            <w:pPr>
-              <w:jc w:val="left"/>
-              <w:rPr>
-                <w:rFonts w:hint="eastAsia"/>
-              </w:rPr>
+            </w:pPr>
+          </w:p>
+          <w:p>
+            <w:pPr>
+              <w:jc w:val="left"/>
             </w:pPr>
             <w:r>
               <w:rPr>
@@ -14516,7 +14549,6 @@
               </w:rPr>
               <w:t>第二种方法的思路要掌握，</w:t>
             </w:r>
-            <w:bookmarkStart w:id="0" w:name="_GoBack"/>
             <w:r>
               <w:rPr>
                 <w:rFonts w:hint="eastAsia"/>
@@ -14525,7 +14557,6 @@
               </w:rPr>
               <w:t>将权值映射到区域内</w:t>
             </w:r>
-            <w:bookmarkEnd w:id="0"/>
             <w:r>
               <w:rPr>
                 <w:rFonts w:hint="eastAsia"/>
@@ -14536,9 +14567,6 @@
           <w:p>
             <w:pPr>
               <w:jc w:val="left"/>
-              <w:rPr>
-                <w:rFonts w:hint="eastAsia"/>
-              </w:rPr>
             </w:pPr>
             <w:r>
               <w:rPr>
@@ -14558,9 +14586,6 @@
     <w:p>
       <w:pPr>
         <w:jc w:val="left"/>
-        <w:rPr>
-          <w:rFonts w:hint="eastAsia"/>
-        </w:rPr>
       </w:pPr>
     </w:p>
     <w:p>

</xml_diff>

<commit_message>
add notes on LIS(O(nlogn) method not quiet understood), LCS(substring),LCS(subsequence)
</commit_message>
<xml_diff>
--- a/algorithms_and _data_structures/lintcode_一些总结.docx
+++ b/algorithms_and _data_structures/lintcode_一些总结.docx
@@ -4746,8 +4746,13 @@
               </w:rPr>
               <w:t>拥有相同的</w:t>
             </w:r>
-            <w:r>
-              <w:t>hashCode.</w:t>
+            <w:proofErr w:type="spellStart"/>
+            <w:r>
+              <w:t>hashCode</w:t>
+            </w:r>
+            <w:proofErr w:type="spellEnd"/>
+            <w:r>
+              <w:t>.</w:t>
             </w:r>
           </w:p>
         </w:tc>
@@ -7409,7 +7414,15 @@
               <w:jc w:val="left"/>
             </w:pPr>
             <w:r>
-              <w:t xml:space="preserve">            head = temp;</w:t>
+              <w:t xml:space="preserve">            </w:t>
+            </w:r>
+            <w:proofErr w:type="gramStart"/>
+            <w:r>
+              <w:t>head</w:t>
+            </w:r>
+            <w:proofErr w:type="gramEnd"/>
+            <w:r>
+              <w:t xml:space="preserve"> = temp;</w:t>
             </w:r>
           </w:p>
           <w:p>
@@ -11517,8 +11530,13 @@
             </w:r>
             <w:proofErr w:type="spellEnd"/>
             <w:r>
-              <w:t xml:space="preserve"> [] arr</w:t>
-            </w:r>
+              <w:t xml:space="preserve"> [] </w:t>
+            </w:r>
+            <w:proofErr w:type="spellStart"/>
+            <w:r>
+              <w:t>arr</w:t>
+            </w:r>
+            <w:proofErr w:type="spellEnd"/>
             <w:r>
               <w:t xml:space="preserve">) -&gt; </w:t>
             </w:r>
@@ -13604,9 +13622,6 @@
           <w:p>
             <w:pPr>
               <w:jc w:val="left"/>
-              <w:rPr>
-                <w:rFonts w:hint="eastAsia"/>
-              </w:rPr>
             </w:pPr>
             <w:r>
               <w:rPr>
@@ -13661,17 +13676,11 @@
           <w:p>
             <w:pPr>
               <w:jc w:val="left"/>
-              <w:rPr>
-                <w:rFonts w:hint="eastAsia"/>
-              </w:rPr>
-            </w:pPr>
-          </w:p>
-          <w:p>
-            <w:pPr>
-              <w:jc w:val="left"/>
-              <w:rPr>
-                <w:rFonts w:hint="eastAsia"/>
-              </w:rPr>
+            </w:pPr>
+          </w:p>
+          <w:p>
+            <w:pPr>
+              <w:jc w:val="left"/>
             </w:pPr>
             <w:r>
               <w:rPr>
@@ -13697,9 +13706,6 @@
           <w:p>
             <w:pPr>
               <w:jc w:val="left"/>
-              <w:rPr>
-                <w:rFonts w:hint="eastAsia"/>
-              </w:rPr>
             </w:pPr>
             <w:r>
               <w:rPr>
@@ -13736,9 +13742,6 @@
           <w:p>
             <w:pPr>
               <w:jc w:val="left"/>
-              <w:rPr>
-                <w:rFonts w:hint="eastAsia"/>
-              </w:rPr>
             </w:pPr>
             <w:r>
               <w:rPr>
@@ -13766,15 +13769,10 @@
               </w:rPr>
               <w:t>即可，与上述类似</w:t>
             </w:r>
-            <w:bookmarkStart w:id="0" w:name="_GoBack"/>
-            <w:bookmarkEnd w:id="0"/>
-          </w:p>
-          <w:p>
-            <w:pPr>
-              <w:jc w:val="left"/>
-              <w:rPr>
-                <w:rFonts w:hint="eastAsia"/>
-              </w:rPr>
+          </w:p>
+          <w:p>
+            <w:pPr>
+              <w:jc w:val="left"/>
             </w:pPr>
           </w:p>
         </w:tc>
@@ -14583,6 +14581,496 @@
         <w:jc w:val="left"/>
       </w:pPr>
     </w:p>
+    <w:p>
+      <w:pPr>
+        <w:jc w:val="left"/>
+      </w:pPr>
+    </w:p>
+    <w:p>
+      <w:pPr>
+        <w:jc w:val="left"/>
+      </w:pPr>
+      <w:r>
+        <w:rPr>
+          <w:b/>
+          <w:color w:val="3366FF"/>
+        </w:rPr>
+        <w:t>LIS,LCS(sequence),LCS(substring)</w:t>
+      </w:r>
+      <w:r>
+        <w:rPr>
+          <w:rFonts w:hint="eastAsia"/>
+        </w:rPr>
+        <w:t>：</w:t>
+      </w:r>
+    </w:p>
+    <w:tbl>
+      <w:tblPr>
+        <w:tblStyle w:val="a6"/>
+        <w:tblW w:w="0" w:type="auto"/>
+        <w:tblLook w:val="04A0" w:firstRow="1" w:lastRow="0" w:firstColumn="1" w:lastColumn="0" w:noHBand="0" w:noVBand="1"/>
+      </w:tblPr>
+      <w:tblGrid>
+        <w:gridCol w:w="8516"/>
+      </w:tblGrid>
+      <w:tr>
+        <w:tc>
+          <w:tcPr>
+            <w:tcW w:w="8516" w:type="dxa"/>
+          </w:tcPr>
+          <w:p>
+            <w:pPr>
+              <w:jc w:val="left"/>
+            </w:pPr>
+            <w:r>
+              <w:t xml:space="preserve">LIS: </w:t>
+            </w:r>
+            <w:r>
+              <w:rPr>
+                <w:rFonts w:hint="eastAsia"/>
+              </w:rPr>
+              <w:t>最长单调增序列，采用</w:t>
+            </w:r>
+            <w:r>
+              <w:t>O(n^2)</w:t>
+            </w:r>
+            <w:r>
+              <w:rPr>
+                <w:rFonts w:hint="eastAsia"/>
+              </w:rPr>
+              <w:t>的解法，动态规划，</w:t>
+            </w:r>
+            <w:proofErr w:type="spellStart"/>
+            <w:r>
+              <w:t>dp</w:t>
+            </w:r>
+            <w:proofErr w:type="spellEnd"/>
+            <w:r>
+              <w:t>[</w:t>
+            </w:r>
+            <w:proofErr w:type="spellStart"/>
+            <w:r>
+              <w:t>i</w:t>
+            </w:r>
+            <w:proofErr w:type="spellEnd"/>
+            <w:r>
+              <w:t>]</w:t>
+            </w:r>
+            <w:r>
+              <w:rPr>
+                <w:rFonts w:hint="eastAsia"/>
+              </w:rPr>
+              <w:t>代表从该位开始最长的子列，由于在确定</w:t>
+            </w:r>
+            <w:proofErr w:type="spellStart"/>
+            <w:r>
+              <w:t>dp</w:t>
+            </w:r>
+            <w:proofErr w:type="spellEnd"/>
+            <w:r>
+              <w:t>[</w:t>
+            </w:r>
+            <w:proofErr w:type="spellStart"/>
+            <w:r>
+              <w:t>i</w:t>
+            </w:r>
+            <w:proofErr w:type="spellEnd"/>
+            <w:r>
+              <w:t>]</w:t>
+            </w:r>
+            <w:r>
+              <w:rPr>
+                <w:rFonts w:hint="eastAsia"/>
+              </w:rPr>
+              <w:t>时，要依次和前面</w:t>
+            </w:r>
+            <w:r>
+              <w:t>0~i-1</w:t>
+            </w:r>
+            <w:r>
+              <w:rPr>
+                <w:rFonts w:hint="eastAsia"/>
+              </w:rPr>
+              <w:t>个元素进行比较，因此复杂度是</w:t>
+            </w:r>
+            <w:r>
+              <w:t>O(n^2).</w:t>
+            </w:r>
+            <w:r>
+              <w:rPr>
+                <w:rFonts w:hint="eastAsia"/>
+              </w:rPr>
+              <w:t>可以简化到</w:t>
+            </w:r>
+            <w:r>
+              <w:t>O(</w:t>
+            </w:r>
+            <w:proofErr w:type="spellStart"/>
+            <w:r>
+              <w:t>NlogN</w:t>
+            </w:r>
+            <w:proofErr w:type="spellEnd"/>
+            <w:r>
+              <w:t>),</w:t>
+            </w:r>
+            <w:r>
+              <w:rPr>
+                <w:rFonts w:hint="eastAsia"/>
+              </w:rPr>
+              <w:t>采用二分法，没太理解，</w:t>
+            </w:r>
+            <w:r>
+              <w:fldChar w:fldCharType="begin"/>
+            </w:r>
+            <w:r>
+              <w:instrText xml:space="preserve"> HYPERLINK "http://www.geeksforgeeks.org/longest-monotonically-increasing-subsequence-size-n-log-n/" </w:instrText>
+            </w:r>
+            <w:r>
+              <w:fldChar w:fldCharType="separate"/>
+            </w:r>
+            <w:r>
+              <w:rPr>
+                <w:rStyle w:val="a7"/>
+              </w:rPr>
+              <w:t>http://www.geeksforgeeks.org/longest-monotonically-increasing-subsequence-size-n-log-n/</w:t>
+            </w:r>
+            <w:r>
+              <w:rPr>
+                <w:rStyle w:val="a7"/>
+              </w:rPr>
+              <w:fldChar w:fldCharType="end"/>
+            </w:r>
+          </w:p>
+          <w:p>
+            <w:pPr>
+              <w:jc w:val="left"/>
+            </w:pPr>
+          </w:p>
+          <w:p>
+            <w:pPr>
+              <w:jc w:val="left"/>
+            </w:pPr>
+            <w:r>
+              <w:rPr>
+                <w:rFonts w:hint="eastAsia"/>
+              </w:rPr>
+              <w:t>下面两者都是采用动态规划来解的，因此递推式尤为关键，更详细地说，</w:t>
+            </w:r>
+            <w:r>
+              <w:t>substring</w:t>
+            </w:r>
+            <w:r>
+              <w:rPr>
+                <w:rFonts w:hint="eastAsia"/>
+              </w:rPr>
+              <w:t>是</w:t>
+            </w:r>
+            <w:r>
+              <w:t>subsequence</w:t>
+            </w:r>
+            <w:r>
+              <w:rPr>
+                <w:rFonts w:hint="eastAsia"/>
+              </w:rPr>
+              <w:t>的特殊形式，我们可以使用用</w:t>
+            </w:r>
+            <w:r>
+              <w:rPr>
+                <w:rFonts w:hint="eastAsia"/>
+              </w:rPr>
+              <w:t>c[m+1][n+1]</w:t>
+            </w:r>
+            <w:r>
+              <w:rPr>
+                <w:rFonts w:hint="eastAsia"/>
+              </w:rPr>
+              <w:t>的数组来记录</w:t>
+            </w:r>
+            <w:r>
+              <w:t>s1,s2</w:t>
+            </w:r>
+            <w:r>
+              <w:rPr>
+                <w:rFonts w:hint="eastAsia"/>
+              </w:rPr>
+              <w:t>的中间变量。</w:t>
+            </w:r>
+          </w:p>
+          <w:p>
+            <w:pPr>
+              <w:jc w:val="left"/>
+            </w:pPr>
+            <w:r>
+              <w:t>LCS(sequence)</w:t>
+            </w:r>
+            <w:r>
+              <w:rPr>
+                <w:rFonts w:hint="eastAsia"/>
+              </w:rPr>
+              <w:t>：</w:t>
+            </w:r>
+            <w:r>
+              <w:t>c[</w:t>
+            </w:r>
+            <w:proofErr w:type="spellStart"/>
+            <w:r>
+              <w:t>i</w:t>
+            </w:r>
+            <w:proofErr w:type="spellEnd"/>
+            <w:r>
+              <w:t>][j]</w:t>
+            </w:r>
+            <w:r>
+              <w:rPr>
+                <w:rFonts w:hint="eastAsia"/>
+              </w:rPr>
+              <w:t>代表到</w:t>
+            </w:r>
+            <w:proofErr w:type="spellStart"/>
+            <w:r>
+              <w:t>i,j</w:t>
+            </w:r>
+            <w:proofErr w:type="spellEnd"/>
+            <w:r>
+              <w:t xml:space="preserve"> </w:t>
+            </w:r>
+            <w:r>
+              <w:rPr>
+                <w:rFonts w:hint="eastAsia"/>
+              </w:rPr>
+              <w:t>为止的位置上最大的长度：</w:t>
+            </w:r>
+          </w:p>
+          <w:p>
+            <w:pPr>
+              <w:jc w:val="left"/>
+            </w:pPr>
+            <w:r>
+              <w:rPr>
+                <w:rFonts w:hint="eastAsia"/>
+                <w:noProof/>
+              </w:rPr>
+              <w:drawing>
+                <wp:inline distT="0" distB="0" distL="0" distR="0" wp14:anchorId="2A013783" wp14:editId="43E173AF">
+                  <wp:extent cx="5270500" cy="1021715"/>
+                  <wp:effectExtent l="0" t="0" r="12700" b="0"/>
+                  <wp:docPr id="2" name="图片 2"/>
+                  <wp:cNvGraphicFramePr>
+                    <a:graphicFrameLocks xmlns:a="http://schemas.openxmlformats.org/drawingml/2006/main" noChangeAspect="1"/>
+                  </wp:cNvGraphicFramePr>
+                  <a:graphic xmlns:a="http://schemas.openxmlformats.org/drawingml/2006/main">
+                    <a:graphicData uri="http://schemas.openxmlformats.org/drawingml/2006/picture">
+                      <pic:pic xmlns:pic="http://schemas.openxmlformats.org/drawingml/2006/picture">
+                        <pic:nvPicPr>
+                          <pic:cNvPr id="0" name="Screen Shot 2016-03-30 at 8.34.34 PM.jpg"/>
+                          <pic:cNvPicPr/>
+                        </pic:nvPicPr>
+                        <pic:blipFill>
+                          <a:blip r:embed="rId7">
+                            <a:extLst>
+                              <a:ext uri="{28A0092B-C50C-407E-A947-70E740481C1C}">
+                                <a14:useLocalDpi xmlns:a14="http://schemas.microsoft.com/office/drawing/2010/main" val="0"/>
+                              </a:ext>
+                            </a:extLst>
+                          </a:blip>
+                          <a:stretch>
+                            <a:fillRect/>
+                          </a:stretch>
+                        </pic:blipFill>
+                        <pic:spPr>
+                          <a:xfrm>
+                            <a:off x="0" y="0"/>
+                            <a:ext cx="5270500" cy="1021715"/>
+                          </a:xfrm>
+                          <a:prstGeom prst="rect">
+                            <a:avLst/>
+                          </a:prstGeom>
+                        </pic:spPr>
+                      </pic:pic>
+                    </a:graphicData>
+                  </a:graphic>
+                </wp:inline>
+              </w:drawing>
+            </w:r>
+          </w:p>
+          <w:p>
+            <w:pPr>
+              <w:jc w:val="left"/>
+            </w:pPr>
+            <w:r>
+              <w:rPr>
+                <w:rFonts w:hint="eastAsia"/>
+              </w:rPr>
+              <w:t xml:space="preserve"> </w:t>
+            </w:r>
+            <w:r>
+              <w:rPr>
+                <w:rFonts w:hint="eastAsia"/>
+              </w:rPr>
+              <w:t>其中可以用回溯发找到最长的对应的解。</w:t>
+            </w:r>
+          </w:p>
+          <w:p>
+            <w:pPr>
+              <w:jc w:val="left"/>
+            </w:pPr>
+            <w:r>
+              <w:t>LCS(substring):</w:t>
+            </w:r>
+            <w:r>
+              <w:rPr>
+                <w:rFonts w:hint="eastAsia"/>
+              </w:rPr>
+              <w:t>类似上面，但是我们定义</w:t>
+            </w:r>
+            <w:r>
+              <w:t>c[</w:t>
+            </w:r>
+            <w:proofErr w:type="spellStart"/>
+            <w:r>
+              <w:t>i</w:t>
+            </w:r>
+            <w:proofErr w:type="spellEnd"/>
+            <w:r>
+              <w:t>][j]</w:t>
+            </w:r>
+            <w:r>
+              <w:rPr>
+                <w:rFonts w:hint="eastAsia"/>
+              </w:rPr>
+              <w:t>代表必须以</w:t>
+            </w:r>
+            <w:proofErr w:type="spellStart"/>
+            <w:r>
+              <w:t>i,j</w:t>
+            </w:r>
+            <w:proofErr w:type="spellEnd"/>
+            <w:r>
+              <w:rPr>
+                <w:rFonts w:hint="eastAsia"/>
+              </w:rPr>
+              <w:t>为结尾的最长字串，换句话说，如果最后一位不相同，则</w:t>
+            </w:r>
+            <w:r>
+              <w:t>c[</w:t>
+            </w:r>
+            <w:proofErr w:type="spellStart"/>
+            <w:r>
+              <w:t>i</w:t>
+            </w:r>
+            <w:proofErr w:type="spellEnd"/>
+            <w:r>
+              <w:t>][j]</w:t>
+            </w:r>
+            <w:r>
+              <w:rPr>
+                <w:rFonts w:hint="eastAsia"/>
+              </w:rPr>
+              <w:t>为</w:t>
+            </w:r>
+            <w:r>
+              <w:rPr>
+                <w:rFonts w:hint="eastAsia"/>
+              </w:rPr>
+              <w:t>0:</w:t>
+            </w:r>
+          </w:p>
+          <w:p>
+            <w:pPr>
+              <w:jc w:val="left"/>
+            </w:pPr>
+            <w:r>
+              <w:rPr>
+                <w:rFonts w:hint="eastAsia"/>
+                <w:noProof/>
+              </w:rPr>
+              <w:drawing>
+                <wp:inline distT="0" distB="0" distL="0" distR="0" wp14:anchorId="7C7EE903" wp14:editId="1B12786F">
+                  <wp:extent cx="4800600" cy="1232540"/>
+                  <wp:effectExtent l="0" t="0" r="0" b="12065"/>
+                  <wp:docPr id="3" name="图片 3"/>
+                  <wp:cNvGraphicFramePr>
+                    <a:graphicFrameLocks xmlns:a="http://schemas.openxmlformats.org/drawingml/2006/main" noChangeAspect="1"/>
+                  </wp:cNvGraphicFramePr>
+                  <a:graphic xmlns:a="http://schemas.openxmlformats.org/drawingml/2006/main">
+                    <a:graphicData uri="http://schemas.openxmlformats.org/drawingml/2006/picture">
+                      <pic:pic xmlns:pic="http://schemas.openxmlformats.org/drawingml/2006/picture">
+                        <pic:nvPicPr>
+                          <pic:cNvPr id="0" name="Screen Shot 2016-03-30 at 8.34.50 PM.jpg"/>
+                          <pic:cNvPicPr/>
+                        </pic:nvPicPr>
+                        <pic:blipFill>
+                          <a:blip r:embed="rId8">
+                            <a:extLst>
+                              <a:ext uri="{28A0092B-C50C-407E-A947-70E740481C1C}">
+                                <a14:useLocalDpi xmlns:a14="http://schemas.microsoft.com/office/drawing/2010/main" val="0"/>
+                              </a:ext>
+                            </a:extLst>
+                          </a:blip>
+                          <a:stretch>
+                            <a:fillRect/>
+                          </a:stretch>
+                        </pic:blipFill>
+                        <pic:spPr>
+                          <a:xfrm>
+                            <a:off x="0" y="0"/>
+                            <a:ext cx="4800600" cy="1232540"/>
+                          </a:xfrm>
+                          <a:prstGeom prst="rect">
+                            <a:avLst/>
+                          </a:prstGeom>
+                        </pic:spPr>
+                      </pic:pic>
+                    </a:graphicData>
+                  </a:graphic>
+                </wp:inline>
+              </w:drawing>
+            </w:r>
+          </w:p>
+          <w:p>
+            <w:pPr>
+              <w:jc w:val="left"/>
+              <w:rPr>
+                <w:rFonts w:hint="eastAsia"/>
+              </w:rPr>
+            </w:pPr>
+            <w:r>
+              <w:rPr>
+                <w:rFonts w:hint="eastAsia"/>
+              </w:rPr>
+              <w:t>同样也回溯发可以找到最优字串。</w:t>
+            </w:r>
+          </w:p>
+          <w:p>
+            <w:pPr>
+              <w:jc w:val="left"/>
+              <w:rPr>
+                <w:rFonts w:hint="eastAsia"/>
+              </w:rPr>
+            </w:pPr>
+            <w:bookmarkStart w:id="0" w:name="_GoBack"/>
+            <w:bookmarkEnd w:id="0"/>
+          </w:p>
+          <w:p>
+            <w:pPr>
+              <w:jc w:val="left"/>
+              <w:rPr>
+                <w:b/>
+                <w:color w:val="FF6600"/>
+              </w:rPr>
+            </w:pPr>
+            <w:r>
+              <w:rPr>
+                <w:rFonts w:hint="eastAsia"/>
+                <w:b/>
+                <w:color w:val="FF6600"/>
+              </w:rPr>
+              <w:t>花时间自己实践这三个最基本的算法，很重要！！！！</w:t>
+            </w:r>
+          </w:p>
+        </w:tc>
+      </w:tr>
+    </w:tbl>
     <w:p>
       <w:pPr>
         <w:jc w:val="left"/>
@@ -15108,6 +15596,17 @@
       </w:tblCellMar>
     </w:tblPr>
   </w:style>
+  <w:style w:type="character" w:styleId="a7">
+    <w:name w:val="Hyperlink"/>
+    <w:basedOn w:val="a0"/>
+    <w:uiPriority w:val="99"/>
+    <w:unhideWhenUsed/>
+    <w:rsid w:val="00F34AE4"/>
+    <w:rPr>
+      <w:color w:val="0000FF" w:themeColor="hyperlink"/>
+      <w:u w:val="single"/>
+    </w:rPr>
+  </w:style>
 </w:styles>
 </file>
 
@@ -15367,6 +15866,17 @@
         <w:right w:w="108" w:type="dxa"/>
       </w:tblCellMar>
     </w:tblPr>
+  </w:style>
+  <w:style w:type="character" w:styleId="a7">
+    <w:name w:val="Hyperlink"/>
+    <w:basedOn w:val="a0"/>
+    <w:uiPriority w:val="99"/>
+    <w:unhideWhenUsed/>
+    <w:rsid w:val="00F34AE4"/>
+    <w:rPr>
+      <w:color w:val="0000FF" w:themeColor="hyperlink"/>
+      <w:u w:val="single"/>
+    </w:rPr>
   </w:style>
 </w:styles>
 </file>

</xml_diff>

<commit_message>
add notes on the linked list
</commit_message>
<xml_diff>
--- a/algorithms_and _data_structures/lintcode_一些总结.docx
+++ b/algorithms_and _data_structures/lintcode_一些总结.docx
@@ -15030,9 +15030,6 @@
           <w:p>
             <w:pPr>
               <w:jc w:val="left"/>
-              <w:rPr>
-                <w:rFonts w:hint="eastAsia"/>
-              </w:rPr>
             </w:pPr>
             <w:r>
               <w:rPr>
@@ -15044,12 +15041,7 @@
           <w:p>
             <w:pPr>
               <w:jc w:val="left"/>
-              <w:rPr>
-                <w:rFonts w:hint="eastAsia"/>
-              </w:rPr>
-            </w:pPr>
-            <w:bookmarkStart w:id="0" w:name="_GoBack"/>
-            <w:bookmarkEnd w:id="0"/>
+            </w:pPr>
           </w:p>
           <w:p>
             <w:pPr>
@@ -15076,6 +15068,249 @@
         <w:jc w:val="left"/>
       </w:pPr>
     </w:p>
+    <w:p>
+      <w:pPr>
+        <w:jc w:val="left"/>
+      </w:pPr>
+    </w:p>
+    <w:p>
+      <w:pPr>
+        <w:jc w:val="left"/>
+        <w:rPr>
+          <w:rFonts w:hint="eastAsia"/>
+        </w:rPr>
+      </w:pPr>
+      <w:r>
+        <w:rPr>
+          <w:rFonts w:hint="eastAsia"/>
+          <w:b/>
+          <w:color w:val="3366FF"/>
+        </w:rPr>
+        <w:t>链表问题总结</w:t>
+      </w:r>
+      <w:r>
+        <w:rPr>
+          <w:rFonts w:hint="eastAsia"/>
+        </w:rPr>
+        <w:t>：</w:t>
+      </w:r>
+    </w:p>
+    <w:tbl>
+      <w:tblPr>
+        <w:tblStyle w:val="a6"/>
+        <w:tblW w:w="0" w:type="auto"/>
+        <w:tblLook w:val="04A0" w:firstRow="1" w:lastRow="0" w:firstColumn="1" w:lastColumn="0" w:noHBand="0" w:noVBand="1"/>
+      </w:tblPr>
+      <w:tblGrid>
+        <w:gridCol w:w="8516"/>
+      </w:tblGrid>
+      <w:tr>
+        <w:tc>
+          <w:tcPr>
+            <w:tcW w:w="8516" w:type="dxa"/>
+          </w:tcPr>
+          <w:p>
+            <w:pPr>
+              <w:jc w:val="left"/>
+              <w:rPr>
+                <w:rFonts w:hint="eastAsia"/>
+              </w:rPr>
+            </w:pPr>
+            <w:r>
+              <w:rPr>
+                <w:rFonts w:hint="eastAsia"/>
+              </w:rPr>
+              <w:t>链表问题的一般思路，</w:t>
+            </w:r>
+            <w:r>
+              <w:t>new</w:t>
+            </w:r>
+            <w:r>
+              <w:rPr>
+                <w:rFonts w:hint="eastAsia"/>
+              </w:rPr>
+              <w:t>出新的</w:t>
+            </w:r>
+            <w:r>
+              <w:t xml:space="preserve">head </w:t>
+            </w:r>
+            <w:r>
+              <w:rPr>
+                <w:rFonts w:hint="eastAsia"/>
+              </w:rPr>
+              <w:t>和</w:t>
+            </w:r>
+            <w:r>
+              <w:t>tail,</w:t>
+            </w:r>
+            <w:r>
+              <w:rPr>
+                <w:rFonts w:hint="eastAsia"/>
+              </w:rPr>
+              <w:t>代表我们需要的新的链表的头和尾，然后从原来链表的头</w:t>
+            </w:r>
+            <w:r>
+              <w:t>head</w:t>
+            </w:r>
+            <w:r>
+              <w:rPr>
+                <w:rFonts w:hint="eastAsia"/>
+              </w:rPr>
+              <w:t>遍历原来的链表</w:t>
+            </w:r>
+            <w:r>
+              <w:t>,</w:t>
+            </w:r>
+            <w:r>
+              <w:rPr>
+                <w:rFonts w:hint="eastAsia"/>
+              </w:rPr>
+              <w:t>根据条件加入新的链表中：</w:t>
+            </w:r>
+          </w:p>
+          <w:p>
+            <w:pPr>
+              <w:jc w:val="left"/>
+              <w:rPr>
+                <w:rFonts w:hint="eastAsia"/>
+              </w:rPr>
+            </w:pPr>
+            <w:bookmarkStart w:id="0" w:name="_GoBack"/>
+            <w:bookmarkEnd w:id="0"/>
+          </w:p>
+          <w:p>
+            <w:pPr>
+              <w:jc w:val="left"/>
+            </w:pPr>
+            <w:r>
+              <w:rPr>
+                <w:rFonts w:hint="eastAsia"/>
+              </w:rPr>
+              <w:t>链表找环</w:t>
+            </w:r>
+            <w:r>
+              <w:rPr>
+                <w:rFonts w:hint="eastAsia"/>
+              </w:rPr>
+              <w:t xml:space="preserve"> </w:t>
+            </w:r>
+            <w:r>
+              <w:t xml:space="preserve">=&gt; </w:t>
+            </w:r>
+            <w:proofErr w:type="spellStart"/>
+            <w:r>
+              <w:t>Leetcode</w:t>
+            </w:r>
+            <w:proofErr w:type="spellEnd"/>
+            <w:r>
+              <w:t xml:space="preserve"> 142</w:t>
+            </w:r>
+          </w:p>
+          <w:p>
+            <w:pPr>
+              <w:jc w:val="left"/>
+            </w:pPr>
+            <w:r>
+              <w:rPr>
+                <w:rFonts w:hint="eastAsia"/>
+              </w:rPr>
+              <w:t>链表奇偶位置拆分</w:t>
+            </w:r>
+            <w:r>
+              <w:rPr>
+                <w:rFonts w:hint="eastAsia"/>
+              </w:rPr>
+              <w:t xml:space="preserve"> </w:t>
+            </w:r>
+            <w:r>
+              <w:t xml:space="preserve">=&gt; </w:t>
+            </w:r>
+            <w:proofErr w:type="spellStart"/>
+            <w:r>
+              <w:t>Leetcode</w:t>
+            </w:r>
+            <w:proofErr w:type="spellEnd"/>
+            <w:r>
+              <w:t xml:space="preserve"> 328</w:t>
+            </w:r>
+          </w:p>
+          <w:p>
+            <w:pPr>
+              <w:jc w:val="left"/>
+            </w:pPr>
+            <w:r>
+              <w:rPr>
+                <w:rFonts w:hint="eastAsia"/>
+              </w:rPr>
+              <w:t>单链表排序</w:t>
+            </w:r>
+            <w:r>
+              <w:rPr>
+                <w:rFonts w:hint="eastAsia"/>
+              </w:rPr>
+              <w:t xml:space="preserve"> </w:t>
+            </w:r>
+            <w:r>
+              <w:t>=&gt;</w:t>
+            </w:r>
+            <w:proofErr w:type="spellStart"/>
+            <w:r>
+              <w:t>Leetcode</w:t>
+            </w:r>
+            <w:proofErr w:type="spellEnd"/>
+            <w:r>
+              <w:t xml:space="preserve"> 148</w:t>
+            </w:r>
+          </w:p>
+          <w:p>
+            <w:pPr>
+              <w:jc w:val="left"/>
+            </w:pPr>
+            <w:r>
+              <w:rPr>
+                <w:rFonts w:hint="eastAsia"/>
+              </w:rPr>
+              <w:t>有序单链表节点去重</w:t>
+            </w:r>
+            <w:r>
+              <w:rPr>
+                <w:rFonts w:hint="eastAsia"/>
+              </w:rPr>
+              <w:t xml:space="preserve"> </w:t>
+            </w:r>
+            <w:r>
+              <w:t xml:space="preserve">=&gt; </w:t>
+            </w:r>
+            <w:proofErr w:type="spellStart"/>
+            <w:r>
+              <w:t>Leetcode</w:t>
+            </w:r>
+            <w:proofErr w:type="spellEnd"/>
+            <w:r>
+              <w:t xml:space="preserve"> 82(</w:t>
+            </w:r>
+            <w:r>
+              <w:rPr>
+                <w:rFonts w:hint="eastAsia"/>
+              </w:rPr>
+              <w:t>保留一个重复节点</w:t>
+            </w:r>
+            <w:r>
+              <w:t>),83(</w:t>
+            </w:r>
+            <w:r>
+              <w:rPr>
+                <w:rFonts w:hint="eastAsia"/>
+              </w:rPr>
+              <w:t>不保留重复节点</w:t>
+            </w:r>
+            <w:r>
+              <w:t>)</w:t>
+            </w:r>
+          </w:p>
+        </w:tc>
+      </w:tr>
+    </w:tbl>
     <w:p>
       <w:pPr>
         <w:jc w:val="left"/>

</xml_diff>

<commit_message>
add linked list notes, with corresponding leetcode problem
</commit_message>
<xml_diff>
--- a/algorithms_and _data_structures/lintcode_一些总结.docx
+++ b/algorithms_and _data_structures/lintcode_一些总结.docx
@@ -15076,9 +15076,6 @@
     <w:p>
       <w:pPr>
         <w:jc w:val="left"/>
-        <w:rPr>
-          <w:rFonts w:hint="eastAsia"/>
-        </w:rPr>
       </w:pPr>
       <w:r>
         <w:rPr>
@@ -15112,9 +15109,6 @@
           <w:p>
             <w:pPr>
               <w:jc w:val="left"/>
-              <w:rPr>
-                <w:rFonts w:hint="eastAsia"/>
-              </w:rPr>
             </w:pPr>
             <w:r>
               <w:rPr>
@@ -15131,8 +15125,16 @@
               </w:rPr>
               <w:t>出新的</w:t>
             </w:r>
-            <w:r>
-              <w:t xml:space="preserve">head </w:t>
+            <w:proofErr w:type="spellStart"/>
+            <w:r>
+              <w:t>res</w:t>
+            </w:r>
+            <w:r>
+              <w:t>head</w:t>
+            </w:r>
+            <w:proofErr w:type="spellEnd"/>
+            <w:r>
+              <w:t xml:space="preserve"> </w:t>
             </w:r>
             <w:r>
               <w:rPr>
@@ -15140,8 +15142,16 @@
               </w:rPr>
               <w:t>和</w:t>
             </w:r>
-            <w:r>
-              <w:t>tail,</w:t>
+            <w:proofErr w:type="spellStart"/>
+            <w:r>
+              <w:t>res</w:t>
+            </w:r>
+            <w:r>
+              <w:t>tail</w:t>
+            </w:r>
+            <w:proofErr w:type="spellEnd"/>
+            <w:r>
+              <w:t>,</w:t>
             </w:r>
             <w:r>
               <w:rPr>
@@ -15165,23 +15175,87 @@
               <w:rPr>
                 <w:rFonts w:hint="eastAsia"/>
               </w:rPr>
-              <w:t>根据条件加入新的链表中：</w:t>
-            </w:r>
-          </w:p>
-          <w:p>
-            <w:pPr>
-              <w:jc w:val="left"/>
-              <w:rPr>
-                <w:rFonts w:hint="eastAsia"/>
-              </w:rPr>
+              <w:t>根据条件加入新的链表中</w:t>
+            </w:r>
+            <w:r>
+              <w:rPr>
+                <w:rFonts w:hint="eastAsia"/>
+              </w:rPr>
+              <w:t>，但是</w:t>
+            </w:r>
+            <w:r>
+              <w:rPr>
+                <w:rFonts w:hint="eastAsia"/>
+                <w:b/>
+                <w:color w:val="FF6600"/>
+              </w:rPr>
+              <w:t>注意新每一次连接</w:t>
+            </w:r>
+            <w:proofErr w:type="spellStart"/>
+            <w:r>
+              <w:rPr>
+                <w:b/>
+                <w:color w:val="FF6600"/>
+              </w:rPr>
+              <w:t>restail</w:t>
+            </w:r>
+            <w:proofErr w:type="spellEnd"/>
+            <w:r>
+              <w:rPr>
+                <w:b/>
+                <w:color w:val="FF6600"/>
+              </w:rPr>
+              <w:t xml:space="preserve">, </w:t>
+            </w:r>
+            <w:r>
+              <w:rPr>
+                <w:rFonts w:hint="eastAsia"/>
+                <w:b/>
+                <w:color w:val="FF6600"/>
+              </w:rPr>
+              <w:t>需要将</w:t>
+            </w:r>
+            <w:proofErr w:type="spellStart"/>
+            <w:r>
+              <w:rPr>
+                <w:b/>
+                <w:color w:val="FF6600"/>
+              </w:rPr>
+              <w:t>restail.next</w:t>
+            </w:r>
+            <w:proofErr w:type="spellEnd"/>
+            <w:r>
+              <w:rPr>
+                <w:b/>
+                <w:color w:val="FF6600"/>
+              </w:rPr>
+              <w:t xml:space="preserve"> = null, </w:t>
+            </w:r>
+            <w:r>
+              <w:rPr>
+                <w:rFonts w:hint="eastAsia"/>
+                <w:b/>
+                <w:color w:val="FF6600"/>
+              </w:rPr>
+              <w:t>否则可能于原链表重复，这样的到的结果就不是我们想要的结果</w:t>
+            </w:r>
+            <w:r>
+              <w:rPr>
+                <w:rFonts w:hint="eastAsia"/>
+              </w:rPr>
+              <w:t>：</w:t>
+            </w:r>
+          </w:p>
+          <w:p>
+            <w:pPr>
+              <w:jc w:val="left"/>
+            </w:pPr>
+          </w:p>
+          <w:p>
+            <w:pPr>
+              <w:jc w:val="left"/>
             </w:pPr>
             <w:bookmarkStart w:id="0" w:name="_GoBack"/>
-            <w:bookmarkEnd w:id="0"/>
-          </w:p>
-          <w:p>
-            <w:pPr>
-              <w:jc w:val="left"/>
-            </w:pPr>
             <w:r>
               <w:rPr>
                 <w:rFonts w:hint="eastAsia"/>
@@ -15206,6 +15280,7 @@
               <w:t xml:space="preserve"> 142</w:t>
             </w:r>
           </w:p>
+          <w:bookmarkEnd w:id="0"/>
           <w:p>
             <w:pPr>
               <w:jc w:val="left"/>
@@ -15243,6 +15318,24 @@
                 <w:rFonts w:hint="eastAsia"/>
               </w:rPr>
               <w:t>单链表排序</w:t>
+            </w:r>
+            <w:r>
+              <w:t>[</w:t>
+            </w:r>
+            <w:r>
+              <w:rPr>
+                <w:rFonts w:hint="eastAsia"/>
+              </w:rPr>
+              <w:t>归并思想，</w:t>
+            </w:r>
+            <w:r>
+              <w:t>O(</w:t>
+            </w:r>
+            <w:r>
+              <w:t>nlgn</w:t>
+            </w:r>
+            <w:r>
+              <w:t>)]</w:t>
             </w:r>
             <w:r>
               <w:rPr>

</xml_diff>

<commit_message>
add some notes on KMP algorithm
</commit_message>
<xml_diff>
--- a/algorithms_and _data_structures/lintcode_一些总结.docx
+++ b/algorithms_and _data_structures/lintcode_一些总结.docx
@@ -15255,7 +15255,6 @@
             <w:pPr>
               <w:jc w:val="left"/>
             </w:pPr>
-            <w:bookmarkStart w:id="0" w:name="_GoBack"/>
             <w:r>
               <w:rPr>
                 <w:rFonts w:hint="eastAsia"/>
@@ -15280,7 +15279,6 @@
               <w:t xml:space="preserve"> 142</w:t>
             </w:r>
           </w:p>
-          <w:bookmarkEnd w:id="0"/>
           <w:p>
             <w:pPr>
               <w:jc w:val="left"/>
@@ -15409,6 +15407,1531 @@
         <w:jc w:val="left"/>
       </w:pPr>
     </w:p>
+    <w:p>
+      <w:pPr>
+        <w:jc w:val="left"/>
+      </w:pPr>
+    </w:p>
+    <w:p>
+      <w:pPr>
+        <w:jc w:val="left"/>
+        <w:rPr>
+          <w:rFonts w:hint="eastAsia"/>
+        </w:rPr>
+      </w:pPr>
+      <w:proofErr w:type="spellStart"/>
+      <w:r>
+        <w:rPr>
+          <w:b/>
+          <w:color w:val="3366FF"/>
+        </w:rPr>
+        <w:t>K</w:t>
+      </w:r>
+      <w:r>
+        <w:rPr>
+          <w:rFonts w:hint="eastAsia"/>
+          <w:b/>
+          <w:color w:val="3366FF"/>
+        </w:rPr>
+        <w:t>mp</w:t>
+      </w:r>
+      <w:proofErr w:type="spellEnd"/>
+      <w:r>
+        <w:rPr>
+          <w:rFonts w:hint="eastAsia"/>
+          <w:b/>
+          <w:color w:val="3366FF"/>
+        </w:rPr>
+        <w:t>算法的一点点理解</w:t>
+      </w:r>
+      <w:r>
+        <w:rPr>
+          <w:rFonts w:hint="eastAsia"/>
+        </w:rPr>
+        <w:t>：</w:t>
+      </w:r>
+    </w:p>
+    <w:tbl>
+      <w:tblPr>
+        <w:tblStyle w:val="a6"/>
+        <w:tblW w:w="0" w:type="auto"/>
+        <w:tblLook w:val="04A0" w:firstRow="1" w:lastRow="0" w:firstColumn="1" w:lastColumn="0" w:noHBand="0" w:noVBand="1"/>
+      </w:tblPr>
+      <w:tblGrid>
+        <w:gridCol w:w="8516"/>
+      </w:tblGrid>
+      <w:tr>
+        <w:tc>
+          <w:tcPr>
+            <w:tcW w:w="8516" w:type="dxa"/>
+          </w:tcPr>
+          <w:p>
+            <w:pPr>
+              <w:jc w:val="left"/>
+              <w:rPr>
+                <w:rFonts w:hint="eastAsia"/>
+              </w:rPr>
+            </w:pPr>
+            <w:r>
+              <w:rPr>
+                <w:rFonts w:hint="eastAsia"/>
+              </w:rPr>
+              <w:t>求</w:t>
+            </w:r>
+            <w:r>
+              <w:t>next</w:t>
+            </w:r>
+            <w:r>
+              <w:rPr>
+                <w:rFonts w:hint="eastAsia"/>
+              </w:rPr>
+              <w:t>数组的问题：</w:t>
+            </w:r>
+          </w:p>
+          <w:p>
+            <w:pPr>
+              <w:widowControl/>
+              <w:autoSpaceDE w:val="0"/>
+              <w:autoSpaceDN w:val="0"/>
+              <w:adjustRightInd w:val="0"/>
+              <w:jc w:val="left"/>
+            </w:pPr>
+            <w:r>
+              <w:t>*1:next[0]</w:t>
+            </w:r>
+            <w:r>
+              <w:t>是</w:t>
+            </w:r>
+            <w:r>
+              <w:t>-1,</w:t>
+            </w:r>
+            <w:r>
+              <w:t>并不是</w:t>
+            </w:r>
+            <w:r>
+              <w:t>0</w:t>
+            </w:r>
+            <w:r>
+              <w:t>，因为</w:t>
+            </w:r>
+            <w:r>
+              <w:t>next</w:t>
+            </w:r>
+            <w:r>
+              <w:t>数组代表的是除去该字符以前的最长的公共前缀字串和后缀字串，</w:t>
+            </w:r>
+          </w:p>
+          <w:p>
+            <w:pPr>
+              <w:widowControl/>
+              <w:autoSpaceDE w:val="0"/>
+              <w:autoSpaceDN w:val="0"/>
+              <w:adjustRightInd w:val="0"/>
+              <w:jc w:val="left"/>
+            </w:pPr>
+            <w:r>
+              <w:t xml:space="preserve"> *2:next[1]</w:t>
+            </w:r>
+            <w:r>
+              <w:t>是</w:t>
+            </w:r>
+            <w:r>
+              <w:t>0,</w:t>
+            </w:r>
+            <w:r>
+              <w:t>因为只剩下一个字符，不能是整个字符串的长度，因此只能是</w:t>
+            </w:r>
+            <w:r>
+              <w:t>0</w:t>
+            </w:r>
+            <w:r>
+              <w:t>。</w:t>
+            </w:r>
+          </w:p>
+          <w:p>
+            <w:pPr>
+              <w:jc w:val="left"/>
+              <w:rPr>
+                <w:rFonts w:hint="eastAsia"/>
+              </w:rPr>
+            </w:pPr>
+            <w:r>
+              <w:t xml:space="preserve"> *3:</w:t>
+            </w:r>
+            <w:r>
+              <w:t>为什么</w:t>
+            </w:r>
+            <w:r>
+              <w:t>next</w:t>
+            </w:r>
+            <w:r>
+              <w:t>数组要除去这个字符串的最长公共子字符串，因为我们需要</w:t>
+            </w:r>
+            <w:r>
+              <w:t>next</w:t>
+            </w:r>
+            <w:r>
+              <w:t>数组的时候都是</w:t>
+            </w:r>
+            <w:r>
+              <w:t xml:space="preserve"> s[</w:t>
+            </w:r>
+            <w:proofErr w:type="spellStart"/>
+            <w:r>
+              <w:t>i</w:t>
+            </w:r>
+            <w:proofErr w:type="spellEnd"/>
+            <w:r>
+              <w:t>] != p[j]</w:t>
+            </w:r>
+            <w:r>
+              <w:t>的时候，需要重新定位。</w:t>
+            </w:r>
+          </w:p>
+          <w:p>
+            <w:pPr>
+              <w:widowControl/>
+              <w:autoSpaceDE w:val="0"/>
+              <w:autoSpaceDN w:val="0"/>
+              <w:adjustRightInd w:val="0"/>
+              <w:jc w:val="left"/>
+              <w:rPr>
+                <w:rFonts w:ascii="Monaco" w:hAnsi="Monaco" w:cs="Monaco"/>
+                <w:kern w:val="0"/>
+                <w:sz w:val="28"/>
+                <w:szCs w:val="28"/>
+              </w:rPr>
+            </w:pPr>
+            <w:r>
+              <w:rPr>
+                <w:rFonts w:ascii="Monaco" w:hAnsi="Monaco" w:cs="Monaco"/>
+                <w:color w:val="D9E8F7"/>
+                <w:kern w:val="0"/>
+                <w:sz w:val="28"/>
+                <w:szCs w:val="28"/>
+              </w:rPr>
+              <w:tab/>
+            </w:r>
+            <w:r>
+              <w:rPr>
+                <w:rFonts w:ascii="Monaco" w:hAnsi="Monaco" w:cs="Monaco"/>
+                <w:color w:val="626262"/>
+                <w:kern w:val="0"/>
+                <w:sz w:val="28"/>
+                <w:szCs w:val="28"/>
+              </w:rPr>
+              <w:t>//</w:t>
+            </w:r>
+            <w:r>
+              <w:rPr>
+                <w:rFonts w:ascii="Monaco" w:hAnsi="Monaco" w:cs="Monaco"/>
+                <w:color w:val="626262"/>
+                <w:kern w:val="0"/>
+                <w:sz w:val="28"/>
+                <w:szCs w:val="28"/>
+              </w:rPr>
+              <w:t>使用方法</w:t>
+            </w:r>
+            <w:r>
+              <w:rPr>
+                <w:rFonts w:ascii="Monaco" w:hAnsi="Monaco" w:cs="Monaco"/>
+                <w:color w:val="626262"/>
+                <w:kern w:val="0"/>
+                <w:sz w:val="28"/>
+                <w:szCs w:val="28"/>
+              </w:rPr>
+              <w:t>2</w:t>
+            </w:r>
+            <w:r>
+              <w:rPr>
+                <w:rFonts w:ascii="Monaco" w:hAnsi="Monaco" w:cs="Monaco"/>
+                <w:color w:val="626262"/>
+                <w:kern w:val="0"/>
+                <w:sz w:val="28"/>
+                <w:szCs w:val="28"/>
+              </w:rPr>
+              <w:t>，</w:t>
+            </w:r>
+            <w:r>
+              <w:rPr>
+                <w:rFonts w:ascii="Monaco" w:hAnsi="Monaco" w:cs="Monaco"/>
+                <w:color w:val="626262"/>
+                <w:kern w:val="0"/>
+                <w:sz w:val="28"/>
+                <w:szCs w:val="28"/>
+              </w:rPr>
+              <w:t xml:space="preserve"> </w:t>
+            </w:r>
+            <w:r>
+              <w:rPr>
+                <w:rFonts w:ascii="Monaco" w:hAnsi="Monaco" w:cs="Monaco"/>
+                <w:color w:val="626262"/>
+                <w:kern w:val="0"/>
+                <w:sz w:val="28"/>
+                <w:szCs w:val="28"/>
+              </w:rPr>
+              <w:t>利用关系式进行回溯</w:t>
+            </w:r>
+          </w:p>
+          <w:p>
+            <w:pPr>
+              <w:widowControl/>
+              <w:autoSpaceDE w:val="0"/>
+              <w:autoSpaceDN w:val="0"/>
+              <w:adjustRightInd w:val="0"/>
+              <w:jc w:val="left"/>
+            </w:pPr>
+            <w:r>
+              <w:rPr>
+                <w:rFonts w:ascii="Monaco" w:hAnsi="Monaco" w:cs="Monaco"/>
+                <w:color w:val="D9E8F7"/>
+                <w:kern w:val="0"/>
+                <w:sz w:val="28"/>
+                <w:szCs w:val="28"/>
+              </w:rPr>
+              <w:tab/>
+            </w:r>
+            <w:proofErr w:type="gramStart"/>
+            <w:r>
+              <w:t>public</w:t>
+            </w:r>
+            <w:proofErr w:type="gramEnd"/>
+            <w:r>
+              <w:t xml:space="preserve"> static </w:t>
+            </w:r>
+            <w:proofErr w:type="spellStart"/>
+            <w:r>
+              <w:t>int</w:t>
+            </w:r>
+            <w:proofErr w:type="spellEnd"/>
+            <w:r>
+              <w:t>[] next(String p)</w:t>
+            </w:r>
+          </w:p>
+          <w:p>
+            <w:pPr>
+              <w:widowControl/>
+              <w:autoSpaceDE w:val="0"/>
+              <w:autoSpaceDN w:val="0"/>
+              <w:adjustRightInd w:val="0"/>
+              <w:jc w:val="left"/>
+            </w:pPr>
+            <w:r>
+              <w:tab/>
+              <w:t>{</w:t>
+            </w:r>
+          </w:p>
+          <w:p>
+            <w:pPr>
+              <w:widowControl/>
+              <w:autoSpaceDE w:val="0"/>
+              <w:autoSpaceDN w:val="0"/>
+              <w:adjustRightInd w:val="0"/>
+              <w:jc w:val="left"/>
+            </w:pPr>
+            <w:r>
+              <w:tab/>
+            </w:r>
+            <w:r>
+              <w:tab/>
+            </w:r>
+            <w:proofErr w:type="gramStart"/>
+            <w:r>
+              <w:t>if</w:t>
+            </w:r>
+            <w:proofErr w:type="gramEnd"/>
+            <w:r>
+              <w:t xml:space="preserve">(p == null || </w:t>
+            </w:r>
+            <w:proofErr w:type="spellStart"/>
+            <w:r>
+              <w:t>p.length</w:t>
+            </w:r>
+            <w:proofErr w:type="spellEnd"/>
+            <w:r>
+              <w:t>() == 0) return null;</w:t>
+            </w:r>
+          </w:p>
+          <w:p>
+            <w:pPr>
+              <w:widowControl/>
+              <w:autoSpaceDE w:val="0"/>
+              <w:autoSpaceDN w:val="0"/>
+              <w:adjustRightInd w:val="0"/>
+              <w:jc w:val="left"/>
+            </w:pPr>
+            <w:r>
+              <w:tab/>
+            </w:r>
+            <w:r>
+              <w:tab/>
+            </w:r>
+          </w:p>
+          <w:p>
+            <w:pPr>
+              <w:widowControl/>
+              <w:autoSpaceDE w:val="0"/>
+              <w:autoSpaceDN w:val="0"/>
+              <w:adjustRightInd w:val="0"/>
+              <w:jc w:val="left"/>
+            </w:pPr>
+            <w:r>
+              <w:tab/>
+            </w:r>
+            <w:r>
+              <w:tab/>
+            </w:r>
+            <w:proofErr w:type="spellStart"/>
+            <w:proofErr w:type="gramStart"/>
+            <w:r>
+              <w:t>int</w:t>
+            </w:r>
+            <w:proofErr w:type="spellEnd"/>
+            <w:proofErr w:type="gramEnd"/>
+            <w:r>
+              <w:t xml:space="preserve"> j=0;</w:t>
+            </w:r>
+          </w:p>
+          <w:p>
+            <w:pPr>
+              <w:widowControl/>
+              <w:autoSpaceDE w:val="0"/>
+              <w:autoSpaceDN w:val="0"/>
+              <w:adjustRightInd w:val="0"/>
+              <w:jc w:val="left"/>
+            </w:pPr>
+            <w:r>
+              <w:tab/>
+            </w:r>
+            <w:r>
+              <w:tab/>
+            </w:r>
+            <w:proofErr w:type="spellStart"/>
+            <w:proofErr w:type="gramStart"/>
+            <w:r>
+              <w:t>int</w:t>
+            </w:r>
+            <w:proofErr w:type="spellEnd"/>
+            <w:proofErr w:type="gramEnd"/>
+            <w:r>
+              <w:t xml:space="preserve"> k=-1;</w:t>
+            </w:r>
+          </w:p>
+          <w:p>
+            <w:pPr>
+              <w:widowControl/>
+              <w:autoSpaceDE w:val="0"/>
+              <w:autoSpaceDN w:val="0"/>
+              <w:adjustRightInd w:val="0"/>
+              <w:jc w:val="left"/>
+            </w:pPr>
+            <w:r>
+              <w:tab/>
+            </w:r>
+            <w:r>
+              <w:tab/>
+            </w:r>
+            <w:proofErr w:type="spellStart"/>
+            <w:proofErr w:type="gramStart"/>
+            <w:r>
+              <w:t>int</w:t>
+            </w:r>
+            <w:proofErr w:type="spellEnd"/>
+            <w:proofErr w:type="gramEnd"/>
+            <w:r>
+              <w:t xml:space="preserve"> []next = new </w:t>
+            </w:r>
+            <w:proofErr w:type="spellStart"/>
+            <w:r>
+              <w:t>int</w:t>
+            </w:r>
+            <w:proofErr w:type="spellEnd"/>
+            <w:r>
+              <w:t>[</w:t>
+            </w:r>
+            <w:proofErr w:type="spellStart"/>
+            <w:r>
+              <w:t>p.length</w:t>
+            </w:r>
+            <w:proofErr w:type="spellEnd"/>
+            <w:r>
+              <w:t>()];</w:t>
+            </w:r>
+          </w:p>
+          <w:p>
+            <w:pPr>
+              <w:widowControl/>
+              <w:autoSpaceDE w:val="0"/>
+              <w:autoSpaceDN w:val="0"/>
+              <w:adjustRightInd w:val="0"/>
+              <w:jc w:val="left"/>
+            </w:pPr>
+            <w:r>
+              <w:tab/>
+            </w:r>
+            <w:r>
+              <w:tab/>
+            </w:r>
+            <w:proofErr w:type="gramStart"/>
+            <w:r>
+              <w:t>next</w:t>
+            </w:r>
+            <w:proofErr w:type="gramEnd"/>
+            <w:r>
+              <w:t>[0] = -1;</w:t>
+            </w:r>
+          </w:p>
+          <w:p>
+            <w:pPr>
+              <w:widowControl/>
+              <w:autoSpaceDE w:val="0"/>
+              <w:autoSpaceDN w:val="0"/>
+              <w:adjustRightInd w:val="0"/>
+              <w:jc w:val="left"/>
+            </w:pPr>
+            <w:r>
+              <w:tab/>
+            </w:r>
+            <w:r>
+              <w:tab/>
+            </w:r>
+            <w:proofErr w:type="gramStart"/>
+            <w:r>
+              <w:t>while</w:t>
+            </w:r>
+            <w:proofErr w:type="gramEnd"/>
+            <w:r>
+              <w:t xml:space="preserve">(j &lt; </w:t>
+            </w:r>
+            <w:proofErr w:type="spellStart"/>
+            <w:r>
+              <w:t>p.length</w:t>
+            </w:r>
+            <w:proofErr w:type="spellEnd"/>
+            <w:r>
+              <w:t>()-1)</w:t>
+            </w:r>
+          </w:p>
+          <w:p>
+            <w:pPr>
+              <w:widowControl/>
+              <w:autoSpaceDE w:val="0"/>
+              <w:autoSpaceDN w:val="0"/>
+              <w:adjustRightInd w:val="0"/>
+              <w:jc w:val="left"/>
+            </w:pPr>
+            <w:r>
+              <w:tab/>
+            </w:r>
+            <w:r>
+              <w:tab/>
+              <w:t>{</w:t>
+            </w:r>
+          </w:p>
+          <w:p>
+            <w:pPr>
+              <w:widowControl/>
+              <w:autoSpaceDE w:val="0"/>
+              <w:autoSpaceDN w:val="0"/>
+              <w:adjustRightInd w:val="0"/>
+              <w:jc w:val="left"/>
+            </w:pPr>
+            <w:r>
+              <w:tab/>
+            </w:r>
+            <w:r>
+              <w:tab/>
+            </w:r>
+            <w:r>
+              <w:tab/>
+            </w:r>
+            <w:proofErr w:type="gramStart"/>
+            <w:r>
+              <w:t>if</w:t>
+            </w:r>
+            <w:proofErr w:type="gramEnd"/>
+            <w:r>
+              <w:t xml:space="preserve">(k == -1  || </w:t>
+            </w:r>
+            <w:proofErr w:type="spellStart"/>
+            <w:r>
+              <w:t>p.charAt</w:t>
+            </w:r>
+            <w:proofErr w:type="spellEnd"/>
+            <w:r>
+              <w:t xml:space="preserve">(k) == </w:t>
+            </w:r>
+            <w:proofErr w:type="spellStart"/>
+            <w:r>
+              <w:t>p.charAt</w:t>
+            </w:r>
+            <w:proofErr w:type="spellEnd"/>
+            <w:r>
+              <w:t>(j))</w:t>
+            </w:r>
+          </w:p>
+          <w:p>
+            <w:pPr>
+              <w:widowControl/>
+              <w:autoSpaceDE w:val="0"/>
+              <w:autoSpaceDN w:val="0"/>
+              <w:adjustRightInd w:val="0"/>
+              <w:jc w:val="left"/>
+            </w:pPr>
+            <w:r>
+              <w:tab/>
+            </w:r>
+            <w:r>
+              <w:tab/>
+            </w:r>
+            <w:r>
+              <w:tab/>
+              <w:t>{</w:t>
+            </w:r>
+          </w:p>
+          <w:p>
+            <w:pPr>
+              <w:widowControl/>
+              <w:autoSpaceDE w:val="0"/>
+              <w:autoSpaceDN w:val="0"/>
+              <w:adjustRightInd w:val="0"/>
+              <w:jc w:val="left"/>
+            </w:pPr>
+            <w:r>
+              <w:tab/>
+            </w:r>
+            <w:r>
+              <w:tab/>
+            </w:r>
+            <w:r>
+              <w:tab/>
+            </w:r>
+            <w:r>
+              <w:tab/>
+            </w:r>
+            <w:proofErr w:type="gramStart"/>
+            <w:r>
+              <w:t>k</w:t>
+            </w:r>
+            <w:proofErr w:type="gramEnd"/>
+            <w:r>
+              <w:t>++;</w:t>
+            </w:r>
+          </w:p>
+          <w:p>
+            <w:pPr>
+              <w:widowControl/>
+              <w:autoSpaceDE w:val="0"/>
+              <w:autoSpaceDN w:val="0"/>
+              <w:adjustRightInd w:val="0"/>
+              <w:jc w:val="left"/>
+            </w:pPr>
+            <w:r>
+              <w:tab/>
+            </w:r>
+            <w:r>
+              <w:tab/>
+            </w:r>
+            <w:r>
+              <w:tab/>
+            </w:r>
+            <w:r>
+              <w:tab/>
+            </w:r>
+            <w:proofErr w:type="gramStart"/>
+            <w:r>
+              <w:t>j</w:t>
+            </w:r>
+            <w:proofErr w:type="gramEnd"/>
+            <w:r>
+              <w:t>++;</w:t>
+            </w:r>
+          </w:p>
+          <w:p>
+            <w:pPr>
+              <w:widowControl/>
+              <w:autoSpaceDE w:val="0"/>
+              <w:autoSpaceDN w:val="0"/>
+              <w:adjustRightInd w:val="0"/>
+              <w:jc w:val="left"/>
+            </w:pPr>
+            <w:r>
+              <w:tab/>
+            </w:r>
+            <w:r>
+              <w:tab/>
+            </w:r>
+            <w:r>
+              <w:tab/>
+            </w:r>
+            <w:r>
+              <w:tab/>
+            </w:r>
+            <w:proofErr w:type="gramStart"/>
+            <w:r>
+              <w:t>next</w:t>
+            </w:r>
+            <w:proofErr w:type="gramEnd"/>
+            <w:r>
+              <w:t>[j] = k;</w:t>
+            </w:r>
+          </w:p>
+          <w:p>
+            <w:pPr>
+              <w:widowControl/>
+              <w:autoSpaceDE w:val="0"/>
+              <w:autoSpaceDN w:val="0"/>
+              <w:adjustRightInd w:val="0"/>
+              <w:jc w:val="left"/>
+            </w:pPr>
+            <w:r>
+              <w:tab/>
+            </w:r>
+            <w:r>
+              <w:tab/>
+            </w:r>
+            <w:r>
+              <w:tab/>
+            </w:r>
+            <w:proofErr w:type="gramStart"/>
+            <w:r>
+              <w:t>}else</w:t>
+            </w:r>
+            <w:proofErr w:type="gramEnd"/>
+          </w:p>
+          <w:p>
+            <w:pPr>
+              <w:widowControl/>
+              <w:autoSpaceDE w:val="0"/>
+              <w:autoSpaceDN w:val="0"/>
+              <w:adjustRightInd w:val="0"/>
+              <w:jc w:val="left"/>
+            </w:pPr>
+            <w:r>
+              <w:tab/>
+            </w:r>
+            <w:r>
+              <w:tab/>
+            </w:r>
+            <w:r>
+              <w:tab/>
+              <w:t>{</w:t>
+            </w:r>
+          </w:p>
+          <w:p>
+            <w:pPr>
+              <w:widowControl/>
+              <w:autoSpaceDE w:val="0"/>
+              <w:autoSpaceDN w:val="0"/>
+              <w:adjustRightInd w:val="0"/>
+              <w:jc w:val="left"/>
+            </w:pPr>
+            <w:r>
+              <w:tab/>
+            </w:r>
+            <w:r>
+              <w:tab/>
+            </w:r>
+            <w:r>
+              <w:tab/>
+            </w:r>
+            <w:r>
+              <w:tab/>
+            </w:r>
+            <w:proofErr w:type="gramStart"/>
+            <w:r>
+              <w:t>k</w:t>
+            </w:r>
+            <w:proofErr w:type="gramEnd"/>
+            <w:r>
+              <w:t xml:space="preserve"> = next[k];</w:t>
+            </w:r>
+          </w:p>
+          <w:p>
+            <w:pPr>
+              <w:widowControl/>
+              <w:autoSpaceDE w:val="0"/>
+              <w:autoSpaceDN w:val="0"/>
+              <w:adjustRightInd w:val="0"/>
+              <w:jc w:val="left"/>
+            </w:pPr>
+            <w:r>
+              <w:tab/>
+            </w:r>
+            <w:r>
+              <w:tab/>
+            </w:r>
+            <w:r>
+              <w:tab/>
+              <w:t>}</w:t>
+            </w:r>
+          </w:p>
+          <w:p>
+            <w:pPr>
+              <w:widowControl/>
+              <w:autoSpaceDE w:val="0"/>
+              <w:autoSpaceDN w:val="0"/>
+              <w:adjustRightInd w:val="0"/>
+              <w:jc w:val="left"/>
+            </w:pPr>
+            <w:r>
+              <w:tab/>
+            </w:r>
+            <w:r>
+              <w:tab/>
+              <w:t>}</w:t>
+            </w:r>
+          </w:p>
+          <w:p>
+            <w:pPr>
+              <w:widowControl/>
+              <w:autoSpaceDE w:val="0"/>
+              <w:autoSpaceDN w:val="0"/>
+              <w:adjustRightInd w:val="0"/>
+              <w:jc w:val="left"/>
+            </w:pPr>
+            <w:r>
+              <w:tab/>
+            </w:r>
+            <w:r>
+              <w:tab/>
+            </w:r>
+            <w:proofErr w:type="gramStart"/>
+            <w:r>
+              <w:t>return</w:t>
+            </w:r>
+            <w:proofErr w:type="gramEnd"/>
+            <w:r>
+              <w:t xml:space="preserve"> next;</w:t>
+            </w:r>
+          </w:p>
+          <w:p>
+            <w:pPr>
+              <w:jc w:val="left"/>
+              <w:rPr>
+                <w:rFonts w:hint="eastAsia"/>
+              </w:rPr>
+            </w:pPr>
+            <w:r>
+              <w:tab/>
+              <w:t>}</w:t>
+            </w:r>
+          </w:p>
+          <w:p>
+            <w:pPr>
+              <w:jc w:val="left"/>
+              <w:rPr>
+                <w:rFonts w:hint="eastAsia"/>
+              </w:rPr>
+            </w:pPr>
+          </w:p>
+          <w:p>
+            <w:pPr>
+              <w:jc w:val="left"/>
+              <w:rPr>
+                <w:rFonts w:hint="eastAsia"/>
+              </w:rPr>
+            </w:pPr>
+          </w:p>
+          <w:p>
+            <w:pPr>
+              <w:jc w:val="left"/>
+              <w:rPr>
+                <w:rFonts w:hint="eastAsia"/>
+              </w:rPr>
+            </w:pPr>
+            <w:proofErr w:type="spellStart"/>
+            <w:r>
+              <w:t>kmp</w:t>
+            </w:r>
+            <w:proofErr w:type="spellEnd"/>
+            <w:r>
+              <w:rPr>
+                <w:rFonts w:hint="eastAsia"/>
+              </w:rPr>
+              <w:t>一般步骤：</w:t>
+            </w:r>
+          </w:p>
+          <w:p>
+            <w:pPr>
+              <w:widowControl/>
+              <w:autoSpaceDE w:val="0"/>
+              <w:autoSpaceDN w:val="0"/>
+              <w:adjustRightInd w:val="0"/>
+              <w:jc w:val="left"/>
+            </w:pPr>
+            <w:r>
+              <w:t xml:space="preserve">*1: </w:t>
+            </w:r>
+            <w:r>
+              <w:t>利用</w:t>
+            </w:r>
+            <w:proofErr w:type="spellStart"/>
+            <w:r>
+              <w:t>GetNextArray</w:t>
+            </w:r>
+            <w:proofErr w:type="spellEnd"/>
+            <w:r>
+              <w:t>得到模式串的</w:t>
+            </w:r>
+            <w:r>
+              <w:t>next</w:t>
+            </w:r>
+            <w:r>
+              <w:t>数组</w:t>
+            </w:r>
+          </w:p>
+          <w:p>
+            <w:pPr>
+              <w:jc w:val="left"/>
+              <w:rPr>
+                <w:rFonts w:hint="eastAsia"/>
+              </w:rPr>
+            </w:pPr>
+            <w:r>
+              <w:t xml:space="preserve"> *2: </w:t>
+            </w:r>
+            <w:r>
+              <w:t>依次遍历</w:t>
+            </w:r>
+            <w:r>
+              <w:t xml:space="preserve">s </w:t>
+            </w:r>
+            <w:r>
+              <w:t>－</w:t>
+            </w:r>
+            <w:r>
+              <w:t xml:space="preserve"> </w:t>
+            </w:r>
+            <w:proofErr w:type="spellStart"/>
+            <w:r>
+              <w:t>i</w:t>
+            </w:r>
+            <w:proofErr w:type="spellEnd"/>
+            <w:r>
+              <w:t>，</w:t>
+            </w:r>
+            <w:r>
+              <w:t xml:space="preserve"> </w:t>
+            </w:r>
+            <w:r>
+              <w:t>与模版串里的索引字符串进行比较</w:t>
+            </w:r>
+            <w:r>
+              <w:t xml:space="preserve"> </w:t>
+            </w:r>
+            <w:r>
+              <w:t>－</w:t>
+            </w:r>
+            <w:r>
+              <w:t>j,</w:t>
+            </w:r>
+            <w:r>
+              <w:t>当</w:t>
+            </w:r>
+            <w:r>
+              <w:t>j</w:t>
+            </w:r>
+            <w:r>
+              <w:t>遍历完后，则说明匹配到。</w:t>
+            </w:r>
+          </w:p>
+          <w:p>
+            <w:pPr>
+              <w:widowControl/>
+              <w:autoSpaceDE w:val="0"/>
+              <w:autoSpaceDN w:val="0"/>
+              <w:adjustRightInd w:val="0"/>
+              <w:jc w:val="left"/>
+            </w:pPr>
+            <w:r>
+              <w:rPr>
+                <w:rFonts w:ascii="Monaco" w:hAnsi="Monaco" w:cs="Monaco"/>
+                <w:color w:val="D9E8F7"/>
+                <w:kern w:val="0"/>
+                <w:sz w:val="28"/>
+                <w:szCs w:val="28"/>
+              </w:rPr>
+              <w:tab/>
+            </w:r>
+            <w:proofErr w:type="gramStart"/>
+            <w:r>
+              <w:t>public</w:t>
+            </w:r>
+            <w:proofErr w:type="gramEnd"/>
+            <w:r>
+              <w:t xml:space="preserve"> static </w:t>
+            </w:r>
+            <w:proofErr w:type="spellStart"/>
+            <w:r>
+              <w:t>int</w:t>
+            </w:r>
+            <w:proofErr w:type="spellEnd"/>
+            <w:r>
+              <w:t xml:space="preserve"> find(String s, String p, </w:t>
+            </w:r>
+            <w:proofErr w:type="spellStart"/>
+            <w:r>
+              <w:t>int</w:t>
+            </w:r>
+            <w:proofErr w:type="spellEnd"/>
+            <w:r>
+              <w:t>[] next)</w:t>
+            </w:r>
+          </w:p>
+          <w:p>
+            <w:pPr>
+              <w:widowControl/>
+              <w:autoSpaceDE w:val="0"/>
+              <w:autoSpaceDN w:val="0"/>
+              <w:adjustRightInd w:val="0"/>
+              <w:jc w:val="left"/>
+            </w:pPr>
+            <w:r>
+              <w:tab/>
+              <w:t>{</w:t>
+            </w:r>
+          </w:p>
+          <w:p>
+            <w:pPr>
+              <w:widowControl/>
+              <w:autoSpaceDE w:val="0"/>
+              <w:autoSpaceDN w:val="0"/>
+              <w:adjustRightInd w:val="0"/>
+              <w:jc w:val="left"/>
+            </w:pPr>
+            <w:r>
+              <w:tab/>
+            </w:r>
+            <w:r>
+              <w:tab/>
+            </w:r>
+            <w:proofErr w:type="gramStart"/>
+            <w:r>
+              <w:t>if</w:t>
+            </w:r>
+            <w:proofErr w:type="gramEnd"/>
+            <w:r>
+              <w:t xml:space="preserve">(s == null || </w:t>
+            </w:r>
+            <w:proofErr w:type="spellStart"/>
+            <w:r>
+              <w:t>s.length</w:t>
+            </w:r>
+            <w:proofErr w:type="spellEnd"/>
+            <w:r>
+              <w:t>() == 0 || p == null ||</w:t>
+            </w:r>
+          </w:p>
+          <w:p>
+            <w:pPr>
+              <w:widowControl/>
+              <w:autoSpaceDE w:val="0"/>
+              <w:autoSpaceDN w:val="0"/>
+              <w:adjustRightInd w:val="0"/>
+              <w:jc w:val="left"/>
+            </w:pPr>
+            <w:r>
+              <w:tab/>
+            </w:r>
+            <w:r>
+              <w:tab/>
+            </w:r>
+            <w:r>
+              <w:tab/>
+            </w:r>
+            <w:r>
+              <w:tab/>
+            </w:r>
+            <w:proofErr w:type="spellStart"/>
+            <w:proofErr w:type="gramStart"/>
+            <w:r>
+              <w:t>p</w:t>
+            </w:r>
+            <w:proofErr w:type="gramEnd"/>
+            <w:r>
+              <w:t>.length</w:t>
+            </w:r>
+            <w:proofErr w:type="spellEnd"/>
+            <w:r>
+              <w:t xml:space="preserve">() == 0 || </w:t>
+            </w:r>
+            <w:proofErr w:type="spellStart"/>
+            <w:r>
+              <w:t>s.length</w:t>
+            </w:r>
+            <w:proofErr w:type="spellEnd"/>
+            <w:r>
+              <w:t xml:space="preserve">() &lt; </w:t>
+            </w:r>
+            <w:proofErr w:type="spellStart"/>
+            <w:r>
+              <w:t>p.length</w:t>
+            </w:r>
+            <w:proofErr w:type="spellEnd"/>
+            <w:r>
+              <w:t>()) return -1;</w:t>
+            </w:r>
+          </w:p>
+          <w:p>
+            <w:pPr>
+              <w:widowControl/>
+              <w:autoSpaceDE w:val="0"/>
+              <w:autoSpaceDN w:val="0"/>
+              <w:adjustRightInd w:val="0"/>
+              <w:jc w:val="left"/>
+            </w:pPr>
+            <w:r>
+              <w:tab/>
+            </w:r>
+            <w:r>
+              <w:tab/>
+            </w:r>
+          </w:p>
+          <w:p>
+            <w:pPr>
+              <w:widowControl/>
+              <w:autoSpaceDE w:val="0"/>
+              <w:autoSpaceDN w:val="0"/>
+              <w:adjustRightInd w:val="0"/>
+              <w:jc w:val="left"/>
+            </w:pPr>
+            <w:r>
+              <w:tab/>
+            </w:r>
+            <w:r>
+              <w:tab/>
+            </w:r>
+            <w:proofErr w:type="spellStart"/>
+            <w:proofErr w:type="gramStart"/>
+            <w:r>
+              <w:t>int</w:t>
+            </w:r>
+            <w:proofErr w:type="spellEnd"/>
+            <w:proofErr w:type="gramEnd"/>
+            <w:r>
+              <w:t xml:space="preserve"> j = 0;</w:t>
+            </w:r>
+          </w:p>
+          <w:p>
+            <w:pPr>
+              <w:widowControl/>
+              <w:autoSpaceDE w:val="0"/>
+              <w:autoSpaceDN w:val="0"/>
+              <w:adjustRightInd w:val="0"/>
+              <w:jc w:val="left"/>
+            </w:pPr>
+            <w:r>
+              <w:tab/>
+            </w:r>
+            <w:r>
+              <w:tab/>
+            </w:r>
+            <w:proofErr w:type="gramStart"/>
+            <w:r>
+              <w:t>for</w:t>
+            </w:r>
+            <w:proofErr w:type="gramEnd"/>
+            <w:r>
+              <w:t>(</w:t>
+            </w:r>
+            <w:proofErr w:type="spellStart"/>
+            <w:r>
+              <w:t>int</w:t>
+            </w:r>
+            <w:proofErr w:type="spellEnd"/>
+            <w:r>
+              <w:t xml:space="preserve"> </w:t>
+            </w:r>
+            <w:proofErr w:type="spellStart"/>
+            <w:r>
+              <w:t>i</w:t>
+            </w:r>
+            <w:proofErr w:type="spellEnd"/>
+            <w:r>
+              <w:t>=0;i&lt;</w:t>
+            </w:r>
+            <w:proofErr w:type="spellStart"/>
+            <w:r>
+              <w:t>s.length</w:t>
+            </w:r>
+            <w:proofErr w:type="spellEnd"/>
+            <w:r>
+              <w:t>();</w:t>
+            </w:r>
+            <w:proofErr w:type="spellStart"/>
+            <w:r>
+              <w:t>i</w:t>
+            </w:r>
+            <w:proofErr w:type="spellEnd"/>
+            <w:r>
+              <w:t>++)</w:t>
+            </w:r>
+          </w:p>
+          <w:p>
+            <w:pPr>
+              <w:widowControl/>
+              <w:autoSpaceDE w:val="0"/>
+              <w:autoSpaceDN w:val="0"/>
+              <w:adjustRightInd w:val="0"/>
+              <w:jc w:val="left"/>
+            </w:pPr>
+            <w:r>
+              <w:tab/>
+            </w:r>
+            <w:r>
+              <w:tab/>
+              <w:t>{</w:t>
+            </w:r>
+          </w:p>
+          <w:p>
+            <w:pPr>
+              <w:widowControl/>
+              <w:autoSpaceDE w:val="0"/>
+              <w:autoSpaceDN w:val="0"/>
+              <w:adjustRightInd w:val="0"/>
+              <w:jc w:val="left"/>
+            </w:pPr>
+            <w:r>
+              <w:tab/>
+            </w:r>
+            <w:r>
+              <w:tab/>
+            </w:r>
+            <w:r>
+              <w:tab/>
+            </w:r>
+          </w:p>
+          <w:p>
+            <w:pPr>
+              <w:widowControl/>
+              <w:autoSpaceDE w:val="0"/>
+              <w:autoSpaceDN w:val="0"/>
+              <w:adjustRightInd w:val="0"/>
+              <w:jc w:val="left"/>
+            </w:pPr>
+            <w:r>
+              <w:tab/>
+            </w:r>
+            <w:r>
+              <w:tab/>
+            </w:r>
+            <w:r>
+              <w:tab/>
+            </w:r>
+            <w:proofErr w:type="gramStart"/>
+            <w:r>
+              <w:t>if</w:t>
+            </w:r>
+            <w:proofErr w:type="gramEnd"/>
+            <w:r>
+              <w:t>(j == -1) j = 0;</w:t>
+            </w:r>
+          </w:p>
+          <w:p>
+            <w:pPr>
+              <w:widowControl/>
+              <w:autoSpaceDE w:val="0"/>
+              <w:autoSpaceDN w:val="0"/>
+              <w:adjustRightInd w:val="0"/>
+              <w:jc w:val="left"/>
+            </w:pPr>
+            <w:r>
+              <w:tab/>
+            </w:r>
+            <w:r>
+              <w:tab/>
+            </w:r>
+            <w:r>
+              <w:tab/>
+            </w:r>
+            <w:proofErr w:type="gramStart"/>
+            <w:r>
+              <w:t>while</w:t>
+            </w:r>
+            <w:proofErr w:type="gramEnd"/>
+            <w:r>
+              <w:t xml:space="preserve">(j &lt;= </w:t>
+            </w:r>
+            <w:proofErr w:type="spellStart"/>
+            <w:r>
+              <w:t>p.length</w:t>
+            </w:r>
+            <w:proofErr w:type="spellEnd"/>
+            <w:r>
+              <w:t xml:space="preserve">()-1 &amp;&amp; </w:t>
+            </w:r>
+            <w:proofErr w:type="spellStart"/>
+            <w:r>
+              <w:t>i</w:t>
+            </w:r>
+            <w:proofErr w:type="spellEnd"/>
+            <w:r>
+              <w:t xml:space="preserve"> &lt;= </w:t>
+            </w:r>
+            <w:proofErr w:type="spellStart"/>
+            <w:r>
+              <w:t>s.length</w:t>
+            </w:r>
+            <w:proofErr w:type="spellEnd"/>
+            <w:r>
+              <w:t xml:space="preserve">()-1 &amp;&amp; </w:t>
+            </w:r>
+            <w:proofErr w:type="spellStart"/>
+            <w:r>
+              <w:t>s.charAt</w:t>
+            </w:r>
+            <w:proofErr w:type="spellEnd"/>
+            <w:r>
+              <w:t>(</w:t>
+            </w:r>
+            <w:proofErr w:type="spellStart"/>
+            <w:r>
+              <w:t>i</w:t>
+            </w:r>
+            <w:proofErr w:type="spellEnd"/>
+            <w:r>
+              <w:t xml:space="preserve">) == </w:t>
+            </w:r>
+            <w:proofErr w:type="spellStart"/>
+            <w:r>
+              <w:t>p.charAt</w:t>
+            </w:r>
+            <w:proofErr w:type="spellEnd"/>
+            <w:r>
+              <w:t xml:space="preserve">(j)) </w:t>
+            </w:r>
+          </w:p>
+          <w:p>
+            <w:pPr>
+              <w:widowControl/>
+              <w:autoSpaceDE w:val="0"/>
+              <w:autoSpaceDN w:val="0"/>
+              <w:adjustRightInd w:val="0"/>
+              <w:jc w:val="left"/>
+            </w:pPr>
+            <w:r>
+              <w:tab/>
+            </w:r>
+            <w:r>
+              <w:tab/>
+            </w:r>
+            <w:r>
+              <w:tab/>
+              <w:t>{</w:t>
+            </w:r>
+          </w:p>
+          <w:p>
+            <w:pPr>
+              <w:widowControl/>
+              <w:autoSpaceDE w:val="0"/>
+              <w:autoSpaceDN w:val="0"/>
+              <w:adjustRightInd w:val="0"/>
+              <w:jc w:val="left"/>
+            </w:pPr>
+            <w:r>
+              <w:tab/>
+            </w:r>
+            <w:r>
+              <w:tab/>
+            </w:r>
+            <w:r>
+              <w:tab/>
+            </w:r>
+            <w:r>
+              <w:tab/>
+            </w:r>
+            <w:proofErr w:type="spellStart"/>
+            <w:proofErr w:type="gramStart"/>
+            <w:r>
+              <w:t>i</w:t>
+            </w:r>
+            <w:proofErr w:type="spellEnd"/>
+            <w:proofErr w:type="gramEnd"/>
+            <w:r>
+              <w:t>++;</w:t>
+            </w:r>
+          </w:p>
+          <w:p>
+            <w:pPr>
+              <w:widowControl/>
+              <w:autoSpaceDE w:val="0"/>
+              <w:autoSpaceDN w:val="0"/>
+              <w:adjustRightInd w:val="0"/>
+              <w:jc w:val="left"/>
+            </w:pPr>
+            <w:r>
+              <w:tab/>
+            </w:r>
+            <w:r>
+              <w:tab/>
+            </w:r>
+            <w:r>
+              <w:tab/>
+            </w:r>
+            <w:r>
+              <w:tab/>
+            </w:r>
+            <w:proofErr w:type="gramStart"/>
+            <w:r>
+              <w:t>j</w:t>
+            </w:r>
+            <w:proofErr w:type="gramEnd"/>
+            <w:r>
+              <w:t>++;</w:t>
+            </w:r>
+          </w:p>
+          <w:p>
+            <w:pPr>
+              <w:widowControl/>
+              <w:autoSpaceDE w:val="0"/>
+              <w:autoSpaceDN w:val="0"/>
+              <w:adjustRightInd w:val="0"/>
+              <w:jc w:val="left"/>
+            </w:pPr>
+            <w:r>
+              <w:tab/>
+            </w:r>
+            <w:r>
+              <w:tab/>
+            </w:r>
+            <w:r>
+              <w:tab/>
+              <w:t>}</w:t>
+            </w:r>
+          </w:p>
+          <w:p>
+            <w:pPr>
+              <w:widowControl/>
+              <w:autoSpaceDE w:val="0"/>
+              <w:autoSpaceDN w:val="0"/>
+              <w:adjustRightInd w:val="0"/>
+              <w:jc w:val="left"/>
+            </w:pPr>
+            <w:r>
+              <w:tab/>
+            </w:r>
+            <w:r>
+              <w:tab/>
+            </w:r>
+            <w:r>
+              <w:tab/>
+            </w:r>
+            <w:proofErr w:type="gramStart"/>
+            <w:r>
+              <w:t>if</w:t>
+            </w:r>
+            <w:proofErr w:type="gramEnd"/>
+            <w:r>
+              <w:t xml:space="preserve">(j == </w:t>
+            </w:r>
+            <w:proofErr w:type="spellStart"/>
+            <w:r>
+              <w:t>p.length</w:t>
+            </w:r>
+            <w:proofErr w:type="spellEnd"/>
+            <w:r>
+              <w:t xml:space="preserve">()) return </w:t>
+            </w:r>
+            <w:proofErr w:type="spellStart"/>
+            <w:r>
+              <w:t>i</w:t>
+            </w:r>
+            <w:proofErr w:type="spellEnd"/>
+            <w:r>
+              <w:t xml:space="preserve"> - </w:t>
+            </w:r>
+            <w:proofErr w:type="spellStart"/>
+            <w:r>
+              <w:t>p.length</w:t>
+            </w:r>
+            <w:proofErr w:type="spellEnd"/>
+            <w:r>
+              <w:t>();</w:t>
+            </w:r>
+          </w:p>
+          <w:p>
+            <w:pPr>
+              <w:widowControl/>
+              <w:autoSpaceDE w:val="0"/>
+              <w:autoSpaceDN w:val="0"/>
+              <w:adjustRightInd w:val="0"/>
+              <w:jc w:val="left"/>
+            </w:pPr>
+            <w:r>
+              <w:tab/>
+            </w:r>
+            <w:r>
+              <w:tab/>
+            </w:r>
+            <w:r>
+              <w:tab/>
+            </w:r>
+            <w:proofErr w:type="gramStart"/>
+            <w:r>
+              <w:t>else</w:t>
+            </w:r>
+            <w:proofErr w:type="gramEnd"/>
+            <w:r>
+              <w:t xml:space="preserve"> j = next[j];</w:t>
+            </w:r>
+          </w:p>
+          <w:p>
+            <w:pPr>
+              <w:widowControl/>
+              <w:autoSpaceDE w:val="0"/>
+              <w:autoSpaceDN w:val="0"/>
+              <w:adjustRightInd w:val="0"/>
+              <w:jc w:val="left"/>
+            </w:pPr>
+            <w:r>
+              <w:tab/>
+            </w:r>
+            <w:r>
+              <w:tab/>
+              <w:t>}</w:t>
+            </w:r>
+          </w:p>
+          <w:p>
+            <w:pPr>
+              <w:widowControl/>
+              <w:autoSpaceDE w:val="0"/>
+              <w:autoSpaceDN w:val="0"/>
+              <w:adjustRightInd w:val="0"/>
+              <w:jc w:val="left"/>
+            </w:pPr>
+            <w:r>
+              <w:tab/>
+            </w:r>
+            <w:r>
+              <w:tab/>
+            </w:r>
+            <w:proofErr w:type="gramStart"/>
+            <w:r>
+              <w:t>return</w:t>
+            </w:r>
+            <w:proofErr w:type="gramEnd"/>
+            <w:r>
+              <w:t xml:space="preserve"> -1;</w:t>
+            </w:r>
+            <w:bookmarkStart w:id="0" w:name="_GoBack"/>
+            <w:bookmarkEnd w:id="0"/>
+          </w:p>
+          <w:p>
+            <w:pPr>
+              <w:jc w:val="left"/>
+              <w:rPr>
+                <w:rFonts w:hint="eastAsia"/>
+              </w:rPr>
+            </w:pPr>
+            <w:r>
+              <w:tab/>
+              <w:t>}</w:t>
+            </w:r>
+          </w:p>
+        </w:tc>
+      </w:tr>
+    </w:tbl>
     <w:p>
       <w:pPr>
         <w:jc w:val="left"/>

</xml_diff>

<commit_message>
add sort algorithm notes
</commit_message>
<xml_diff>
--- a/algorithms_and _data_structures/lintcode_一些总结.docx
+++ b/algorithms_and _data_structures/lintcode_一些总结.docx
@@ -15415,9 +15415,6 @@
     <w:p>
       <w:pPr>
         <w:jc w:val="left"/>
-        <w:rPr>
-          <w:rFonts w:hint="eastAsia"/>
-        </w:rPr>
       </w:pPr>
       <w:proofErr w:type="spellStart"/>
       <w:r>
@@ -15468,9 +15465,6 @@
           <w:p>
             <w:pPr>
               <w:jc w:val="left"/>
-              <w:rPr>
-                <w:rFonts w:hint="eastAsia"/>
-              </w:rPr>
             </w:pPr>
             <w:r>
               <w:rPr>
@@ -15551,9 +15545,6 @@
           <w:p>
             <w:pPr>
               <w:jc w:val="left"/>
-              <w:rPr>
-                <w:rFonts w:hint="eastAsia"/>
-              </w:rPr>
             </w:pPr>
             <w:r>
               <w:t xml:space="preserve"> *3:</w:t>
@@ -16208,9 +16199,6 @@
           <w:p>
             <w:pPr>
               <w:jc w:val="left"/>
-              <w:rPr>
-                <w:rFonts w:hint="eastAsia"/>
-              </w:rPr>
             </w:pPr>
             <w:r>
               <w:tab/>
@@ -16220,25 +16208,16 @@
           <w:p>
             <w:pPr>
               <w:jc w:val="left"/>
-              <w:rPr>
-                <w:rFonts w:hint="eastAsia"/>
-              </w:rPr>
-            </w:pPr>
-          </w:p>
-          <w:p>
-            <w:pPr>
-              <w:jc w:val="left"/>
-              <w:rPr>
-                <w:rFonts w:hint="eastAsia"/>
-              </w:rPr>
-            </w:pPr>
-          </w:p>
-          <w:p>
-            <w:pPr>
-              <w:jc w:val="left"/>
-              <w:rPr>
-                <w:rFonts w:hint="eastAsia"/>
-              </w:rPr>
+            </w:pPr>
+          </w:p>
+          <w:p>
+            <w:pPr>
+              <w:jc w:val="left"/>
+            </w:pPr>
+          </w:p>
+          <w:p>
+            <w:pPr>
+              <w:jc w:val="left"/>
             </w:pPr>
             <w:proofErr w:type="spellStart"/>
             <w:r>
@@ -16284,9 +16263,6 @@
           <w:p>
             <w:pPr>
               <w:jc w:val="left"/>
-              <w:rPr>
-                <w:rFonts w:hint="eastAsia"/>
-              </w:rPr>
             </w:pPr>
             <w:r>
               <w:t xml:space="preserve"> *2: </w:t>
@@ -16914,15 +16890,10 @@
             <w:r>
               <w:t xml:space="preserve"> -1;</w:t>
             </w:r>
-            <w:bookmarkStart w:id="0" w:name="_GoBack"/>
-            <w:bookmarkEnd w:id="0"/>
-          </w:p>
-          <w:p>
-            <w:pPr>
-              <w:jc w:val="left"/>
-              <w:rPr>
-                <w:rFonts w:hint="eastAsia"/>
-              </w:rPr>
+          </w:p>
+          <w:p>
+            <w:pPr>
+              <w:jc w:val="left"/>
             </w:pPr>
             <w:r>
               <w:tab/>
@@ -16937,6 +16908,858 @@
         <w:jc w:val="left"/>
       </w:pPr>
     </w:p>
+    <w:p>
+      <w:pPr>
+        <w:jc w:val="left"/>
+      </w:pPr>
+    </w:p>
+    <w:p>
+      <w:pPr>
+        <w:jc w:val="left"/>
+        <w:rPr>
+          <w:rFonts w:hint="eastAsia"/>
+        </w:rPr>
+      </w:pPr>
+      <w:r>
+        <w:rPr>
+          <w:rFonts w:hint="eastAsia"/>
+          <w:b/>
+          <w:color w:val="3366FF"/>
+        </w:rPr>
+        <w:t>几种排序的分析</w:t>
+      </w:r>
+      <w:r>
+        <w:rPr>
+          <w:rFonts w:hint="eastAsia"/>
+        </w:rPr>
+        <w:t>：</w:t>
+      </w:r>
+    </w:p>
+    <w:tbl>
+      <w:tblPr>
+        <w:tblStyle w:val="a6"/>
+        <w:tblW w:w="0" w:type="auto"/>
+        <w:tblLook w:val="04A0" w:firstRow="1" w:lastRow="0" w:firstColumn="1" w:lastColumn="0" w:noHBand="0" w:noVBand="1"/>
+      </w:tblPr>
+      <w:tblGrid>
+        <w:gridCol w:w="8516"/>
+      </w:tblGrid>
+      <w:tr>
+        <w:tc>
+          <w:tcPr>
+            <w:tcW w:w="8516" w:type="dxa"/>
+          </w:tcPr>
+          <w:p>
+            <w:pPr>
+              <w:jc w:val="left"/>
+              <w:rPr>
+                <w:rFonts w:hint="eastAsia"/>
+              </w:rPr>
+            </w:pPr>
+            <w:r>
+              <w:rPr>
+                <w:rFonts w:hint="eastAsia"/>
+                <w:b/>
+                <w:color w:val="660066"/>
+              </w:rPr>
+              <w:t>冒泡排序</w:t>
+            </w:r>
+            <w:r>
+              <w:rPr>
+                <w:rFonts w:hint="eastAsia"/>
+                <w:color w:val="660066"/>
+              </w:rPr>
+              <w:t>：</w:t>
+            </w:r>
+            <w:r>
+              <w:rPr>
+                <w:rFonts w:hint="eastAsia"/>
+              </w:rPr>
+              <w:t xml:space="preserve"> </w:t>
+            </w:r>
+            <w:r>
+              <w:rPr>
+                <w:rFonts w:hint="eastAsia"/>
+              </w:rPr>
+              <w:t>每次将最大的元素尽量换到右边最好</w:t>
+            </w:r>
+            <w:r>
+              <w:t>O(N),</w:t>
+            </w:r>
+            <w:r>
+              <w:rPr>
+                <w:rFonts w:hint="eastAsia"/>
+              </w:rPr>
+              <w:t xml:space="preserve"> </w:t>
+            </w:r>
+            <w:r>
+              <w:rPr>
+                <w:rFonts w:hint="eastAsia"/>
+              </w:rPr>
+              <w:t>最坏</w:t>
+            </w:r>
+            <w:r>
+              <w:t xml:space="preserve">O(N^2), </w:t>
+            </w:r>
+            <w:r>
+              <w:rPr>
+                <w:rFonts w:hint="eastAsia"/>
+              </w:rPr>
+              <w:t>可以设置一个</w:t>
+            </w:r>
+            <w:r>
+              <w:t>flag</w:t>
+            </w:r>
+            <w:r>
+              <w:rPr>
+                <w:rFonts w:hint="eastAsia"/>
+              </w:rPr>
+              <w:t>来判断一次冒泡是否有</w:t>
+            </w:r>
+            <w:r>
+              <w:t>swap</w:t>
+            </w:r>
+            <w:r>
+              <w:rPr>
+                <w:rFonts w:hint="eastAsia"/>
+              </w:rPr>
+              <w:t>发生，如果没有</w:t>
+            </w:r>
+            <w:r>
+              <w:t>swap</w:t>
+            </w:r>
+            <w:r>
+              <w:rPr>
+                <w:rFonts w:hint="eastAsia"/>
+              </w:rPr>
+              <w:t>发生，则说明已经排好序，可以减少循环次数。</w:t>
+            </w:r>
+            <w:r>
+              <w:rPr>
+                <w:rFonts w:hint="eastAsia"/>
+              </w:rPr>
+              <w:t>对像链表这样的结构是适用的。</w:t>
+            </w:r>
+          </w:p>
+          <w:p>
+            <w:pPr>
+              <w:jc w:val="left"/>
+              <w:rPr>
+                <w:rFonts w:hint="eastAsia"/>
+              </w:rPr>
+            </w:pPr>
+            <w:r>
+              <w:rPr>
+                <w:rFonts w:hint="eastAsia"/>
+                <w:b/>
+                <w:color w:val="FF6600"/>
+              </w:rPr>
+              <w:t>稳定的</w:t>
+            </w:r>
+            <w:r>
+              <w:rPr>
+                <w:rFonts w:hint="eastAsia"/>
+              </w:rPr>
+              <w:t>！！！！</w:t>
+            </w:r>
+          </w:p>
+          <w:p>
+            <w:pPr>
+              <w:jc w:val="left"/>
+              <w:rPr>
+                <w:rFonts w:hint="eastAsia"/>
+              </w:rPr>
+            </w:pPr>
+          </w:p>
+          <w:p>
+            <w:pPr>
+              <w:jc w:val="left"/>
+            </w:pPr>
+            <w:r>
+              <w:rPr>
+                <w:rFonts w:hint="eastAsia"/>
+                <w:b/>
+                <w:color w:val="660066"/>
+              </w:rPr>
+              <w:t>插入排序</w:t>
+            </w:r>
+            <w:r>
+              <w:rPr>
+                <w:rFonts w:hint="eastAsia"/>
+                <w:color w:val="660066"/>
+              </w:rPr>
+              <w:t>：</w:t>
+            </w:r>
+            <w:r>
+              <w:rPr>
+                <w:rFonts w:hint="eastAsia"/>
+              </w:rPr>
+              <w:t>每次将元素插入到已经排好序的数组中，不过不需要交换元素，只需要</w:t>
+            </w:r>
+            <w:r>
+              <w:rPr>
+                <w:rFonts w:hint="eastAsia"/>
+                <w:b/>
+                <w:color w:val="FF6600"/>
+              </w:rPr>
+              <w:t>复写</w:t>
+            </w:r>
+            <w:r>
+              <w:rPr>
+                <w:rFonts w:hint="eastAsia"/>
+              </w:rPr>
+              <w:t>元素。冒泡元素最好也是最好</w:t>
+            </w:r>
+            <w:r>
+              <w:t>O(N),</w:t>
+            </w:r>
+            <w:r>
+              <w:rPr>
+                <w:rFonts w:hint="eastAsia"/>
+              </w:rPr>
+              <w:t xml:space="preserve"> </w:t>
+            </w:r>
+            <w:r>
+              <w:rPr>
+                <w:rFonts w:hint="eastAsia"/>
+              </w:rPr>
+              <w:t>最坏</w:t>
+            </w:r>
+            <w:r>
+              <w:t>O(N^2)</w:t>
+            </w:r>
+            <w:r>
+              <w:rPr>
+                <w:rFonts w:hint="eastAsia"/>
+              </w:rPr>
+              <w:t>，排序也是</w:t>
+            </w:r>
+            <w:r>
+              <w:rPr>
+                <w:rFonts w:hint="eastAsia"/>
+                <w:b/>
+                <w:color w:val="FF6600"/>
+              </w:rPr>
+              <w:t>稳定</w:t>
+            </w:r>
+            <w:r>
+              <w:rPr>
+                <w:rFonts w:hint="eastAsia"/>
+              </w:rPr>
+              <w:t>的。</w:t>
+            </w:r>
+          </w:p>
+          <w:p>
+            <w:pPr>
+              <w:jc w:val="left"/>
+            </w:pPr>
+          </w:p>
+          <w:p>
+            <w:pPr>
+              <w:jc w:val="left"/>
+              <w:rPr>
+                <w:rFonts w:hint="eastAsia"/>
+              </w:rPr>
+            </w:pPr>
+            <w:r>
+              <w:rPr>
+                <w:rFonts w:hint="eastAsia"/>
+              </w:rPr>
+              <w:t>上述两个排序的交换次数与逆序对（对于下标</w:t>
+            </w:r>
+            <w:r>
+              <w:rPr>
+                <w:rFonts w:hint="eastAsia"/>
+              </w:rPr>
+              <w:t xml:space="preserve"> </w:t>
+            </w:r>
+            <w:proofErr w:type="spellStart"/>
+            <w:r>
+              <w:t>i</w:t>
+            </w:r>
+            <w:proofErr w:type="spellEnd"/>
+            <w:r>
+              <w:t>&lt;j,</w:t>
+            </w:r>
+            <w:r>
+              <w:rPr>
+                <w:rFonts w:hint="eastAsia"/>
+              </w:rPr>
+              <w:t>如果</w:t>
+            </w:r>
+            <w:r>
+              <w:t>A[</w:t>
+            </w:r>
+            <w:proofErr w:type="spellStart"/>
+            <w:r>
+              <w:t>i</w:t>
+            </w:r>
+            <w:proofErr w:type="spellEnd"/>
+            <w:r>
+              <w:t>] &gt; A[j]</w:t>
+            </w:r>
+            <w:r>
+              <w:rPr>
+                <w:rFonts w:hint="eastAsia"/>
+              </w:rPr>
+              <w:t>则称为逆序对）有关，</w:t>
+            </w:r>
+            <w:r>
+              <w:rPr>
+                <w:rFonts w:hint="eastAsia"/>
+              </w:rPr>
+              <w:t>每次都消除一个逆序对。</w:t>
+            </w:r>
+          </w:p>
+          <w:p>
+            <w:pPr>
+              <w:jc w:val="left"/>
+              <w:rPr>
+                <w:rFonts w:hint="eastAsia"/>
+              </w:rPr>
+            </w:pPr>
+            <w:r>
+              <w:rPr>
+                <w:rFonts w:hint="eastAsia"/>
+              </w:rPr>
+              <w:t>准确来说，上述时间复杂度是</w:t>
+            </w:r>
+            <w:r>
+              <w:t>O(N+I),I</w:t>
+            </w:r>
+            <w:r>
+              <w:rPr>
+                <w:rFonts w:hint="eastAsia"/>
+              </w:rPr>
+              <w:t>位逆序对个数。</w:t>
+            </w:r>
+          </w:p>
+          <w:p>
+            <w:pPr>
+              <w:jc w:val="left"/>
+              <w:rPr>
+                <w:rFonts w:hint="eastAsia"/>
+              </w:rPr>
+            </w:pPr>
+            <w:r>
+              <w:rPr>
+                <w:rFonts w:hint="eastAsia"/>
+              </w:rPr>
+              <w:t>对与相对有序，上述排序是有效的。</w:t>
+            </w:r>
+          </w:p>
+          <w:p>
+            <w:pPr>
+              <w:jc w:val="left"/>
+              <w:rPr>
+                <w:rFonts w:hint="eastAsia"/>
+              </w:rPr>
+            </w:pPr>
+          </w:p>
+          <w:p>
+            <w:pPr>
+              <w:jc w:val="left"/>
+              <w:rPr>
+                <w:rFonts w:hint="eastAsia"/>
+              </w:rPr>
+            </w:pPr>
+            <w:r>
+              <w:rPr>
+                <w:rFonts w:hint="eastAsia"/>
+                <w:b/>
+                <w:color w:val="660066"/>
+              </w:rPr>
+              <w:t>希尔排序</w:t>
+            </w:r>
+            <w:r>
+              <w:rPr>
+                <w:rFonts w:hint="eastAsia"/>
+                <w:color w:val="660066"/>
+              </w:rPr>
+              <w:t>：</w:t>
+            </w:r>
+            <w:r>
+              <w:rPr>
+                <w:rFonts w:hint="eastAsia"/>
+              </w:rPr>
+              <w:t>对插入排序的改进，可以</w:t>
+            </w:r>
+            <w:r>
+              <w:rPr>
+                <w:rFonts w:hint="eastAsia"/>
+                <w:b/>
+                <w:color w:val="FF6600"/>
+              </w:rPr>
+              <w:t>对与不同的间隔进行插入排序</w:t>
+            </w:r>
+            <w:r>
+              <w:rPr>
+                <w:rFonts w:hint="eastAsia"/>
+              </w:rPr>
+              <w:t>。</w:t>
+            </w:r>
+          </w:p>
+          <w:p>
+            <w:pPr>
+              <w:jc w:val="left"/>
+            </w:pPr>
+            <w:r>
+              <w:rPr>
+                <w:rFonts w:hint="eastAsia"/>
+              </w:rPr>
+              <w:t>定义增量序列：</w:t>
+            </w:r>
+            <w:proofErr w:type="spellStart"/>
+            <w:r>
+              <w:t>Dm</w:t>
+            </w:r>
+            <w:proofErr w:type="spellEnd"/>
+            <w:r>
+              <w:t xml:space="preserve">  &gt; Dm-1 &gt;… &gt; D1</w:t>
+            </w:r>
+          </w:p>
+          <w:p>
+            <w:pPr>
+              <w:jc w:val="left"/>
+            </w:pPr>
+            <w:r>
+              <w:rPr>
+                <w:rFonts w:hint="eastAsia"/>
+              </w:rPr>
+              <w:t>对</w:t>
+            </w:r>
+            <w:proofErr w:type="spellStart"/>
+            <w:r>
+              <w:t>Dk</w:t>
+            </w:r>
+            <w:proofErr w:type="spellEnd"/>
+            <w:r>
+              <w:t xml:space="preserve"> </w:t>
+            </w:r>
+            <w:r>
+              <w:rPr>
+                <w:rFonts w:hint="eastAsia"/>
+              </w:rPr>
+              <w:t>进行</w:t>
+            </w:r>
+            <w:r>
+              <w:rPr>
+                <w:rFonts w:hint="eastAsia"/>
+              </w:rPr>
+              <w:t xml:space="preserve"> </w:t>
+            </w:r>
+            <w:proofErr w:type="spellStart"/>
+            <w:r>
+              <w:t>Dk</w:t>
+            </w:r>
+            <w:proofErr w:type="spellEnd"/>
+            <w:r>
+              <w:t xml:space="preserve"> </w:t>
+            </w:r>
+            <w:r>
+              <w:rPr>
+                <w:rFonts w:hint="eastAsia"/>
+              </w:rPr>
+              <w:t>间隔排序</w:t>
+            </w:r>
+            <w:r>
+              <w:t>.</w:t>
+            </w:r>
+          </w:p>
+          <w:p>
+            <w:pPr>
+              <w:jc w:val="left"/>
+            </w:pPr>
+            <w:r>
+              <w:rPr>
+                <w:rFonts w:hint="eastAsia"/>
+              </w:rPr>
+              <w:t>希尔排序的时间复杂度</w:t>
+            </w:r>
+            <m:oMath>
+              <m:r>
+                <w:rPr>
+                  <w:rFonts w:ascii="Cambria Math" w:hAnsi="Cambria Math"/>
+                </w:rPr>
+                <m:t>θ(N^2)</m:t>
+              </m:r>
+            </m:oMath>
+            <w:r>
+              <w:t>,</w:t>
+            </w:r>
+            <w:r>
+              <w:rPr>
+                <w:rFonts w:hint="eastAsia"/>
+              </w:rPr>
+              <w:t>最坏情况就是前面的大于</w:t>
+            </w:r>
+            <w:r>
+              <w:rPr>
+                <w:rFonts w:hint="eastAsia"/>
+              </w:rPr>
+              <w:t>1</w:t>
+            </w:r>
+            <w:r>
+              <w:rPr>
+                <w:rFonts w:hint="eastAsia"/>
+              </w:rPr>
+              <w:t>间隔的排序都是无用的，只能最后</w:t>
+            </w:r>
+            <w:r>
+              <w:rPr>
+                <w:rFonts w:hint="eastAsia"/>
+              </w:rPr>
+              <w:t>1</w:t>
+            </w:r>
+            <w:r>
+              <w:rPr>
+                <w:rFonts w:hint="eastAsia"/>
+              </w:rPr>
+              <w:t>间隔的插入排序才能生成最终结果。</w:t>
+            </w:r>
+          </w:p>
+          <w:p>
+            <w:pPr>
+              <w:jc w:val="left"/>
+            </w:pPr>
+          </w:p>
+          <w:p>
+            <w:pPr>
+              <w:jc w:val="left"/>
+            </w:pPr>
+            <w:r>
+              <w:rPr>
+                <w:rFonts w:hint="eastAsia"/>
+                <w:b/>
+                <w:color w:val="660066"/>
+              </w:rPr>
+              <w:t>选择排序</w:t>
+            </w:r>
+            <w:r>
+              <w:rPr>
+                <w:rFonts w:hint="eastAsia"/>
+                <w:b/>
+                <w:color w:val="660066"/>
+              </w:rPr>
+              <w:t>&amp;</w:t>
+            </w:r>
+            <w:r>
+              <w:rPr>
+                <w:rFonts w:hint="eastAsia"/>
+                <w:b/>
+                <w:color w:val="660066"/>
+              </w:rPr>
+              <w:t>堆排序</w:t>
+            </w:r>
+            <w:r>
+              <w:rPr>
+                <w:rFonts w:hint="eastAsia"/>
+                <w:color w:val="660066"/>
+              </w:rPr>
+              <w:t>：</w:t>
+            </w:r>
+            <w:r>
+              <w:rPr>
+                <w:rFonts w:hint="eastAsia"/>
+              </w:rPr>
+              <w:t>两种算法的基本思路的是一样的，每次取出最大或者最小值，但是选择排序是线性的选择最小值，而堆是利用数据结构来省去空间。</w:t>
+            </w:r>
+          </w:p>
+          <w:p>
+            <w:pPr>
+              <w:jc w:val="left"/>
+              <w:rPr>
+                <w:rFonts w:hint="eastAsia"/>
+              </w:rPr>
+            </w:pPr>
+            <w:r>
+              <w:rPr>
+                <w:rFonts w:hint="eastAsia"/>
+                <w:b/>
+                <w:color w:val="FF6600"/>
+              </w:rPr>
+              <w:t>不稳定的</w:t>
+            </w:r>
+            <w:r>
+              <w:rPr>
+                <w:rFonts w:hint="eastAsia"/>
+              </w:rPr>
+              <w:t>！</w:t>
+            </w:r>
+          </w:p>
+          <w:p>
+            <w:pPr>
+              <w:jc w:val="left"/>
+              <w:rPr>
+                <w:rFonts w:hint="eastAsia"/>
+              </w:rPr>
+            </w:pPr>
+          </w:p>
+          <w:p>
+            <w:pPr>
+              <w:jc w:val="left"/>
+            </w:pPr>
+            <w:r>
+              <w:rPr>
+                <w:rFonts w:hint="eastAsia"/>
+                <w:b/>
+                <w:color w:val="660066"/>
+              </w:rPr>
+              <w:t>归并</w:t>
+            </w:r>
+            <w:r>
+              <w:rPr>
+                <w:rFonts w:hint="eastAsia"/>
+                <w:b/>
+                <w:color w:val="660066"/>
+              </w:rPr>
+              <w:t>排序</w:t>
+            </w:r>
+            <w:r>
+              <w:rPr>
+                <w:rFonts w:hint="eastAsia"/>
+                <w:color w:val="660066"/>
+              </w:rPr>
+              <w:t>：</w:t>
+            </w:r>
+            <w:r>
+              <w:rPr>
+                <w:rFonts w:hint="eastAsia"/>
+              </w:rPr>
+              <w:t>分儿治之的思想。</w:t>
+            </w:r>
+          </w:p>
+          <w:p>
+            <w:pPr>
+              <w:jc w:val="left"/>
+            </w:pPr>
+            <w:r>
+              <w:rPr>
+                <w:rFonts w:hint="eastAsia"/>
+              </w:rPr>
+              <w:t>平均和最坏的时间复杂度都是</w:t>
+            </w:r>
+            <w:r>
+              <w:t>O(</w:t>
+            </w:r>
+            <w:proofErr w:type="spellStart"/>
+            <w:r>
+              <w:t>NlogN</w:t>
+            </w:r>
+            <w:proofErr w:type="spellEnd"/>
+            <w:r>
+              <w:t>)</w:t>
+            </w:r>
+            <w:r>
+              <w:rPr>
+                <w:b/>
+                <w:color w:val="FF6600"/>
+              </w:rPr>
+              <w:t>,</w:t>
+            </w:r>
+            <w:r>
+              <w:rPr>
+                <w:rFonts w:hint="eastAsia"/>
+                <w:b/>
+                <w:color w:val="FF6600"/>
+              </w:rPr>
+              <w:t>稳定</w:t>
+            </w:r>
+            <w:r>
+              <w:rPr>
+                <w:rFonts w:hint="eastAsia"/>
+              </w:rPr>
+              <w:t>的！但是需要额外的</w:t>
+            </w:r>
+            <w:r>
+              <w:t>O(N)</w:t>
+            </w:r>
+            <w:r>
+              <w:rPr>
+                <w:rFonts w:hint="eastAsia"/>
+              </w:rPr>
+              <w:t>的空间！</w:t>
+            </w:r>
+          </w:p>
+          <w:p>
+            <w:pPr>
+              <w:jc w:val="left"/>
+              <w:rPr>
+                <w:rFonts w:hint="eastAsia"/>
+              </w:rPr>
+            </w:pPr>
+            <w:r>
+              <w:rPr>
+                <w:rFonts w:hint="eastAsia"/>
+              </w:rPr>
+              <w:t>有递归和非递归的方法，都是需要额外的空间复杂度的！</w:t>
+            </w:r>
+          </w:p>
+          <w:p>
+            <w:pPr>
+              <w:jc w:val="left"/>
+              <w:rPr>
+                <w:rFonts w:hint="eastAsia"/>
+              </w:rPr>
+            </w:pPr>
+          </w:p>
+          <w:p>
+            <w:pPr>
+              <w:jc w:val="left"/>
+            </w:pPr>
+            <w:r>
+              <w:rPr>
+                <w:rFonts w:hint="eastAsia"/>
+                <w:b/>
+                <w:color w:val="660066"/>
+              </w:rPr>
+              <w:t>快速</w:t>
+            </w:r>
+            <w:r>
+              <w:rPr>
+                <w:rFonts w:hint="eastAsia"/>
+                <w:b/>
+                <w:color w:val="660066"/>
+              </w:rPr>
+              <w:t>排序</w:t>
+            </w:r>
+            <w:r>
+              <w:rPr>
+                <w:rFonts w:hint="eastAsia"/>
+                <w:color w:val="660066"/>
+              </w:rPr>
+              <w:t>：</w:t>
+            </w:r>
+            <w:r>
+              <w:rPr>
+                <w:rFonts w:hint="eastAsia"/>
+              </w:rPr>
+              <w:t>也是分而治之的思想！</w:t>
+            </w:r>
+          </w:p>
+          <w:p>
+            <w:pPr>
+              <w:jc w:val="left"/>
+            </w:pPr>
+            <w:r>
+              <w:rPr>
+                <w:rFonts w:hint="eastAsia"/>
+              </w:rPr>
+              <w:t>选择</w:t>
+            </w:r>
+            <w:r>
+              <w:rPr>
+                <w:rFonts w:hint="eastAsia"/>
+              </w:rPr>
+              <w:t xml:space="preserve"> </w:t>
+            </w:r>
+            <w:r>
+              <w:t xml:space="preserve">pivot: </w:t>
+            </w:r>
+            <w:r>
+              <w:rPr>
+                <w:rFonts w:hint="eastAsia"/>
+              </w:rPr>
+              <w:t>可以选择</w:t>
+            </w:r>
+            <w:r>
+              <w:t>media(</w:t>
+            </w:r>
+            <w:proofErr w:type="spellStart"/>
+            <w:r>
+              <w:t>left,center,right</w:t>
+            </w:r>
+            <w:proofErr w:type="spellEnd"/>
+            <w:r>
+              <w:t>).</w:t>
+            </w:r>
+          </w:p>
+          <w:p>
+            <w:pPr>
+              <w:jc w:val="left"/>
+            </w:pPr>
+          </w:p>
+          <w:p>
+            <w:pPr>
+              <w:jc w:val="left"/>
+              <w:rPr>
+                <w:rFonts w:hint="eastAsia"/>
+              </w:rPr>
+            </w:pPr>
+            <w:r>
+              <w:rPr>
+                <w:rFonts w:hint="eastAsia"/>
+                <w:b/>
+                <w:color w:val="660066"/>
+              </w:rPr>
+              <w:t>间接排序－</w:t>
+            </w:r>
+            <w:r>
+              <w:rPr>
+                <w:rFonts w:hint="eastAsia"/>
+                <w:b/>
+                <w:color w:val="660066"/>
+              </w:rPr>
+              <w:t xml:space="preserve"> </w:t>
+            </w:r>
+            <w:r>
+              <w:rPr>
+                <w:rFonts w:hint="eastAsia"/>
+                <w:b/>
+                <w:color w:val="660066"/>
+              </w:rPr>
+              <w:t>表排序</w:t>
+            </w:r>
+            <w:r>
+              <w:rPr>
+                <w:rFonts w:hint="eastAsia"/>
+                <w:color w:val="660066"/>
+              </w:rPr>
+              <w:t>：</w:t>
+            </w:r>
+            <w:r>
+              <w:rPr>
+                <w:rFonts w:hint="eastAsia"/>
+              </w:rPr>
+              <w:t>创建一个表，记录要相应的</w:t>
+            </w:r>
+            <w:r>
+              <w:t>index,</w:t>
+            </w:r>
+            <w:r>
+              <w:t xml:space="preserve"> </w:t>
+            </w:r>
+            <w:r>
+              <w:rPr>
+                <w:rFonts w:hint="eastAsia"/>
+              </w:rPr>
+              <w:t>原理仍然是</w:t>
+            </w:r>
+            <w:r>
+              <w:t>insertion sort</w:t>
+            </w:r>
+            <w:r>
+              <w:rPr>
+                <w:rFonts w:hint="eastAsia"/>
+              </w:rPr>
+              <w:t>。</w:t>
+            </w:r>
+            <w:bookmarkStart w:id="0" w:name="_GoBack"/>
+            <w:bookmarkEnd w:id="0"/>
+          </w:p>
+          <w:p>
+            <w:pPr>
+              <w:jc w:val="left"/>
+            </w:pPr>
+          </w:p>
+          <w:p>
+            <w:pPr>
+              <w:jc w:val="left"/>
+            </w:pPr>
+          </w:p>
+        </w:tc>
+      </w:tr>
+    </w:tbl>
     <w:p>
       <w:pPr>
         <w:jc w:val="left"/>
@@ -17458,6 +18281,16 @@
       <w:u w:val="single"/>
     </w:rPr>
   </w:style>
+  <w:style w:type="character" w:styleId="a8">
+    <w:name w:val="Placeholder Text"/>
+    <w:basedOn w:val="a0"/>
+    <w:uiPriority w:val="99"/>
+    <w:semiHidden/>
+    <w:rsid w:val="00D97FAF"/>
+    <w:rPr>
+      <w:color w:val="808080"/>
+    </w:rPr>
+  </w:style>
 </w:styles>
 </file>
 
@@ -17727,6 +18560,16 @@
     <w:rPr>
       <w:color w:val="0000FF" w:themeColor="hyperlink"/>
       <w:u w:val="single"/>
+    </w:rPr>
+  </w:style>
+  <w:style w:type="character" w:styleId="a8">
+    <w:name w:val="Placeholder Text"/>
+    <w:basedOn w:val="a0"/>
+    <w:uiPriority w:val="99"/>
+    <w:semiHidden/>
+    <w:rsid w:val="00D97FAF"/>
+    <w:rPr>
+      <w:color w:val="808080"/>
     </w:rPr>
   </w:style>
 </w:styles>

</xml_diff>

<commit_message>
add topology sorting algorithm
</commit_message>
<xml_diff>
--- a/algorithms_and _data_structures/lintcode_一些总结.docx
+++ b/algorithms_and _data_structures/lintcode_一些总结.docx
@@ -16916,9 +16916,6 @@
     <w:p>
       <w:pPr>
         <w:jc w:val="left"/>
-        <w:rPr>
-          <w:rFonts w:hint="eastAsia"/>
-        </w:rPr>
       </w:pPr>
       <w:r>
         <w:rPr>
@@ -16952,9 +16949,6 @@
           <w:p>
             <w:pPr>
               <w:jc w:val="left"/>
-              <w:rPr>
-                <w:rFonts w:hint="eastAsia"/>
-              </w:rPr>
             </w:pPr>
             <w:r>
               <w:rPr>
@@ -17044,9 +17038,6 @@
           <w:p>
             <w:pPr>
               <w:jc w:val="left"/>
-              <w:rPr>
-                <w:rFonts w:hint="eastAsia"/>
-              </w:rPr>
             </w:pPr>
             <w:r>
               <w:rPr>
@@ -17066,9 +17057,6 @@
           <w:p>
             <w:pPr>
               <w:jc w:val="left"/>
-              <w:rPr>
-                <w:rFonts w:hint="eastAsia"/>
-              </w:rPr>
             </w:pPr>
           </w:p>
           <w:p>
@@ -17157,9 +17145,6 @@
           <w:p>
             <w:pPr>
               <w:jc w:val="left"/>
-              <w:rPr>
-                <w:rFonts w:hint="eastAsia"/>
-              </w:rPr>
             </w:pPr>
             <w:r>
               <w:rPr>
@@ -17214,9 +17199,6 @@
           <w:p>
             <w:pPr>
               <w:jc w:val="left"/>
-              <w:rPr>
-                <w:rFonts w:hint="eastAsia"/>
-              </w:rPr>
             </w:pPr>
             <w:r>
               <w:rPr>
@@ -17237,9 +17219,6 @@
           <w:p>
             <w:pPr>
               <w:jc w:val="left"/>
-              <w:rPr>
-                <w:rFonts w:hint="eastAsia"/>
-              </w:rPr>
             </w:pPr>
             <w:r>
               <w:rPr>
@@ -17251,17 +17230,11 @@
           <w:p>
             <w:pPr>
               <w:jc w:val="left"/>
-              <w:rPr>
-                <w:rFonts w:hint="eastAsia"/>
-              </w:rPr>
-            </w:pPr>
-          </w:p>
-          <w:p>
-            <w:pPr>
-              <w:jc w:val="left"/>
-              <w:rPr>
-                <w:rFonts w:hint="eastAsia"/>
-              </w:rPr>
+            </w:pPr>
+          </w:p>
+          <w:p>
+            <w:pPr>
+              <w:jc w:val="left"/>
             </w:pPr>
             <w:r>
               <w:rPr>
@@ -17468,9 +17441,6 @@
           <w:p>
             <w:pPr>
               <w:jc w:val="left"/>
-              <w:rPr>
-                <w:rFonts w:hint="eastAsia"/>
-              </w:rPr>
             </w:pPr>
             <w:r>
               <w:rPr>
@@ -17490,9 +17460,6 @@
           <w:p>
             <w:pPr>
               <w:jc w:val="left"/>
-              <w:rPr>
-                <w:rFonts w:hint="eastAsia"/>
-              </w:rPr>
             </w:pPr>
           </w:p>
           <w:p>
@@ -17584,9 +17551,6 @@
           <w:p>
             <w:pPr>
               <w:jc w:val="left"/>
-              <w:rPr>
-                <w:rFonts w:hint="eastAsia"/>
-              </w:rPr>
             </w:pPr>
             <w:r>
               <w:rPr>
@@ -17598,9 +17562,6 @@
           <w:p>
             <w:pPr>
               <w:jc w:val="left"/>
-              <w:rPr>
-                <w:rFonts w:hint="eastAsia"/>
-              </w:rPr>
             </w:pPr>
           </w:p>
           <w:p>
@@ -17682,9 +17643,6 @@
           <w:p>
             <w:pPr>
               <w:jc w:val="left"/>
-              <w:rPr>
-                <w:rFonts w:hint="eastAsia"/>
-              </w:rPr>
             </w:pPr>
             <w:r>
               <w:rPr>
@@ -17744,8 +17702,6 @@
               </w:rPr>
               <w:t>。</w:t>
             </w:r>
-            <w:bookmarkStart w:id="0" w:name="_GoBack"/>
-            <w:bookmarkEnd w:id="0"/>
           </w:p>
           <w:p>
             <w:pPr>
@@ -17760,6 +17716,199 @@
         </w:tc>
       </w:tr>
     </w:tbl>
+    <w:p>
+      <w:pPr>
+        <w:jc w:val="left"/>
+        <w:rPr>
+          <w:rFonts w:hint="eastAsia"/>
+        </w:rPr>
+      </w:pPr>
+      <w:r>
+        <w:rPr>
+          <w:rFonts w:hint="eastAsia"/>
+          <w:b/>
+          <w:color w:val="3366FF"/>
+        </w:rPr>
+        <w:t>拓扑</w:t>
+      </w:r>
+      <w:r>
+        <w:rPr>
+          <w:rFonts w:hint="eastAsia"/>
+          <w:b/>
+          <w:color w:val="3366FF"/>
+        </w:rPr>
+        <w:t>排序的分析</w:t>
+      </w:r>
+      <w:r>
+        <w:rPr>
+          <w:rFonts w:hint="eastAsia"/>
+        </w:rPr>
+        <w:t>：</w:t>
+      </w:r>
+    </w:p>
+    <w:tbl>
+      <w:tblPr>
+        <w:tblStyle w:val="a6"/>
+        <w:tblW w:w="0" w:type="auto"/>
+        <w:tblLook w:val="04A0" w:firstRow="1" w:lastRow="0" w:firstColumn="1" w:lastColumn="0" w:noHBand="0" w:noVBand="1"/>
+      </w:tblPr>
+      <w:tblGrid>
+        <w:gridCol w:w="8516"/>
+      </w:tblGrid>
+      <w:tr>
+        <w:tc>
+          <w:tcPr>
+            <w:tcW w:w="8516" w:type="dxa"/>
+          </w:tcPr>
+          <w:p>
+            <w:pPr>
+              <w:jc w:val="left"/>
+              <w:rPr>
+                <w:rFonts w:hint="eastAsia"/>
+              </w:rPr>
+            </w:pPr>
+            <w:r>
+              <w:t xml:space="preserve">Activity on vertex(AOV): </w:t>
+            </w:r>
+            <w:r>
+              <w:rPr>
+                <w:rFonts w:hint="eastAsia"/>
+              </w:rPr>
+              <w:t>选课的问题。</w:t>
+            </w:r>
+          </w:p>
+          <w:p>
+            <w:pPr>
+              <w:jc w:val="left"/>
+              <w:rPr>
+                <w:rFonts w:hint="eastAsia"/>
+              </w:rPr>
+            </w:pPr>
+            <w:r>
+              <w:rPr>
+                <w:rFonts w:hint="eastAsia"/>
+              </w:rPr>
+              <w:t>过程：有个</w:t>
+            </w:r>
+            <w:r>
+              <w:rPr>
+                <w:rFonts w:hint="eastAsia"/>
+                <w:b/>
+                <w:color w:val="FF6600"/>
+              </w:rPr>
+              <w:t>入度</w:t>
+            </w:r>
+            <w:r>
+              <w:rPr>
+                <w:rFonts w:hint="eastAsia"/>
+              </w:rPr>
+              <w:t>的变量，每次输出入度为</w:t>
+            </w:r>
+            <w:r>
+              <w:rPr>
+                <w:rFonts w:hint="eastAsia"/>
+              </w:rPr>
+              <w:t>0</w:t>
+            </w:r>
+            <w:r>
+              <w:rPr>
+                <w:rFonts w:hint="eastAsia"/>
+              </w:rPr>
+              <w:t>的顶点并且将输出顶点的领结节点的入度都减</w:t>
+            </w:r>
+            <w:r>
+              <w:rPr>
+                <w:rFonts w:hint="eastAsia"/>
+              </w:rPr>
+              <w:t>1</w:t>
+            </w:r>
+            <w:r>
+              <w:rPr>
+                <w:rFonts w:hint="eastAsia"/>
+              </w:rPr>
+              <w:t>。</w:t>
+            </w:r>
+            <w:r>
+              <w:rPr>
+                <w:rFonts w:hint="eastAsia"/>
+              </w:rPr>
+              <w:t xml:space="preserve"> </w:t>
+            </w:r>
+            <w:r>
+              <w:rPr>
+                <w:rFonts w:hint="eastAsia"/>
+              </w:rPr>
+              <w:t>我们可以使用一个队列存储入度为</w:t>
+            </w:r>
+            <w:r>
+              <w:rPr>
+                <w:rFonts w:hint="eastAsia"/>
+              </w:rPr>
+              <w:t>0</w:t>
+            </w:r>
+            <w:r>
+              <w:rPr>
+                <w:rFonts w:hint="eastAsia"/>
+              </w:rPr>
+              <w:t>的顶点！</w:t>
+            </w:r>
+          </w:p>
+          <w:p>
+            <w:pPr>
+              <w:jc w:val="left"/>
+            </w:pPr>
+            <w:r>
+              <w:rPr>
+                <w:rFonts w:hint="eastAsia"/>
+              </w:rPr>
+              <w:t>应用：适用于</w:t>
+            </w:r>
+            <w:r>
+              <w:t xml:space="preserve">DAG(Directed Acyclic </w:t>
+            </w:r>
+            <w:proofErr w:type="spellStart"/>
+            <w:r>
+              <w:t>Ggraph</w:t>
+            </w:r>
+            <w:proofErr w:type="spellEnd"/>
+            <w:r>
+              <w:t>)</w:t>
+            </w:r>
+            <w:r>
+              <w:rPr>
+                <w:rFonts w:hint="eastAsia"/>
+              </w:rPr>
+              <w:t>的图，并且可以</w:t>
+            </w:r>
+            <w:bookmarkStart w:id="0" w:name="_GoBack"/>
+            <w:r>
+              <w:rPr>
+                <w:rFonts w:hint="eastAsia"/>
+                <w:b/>
+                <w:color w:val="FF6600"/>
+              </w:rPr>
+              <w:t>判断一个图是否是</w:t>
+            </w:r>
+            <w:r>
+              <w:rPr>
+                <w:b/>
+                <w:color w:val="FF6600"/>
+              </w:rPr>
+              <w:t>DAG</w:t>
+            </w:r>
+            <w:bookmarkEnd w:id="0"/>
+            <w:r>
+              <w:t>!!</w:t>
+            </w:r>
+          </w:p>
+        </w:tc>
+      </w:tr>
+    </w:tbl>
+    <w:p>
+      <w:pPr>
+        <w:jc w:val="left"/>
+      </w:pPr>
+    </w:p>
     <w:p>
       <w:pPr>
         <w:jc w:val="left"/>

</xml_diff>

<commit_message>
add notes on hough code, explained in greedy method
</commit_message>
<xml_diff>
--- a/algorithms_and _data_structures/lintcode_一些总结.docx
+++ b/algorithms_and _data_structures/lintcode_一些总结.docx
@@ -17719,9 +17719,6 @@
     <w:p>
       <w:pPr>
         <w:jc w:val="left"/>
-        <w:rPr>
-          <w:rFonts w:hint="eastAsia"/>
-        </w:rPr>
       </w:pPr>
       <w:r>
         <w:rPr>
@@ -17729,15 +17726,7 @@
           <w:b/>
           <w:color w:val="3366FF"/>
         </w:rPr>
-        <w:t>拓扑</w:t>
-      </w:r>
-      <w:r>
-        <w:rPr>
-          <w:rFonts w:hint="eastAsia"/>
-          <w:b/>
-          <w:color w:val="3366FF"/>
-        </w:rPr>
-        <w:t>排序的分析</w:t>
+        <w:t>拓扑排序的分析</w:t>
       </w:r>
       <w:r>
         <w:rPr>
@@ -17763,9 +17752,6 @@
           <w:p>
             <w:pPr>
               <w:jc w:val="left"/>
-              <w:rPr>
-                <w:rFonts w:hint="eastAsia"/>
-              </w:rPr>
             </w:pPr>
             <w:r>
               <w:t xml:space="preserve">Activity on vertex(AOV): </w:t>
@@ -17780,9 +17766,6 @@
           <w:p>
             <w:pPr>
               <w:jc w:val="left"/>
-              <w:rPr>
-                <w:rFonts w:hint="eastAsia"/>
-              </w:rPr>
             </w:pPr>
             <w:r>
               <w:rPr>
@@ -17880,7 +17863,6 @@
               </w:rPr>
               <w:t>的图，并且可以</w:t>
             </w:r>
-            <w:bookmarkStart w:id="0" w:name="_GoBack"/>
             <w:r>
               <w:rPr>
                 <w:rFonts w:hint="eastAsia"/>
@@ -17896,9 +17878,190 @@
               </w:rPr>
               <w:t>DAG</w:t>
             </w:r>
+            <w:r>
+              <w:t>!!</w:t>
+            </w:r>
+          </w:p>
+        </w:tc>
+      </w:tr>
+    </w:tbl>
+    <w:p>
+      <w:pPr>
+        <w:jc w:val="left"/>
+      </w:pPr>
+    </w:p>
+    <w:p>
+      <w:pPr>
+        <w:jc w:val="left"/>
+        <w:rPr>
+          <w:rFonts w:hint="eastAsia"/>
+        </w:rPr>
+      </w:pPr>
+      <w:r>
+        <w:rPr>
+          <w:rFonts w:hint="eastAsia"/>
+          <w:b/>
+          <w:color w:val="3366FF"/>
+        </w:rPr>
+        <w:t>哈夫曼编码的分析</w:t>
+      </w:r>
+      <w:r>
+        <w:rPr>
+          <w:rFonts w:hint="eastAsia"/>
+        </w:rPr>
+        <w:t>：</w:t>
+      </w:r>
+    </w:p>
+    <w:tbl>
+      <w:tblPr>
+        <w:tblStyle w:val="a6"/>
+        <w:tblW w:w="0" w:type="auto"/>
+        <w:tblLook w:val="04A0" w:firstRow="1" w:lastRow="0" w:firstColumn="1" w:lastColumn="0" w:noHBand="0" w:noVBand="1"/>
+      </w:tblPr>
+      <w:tblGrid>
+        <w:gridCol w:w="8516"/>
+      </w:tblGrid>
+      <w:tr>
+        <w:tc>
+          <w:tcPr>
+            <w:tcW w:w="8516" w:type="dxa"/>
+          </w:tcPr>
+          <w:p>
+            <w:pPr>
+              <w:jc w:val="left"/>
+              <w:rPr>
+                <w:rFonts w:hint="eastAsia"/>
+              </w:rPr>
+            </w:pPr>
+            <w:r>
+              <w:rPr>
+                <w:rFonts w:hint="eastAsia"/>
+                <w:b/>
+              </w:rPr>
+              <w:t>叶子节点是要编码的字符</w:t>
+            </w:r>
+            <w:r>
+              <w:rPr>
+                <w:rFonts w:hint="eastAsia"/>
+              </w:rPr>
+              <w:t>，非叶子节点一定包含两个节点，并且分别代表的</w:t>
+            </w:r>
+            <w:r>
+              <w:rPr>
+                <w:rFonts w:hint="eastAsia"/>
+              </w:rPr>
+              <w:t>0</w:t>
+            </w:r>
+            <w:r>
+              <w:rPr>
+                <w:rFonts w:hint="eastAsia"/>
+              </w:rPr>
+              <w:t>和</w:t>
+            </w:r>
+            <w:r>
+              <w:rPr>
+                <w:rFonts w:hint="eastAsia"/>
+              </w:rPr>
+              <w:t xml:space="preserve">1. </w:t>
+            </w:r>
+            <w:r>
+              <w:rPr>
+                <w:rFonts w:hint="eastAsia"/>
+                <w:b/>
+                <w:color w:val="FF6600"/>
+              </w:rPr>
+              <w:t>将频率较大的字符用较少的字符表示，频率较大的字符用较长的字符表示</w:t>
+            </w:r>
+            <w:r>
+              <w:rPr>
+                <w:rFonts w:hint="eastAsia"/>
+              </w:rPr>
+              <w:t>！</w:t>
+            </w:r>
+            <w:bookmarkStart w:id="0" w:name="_GoBack"/>
             <w:bookmarkEnd w:id="0"/>
-            <w:r>
-              <w:t>!!</w:t>
+          </w:p>
+          <w:p>
+            <w:pPr>
+              <w:jc w:val="left"/>
+            </w:pPr>
+            <w:r>
+              <w:rPr>
+                <w:rFonts w:hint="eastAsia"/>
+              </w:rPr>
+              <w:t>输入：</w:t>
+            </w:r>
+            <w:r>
+              <w:rPr>
+                <w:rFonts w:hint="eastAsia"/>
+              </w:rPr>
+              <w:t xml:space="preserve"> </w:t>
+            </w:r>
+            <w:r>
+              <w:rPr>
+                <w:rFonts w:hint="eastAsia"/>
+              </w:rPr>
+              <w:t>字母表：</w:t>
+            </w:r>
+            <w:r>
+              <w:rPr>
+                <w:rFonts w:hint="eastAsia"/>
+              </w:rPr>
+              <w:t xml:space="preserve"> </w:t>
+            </w:r>
+            <w:r>
+              <w:t>C={c1,c2,…</w:t>
+            </w:r>
+            <w:proofErr w:type="spellStart"/>
+            <w:r>
+              <w:t>cn</w:t>
+            </w:r>
+            <w:proofErr w:type="spellEnd"/>
+            <w:r>
+              <w:t>}</w:t>
+            </w:r>
+          </w:p>
+          <w:p>
+            <w:pPr>
+              <w:ind w:firstLine="840"/>
+              <w:jc w:val="left"/>
+            </w:pPr>
+            <w:r>
+              <w:rPr>
+                <w:rFonts w:hint="eastAsia"/>
+              </w:rPr>
+              <w:t>频率表：</w:t>
+            </w:r>
+            <w:r>
+              <w:rPr>
+                <w:rFonts w:hint="eastAsia"/>
+              </w:rPr>
+              <w:t xml:space="preserve"> </w:t>
+            </w:r>
+            <w:r>
+              <w:t>F={f(c1),f(c2),…f(</w:t>
+            </w:r>
+            <w:proofErr w:type="spellStart"/>
+            <w:r>
+              <w:t>cn</w:t>
+            </w:r>
+            <w:proofErr w:type="spellEnd"/>
+            <w:r>
+              <w:t>)}</w:t>
+            </w:r>
+          </w:p>
+          <w:p>
+            <w:pPr>
+              <w:jc w:val="left"/>
+              <w:rPr>
+                <w:rFonts w:hint="eastAsia"/>
+              </w:rPr>
+            </w:pPr>
+            <w:r>
+              <w:rPr>
+                <w:rFonts w:hint="eastAsia"/>
+              </w:rPr>
+              <w:t>输出：具有最小编码总长度的一种编码机制！</w:t>
             </w:r>
           </w:p>
         </w:tc>

</xml_diff>

<commit_message>
more note on binary search
</commit_message>
<xml_diff>
--- a/algorithms_and _data_structures/lintcode_一些总结.docx
+++ b/algorithms_and _data_structures/lintcode_一些总结.docx
@@ -742,9 +742,101 @@
             <w:pPr>
               <w:jc w:val="left"/>
               <w:rPr>
-                <w:rFonts w:ascii="Times New Roman" w:hAnsi="Times New Roman" w:cs="Times New Roman"/>
-              </w:rPr>
-            </w:pPr>
+                <w:rFonts w:ascii="Times New Roman" w:hAnsi="Times New Roman" w:cs="Times New Roman" w:hint="eastAsia"/>
+              </w:rPr>
+            </w:pPr>
+          </w:p>
+          <w:p>
+            <w:pPr>
+              <w:jc w:val="left"/>
+              <w:rPr>
+                <w:rFonts w:ascii="Times New Roman" w:hAnsi="Times New Roman" w:cs="Times New Roman" w:hint="eastAsia"/>
+              </w:rPr>
+            </w:pPr>
+            <w:r>
+              <w:rPr>
+                <w:rFonts w:ascii="Times New Roman" w:hAnsi="Times New Roman" w:cs="Times New Roman" w:hint="eastAsia"/>
+              </w:rPr>
+              <w:t xml:space="preserve">3: </w:t>
+            </w:r>
+            <w:r>
+              <w:rPr>
+                <w:rFonts w:ascii="Times New Roman" w:hAnsi="Times New Roman" w:cs="Times New Roman" w:hint="eastAsia"/>
+              </w:rPr>
+              <w:t>找出一个无重复元素的数组的一个局部最大（小）值</w:t>
+            </w:r>
+          </w:p>
+          <w:p>
+            <w:pPr>
+              <w:jc w:val="left"/>
+              <w:rPr>
+                <w:rFonts w:ascii="Times New Roman" w:hAnsi="Times New Roman" w:cs="Times New Roman"/>
+              </w:rPr>
+            </w:pPr>
+            <w:r>
+              <w:rPr>
+                <w:rFonts w:ascii="Times New Roman" w:hAnsi="Times New Roman" w:cs="Times New Roman" w:hint="eastAsia"/>
+              </w:rPr>
+              <w:t>采用二分法，二分的约束条件是</w:t>
+            </w:r>
+            <w:r>
+              <w:rPr>
+                <w:rFonts w:ascii="Times New Roman" w:hAnsi="Times New Roman" w:cs="Times New Roman"/>
+              </w:rPr>
+              <w:t xml:space="preserve">left, right </w:t>
+            </w:r>
+            <w:r>
+              <w:rPr>
+                <w:rFonts w:ascii="Times New Roman" w:hAnsi="Times New Roman" w:cs="Times New Roman" w:hint="eastAsia"/>
+              </w:rPr>
+              <w:t>都满足</w:t>
+            </w:r>
+            <w:r>
+              <w:rPr>
+                <w:rFonts w:ascii="Times New Roman" w:hAnsi="Times New Roman" w:cs="Times New Roman" w:hint="eastAsia"/>
+              </w:rPr>
+              <w:t>a</w:t>
+            </w:r>
+            <w:r>
+              <w:rPr>
+                <w:rFonts w:ascii="Times New Roman" w:hAnsi="Times New Roman" w:cs="Times New Roman" w:hint="eastAsia"/>
+              </w:rPr>
+              <w:t>［</w:t>
+            </w:r>
+            <w:r>
+              <w:rPr>
+                <w:rFonts w:ascii="Times New Roman" w:hAnsi="Times New Roman" w:cs="Times New Roman"/>
+              </w:rPr>
+              <w:t>left</w:t>
+            </w:r>
+            <w:r>
+              <w:rPr>
+                <w:rFonts w:ascii="Times New Roman" w:hAnsi="Times New Roman" w:cs="Times New Roman" w:hint="eastAsia"/>
+              </w:rPr>
+              <w:t>］</w:t>
+            </w:r>
+            <w:r>
+              <w:rPr>
+                <w:rFonts w:ascii="Times New Roman" w:hAnsi="Times New Roman" w:cs="Times New Roman"/>
+              </w:rPr>
+              <w:t>&gt;a[left-1] &amp;&amp; a[right]&gt;a[right+1].</w:t>
+            </w:r>
+          </w:p>
+          <w:p>
+            <w:pPr>
+              <w:jc w:val="left"/>
+              <w:rPr>
+                <w:rFonts w:ascii="Times New Roman" w:hAnsi="Times New Roman" w:cs="Times New Roman" w:hint="eastAsia"/>
+              </w:rPr>
+            </w:pPr>
+            <w:r>
+              <w:rPr>
+                <w:rFonts w:ascii="Times New Roman" w:hAnsi="Times New Roman" w:cs="Times New Roman" w:hint="eastAsia"/>
+              </w:rPr>
+              <w:t>二分法的变形</w:t>
+            </w:r>
+            <w:bookmarkStart w:id="0" w:name="_GoBack"/>
+            <w:bookmarkEnd w:id="0"/>
           </w:p>
         </w:tc>
       </w:tr>
@@ -1311,6 +1403,7 @@
               <w:rPr>
                 <w:rFonts w:ascii="Times New Roman" w:hAnsi="Times New Roman" w:cs="Times New Roman" w:hint="eastAsia"/>
               </w:rPr>
+              <w:lastRenderedPageBreak/>
               <w:t xml:space="preserve">2: </w:t>
             </w:r>
             <w:r>
@@ -3985,8 +4078,6 @@
               </w:rPr>
               <w:t>例如：统计一个数</w:t>
             </w:r>
-            <w:bookmarkStart w:id="0" w:name="_GoBack"/>
-            <w:bookmarkEnd w:id="0"/>
             <w:r>
               <w:rPr>
                 <w:rFonts w:hint="eastAsia"/>

</xml_diff>

<commit_message>
add another example for binary search
</commit_message>
<xml_diff>
--- a/algorithms_and _data_structures/lintcode_一些总结.docx
+++ b/algorithms_and _data_structures/lintcode_一些总结.docx
@@ -838,15 +838,175 @@
             <w:pPr>
               <w:jc w:val="left"/>
               <w:rPr>
-                <w:rFonts w:ascii="Times New Roman" w:hAnsi="Times New Roman" w:cs="Times New Roman"/>
-              </w:rPr>
-            </w:pPr>
-            <w:r>
-              <w:rPr>
                 <w:rFonts w:ascii="Times New Roman" w:hAnsi="Times New Roman" w:cs="Times New Roman" w:hint="eastAsia"/>
               </w:rPr>
+            </w:pPr>
+            <w:r>
+              <w:rPr>
+                <w:rFonts w:ascii="Times New Roman" w:hAnsi="Times New Roman" w:cs="Times New Roman" w:hint="eastAsia"/>
+              </w:rPr>
               <w:t>二分法的变形</w:t>
             </w:r>
+          </w:p>
+          <w:p>
+            <w:pPr>
+              <w:jc w:val="left"/>
+              <w:rPr>
+                <w:rFonts w:ascii="Times New Roman" w:hAnsi="Times New Roman" w:cs="Times New Roman" w:hint="eastAsia"/>
+              </w:rPr>
+            </w:pPr>
+          </w:p>
+          <w:p>
+            <w:pPr>
+              <w:jc w:val="left"/>
+              <w:rPr>
+                <w:rFonts w:ascii="Times New Roman" w:hAnsi="Times New Roman" w:cs="Times New Roman" w:hint="eastAsia"/>
+              </w:rPr>
+            </w:pPr>
+            <w:r>
+              <w:rPr>
+                <w:rFonts w:ascii="Times New Roman" w:hAnsi="Times New Roman" w:cs="Times New Roman" w:hint="eastAsia"/>
+              </w:rPr>
+              <w:t xml:space="preserve">4: </w:t>
+            </w:r>
+            <w:r>
+              <w:rPr>
+                <w:rFonts w:ascii="Times New Roman" w:hAnsi="Times New Roman" w:cs="Times New Roman"/>
+              </w:rPr>
+              <w:t xml:space="preserve"> </w:t>
+            </w:r>
+            <w:r>
+              <w:rPr>
+                <w:rFonts w:ascii="Times New Roman" w:hAnsi="Times New Roman" w:cs="Times New Roman" w:hint="eastAsia"/>
+              </w:rPr>
+              <w:t>找出两个排序好的数组的中位数。</w:t>
+            </w:r>
+          </w:p>
+          <w:p>
+            <w:pPr>
+              <w:jc w:val="left"/>
+              <w:rPr>
+                <w:rFonts w:ascii="Times New Roman" w:hAnsi="Times New Roman" w:cs="Times New Roman" w:hint="eastAsia"/>
+              </w:rPr>
+            </w:pPr>
+            <w:r>
+              <w:rPr>
+                <w:rFonts w:ascii="Times New Roman" w:hAnsi="Times New Roman" w:cs="Times New Roman" w:hint="eastAsia"/>
+              </w:rPr>
+              <w:t xml:space="preserve">   </w:t>
+            </w:r>
+            <w:r>
+              <w:rPr>
+                <w:rFonts w:ascii="Times New Roman" w:hAnsi="Times New Roman" w:cs="Times New Roman" w:hint="eastAsia"/>
+              </w:rPr>
+              <w:t>参考</w:t>
+            </w:r>
+            <w:r>
+              <w:rPr>
+                <w:rFonts w:ascii="Times New Roman" w:hAnsi="Times New Roman" w:cs="Times New Roman"/>
+              </w:rPr>
+              <w:t>http://blog.csdn.net/hackbuteer1/article/details/7584838</w:t>
+            </w:r>
+          </w:p>
+          <w:p>
+            <w:pPr>
+              <w:jc w:val="left"/>
+              <w:rPr>
+                <w:rFonts w:ascii="Times New Roman" w:hAnsi="Times New Roman" w:cs="Times New Roman"/>
+              </w:rPr>
+            </w:pPr>
+            <w:r>
+              <w:rPr>
+                <w:rFonts w:ascii="Times New Roman" w:hAnsi="Times New Roman" w:cs="Times New Roman" w:hint="eastAsia"/>
+              </w:rPr>
+              <w:t xml:space="preserve">   </w:t>
+            </w:r>
+            <w:r>
+              <w:rPr>
+                <w:rFonts w:ascii="Times New Roman" w:hAnsi="Times New Roman" w:cs="Times New Roman" w:hint="eastAsia"/>
+              </w:rPr>
+              <w:t>原始问题，以及</w:t>
+            </w:r>
+            <w:r>
+              <w:rPr>
+                <w:rFonts w:ascii="Times New Roman" w:hAnsi="Times New Roman" w:cs="Times New Roman"/>
+              </w:rPr>
+              <w:t>follow up:</w:t>
+            </w:r>
+          </w:p>
+          <w:p>
+            <w:pPr>
+              <w:jc w:val="left"/>
+              <w:rPr>
+                <w:rFonts w:ascii="Times New Roman" w:hAnsi="Times New Roman" w:cs="Times New Roman" w:hint="eastAsia"/>
+              </w:rPr>
+            </w:pPr>
+            <w:r>
+              <w:rPr>
+                <w:rFonts w:ascii="Times New Roman" w:hAnsi="Times New Roman" w:cs="Times New Roman"/>
+              </w:rPr>
+              <w:t xml:space="preserve">   1: </w:t>
+            </w:r>
+            <w:r>
+              <w:rPr>
+                <w:rFonts w:ascii="Times New Roman" w:hAnsi="Times New Roman" w:cs="Times New Roman" w:hint="eastAsia"/>
+              </w:rPr>
+              <w:t>两个数组的长度相同</w:t>
+            </w:r>
+          </w:p>
+          <w:p>
+            <w:pPr>
+              <w:jc w:val="left"/>
+              <w:rPr>
+                <w:rFonts w:ascii="Times New Roman" w:hAnsi="Times New Roman" w:cs="Times New Roman" w:hint="eastAsia"/>
+              </w:rPr>
+            </w:pPr>
+            <w:r>
+              <w:rPr>
+                <w:rFonts w:ascii="Times New Roman" w:hAnsi="Times New Roman" w:cs="Times New Roman" w:hint="eastAsia"/>
+              </w:rPr>
+              <w:t xml:space="preserve">   2: </w:t>
+            </w:r>
+            <w:r>
+              <w:rPr>
+                <w:rFonts w:ascii="Times New Roman" w:hAnsi="Times New Roman" w:cs="Times New Roman" w:hint="eastAsia"/>
+              </w:rPr>
+              <w:t>两个数组的长度不同</w:t>
+            </w:r>
+          </w:p>
+          <w:p>
+            <w:pPr>
+              <w:jc w:val="left"/>
+              <w:rPr>
+                <w:rFonts w:ascii="Times New Roman" w:hAnsi="Times New Roman" w:cs="Times New Roman" w:hint="eastAsia"/>
+              </w:rPr>
+            </w:pPr>
+            <w:r>
+              <w:rPr>
+                <w:rFonts w:ascii="Times New Roman" w:hAnsi="Times New Roman" w:cs="Times New Roman" w:hint="eastAsia"/>
+              </w:rPr>
+              <w:t xml:space="preserve">   3: </w:t>
+            </w:r>
+            <w:r>
+              <w:rPr>
+                <w:rFonts w:ascii="Times New Roman" w:hAnsi="Times New Roman" w:cs="Times New Roman" w:hint="eastAsia"/>
+              </w:rPr>
+              <w:t>扩展一下，怎样找到两个数组的第</w:t>
+            </w:r>
+            <w:r>
+              <w:rPr>
+                <w:rFonts w:ascii="Times New Roman" w:hAnsi="Times New Roman" w:cs="Times New Roman"/>
+              </w:rPr>
+              <w:t>k</w:t>
+            </w:r>
+            <w:r>
+              <w:rPr>
+                <w:rFonts w:ascii="Times New Roman" w:hAnsi="Times New Roman" w:cs="Times New Roman" w:hint="eastAsia"/>
+              </w:rPr>
+              <w:t>大的元素</w:t>
+            </w:r>
+            <w:bookmarkStart w:id="0" w:name="_GoBack"/>
+            <w:bookmarkEnd w:id="0"/>
           </w:p>
         </w:tc>
       </w:tr>
@@ -1161,6 +1321,7 @@
               <w:rPr>
                 <w:rFonts w:ascii="Times New Roman" w:hAnsi="Times New Roman" w:cs="Times New Roman"/>
               </w:rPr>
+              <w:lastRenderedPageBreak/>
               <w:t xml:space="preserve">  </w:t>
             </w:r>
             <w:proofErr w:type="gramStart"/>
@@ -1413,7 +1574,6 @@
               <w:rPr>
                 <w:rFonts w:ascii="Times New Roman" w:hAnsi="Times New Roman" w:cs="Times New Roman" w:hint="eastAsia"/>
               </w:rPr>
-              <w:lastRenderedPageBreak/>
               <w:t xml:space="preserve">2: </w:t>
             </w:r>
             <w:r>
@@ -18842,9 +19002,6 @@
     <w:p>
       <w:pPr>
         <w:jc w:val="left"/>
-        <w:rPr>
-          <w:rFonts w:hint="eastAsia"/>
-        </w:rPr>
       </w:pPr>
       <w:r>
         <w:rPr>
@@ -18870,9 +19027,6 @@
           <w:p>
             <w:pPr>
               <w:jc w:val="left"/>
-              <w:rPr>
-                <w:rFonts w:hint="eastAsia"/>
-              </w:rPr>
             </w:pPr>
             <w:r>
               <w:rPr>
@@ -18911,9 +19065,6 @@
           <w:p>
             <w:pPr>
               <w:jc w:val="left"/>
-              <w:rPr>
-                <w:rFonts w:hint="eastAsia"/>
-              </w:rPr>
             </w:pPr>
             <w:r>
               <w:rPr>
@@ -19002,9 +19153,6 @@
           <w:p>
             <w:pPr>
               <w:jc w:val="left"/>
-              <w:rPr>
-                <w:rFonts w:hint="eastAsia"/>
-              </w:rPr>
             </w:pPr>
             <w:r>
               <w:t xml:space="preserve">3: </w:t>
@@ -19075,17 +19223,11 @@
           <w:p>
             <w:pPr>
               <w:jc w:val="left"/>
-              <w:rPr>
-                <w:rFonts w:hint="eastAsia"/>
-              </w:rPr>
-            </w:pPr>
-          </w:p>
-          <w:p>
-            <w:pPr>
-              <w:jc w:val="left"/>
-              <w:rPr>
-                <w:rFonts w:hint="eastAsia"/>
-              </w:rPr>
+            </w:pPr>
+          </w:p>
+          <w:p>
+            <w:pPr>
+              <w:jc w:val="left"/>
             </w:pPr>
             <w:r>
               <w:rPr>
@@ -19097,25 +19239,16 @@
           <w:p>
             <w:pPr>
               <w:jc w:val="left"/>
-              <w:rPr>
-                <w:rFonts w:hint="eastAsia"/>
-              </w:rPr>
-            </w:pPr>
-          </w:p>
-          <w:p>
-            <w:pPr>
-              <w:jc w:val="left"/>
-              <w:rPr>
-                <w:rFonts w:hint="eastAsia"/>
-              </w:rPr>
-            </w:pPr>
-          </w:p>
-          <w:p>
-            <w:pPr>
-              <w:jc w:val="left"/>
-              <w:rPr>
-                <w:rFonts w:hint="eastAsia"/>
-              </w:rPr>
+            </w:pPr>
+          </w:p>
+          <w:p>
+            <w:pPr>
+              <w:jc w:val="left"/>
+            </w:pPr>
+          </w:p>
+          <w:p>
+            <w:pPr>
+              <w:jc w:val="left"/>
             </w:pPr>
             <w:r>
               <w:rPr>
@@ -19175,9 +19308,6 @@
           <w:p>
             <w:pPr>
               <w:jc w:val="left"/>
-              <w:rPr>
-                <w:rFonts w:hint="eastAsia"/>
-              </w:rPr>
             </w:pPr>
           </w:p>
           <w:p>
@@ -19185,30 +19315,6 @@
               <w:pStyle w:val="4"/>
               <w:shd w:val="clear" w:color="auto" w:fill="FFFFFF"/>
               <w:spacing w:before="0" w:beforeAutospacing="0" w:after="150" w:afterAutospacing="0"/>
-              <w:rPr>
-                <w:rFonts w:ascii="Helvetica Neue" w:eastAsia="Times New Roman" w:hAnsi="Helvetica Neue" w:cs="Times New Roman" w:hint="eastAsia"/>
-                <w:b w:val="0"/>
-                <w:bCs w:val="0"/>
-                <w:color w:val="717171"/>
-                <w:sz w:val="27"/>
-                <w:szCs w:val="27"/>
-              </w:rPr>
-            </w:pPr>
-            <w:proofErr w:type="spellStart"/>
-            <w:r>
-              <w:t>lintcode</w:t>
-            </w:r>
-            <w:proofErr w:type="spellEnd"/>
-            <w:r>
-              <w:t xml:space="preserve"> </w:t>
-            </w:r>
-            <w:r>
-              <w:rPr>
-                <w:rFonts w:hint="eastAsia"/>
-              </w:rPr>
-              <w:t>题目：</w:t>
-            </w:r>
-            <w:r>
               <w:rPr>
                 <w:rFonts w:ascii="Helvetica Neue" w:eastAsia="Times New Roman" w:hAnsi="Helvetica Neue" w:cs="Times New Roman"/>
                 <w:b w:val="0"/>
@@ -19217,10 +19323,32 @@
                 <w:sz w:val="27"/>
                 <w:szCs w:val="27"/>
               </w:rPr>
+            </w:pPr>
+            <w:proofErr w:type="spellStart"/>
+            <w:r>
+              <w:t>lintcode</w:t>
+            </w:r>
+            <w:proofErr w:type="spellEnd"/>
+            <w:r>
+              <w:t xml:space="preserve"> </w:t>
+            </w:r>
+            <w:r>
+              <w:rPr>
+                <w:rFonts w:hint="eastAsia"/>
+              </w:rPr>
+              <w:t>题目：</w:t>
+            </w:r>
+            <w:r>
+              <w:rPr>
+                <w:rFonts w:ascii="Helvetica Neue" w:eastAsia="Times New Roman" w:hAnsi="Helvetica Neue" w:cs="Times New Roman"/>
+                <w:b w:val="0"/>
+                <w:bCs w:val="0"/>
+                <w:color w:val="717171"/>
+                <w:sz w:val="27"/>
+                <w:szCs w:val="27"/>
+              </w:rPr>
               <w:t> Minimum Window Substring</w:t>
             </w:r>
-            <w:bookmarkStart w:id="0" w:name="_GoBack"/>
-            <w:bookmarkEnd w:id="0"/>
           </w:p>
         </w:tc>
       </w:tr>
@@ -19228,17 +19356,11 @@
     <w:p>
       <w:pPr>
         <w:jc w:val="left"/>
-        <w:rPr>
-          <w:rFonts w:hint="eastAsia"/>
-        </w:rPr>
       </w:pPr>
     </w:p>
     <w:p>
       <w:pPr>
         <w:jc w:val="left"/>
-        <w:rPr>
-          <w:rFonts w:hint="eastAsia"/>
-        </w:rPr>
       </w:pPr>
     </w:p>
     <w:p>

</xml_diff>